<commit_message>
start solution guide project
</commit_message>
<xml_diff>
--- a/JUnit 5 HOL Instructions.docx
+++ b/JUnit 5 HOL Instructions.docx
@@ -228,15 +228,7 @@
     </w:p>
     <w:p>
       <w:r>
-        <w:t>In this lab, we are going to be new developers on the san-</w:t>
-      </w:r>
-      <w:proofErr w:type="spellStart"/>
-      <w:r>
-        <w:t>francisco</w:t>
-      </w:r>
-      <w:proofErr w:type="spellEnd"/>
-      <w:r>
-        <w:t>-tourism project. The project currently uses JUnit 4. The goal of step 1 is to confirm we have a known good state to start with.</w:t>
+        <w:t>In this lab, we are going to be new developers on the san-francisco-tourism project. The project currently uses JUnit 4. The goal of step 1 is to confirm we have a known good state to start with.</w:t>
       </w:r>
     </w:p>
     <w:p/>
@@ -264,15 +256,7 @@
     <w:p/>
     <w:p>
       <w:r>
-        <w:t xml:space="preserve">TODO – create screenshots for eclipse and </w:t>
-      </w:r>
-      <w:proofErr w:type="spellStart"/>
-      <w:r>
-        <w:t>intellij</w:t>
-      </w:r>
-      <w:proofErr w:type="spellEnd"/>
-      <w:r>
-        <w:t xml:space="preserve"> once set up VM</w:t>
+        <w:t>TODO – create screenshots for eclipse and intellij once set up VM</w:t>
       </w:r>
     </w:p>
     <w:p/>
@@ -309,15 +293,7 @@
     <w:p/>
     <w:p>
       <w:r>
-        <w:t xml:space="preserve">TODO – create screenshots for eclipse and </w:t>
-      </w:r>
-      <w:proofErr w:type="spellStart"/>
-      <w:r>
-        <w:t>intellij</w:t>
-      </w:r>
-      <w:proofErr w:type="spellEnd"/>
-      <w:r>
-        <w:t xml:space="preserve"> </w:t>
+        <w:t xml:space="preserve">TODO – create screenshots for eclipse and intellij </w:t>
       </w:r>
       <w:r>
         <w:t xml:space="preserve">(maven and built in UI) </w:t>
@@ -350,8 +326,266 @@
     </w:p>
     <w:p/>
     <w:p>
+      <w:r>
+        <w:t>Note: If you aren’t sure what the updated pom.xml should look like based on this description, feel free to look at the solution.</w:t>
+      </w:r>
       <w:bookmarkStart w:id="3" w:name="_GoBack"/>
       <w:bookmarkEnd w:id="3"/>
+    </w:p>
+    <w:p/>
+    <w:p>
+      <w:pPr>
+        <w:pStyle w:val="ListParagraph"/>
+        <w:numPr>
+          <w:ilvl w:val="0"/>
+          <w:numId w:val="1"/>
+        </w:numPr>
+      </w:pPr>
+      <w:r>
+        <w:t>Add property to pom.xml so can run unit tests</w:t>
+      </w:r>
+    </w:p>
+    <w:p>
+      <w:pPr>
+        <w:pStyle w:val="ListParagraph"/>
+      </w:pPr>
+      <w:r>
+        <w:rPr>
+          <w:rFonts w:ascii="Monaco" w:hAnsi="Monaco" w:cs="Monaco"/>
+          <w:color w:val="008080"/>
+          <w:sz w:val="22"/>
+          <w:szCs w:val="22"/>
+        </w:rPr>
+        <w:t>&lt;</w:t>
+      </w:r>
+      <w:r>
+        <w:rPr>
+          <w:rFonts w:ascii="Monaco" w:hAnsi="Monaco" w:cs="Monaco"/>
+          <w:color w:val="3F7F7F"/>
+          <w:sz w:val="22"/>
+          <w:szCs w:val="22"/>
+        </w:rPr>
+        <w:t>surefire.version</w:t>
+      </w:r>
+      <w:r>
+        <w:rPr>
+          <w:rFonts w:ascii="Monaco" w:hAnsi="Monaco" w:cs="Monaco"/>
+          <w:color w:val="008080"/>
+          <w:sz w:val="22"/>
+          <w:szCs w:val="22"/>
+        </w:rPr>
+        <w:t>&gt;</w:t>
+      </w:r>
+      <w:r>
+        <w:rPr>
+          <w:rFonts w:ascii="Monaco" w:hAnsi="Monaco" w:cs="Monaco"/>
+          <w:color w:val="000000"/>
+          <w:sz w:val="22"/>
+          <w:szCs w:val="22"/>
+        </w:rPr>
+        <w:t>2.19.1</w:t>
+      </w:r>
+      <w:r>
+        <w:rPr>
+          <w:rFonts w:ascii="Monaco" w:hAnsi="Monaco" w:cs="Monaco"/>
+          <w:color w:val="008080"/>
+          <w:sz w:val="22"/>
+          <w:szCs w:val="22"/>
+        </w:rPr>
+        <w:t>&lt;/</w:t>
+      </w:r>
+      <w:r>
+        <w:rPr>
+          <w:rFonts w:ascii="Monaco" w:hAnsi="Monaco" w:cs="Monaco"/>
+          <w:color w:val="3F7F7F"/>
+          <w:sz w:val="22"/>
+          <w:szCs w:val="22"/>
+        </w:rPr>
+        <w:t>surefire.version</w:t>
+      </w:r>
+      <w:r>
+        <w:rPr>
+          <w:rFonts w:ascii="Monaco" w:hAnsi="Monaco" w:cs="Monaco"/>
+          <w:color w:val="008080"/>
+          <w:sz w:val="22"/>
+          <w:szCs w:val="22"/>
+        </w:rPr>
+        <w:t>&gt;</w:t>
+      </w:r>
+    </w:p>
+    <w:p>
+      <w:pPr>
+        <w:pStyle w:val="ListParagraph"/>
+        <w:numPr>
+          <w:ilvl w:val="0"/>
+          <w:numId w:val="1"/>
+        </w:numPr>
+      </w:pPr>
+      <w:r>
+        <w:t xml:space="preserve">Add properties to pom.xml so can </w:t>
+      </w:r>
+    </w:p>
+    <w:p>
+      <w:pPr>
+        <w:pStyle w:val="ListParagraph"/>
+        <w:widowControl w:val="0"/>
+        <w:autoSpaceDE w:val="0"/>
+        <w:autoSpaceDN w:val="0"/>
+        <w:adjustRightInd w:val="0"/>
+        <w:rPr>
+          <w:rFonts w:ascii="Monaco" w:hAnsi="Monaco" w:cs="Monaco"/>
+          <w:sz w:val="22"/>
+          <w:szCs w:val="22"/>
+        </w:rPr>
+      </w:pPr>
+      <w:r>
+        <w:rPr>
+          <w:rFonts w:ascii="Monaco" w:hAnsi="Monaco" w:cs="Monaco"/>
+          <w:color w:val="008080"/>
+          <w:sz w:val="22"/>
+          <w:szCs w:val="22"/>
+        </w:rPr>
+        <w:t>&lt;</w:t>
+      </w:r>
+      <w:r>
+        <w:rPr>
+          <w:rFonts w:ascii="Monaco" w:hAnsi="Monaco" w:cs="Monaco"/>
+          <w:color w:val="3F7F7F"/>
+          <w:sz w:val="22"/>
+          <w:szCs w:val="22"/>
+        </w:rPr>
+        <w:t>junit.jupiter.version</w:t>
+      </w:r>
+      <w:r>
+        <w:rPr>
+          <w:rFonts w:ascii="Monaco" w:hAnsi="Monaco" w:cs="Monaco"/>
+          <w:color w:val="008080"/>
+          <w:sz w:val="22"/>
+          <w:szCs w:val="22"/>
+        </w:rPr>
+        <w:t>&gt;</w:t>
+      </w:r>
+      <w:r>
+        <w:rPr>
+          <w:rFonts w:ascii="Monaco" w:hAnsi="Monaco" w:cs="Monaco"/>
+          <w:color w:val="000000"/>
+          <w:sz w:val="22"/>
+          <w:szCs w:val="22"/>
+        </w:rPr>
+        <w:t>5.0.0-RC3</w:t>
+      </w:r>
+      <w:r>
+        <w:rPr>
+          <w:rFonts w:ascii="Monaco" w:hAnsi="Monaco" w:cs="Monaco"/>
+          <w:color w:val="008080"/>
+          <w:sz w:val="22"/>
+          <w:szCs w:val="22"/>
+        </w:rPr>
+        <w:t>&lt;/</w:t>
+      </w:r>
+      <w:r>
+        <w:rPr>
+          <w:rFonts w:ascii="Monaco" w:hAnsi="Monaco" w:cs="Monaco"/>
+          <w:color w:val="3F7F7F"/>
+          <w:sz w:val="22"/>
+          <w:szCs w:val="22"/>
+        </w:rPr>
+        <w:t>junit.jupiter.version</w:t>
+      </w:r>
+      <w:r>
+        <w:rPr>
+          <w:rFonts w:ascii="Monaco" w:hAnsi="Monaco" w:cs="Monaco"/>
+          <w:color w:val="008080"/>
+          <w:sz w:val="22"/>
+          <w:szCs w:val="22"/>
+        </w:rPr>
+        <w:t>&gt;</w:t>
+      </w:r>
+    </w:p>
+    <w:p>
+      <w:pPr>
+        <w:pStyle w:val="ListParagraph"/>
+      </w:pPr>
+      <w:r>
+        <w:rPr>
+          <w:rFonts w:ascii="Monaco" w:hAnsi="Monaco" w:cs="Monaco"/>
+          <w:color w:val="008080"/>
+          <w:sz w:val="22"/>
+          <w:szCs w:val="22"/>
+        </w:rPr>
+        <w:t>&lt;</w:t>
+      </w:r>
+      <w:r>
+        <w:rPr>
+          <w:rFonts w:ascii="Monaco" w:hAnsi="Monaco" w:cs="Monaco"/>
+          <w:color w:val="3F7F7F"/>
+          <w:sz w:val="22"/>
+          <w:szCs w:val="22"/>
+        </w:rPr>
+        <w:t>junit.platform.version</w:t>
+      </w:r>
+      <w:r>
+        <w:rPr>
+          <w:rFonts w:ascii="Monaco" w:hAnsi="Monaco" w:cs="Monaco"/>
+          <w:color w:val="008080"/>
+          <w:sz w:val="22"/>
+          <w:szCs w:val="22"/>
+        </w:rPr>
+        <w:t>&gt;</w:t>
+      </w:r>
+      <w:r>
+        <w:rPr>
+          <w:rFonts w:ascii="Monaco" w:hAnsi="Monaco" w:cs="Monaco"/>
+          <w:color w:val="000000"/>
+          <w:sz w:val="22"/>
+          <w:szCs w:val="22"/>
+        </w:rPr>
+        <w:t>1.0.0-RC3</w:t>
+      </w:r>
+      <w:r>
+        <w:rPr>
+          <w:rFonts w:ascii="Monaco" w:hAnsi="Monaco" w:cs="Monaco"/>
+          <w:color w:val="008080"/>
+          <w:sz w:val="22"/>
+          <w:szCs w:val="22"/>
+        </w:rPr>
+        <w:t>&lt;/</w:t>
+      </w:r>
+      <w:r>
+        <w:rPr>
+          <w:rFonts w:ascii="Monaco" w:hAnsi="Monaco" w:cs="Monaco"/>
+          <w:color w:val="3F7F7F"/>
+          <w:sz w:val="22"/>
+          <w:szCs w:val="22"/>
+        </w:rPr>
+        <w:t>junit.platform.version</w:t>
+      </w:r>
+      <w:r>
+        <w:rPr>
+          <w:rFonts w:ascii="Monaco" w:hAnsi="Monaco" w:cs="Monaco"/>
+          <w:color w:val="008080"/>
+          <w:sz w:val="22"/>
+          <w:szCs w:val="22"/>
+        </w:rPr>
+        <w:t>&gt;</w:t>
+      </w:r>
+    </w:p>
+    <w:p>
+      <w:pPr>
+        <w:pStyle w:val="ListParagraph"/>
+        <w:numPr>
+          <w:ilvl w:val="0"/>
+          <w:numId w:val="1"/>
+        </w:numPr>
+      </w:pPr>
+      <w:r>
+        <w:t>d</w:t>
+      </w:r>
+    </w:p>
+    <w:p>
+      <w:pPr>
+        <w:pStyle w:val="ListParagraph"/>
+      </w:pPr>
     </w:p>
     <w:p/>
     <w:p/>
@@ -363,6 +597,100 @@
     </w:sectPr>
   </w:body>
 </w:document>
+</file>
+
+<file path=word/numbering.xml><?xml version="1.0" encoding="utf-8"?>
+<w:numbering xmlns:wpc="http://schemas.microsoft.com/office/word/2010/wordprocessingCanvas" xmlns:mo="http://schemas.microsoft.com/office/mac/office/2008/main" xmlns:mc="http://schemas.openxmlformats.org/markup-compatibility/2006" xmlns:mv="urn:schemas-microsoft-com:mac:vml" xmlns:o="urn:schemas-microsoft-com:office:office" xmlns:r="http://schemas.openxmlformats.org/officeDocument/2006/relationships" xmlns:m="http://schemas.openxmlformats.org/officeDocument/2006/math" xmlns:v="urn:schemas-microsoft-com:vml" xmlns:wp14="http://schemas.microsoft.com/office/word/2010/wordprocessingDrawing" xmlns:wp="http://schemas.openxmlformats.org/drawingml/2006/wordprocessingDrawing" xmlns:w10="urn:schemas-microsoft-com:office:word" xmlns:w="http://schemas.openxmlformats.org/wordprocessingml/2006/main" xmlns:w14="http://schemas.microsoft.com/office/word/2010/wordml" xmlns:wpg="http://schemas.microsoft.com/office/word/2010/wordprocessingGroup" xmlns:wpi="http://schemas.microsoft.com/office/word/2010/wordprocessingInk" xmlns:wne="http://schemas.microsoft.com/office/word/2006/wordml" xmlns:wps="http://schemas.microsoft.com/office/word/2010/wordprocessingShape" mc:Ignorable="w14 wp14">
+  <w:abstractNum w:abstractNumId="0">
+    <w:nsid w:val="769C7EA3"/>
+    <w:multiLevelType w:val="hybridMultilevel"/>
+    <w:tmpl w:val="FCFCD53E"/>
+    <w:lvl w:ilvl="0" w:tplc="0409000F">
+      <w:start w:val="1"/>
+      <w:numFmt w:val="decimal"/>
+      <w:lvlText w:val="%1."/>
+      <w:lvlJc w:val="left"/>
+      <w:pPr>
+        <w:ind w:left="720" w:hanging="360"/>
+      </w:pPr>
+    </w:lvl>
+    <w:lvl w:ilvl="1" w:tplc="04090019" w:tentative="1">
+      <w:start w:val="1"/>
+      <w:numFmt w:val="lowerLetter"/>
+      <w:lvlText w:val="%2."/>
+      <w:lvlJc w:val="left"/>
+      <w:pPr>
+        <w:ind w:left="1440" w:hanging="360"/>
+      </w:pPr>
+    </w:lvl>
+    <w:lvl w:ilvl="2" w:tplc="0409001B" w:tentative="1">
+      <w:start w:val="1"/>
+      <w:numFmt w:val="lowerRoman"/>
+      <w:lvlText w:val="%3."/>
+      <w:lvlJc w:val="right"/>
+      <w:pPr>
+        <w:ind w:left="2160" w:hanging="180"/>
+      </w:pPr>
+    </w:lvl>
+    <w:lvl w:ilvl="3" w:tplc="0409000F" w:tentative="1">
+      <w:start w:val="1"/>
+      <w:numFmt w:val="decimal"/>
+      <w:lvlText w:val="%4."/>
+      <w:lvlJc w:val="left"/>
+      <w:pPr>
+        <w:ind w:left="2880" w:hanging="360"/>
+      </w:pPr>
+    </w:lvl>
+    <w:lvl w:ilvl="4" w:tplc="04090019" w:tentative="1">
+      <w:start w:val="1"/>
+      <w:numFmt w:val="lowerLetter"/>
+      <w:lvlText w:val="%5."/>
+      <w:lvlJc w:val="left"/>
+      <w:pPr>
+        <w:ind w:left="3600" w:hanging="360"/>
+      </w:pPr>
+    </w:lvl>
+    <w:lvl w:ilvl="5" w:tplc="0409001B" w:tentative="1">
+      <w:start w:val="1"/>
+      <w:numFmt w:val="lowerRoman"/>
+      <w:lvlText w:val="%6."/>
+      <w:lvlJc w:val="right"/>
+      <w:pPr>
+        <w:ind w:left="4320" w:hanging="180"/>
+      </w:pPr>
+    </w:lvl>
+    <w:lvl w:ilvl="6" w:tplc="0409000F" w:tentative="1">
+      <w:start w:val="1"/>
+      <w:numFmt w:val="decimal"/>
+      <w:lvlText w:val="%7."/>
+      <w:lvlJc w:val="left"/>
+      <w:pPr>
+        <w:ind w:left="5040" w:hanging="360"/>
+      </w:pPr>
+    </w:lvl>
+    <w:lvl w:ilvl="7" w:tplc="04090019" w:tentative="1">
+      <w:start w:val="1"/>
+      <w:numFmt w:val="lowerLetter"/>
+      <w:lvlText w:val="%8."/>
+      <w:lvlJc w:val="left"/>
+      <w:pPr>
+        <w:ind w:left="5760" w:hanging="360"/>
+      </w:pPr>
+    </w:lvl>
+    <w:lvl w:ilvl="8" w:tplc="0409001B" w:tentative="1">
+      <w:start w:val="1"/>
+      <w:numFmt w:val="lowerRoman"/>
+      <w:lvlText w:val="%9."/>
+      <w:lvlJc w:val="right"/>
+      <w:pPr>
+        <w:ind w:left="6480" w:hanging="180"/>
+      </w:pPr>
+    </w:lvl>
+  </w:abstractNum>
+  <w:num w:numId="1">
+    <w:abstractNumId w:val="0"/>
+  </w:num>
+</w:numbering>
 </file>
 
 <file path=word/styles.xml><?xml version="1.0" encoding="utf-8"?>
@@ -765,6 +1093,17 @@
       <w:sz w:val="20"/>
       <w:szCs w:val="20"/>
     </w:rPr>
+  </w:style>
+  <w:style w:type="paragraph" w:styleId="ListParagraph">
+    <w:name w:val="List Paragraph"/>
+    <w:basedOn w:val="Normal"/>
+    <w:uiPriority w:val="34"/>
+    <w:qFormat/>
+    <w:rsid w:val="00D555C5"/>
+    <w:pPr>
+      <w:ind w:left="720"/>
+      <w:contextualSpacing/>
+    </w:pPr>
   </w:style>
 </w:styles>
 </file>
@@ -1169,6 +1508,17 @@
       <w:sz w:val="20"/>
       <w:szCs w:val="20"/>
     </w:rPr>
+  </w:style>
+  <w:style w:type="paragraph" w:styleId="ListParagraph">
+    <w:name w:val="List Paragraph"/>
+    <w:basedOn w:val="Normal"/>
+    <w:uiPriority w:val="34"/>
+    <w:qFormat/>
+    <w:rsid w:val="00D555C5"/>
+    <w:pPr>
+      <w:ind w:left="720"/>
+      <w:contextualSpacing/>
+    </w:pPr>
   </w:style>
 </w:styles>
 </file>

</xml_diff>

<commit_message>
add first conversion exercise
</commit_message>
<xml_diff>
--- a/JUnit 5 HOL Instructions.docx
+++ b/JUnit 5 HOL Instructions.docx
@@ -222,6 +222,32 @@
       </w:pPr>
       <w:r>
         <w:lastRenderedPageBreak/>
+        <w:t>Reference</w:t>
+      </w:r>
+    </w:p>
+    <w:p>
+      <w:r>
+        <w:t>If at any point during this lab, you want to explore another feature, see the</w:t>
+      </w:r>
+    </w:p>
+    <w:p>
+      <w:hyperlink r:id="rId6" w:history="1">
+        <w:r>
+          <w:rPr>
+            <w:rStyle w:val="Hyperlink"/>
+          </w:rPr>
+          <w:t>http://junit.org/junit5/docs/current/user-guide</w:t>
+        </w:r>
+      </w:hyperlink>
+      <w:r>
+        <w:t xml:space="preserve">. </w:t>
+      </w:r>
+    </w:p>
+    <w:p>
+      <w:pPr>
+        <w:pStyle w:val="Heading2"/>
+      </w:pPr>
+      <w:r>
         <w:t>Step 1 Baseline</w:t>
       </w:r>
       <w:bookmarkEnd w:id="0"/>
@@ -301,6 +327,9 @@
       <w:r>
         <w:t>once set up VM</w:t>
       </w:r>
+      <w:r>
+        <w:t xml:space="preserve"> (include setting up eclipse launch configuration)</w:t>
+      </w:r>
     </w:p>
     <w:p/>
     <w:p>
@@ -321,16 +350,69 @@
         <w:t xml:space="preserve">JUnit 5 is available and we want to use it. The goal of step 2 is run all the JUnit 4 style tests using a JUnit 5 runner. This is the first step in migration on a real project. </w:t>
       </w:r>
       <w:r>
-        <w:t>Once all the plumbing is ready, it will be time to actually using JUnit 5 syntax.</w:t>
+        <w:t>Once all the plumbing is ready, it will be time to actually us</w:t>
+      </w:r>
+      <w:r>
+        <w:t>e</w:t>
+      </w:r>
+      <w:r>
+        <w:t xml:space="preserve"> JUnit 5 syntax.</w:t>
       </w:r>
     </w:p>
     <w:p/>
     <w:p>
-      <w:r>
-        <w:t>Note: If you aren’t sure what the updated pom.xml should look like based on this description, feel free to look at the solution.</w:t>
-      </w:r>
-      <w:bookmarkStart w:id="3" w:name="_GoBack"/>
-      <w:bookmarkEnd w:id="3"/>
+      <w:pPr>
+        <w:pStyle w:val="Heading3"/>
+      </w:pPr>
+      <w:r>
+        <w:t>Step 2.1 – Update pom.xml</w:t>
+      </w:r>
+    </w:p>
+    <w:p>
+      <w:r>
+        <w:t xml:space="preserve">The following walk you through updating the pom.xml to use JUnit 5 with legacy JUnit 4 support.  </w:t>
+      </w:r>
+      <w:r>
+        <w:t xml:space="preserve">If you </w:t>
+      </w:r>
+      <w:r>
+        <w:t xml:space="preserve">aren’t familiar with Maven </w:t>
+      </w:r>
+      <w:r>
+        <w:t>(</w:t>
+      </w:r>
+      <w:r>
+        <w:t xml:space="preserve">or </w:t>
+      </w:r>
+      <w:r>
+        <w:t>aren’t sure what the updated pom.xm</w:t>
+      </w:r>
+      <w:r>
+        <w:t>l should look like based on these steps</w:t>
+      </w:r>
+      <w:r>
+        <w:t>)</w:t>
+      </w:r>
+      <w:r>
+        <w:t xml:space="preserve">, </w:t>
+      </w:r>
+      <w:r>
+        <w:t>fe</w:t>
+      </w:r>
+      <w:r>
+        <w:t xml:space="preserve">el free to look at the </w:t>
+      </w:r>
+      <w:hyperlink r:id="rId7" w:history="1">
+        <w:r>
+          <w:rPr>
+            <w:rStyle w:val="Hyperlink"/>
+          </w:rPr>
+          <w:t>solution guide pom.xml</w:t>
+        </w:r>
+      </w:hyperlink>
+      <w:r>
+        <w:t>.</w:t>
+      </w:r>
     </w:p>
     <w:p/>
     <w:p>
@@ -344,17 +426,24 @@
       <w:r>
         <w:t>Add property to pom.xml so can run unit tests</w:t>
       </w:r>
+      <w:r>
+        <w:t>.</w:t>
+      </w:r>
     </w:p>
     <w:p>
       <w:pPr>
         <w:pStyle w:val="ListParagraph"/>
-      </w:pPr>
-      <w:r>
-        <w:rPr>
-          <w:rFonts w:ascii="Monaco" w:hAnsi="Monaco" w:cs="Monaco"/>
-          <w:color w:val="008080"/>
-          <w:sz w:val="22"/>
-          <w:szCs w:val="22"/>
+        <w:rPr>
+          <w:sz w:val="20"/>
+          <w:szCs w:val="20"/>
+        </w:rPr>
+      </w:pPr>
+      <w:r>
+        <w:rPr>
+          <w:rFonts w:ascii="Monaco" w:hAnsi="Monaco" w:cs="Monaco"/>
+          <w:color w:val="008080"/>
+          <w:sz w:val="20"/>
+          <w:szCs w:val="20"/>
         </w:rPr>
         <w:t>&lt;</w:t>
       </w:r>
@@ -362,8 +451,8 @@
         <w:rPr>
           <w:rFonts w:ascii="Monaco" w:hAnsi="Monaco" w:cs="Monaco"/>
           <w:color w:val="3F7F7F"/>
-          <w:sz w:val="22"/>
-          <w:szCs w:val="22"/>
+          <w:sz w:val="20"/>
+          <w:szCs w:val="20"/>
         </w:rPr>
         <w:t>surefire.version</w:t>
       </w:r>
@@ -371,17 +460,17 @@
         <w:rPr>
           <w:rFonts w:ascii="Monaco" w:hAnsi="Monaco" w:cs="Monaco"/>
           <w:color w:val="008080"/>
-          <w:sz w:val="22"/>
-          <w:szCs w:val="22"/>
-        </w:rPr>
-        <w:t>&gt;</w:t>
-      </w:r>
-      <w:r>
-        <w:rPr>
-          <w:rFonts w:ascii="Monaco" w:hAnsi="Monaco" w:cs="Monaco"/>
-          <w:color w:val="000000"/>
-          <w:sz w:val="22"/>
-          <w:szCs w:val="22"/>
+          <w:sz w:val="20"/>
+          <w:szCs w:val="20"/>
+        </w:rPr>
+        <w:t>&gt;</w:t>
+      </w:r>
+      <w:r>
+        <w:rPr>
+          <w:rFonts w:ascii="Monaco" w:hAnsi="Monaco" w:cs="Monaco"/>
+          <w:color w:val="000000"/>
+          <w:sz w:val="20"/>
+          <w:szCs w:val="20"/>
         </w:rPr>
         <w:t>2.19.1</w:t>
       </w:r>
@@ -389,8 +478,8 @@
         <w:rPr>
           <w:rFonts w:ascii="Monaco" w:hAnsi="Monaco" w:cs="Monaco"/>
           <w:color w:val="008080"/>
-          <w:sz w:val="22"/>
-          <w:szCs w:val="22"/>
+          <w:sz w:val="20"/>
+          <w:szCs w:val="20"/>
         </w:rPr>
         <w:t>&lt;/</w:t>
       </w:r>
@@ -398,8 +487,8 @@
         <w:rPr>
           <w:rFonts w:ascii="Monaco" w:hAnsi="Monaco" w:cs="Monaco"/>
           <w:color w:val="3F7F7F"/>
-          <w:sz w:val="22"/>
-          <w:szCs w:val="22"/>
+          <w:sz w:val="20"/>
+          <w:szCs w:val="20"/>
         </w:rPr>
         <w:t>surefire.version</w:t>
       </w:r>
@@ -407,11 +496,16 @@
         <w:rPr>
           <w:rFonts w:ascii="Monaco" w:hAnsi="Monaco" w:cs="Monaco"/>
           <w:color w:val="008080"/>
-          <w:sz w:val="22"/>
-          <w:szCs w:val="22"/>
-        </w:rPr>
-        <w:t>&gt;</w:t>
-      </w:r>
+          <w:sz w:val="20"/>
+          <w:szCs w:val="20"/>
+        </w:rPr>
+        <w:t>&gt;</w:t>
+      </w:r>
+    </w:p>
+    <w:p>
+      <w:pPr>
+        <w:pStyle w:val="ListParagraph"/>
+      </w:pPr>
     </w:p>
     <w:p>
       <w:pPr>
@@ -422,7 +516,10 @@
         </w:numPr>
       </w:pPr>
       <w:r>
-        <w:t xml:space="preserve">Add properties to pom.xml so can </w:t>
+        <w:t xml:space="preserve">Add properties to pom.xml </w:t>
+      </w:r>
+      <w:r>
+        <w:t>to pull JUnit. The first two are always required. The third is so you can run JUnit 5 tests.</w:t>
       </w:r>
     </w:p>
     <w:p>
@@ -434,16 +531,16 @@
         <w:adjustRightInd w:val="0"/>
         <w:rPr>
           <w:rFonts w:ascii="Monaco" w:hAnsi="Monaco" w:cs="Monaco"/>
-          <w:sz w:val="22"/>
-          <w:szCs w:val="22"/>
-        </w:rPr>
-      </w:pPr>
-      <w:r>
-        <w:rPr>
-          <w:rFonts w:ascii="Monaco" w:hAnsi="Monaco" w:cs="Monaco"/>
-          <w:color w:val="008080"/>
-          <w:sz w:val="22"/>
-          <w:szCs w:val="22"/>
+          <w:sz w:val="20"/>
+          <w:szCs w:val="20"/>
+        </w:rPr>
+      </w:pPr>
+      <w:r>
+        <w:rPr>
+          <w:rFonts w:ascii="Monaco" w:hAnsi="Monaco" w:cs="Monaco"/>
+          <w:color w:val="008080"/>
+          <w:sz w:val="20"/>
+          <w:szCs w:val="20"/>
         </w:rPr>
         <w:t>&lt;</w:t>
       </w:r>
@@ -451,8 +548,8 @@
         <w:rPr>
           <w:rFonts w:ascii="Monaco" w:hAnsi="Monaco" w:cs="Monaco"/>
           <w:color w:val="3F7F7F"/>
-          <w:sz w:val="22"/>
-          <w:szCs w:val="22"/>
+          <w:sz w:val="20"/>
+          <w:szCs w:val="20"/>
         </w:rPr>
         <w:t>junit.jupiter.version</w:t>
       </w:r>
@@ -460,17 +557,17 @@
         <w:rPr>
           <w:rFonts w:ascii="Monaco" w:hAnsi="Monaco" w:cs="Monaco"/>
           <w:color w:val="008080"/>
-          <w:sz w:val="22"/>
-          <w:szCs w:val="22"/>
-        </w:rPr>
-        <w:t>&gt;</w:t>
-      </w:r>
-      <w:r>
-        <w:rPr>
-          <w:rFonts w:ascii="Monaco" w:hAnsi="Monaco" w:cs="Monaco"/>
-          <w:color w:val="000000"/>
-          <w:sz w:val="22"/>
-          <w:szCs w:val="22"/>
+          <w:sz w:val="20"/>
+          <w:szCs w:val="20"/>
+        </w:rPr>
+        <w:t>&gt;</w:t>
+      </w:r>
+      <w:r>
+        <w:rPr>
+          <w:rFonts w:ascii="Monaco" w:hAnsi="Monaco" w:cs="Monaco"/>
+          <w:color w:val="000000"/>
+          <w:sz w:val="20"/>
+          <w:szCs w:val="20"/>
         </w:rPr>
         <w:t>5.0.0-RC3</w:t>
       </w:r>
@@ -478,8 +575,8 @@
         <w:rPr>
           <w:rFonts w:ascii="Monaco" w:hAnsi="Monaco" w:cs="Monaco"/>
           <w:color w:val="008080"/>
-          <w:sz w:val="22"/>
-          <w:szCs w:val="22"/>
+          <w:sz w:val="20"/>
+          <w:szCs w:val="20"/>
         </w:rPr>
         <w:t>&lt;/</w:t>
       </w:r>
@@ -487,8 +584,8 @@
         <w:rPr>
           <w:rFonts w:ascii="Monaco" w:hAnsi="Monaco" w:cs="Monaco"/>
           <w:color w:val="3F7F7F"/>
-          <w:sz w:val="22"/>
-          <w:szCs w:val="22"/>
+          <w:sz w:val="20"/>
+          <w:szCs w:val="20"/>
         </w:rPr>
         <w:t>junit.jupiter.version</w:t>
       </w:r>
@@ -496,8 +593,8 @@
         <w:rPr>
           <w:rFonts w:ascii="Monaco" w:hAnsi="Monaco" w:cs="Monaco"/>
           <w:color w:val="008080"/>
-          <w:sz w:val="22"/>
-          <w:szCs w:val="22"/>
+          <w:sz w:val="20"/>
+          <w:szCs w:val="20"/>
         </w:rPr>
         <w:t>&gt;</w:t>
       </w:r>
@@ -505,13 +602,19 @@
     <w:p>
       <w:pPr>
         <w:pStyle w:val="ListParagraph"/>
-      </w:pPr>
-      <w:r>
-        <w:rPr>
-          <w:rFonts w:ascii="Monaco" w:hAnsi="Monaco" w:cs="Monaco"/>
-          <w:color w:val="008080"/>
-          <w:sz w:val="22"/>
-          <w:szCs w:val="22"/>
+        <w:rPr>
+          <w:rFonts w:ascii="Monaco" w:hAnsi="Monaco" w:cs="Monaco"/>
+          <w:color w:val="008080"/>
+          <w:sz w:val="20"/>
+          <w:szCs w:val="20"/>
+        </w:rPr>
+      </w:pPr>
+      <w:r>
+        <w:rPr>
+          <w:rFonts w:ascii="Monaco" w:hAnsi="Monaco" w:cs="Monaco"/>
+          <w:color w:val="008080"/>
+          <w:sz w:val="20"/>
+          <w:szCs w:val="20"/>
         </w:rPr>
         <w:t>&lt;</w:t>
       </w:r>
@@ -519,8 +622,8 @@
         <w:rPr>
           <w:rFonts w:ascii="Monaco" w:hAnsi="Monaco" w:cs="Monaco"/>
           <w:color w:val="3F7F7F"/>
-          <w:sz w:val="22"/>
-          <w:szCs w:val="22"/>
+          <w:sz w:val="20"/>
+          <w:szCs w:val="20"/>
         </w:rPr>
         <w:t>junit.platform.version</w:t>
       </w:r>
@@ -528,17 +631,17 @@
         <w:rPr>
           <w:rFonts w:ascii="Monaco" w:hAnsi="Monaco" w:cs="Monaco"/>
           <w:color w:val="008080"/>
-          <w:sz w:val="22"/>
-          <w:szCs w:val="22"/>
-        </w:rPr>
-        <w:t>&gt;</w:t>
-      </w:r>
-      <w:r>
-        <w:rPr>
-          <w:rFonts w:ascii="Monaco" w:hAnsi="Monaco" w:cs="Monaco"/>
-          <w:color w:val="000000"/>
-          <w:sz w:val="22"/>
-          <w:szCs w:val="22"/>
+          <w:sz w:val="20"/>
+          <w:szCs w:val="20"/>
+        </w:rPr>
+        <w:t>&gt;</w:t>
+      </w:r>
+      <w:r>
+        <w:rPr>
+          <w:rFonts w:ascii="Monaco" w:hAnsi="Monaco" w:cs="Monaco"/>
+          <w:color w:val="000000"/>
+          <w:sz w:val="20"/>
+          <w:szCs w:val="20"/>
         </w:rPr>
         <w:t>1.0.0-RC3</w:t>
       </w:r>
@@ -546,8 +649,8 @@
         <w:rPr>
           <w:rFonts w:ascii="Monaco" w:hAnsi="Monaco" w:cs="Monaco"/>
           <w:color w:val="008080"/>
-          <w:sz w:val="22"/>
-          <w:szCs w:val="22"/>
+          <w:sz w:val="20"/>
+          <w:szCs w:val="20"/>
         </w:rPr>
         <w:t>&lt;/</w:t>
       </w:r>
@@ -555,8 +658,8 @@
         <w:rPr>
           <w:rFonts w:ascii="Monaco" w:hAnsi="Monaco" w:cs="Monaco"/>
           <w:color w:val="3F7F7F"/>
-          <w:sz w:val="22"/>
-          <w:szCs w:val="22"/>
+          <w:sz w:val="20"/>
+          <w:szCs w:val="20"/>
         </w:rPr>
         <w:t>junit.platform.version</w:t>
       </w:r>
@@ -564,11 +667,88 @@
         <w:rPr>
           <w:rFonts w:ascii="Monaco" w:hAnsi="Monaco" w:cs="Monaco"/>
           <w:color w:val="008080"/>
-          <w:sz w:val="22"/>
-          <w:szCs w:val="22"/>
-        </w:rPr>
-        <w:t>&gt;</w:t>
-      </w:r>
+          <w:sz w:val="20"/>
+          <w:szCs w:val="20"/>
+        </w:rPr>
+        <w:t>&gt;</w:t>
+      </w:r>
+    </w:p>
+    <w:p>
+      <w:pPr>
+        <w:pStyle w:val="ListParagraph"/>
+        <w:rPr>
+          <w:sz w:val="20"/>
+          <w:szCs w:val="20"/>
+        </w:rPr>
+      </w:pPr>
+      <w:r>
+        <w:rPr>
+          <w:rFonts w:ascii="Monaco" w:hAnsi="Monaco" w:cs="Monaco"/>
+          <w:color w:val="008080"/>
+          <w:sz w:val="20"/>
+          <w:szCs w:val="20"/>
+        </w:rPr>
+        <w:t>&lt;</w:t>
+      </w:r>
+      <w:r>
+        <w:rPr>
+          <w:rFonts w:ascii="Monaco" w:hAnsi="Monaco" w:cs="Monaco"/>
+          <w:color w:val="3F7F7F"/>
+          <w:sz w:val="20"/>
+          <w:szCs w:val="20"/>
+        </w:rPr>
+        <w:t>junit.vintage.version</w:t>
+      </w:r>
+      <w:r>
+        <w:rPr>
+          <w:rFonts w:ascii="Monaco" w:hAnsi="Monaco" w:cs="Monaco"/>
+          <w:color w:val="008080"/>
+          <w:sz w:val="20"/>
+          <w:szCs w:val="20"/>
+        </w:rPr>
+        <w:t>&gt;</w:t>
+      </w:r>
+      <w:r>
+        <w:rPr>
+          <w:rFonts w:ascii="Monaco" w:hAnsi="Monaco" w:cs="Monaco"/>
+          <w:color w:val="000000"/>
+          <w:sz w:val="20"/>
+          <w:szCs w:val="20"/>
+        </w:rPr>
+        <w:t>4.12.0-RC3</w:t>
+      </w:r>
+      <w:r>
+        <w:rPr>
+          <w:rFonts w:ascii="Monaco" w:hAnsi="Monaco" w:cs="Monaco"/>
+          <w:color w:val="008080"/>
+          <w:sz w:val="20"/>
+          <w:szCs w:val="20"/>
+        </w:rPr>
+        <w:t>&lt;/</w:t>
+      </w:r>
+      <w:r>
+        <w:rPr>
+          <w:rFonts w:ascii="Monaco" w:hAnsi="Monaco" w:cs="Monaco"/>
+          <w:color w:val="3F7F7F"/>
+          <w:sz w:val="20"/>
+          <w:szCs w:val="20"/>
+        </w:rPr>
+        <w:t>junit.vintage.version</w:t>
+      </w:r>
+      <w:r>
+        <w:rPr>
+          <w:rFonts w:ascii="Monaco" w:hAnsi="Monaco" w:cs="Monaco"/>
+          <w:color w:val="008080"/>
+          <w:sz w:val="20"/>
+          <w:szCs w:val="20"/>
+        </w:rPr>
+        <w:t>&gt;</w:t>
+      </w:r>
+    </w:p>
+    <w:p>
+      <w:pPr>
+        <w:pStyle w:val="ListParagraph"/>
+      </w:pPr>
     </w:p>
     <w:p>
       <w:pPr>
@@ -579,15 +759,3628 @@
         </w:numPr>
       </w:pPr>
       <w:r>
-        <w:t>d</w:t>
+        <w:t>Add the Surefire plugin to the &lt;build&gt; section so that a version of Surefire that works with JUnit 5 is used. (2.20 does not work as of this time so using 2.19)</w:t>
+      </w:r>
+      <w:r>
+        <w:t xml:space="preserve">. </w:t>
       </w:r>
     </w:p>
     <w:p>
       <w:pPr>
         <w:pStyle w:val="ListParagraph"/>
-      </w:pPr>
+        <w:rPr>
+          <w:i/>
+        </w:rPr>
+      </w:pPr>
+      <w:r>
+        <w:rPr>
+          <w:i/>
+        </w:rPr>
+        <w:t>Note that this lab doesn’t have any integration tests. If your project does, you’ll need to do the same with the maven-failsafe-plugin.</w:t>
+      </w:r>
+    </w:p>
+    <w:p>
+      <w:pPr>
+        <w:pStyle w:val="ListParagraph"/>
+        <w:widowControl w:val="0"/>
+        <w:autoSpaceDE w:val="0"/>
+        <w:autoSpaceDN w:val="0"/>
+        <w:adjustRightInd w:val="0"/>
+        <w:rPr>
+          <w:rFonts w:ascii="Monaco" w:hAnsi="Monaco" w:cs="Monaco"/>
+          <w:sz w:val="20"/>
+          <w:szCs w:val="20"/>
+        </w:rPr>
+      </w:pPr>
+      <w:r>
+        <w:rPr>
+          <w:rFonts w:ascii="Monaco" w:hAnsi="Monaco" w:cs="Monaco"/>
+          <w:color w:val="008080"/>
+          <w:sz w:val="20"/>
+          <w:szCs w:val="20"/>
+        </w:rPr>
+        <w:t>&lt;</w:t>
+      </w:r>
+      <w:r>
+        <w:rPr>
+          <w:rFonts w:ascii="Monaco" w:hAnsi="Monaco" w:cs="Monaco"/>
+          <w:color w:val="3F7F7F"/>
+          <w:sz w:val="20"/>
+          <w:szCs w:val="20"/>
+        </w:rPr>
+        <w:t>plugin</w:t>
+      </w:r>
+      <w:r>
+        <w:rPr>
+          <w:rFonts w:ascii="Monaco" w:hAnsi="Monaco" w:cs="Monaco"/>
+          <w:color w:val="008080"/>
+          <w:sz w:val="20"/>
+          <w:szCs w:val="20"/>
+        </w:rPr>
+        <w:t>&gt;</w:t>
+      </w:r>
+    </w:p>
+    <w:p>
+      <w:pPr>
+        <w:widowControl w:val="0"/>
+        <w:autoSpaceDE w:val="0"/>
+        <w:autoSpaceDN w:val="0"/>
+        <w:adjustRightInd w:val="0"/>
+        <w:rPr>
+          <w:rFonts w:ascii="Monaco" w:hAnsi="Monaco" w:cs="Monaco"/>
+          <w:sz w:val="20"/>
+          <w:szCs w:val="20"/>
+        </w:rPr>
+      </w:pPr>
+      <w:r>
+        <w:rPr>
+          <w:rFonts w:ascii="Monaco" w:hAnsi="Monaco" w:cs="Monaco"/>
+          <w:color w:val="008080"/>
+          <w:sz w:val="20"/>
+          <w:szCs w:val="20"/>
+        </w:rPr>
+        <w:t xml:space="preserve">       </w:t>
+      </w:r>
+      <w:r>
+        <w:rPr>
+          <w:rFonts w:ascii="Monaco" w:hAnsi="Monaco" w:cs="Monaco"/>
+          <w:color w:val="008080"/>
+          <w:sz w:val="20"/>
+          <w:szCs w:val="20"/>
+        </w:rPr>
+        <w:t>&lt;</w:t>
+      </w:r>
+      <w:r>
+        <w:rPr>
+          <w:rFonts w:ascii="Monaco" w:hAnsi="Monaco" w:cs="Monaco"/>
+          <w:color w:val="3F7F7F"/>
+          <w:sz w:val="20"/>
+          <w:szCs w:val="20"/>
+        </w:rPr>
+        <w:t>artifactId</w:t>
+      </w:r>
+      <w:r>
+        <w:rPr>
+          <w:rFonts w:ascii="Monaco" w:hAnsi="Monaco" w:cs="Monaco"/>
+          <w:color w:val="008080"/>
+          <w:sz w:val="20"/>
+          <w:szCs w:val="20"/>
+        </w:rPr>
+        <w:t>&gt;</w:t>
+      </w:r>
+      <w:r>
+        <w:rPr>
+          <w:rFonts w:ascii="Monaco" w:hAnsi="Monaco" w:cs="Monaco"/>
+          <w:color w:val="000000"/>
+          <w:sz w:val="20"/>
+          <w:szCs w:val="20"/>
+          <w:u w:val="single"/>
+        </w:rPr>
+        <w:t>maven</w:t>
+      </w:r>
+      <w:r>
+        <w:rPr>
+          <w:rFonts w:ascii="Monaco" w:hAnsi="Monaco" w:cs="Monaco"/>
+          <w:color w:val="000000"/>
+          <w:sz w:val="20"/>
+          <w:szCs w:val="20"/>
+        </w:rPr>
+        <w:t>-</w:t>
+      </w:r>
+      <w:r>
+        <w:rPr>
+          <w:rFonts w:ascii="Monaco" w:hAnsi="Monaco" w:cs="Monaco"/>
+          <w:color w:val="000000"/>
+          <w:sz w:val="20"/>
+          <w:szCs w:val="20"/>
+          <w:u w:val="single"/>
+        </w:rPr>
+        <w:t>surefire</w:t>
+      </w:r>
+      <w:r>
+        <w:rPr>
+          <w:rFonts w:ascii="Monaco" w:hAnsi="Monaco" w:cs="Monaco"/>
+          <w:color w:val="000000"/>
+          <w:sz w:val="20"/>
+          <w:szCs w:val="20"/>
+        </w:rPr>
+        <w:t>-</w:t>
+      </w:r>
+      <w:r>
+        <w:rPr>
+          <w:rFonts w:ascii="Monaco" w:hAnsi="Monaco" w:cs="Monaco"/>
+          <w:color w:val="000000"/>
+          <w:sz w:val="20"/>
+          <w:szCs w:val="20"/>
+          <w:u w:val="single"/>
+        </w:rPr>
+        <w:t>plugin</w:t>
+      </w:r>
+      <w:r>
+        <w:rPr>
+          <w:rFonts w:ascii="Monaco" w:hAnsi="Monaco" w:cs="Monaco"/>
+          <w:color w:val="008080"/>
+          <w:sz w:val="20"/>
+          <w:szCs w:val="20"/>
+        </w:rPr>
+        <w:t>&lt;/</w:t>
+      </w:r>
+      <w:r>
+        <w:rPr>
+          <w:rFonts w:ascii="Monaco" w:hAnsi="Monaco" w:cs="Monaco"/>
+          <w:color w:val="3F7F7F"/>
+          <w:sz w:val="20"/>
+          <w:szCs w:val="20"/>
+        </w:rPr>
+        <w:t>artifactId</w:t>
+      </w:r>
+      <w:r>
+        <w:rPr>
+          <w:rFonts w:ascii="Monaco" w:hAnsi="Monaco" w:cs="Monaco"/>
+          <w:color w:val="008080"/>
+          <w:sz w:val="20"/>
+          <w:szCs w:val="20"/>
+        </w:rPr>
+        <w:t>&gt;</w:t>
+      </w:r>
+    </w:p>
+    <w:p>
+      <w:pPr>
+        <w:widowControl w:val="0"/>
+        <w:autoSpaceDE w:val="0"/>
+        <w:autoSpaceDN w:val="0"/>
+        <w:adjustRightInd w:val="0"/>
+        <w:rPr>
+          <w:rFonts w:ascii="Monaco" w:hAnsi="Monaco" w:cs="Monaco"/>
+          <w:sz w:val="20"/>
+          <w:szCs w:val="20"/>
+        </w:rPr>
+      </w:pPr>
+      <w:r>
+        <w:rPr>
+          <w:rFonts w:ascii="Monaco" w:hAnsi="Monaco" w:cs="Monaco"/>
+          <w:color w:val="008080"/>
+          <w:sz w:val="20"/>
+          <w:szCs w:val="20"/>
+        </w:rPr>
+        <w:t xml:space="preserve">       </w:t>
+      </w:r>
+      <w:r>
+        <w:rPr>
+          <w:rFonts w:ascii="Monaco" w:hAnsi="Monaco" w:cs="Monaco"/>
+          <w:color w:val="008080"/>
+          <w:sz w:val="20"/>
+          <w:szCs w:val="20"/>
+        </w:rPr>
+        <w:t>&lt;</w:t>
+      </w:r>
+      <w:r>
+        <w:rPr>
+          <w:rFonts w:ascii="Monaco" w:hAnsi="Monaco" w:cs="Monaco"/>
+          <w:color w:val="3F7F7F"/>
+          <w:sz w:val="20"/>
+          <w:szCs w:val="20"/>
+        </w:rPr>
+        <w:t>version</w:t>
+      </w:r>
+      <w:r>
+        <w:rPr>
+          <w:rFonts w:ascii="Monaco" w:hAnsi="Monaco" w:cs="Monaco"/>
+          <w:color w:val="008080"/>
+          <w:sz w:val="20"/>
+          <w:szCs w:val="20"/>
+        </w:rPr>
+        <w:t>&gt;</w:t>
+      </w:r>
+      <w:r>
+        <w:rPr>
+          <w:rFonts w:ascii="Monaco" w:hAnsi="Monaco" w:cs="Monaco"/>
+          <w:color w:val="000000"/>
+          <w:sz w:val="20"/>
+          <w:szCs w:val="20"/>
+        </w:rPr>
+        <w:t>${surefire.version}</w:t>
+      </w:r>
+      <w:r>
+        <w:rPr>
+          <w:rFonts w:ascii="Monaco" w:hAnsi="Monaco" w:cs="Monaco"/>
+          <w:color w:val="008080"/>
+          <w:sz w:val="20"/>
+          <w:szCs w:val="20"/>
+        </w:rPr>
+        <w:t>&lt;/</w:t>
+      </w:r>
+      <w:r>
+        <w:rPr>
+          <w:rFonts w:ascii="Monaco" w:hAnsi="Monaco" w:cs="Monaco"/>
+          <w:color w:val="3F7F7F"/>
+          <w:sz w:val="20"/>
+          <w:szCs w:val="20"/>
+        </w:rPr>
+        <w:t>version</w:t>
+      </w:r>
+      <w:r>
+        <w:rPr>
+          <w:rFonts w:ascii="Monaco" w:hAnsi="Monaco" w:cs="Monaco"/>
+          <w:color w:val="008080"/>
+          <w:sz w:val="20"/>
+          <w:szCs w:val="20"/>
+        </w:rPr>
+        <w:t>&gt;</w:t>
+      </w:r>
+    </w:p>
+    <w:p>
+      <w:pPr>
+        <w:widowControl w:val="0"/>
+        <w:autoSpaceDE w:val="0"/>
+        <w:autoSpaceDN w:val="0"/>
+        <w:adjustRightInd w:val="0"/>
+        <w:rPr>
+          <w:rFonts w:ascii="Monaco" w:hAnsi="Monaco" w:cs="Monaco"/>
+          <w:sz w:val="20"/>
+          <w:szCs w:val="20"/>
+        </w:rPr>
+      </w:pPr>
+      <w:r>
+        <w:rPr>
+          <w:rFonts w:ascii="Monaco" w:hAnsi="Monaco" w:cs="Monaco"/>
+          <w:color w:val="008080"/>
+          <w:sz w:val="20"/>
+          <w:szCs w:val="20"/>
+        </w:rPr>
+        <w:t xml:space="preserve">       </w:t>
+      </w:r>
+      <w:r>
+        <w:rPr>
+          <w:rFonts w:ascii="Monaco" w:hAnsi="Monaco" w:cs="Monaco"/>
+          <w:color w:val="008080"/>
+          <w:sz w:val="20"/>
+          <w:szCs w:val="20"/>
+        </w:rPr>
+        <w:t>&lt;</w:t>
+      </w:r>
+      <w:r>
+        <w:rPr>
+          <w:rFonts w:ascii="Monaco" w:hAnsi="Monaco" w:cs="Monaco"/>
+          <w:color w:val="3F7F7F"/>
+          <w:sz w:val="20"/>
+          <w:szCs w:val="20"/>
+        </w:rPr>
+        <w:t>dependencies</w:t>
+      </w:r>
+      <w:r>
+        <w:rPr>
+          <w:rFonts w:ascii="Monaco" w:hAnsi="Monaco" w:cs="Monaco"/>
+          <w:color w:val="008080"/>
+          <w:sz w:val="20"/>
+          <w:szCs w:val="20"/>
+        </w:rPr>
+        <w:t>&gt;</w:t>
+      </w:r>
+    </w:p>
+    <w:p>
+      <w:pPr>
+        <w:widowControl w:val="0"/>
+        <w:autoSpaceDE w:val="0"/>
+        <w:autoSpaceDN w:val="0"/>
+        <w:adjustRightInd w:val="0"/>
+        <w:rPr>
+          <w:rFonts w:ascii="Monaco" w:hAnsi="Monaco" w:cs="Monaco"/>
+          <w:sz w:val="20"/>
+          <w:szCs w:val="20"/>
+        </w:rPr>
+      </w:pPr>
+      <w:r>
+        <w:rPr>
+          <w:rFonts w:ascii="Monaco" w:hAnsi="Monaco" w:cs="Monaco"/>
+          <w:color w:val="008080"/>
+          <w:sz w:val="20"/>
+          <w:szCs w:val="20"/>
+        </w:rPr>
+        <w:t xml:space="preserve">         </w:t>
+      </w:r>
+      <w:r>
+        <w:rPr>
+          <w:rFonts w:ascii="Monaco" w:hAnsi="Monaco" w:cs="Monaco"/>
+          <w:color w:val="008080"/>
+          <w:sz w:val="20"/>
+          <w:szCs w:val="20"/>
+        </w:rPr>
+        <w:t>&lt;</w:t>
+      </w:r>
+      <w:r>
+        <w:rPr>
+          <w:rFonts w:ascii="Monaco" w:hAnsi="Monaco" w:cs="Monaco"/>
+          <w:color w:val="3F7F7F"/>
+          <w:sz w:val="20"/>
+          <w:szCs w:val="20"/>
+        </w:rPr>
+        <w:t>dependency</w:t>
+      </w:r>
+      <w:r>
+        <w:rPr>
+          <w:rFonts w:ascii="Monaco" w:hAnsi="Monaco" w:cs="Monaco"/>
+          <w:color w:val="008080"/>
+          <w:sz w:val="20"/>
+          <w:szCs w:val="20"/>
+        </w:rPr>
+        <w:t>&gt;</w:t>
+      </w:r>
+    </w:p>
+    <w:p>
+      <w:pPr>
+        <w:widowControl w:val="0"/>
+        <w:autoSpaceDE w:val="0"/>
+        <w:autoSpaceDN w:val="0"/>
+        <w:adjustRightInd w:val="0"/>
+        <w:rPr>
+          <w:rFonts w:ascii="Monaco" w:hAnsi="Monaco" w:cs="Monaco"/>
+          <w:sz w:val="20"/>
+          <w:szCs w:val="20"/>
+        </w:rPr>
+      </w:pPr>
+      <w:r>
+        <w:rPr>
+          <w:rFonts w:ascii="Monaco" w:hAnsi="Monaco" w:cs="Monaco"/>
+          <w:color w:val="008080"/>
+          <w:sz w:val="20"/>
+          <w:szCs w:val="20"/>
+        </w:rPr>
+        <w:t xml:space="preserve">           </w:t>
+      </w:r>
+      <w:r>
+        <w:rPr>
+          <w:rFonts w:ascii="Monaco" w:hAnsi="Monaco" w:cs="Monaco"/>
+          <w:color w:val="008080"/>
+          <w:sz w:val="20"/>
+          <w:szCs w:val="20"/>
+        </w:rPr>
+        <w:t>&lt;</w:t>
+      </w:r>
+      <w:r>
+        <w:rPr>
+          <w:rFonts w:ascii="Monaco" w:hAnsi="Monaco" w:cs="Monaco"/>
+          <w:color w:val="3F7F7F"/>
+          <w:sz w:val="20"/>
+          <w:szCs w:val="20"/>
+        </w:rPr>
+        <w:t>groupId</w:t>
+      </w:r>
+      <w:r>
+        <w:rPr>
+          <w:rFonts w:ascii="Monaco" w:hAnsi="Monaco" w:cs="Monaco"/>
+          <w:color w:val="008080"/>
+          <w:sz w:val="20"/>
+          <w:szCs w:val="20"/>
+        </w:rPr>
+        <w:t>&gt;</w:t>
+      </w:r>
+      <w:r>
+        <w:rPr>
+          <w:rFonts w:ascii="Monaco" w:hAnsi="Monaco" w:cs="Monaco"/>
+          <w:color w:val="000000"/>
+          <w:sz w:val="20"/>
+          <w:szCs w:val="20"/>
+        </w:rPr>
+        <w:t>org.junit.platform</w:t>
+      </w:r>
+      <w:r>
+        <w:rPr>
+          <w:rFonts w:ascii="Monaco" w:hAnsi="Monaco" w:cs="Monaco"/>
+          <w:color w:val="008080"/>
+          <w:sz w:val="20"/>
+          <w:szCs w:val="20"/>
+        </w:rPr>
+        <w:t>&lt;/</w:t>
+      </w:r>
+      <w:r>
+        <w:rPr>
+          <w:rFonts w:ascii="Monaco" w:hAnsi="Monaco" w:cs="Monaco"/>
+          <w:color w:val="3F7F7F"/>
+          <w:sz w:val="20"/>
+          <w:szCs w:val="20"/>
+        </w:rPr>
+        <w:t>groupId</w:t>
+      </w:r>
+      <w:r>
+        <w:rPr>
+          <w:rFonts w:ascii="Monaco" w:hAnsi="Monaco" w:cs="Monaco"/>
+          <w:color w:val="008080"/>
+          <w:sz w:val="20"/>
+          <w:szCs w:val="20"/>
+        </w:rPr>
+        <w:t>&gt;</w:t>
+      </w:r>
+    </w:p>
+    <w:p>
+      <w:pPr>
+        <w:widowControl w:val="0"/>
+        <w:autoSpaceDE w:val="0"/>
+        <w:autoSpaceDN w:val="0"/>
+        <w:adjustRightInd w:val="0"/>
+        <w:ind w:firstLine="720"/>
+        <w:rPr>
+          <w:rFonts w:ascii="Monaco" w:hAnsi="Monaco" w:cs="Monaco"/>
+          <w:sz w:val="20"/>
+          <w:szCs w:val="20"/>
+        </w:rPr>
+      </w:pPr>
+      <w:r>
+        <w:rPr>
+          <w:rFonts w:ascii="Monaco" w:hAnsi="Monaco" w:cs="Monaco"/>
+          <w:color w:val="008080"/>
+          <w:sz w:val="20"/>
+          <w:szCs w:val="20"/>
+        </w:rPr>
+        <w:t xml:space="preserve">      </w:t>
+      </w:r>
+      <w:r>
+        <w:rPr>
+          <w:rFonts w:ascii="Monaco" w:hAnsi="Monaco" w:cs="Monaco"/>
+          <w:color w:val="008080"/>
+          <w:sz w:val="20"/>
+          <w:szCs w:val="20"/>
+        </w:rPr>
+        <w:t>&lt;</w:t>
+      </w:r>
+      <w:r>
+        <w:rPr>
+          <w:rFonts w:ascii="Monaco" w:hAnsi="Monaco" w:cs="Monaco"/>
+          <w:color w:val="3F7F7F"/>
+          <w:sz w:val="20"/>
+          <w:szCs w:val="20"/>
+        </w:rPr>
+        <w:t>artifactId</w:t>
+      </w:r>
+      <w:r>
+        <w:rPr>
+          <w:rFonts w:ascii="Monaco" w:hAnsi="Monaco" w:cs="Monaco"/>
+          <w:color w:val="008080"/>
+          <w:sz w:val="20"/>
+          <w:szCs w:val="20"/>
+        </w:rPr>
+        <w:t>&gt;</w:t>
+      </w:r>
+      <w:r>
+        <w:rPr>
+          <w:rFonts w:ascii="Monaco" w:hAnsi="Monaco" w:cs="Monaco"/>
+          <w:color w:val="000000"/>
+          <w:sz w:val="20"/>
+          <w:szCs w:val="20"/>
+          <w:u w:val="single"/>
+        </w:rPr>
+        <w:t>junit</w:t>
+      </w:r>
+      <w:r>
+        <w:rPr>
+          <w:rFonts w:ascii="Monaco" w:hAnsi="Monaco" w:cs="Monaco"/>
+          <w:color w:val="000000"/>
+          <w:sz w:val="20"/>
+          <w:szCs w:val="20"/>
+        </w:rPr>
+        <w:t>-platform-</w:t>
+      </w:r>
+      <w:r>
+        <w:rPr>
+          <w:rFonts w:ascii="Monaco" w:hAnsi="Monaco" w:cs="Monaco"/>
+          <w:color w:val="000000"/>
+          <w:sz w:val="20"/>
+          <w:szCs w:val="20"/>
+          <w:u w:val="single"/>
+        </w:rPr>
+        <w:t>surefire</w:t>
+      </w:r>
+      <w:r>
+        <w:rPr>
+          <w:rFonts w:ascii="Monaco" w:hAnsi="Monaco" w:cs="Monaco"/>
+          <w:color w:val="000000"/>
+          <w:sz w:val="20"/>
+          <w:szCs w:val="20"/>
+        </w:rPr>
+        <w:t>-provider</w:t>
+      </w:r>
+      <w:r>
+        <w:rPr>
+          <w:rFonts w:ascii="Monaco" w:hAnsi="Monaco" w:cs="Monaco"/>
+          <w:color w:val="008080"/>
+          <w:sz w:val="20"/>
+          <w:szCs w:val="20"/>
+        </w:rPr>
+        <w:t>&lt;/</w:t>
+      </w:r>
+      <w:r>
+        <w:rPr>
+          <w:rFonts w:ascii="Monaco" w:hAnsi="Monaco" w:cs="Monaco"/>
+          <w:color w:val="3F7F7F"/>
+          <w:sz w:val="20"/>
+          <w:szCs w:val="20"/>
+        </w:rPr>
+        <w:t>artifactId</w:t>
+      </w:r>
+      <w:r>
+        <w:rPr>
+          <w:rFonts w:ascii="Monaco" w:hAnsi="Monaco" w:cs="Monaco"/>
+          <w:color w:val="008080"/>
+          <w:sz w:val="20"/>
+          <w:szCs w:val="20"/>
+        </w:rPr>
+        <w:t>&gt;</w:t>
+      </w:r>
+    </w:p>
+    <w:p>
+      <w:pPr>
+        <w:widowControl w:val="0"/>
+        <w:autoSpaceDE w:val="0"/>
+        <w:autoSpaceDN w:val="0"/>
+        <w:adjustRightInd w:val="0"/>
+        <w:rPr>
+          <w:rFonts w:ascii="Monaco" w:hAnsi="Monaco" w:cs="Monaco"/>
+          <w:sz w:val="20"/>
+          <w:szCs w:val="20"/>
+        </w:rPr>
+      </w:pPr>
+      <w:r>
+        <w:rPr>
+          <w:rFonts w:ascii="Monaco" w:hAnsi="Monaco" w:cs="Monaco"/>
+          <w:color w:val="008080"/>
+          <w:sz w:val="20"/>
+          <w:szCs w:val="20"/>
+        </w:rPr>
+        <w:t xml:space="preserve">           </w:t>
+      </w:r>
+      <w:r>
+        <w:rPr>
+          <w:rFonts w:ascii="Monaco" w:hAnsi="Monaco" w:cs="Monaco"/>
+          <w:color w:val="008080"/>
+          <w:sz w:val="20"/>
+          <w:szCs w:val="20"/>
+        </w:rPr>
+        <w:t>&lt;</w:t>
+      </w:r>
+      <w:r>
+        <w:rPr>
+          <w:rFonts w:ascii="Monaco" w:hAnsi="Monaco" w:cs="Monaco"/>
+          <w:color w:val="3F7F7F"/>
+          <w:sz w:val="20"/>
+          <w:szCs w:val="20"/>
+        </w:rPr>
+        <w:t>version</w:t>
+      </w:r>
+      <w:r>
+        <w:rPr>
+          <w:rFonts w:ascii="Monaco" w:hAnsi="Monaco" w:cs="Monaco"/>
+          <w:color w:val="008080"/>
+          <w:sz w:val="20"/>
+          <w:szCs w:val="20"/>
+        </w:rPr>
+        <w:t>&gt;</w:t>
+      </w:r>
+      <w:r>
+        <w:rPr>
+          <w:rFonts w:ascii="Monaco" w:hAnsi="Monaco" w:cs="Monaco"/>
+          <w:color w:val="000000"/>
+          <w:sz w:val="20"/>
+          <w:szCs w:val="20"/>
+        </w:rPr>
+        <w:t>${junit.platform.version}</w:t>
+      </w:r>
+      <w:r>
+        <w:rPr>
+          <w:rFonts w:ascii="Monaco" w:hAnsi="Monaco" w:cs="Monaco"/>
+          <w:color w:val="008080"/>
+          <w:sz w:val="20"/>
+          <w:szCs w:val="20"/>
+        </w:rPr>
+        <w:t>&lt;/</w:t>
+      </w:r>
+      <w:r>
+        <w:rPr>
+          <w:rFonts w:ascii="Monaco" w:hAnsi="Monaco" w:cs="Monaco"/>
+          <w:color w:val="3F7F7F"/>
+          <w:sz w:val="20"/>
+          <w:szCs w:val="20"/>
+        </w:rPr>
+        <w:t>version</w:t>
+      </w:r>
+      <w:r>
+        <w:rPr>
+          <w:rFonts w:ascii="Monaco" w:hAnsi="Monaco" w:cs="Monaco"/>
+          <w:color w:val="008080"/>
+          <w:sz w:val="20"/>
+          <w:szCs w:val="20"/>
+        </w:rPr>
+        <w:t>&gt;</w:t>
+      </w:r>
+    </w:p>
+    <w:p>
+      <w:pPr>
+        <w:widowControl w:val="0"/>
+        <w:autoSpaceDE w:val="0"/>
+        <w:autoSpaceDN w:val="0"/>
+        <w:adjustRightInd w:val="0"/>
+        <w:rPr>
+          <w:rFonts w:ascii="Monaco" w:hAnsi="Monaco" w:cs="Monaco"/>
+          <w:sz w:val="20"/>
+          <w:szCs w:val="20"/>
+        </w:rPr>
+      </w:pPr>
+      <w:r>
+        <w:rPr>
+          <w:rFonts w:ascii="Monaco" w:hAnsi="Monaco" w:cs="Monaco"/>
+          <w:color w:val="008080"/>
+          <w:sz w:val="20"/>
+          <w:szCs w:val="20"/>
+        </w:rPr>
+        <w:t xml:space="preserve">         </w:t>
+      </w:r>
+      <w:r>
+        <w:rPr>
+          <w:rFonts w:ascii="Monaco" w:hAnsi="Monaco" w:cs="Monaco"/>
+          <w:color w:val="008080"/>
+          <w:sz w:val="20"/>
+          <w:szCs w:val="20"/>
+        </w:rPr>
+        <w:t>&lt;/</w:t>
+      </w:r>
+      <w:r>
+        <w:rPr>
+          <w:rFonts w:ascii="Monaco" w:hAnsi="Monaco" w:cs="Monaco"/>
+          <w:color w:val="3F7F7F"/>
+          <w:sz w:val="20"/>
+          <w:szCs w:val="20"/>
+        </w:rPr>
+        <w:t>dependency</w:t>
+      </w:r>
+      <w:r>
+        <w:rPr>
+          <w:rFonts w:ascii="Monaco" w:hAnsi="Monaco" w:cs="Monaco"/>
+          <w:color w:val="008080"/>
+          <w:sz w:val="20"/>
+          <w:szCs w:val="20"/>
+        </w:rPr>
+        <w:t>&gt;</w:t>
+      </w:r>
+    </w:p>
+    <w:p>
+      <w:pPr>
+        <w:widowControl w:val="0"/>
+        <w:autoSpaceDE w:val="0"/>
+        <w:autoSpaceDN w:val="0"/>
+        <w:adjustRightInd w:val="0"/>
+        <w:rPr>
+          <w:rFonts w:ascii="Monaco" w:hAnsi="Monaco" w:cs="Monaco"/>
+          <w:sz w:val="20"/>
+          <w:szCs w:val="20"/>
+        </w:rPr>
+      </w:pPr>
+      <w:r>
+        <w:rPr>
+          <w:rFonts w:ascii="Monaco" w:hAnsi="Monaco" w:cs="Monaco"/>
+          <w:color w:val="008080"/>
+          <w:sz w:val="20"/>
+          <w:szCs w:val="20"/>
+        </w:rPr>
+        <w:t xml:space="preserve">       </w:t>
+      </w:r>
+      <w:r>
+        <w:rPr>
+          <w:rFonts w:ascii="Monaco" w:hAnsi="Monaco" w:cs="Monaco"/>
+          <w:color w:val="008080"/>
+          <w:sz w:val="20"/>
+          <w:szCs w:val="20"/>
+        </w:rPr>
+        <w:t>&lt;/</w:t>
+      </w:r>
+      <w:r>
+        <w:rPr>
+          <w:rFonts w:ascii="Monaco" w:hAnsi="Monaco" w:cs="Monaco"/>
+          <w:color w:val="3F7F7F"/>
+          <w:sz w:val="20"/>
+          <w:szCs w:val="20"/>
+        </w:rPr>
+        <w:t>dependencies</w:t>
+      </w:r>
+      <w:r>
+        <w:rPr>
+          <w:rFonts w:ascii="Monaco" w:hAnsi="Monaco" w:cs="Monaco"/>
+          <w:color w:val="008080"/>
+          <w:sz w:val="20"/>
+          <w:szCs w:val="20"/>
+        </w:rPr>
+        <w:t>&gt;</w:t>
+      </w:r>
+    </w:p>
+    <w:p>
+      <w:pPr>
+        <w:pStyle w:val="ListParagraph"/>
+      </w:pPr>
+      <w:r>
+        <w:rPr>
+          <w:rFonts w:ascii="Monaco" w:hAnsi="Monaco" w:cs="Monaco"/>
+          <w:color w:val="008080"/>
+          <w:sz w:val="20"/>
+          <w:szCs w:val="20"/>
+        </w:rPr>
+        <w:t>&lt;/</w:t>
+      </w:r>
+      <w:r>
+        <w:rPr>
+          <w:rFonts w:ascii="Monaco" w:hAnsi="Monaco" w:cs="Monaco"/>
+          <w:color w:val="3F7F7F"/>
+          <w:sz w:val="20"/>
+          <w:szCs w:val="20"/>
+        </w:rPr>
+        <w:t>plugin</w:t>
+      </w:r>
+      <w:r>
+        <w:rPr>
+          <w:rFonts w:ascii="Monaco" w:hAnsi="Monaco" w:cs="Monaco"/>
+          <w:color w:val="008080"/>
+          <w:sz w:val="20"/>
+          <w:szCs w:val="20"/>
+        </w:rPr>
+        <w:t>&gt;</w:t>
+      </w:r>
+    </w:p>
+    <w:p>
+      <w:pPr>
+        <w:pStyle w:val="ListParagraph"/>
+      </w:pPr>
+    </w:p>
+    <w:p>
+      <w:pPr>
+        <w:pStyle w:val="ListParagraph"/>
+        <w:numPr>
+          <w:ilvl w:val="0"/>
+          <w:numId w:val="1"/>
+        </w:numPr>
+      </w:pPr>
+      <w:r>
+        <w:t>Add the following to the &lt;dependencies&gt; section</w:t>
+      </w:r>
+      <w:r>
+        <w:t xml:space="preserve"> to pull all required JUnit jars</w:t>
+      </w:r>
+      <w:r>
+        <w:t>:</w:t>
+      </w:r>
+    </w:p>
+    <w:p>
+      <w:pPr>
+        <w:pStyle w:val="ListParagraph"/>
+        <w:widowControl w:val="0"/>
+        <w:autoSpaceDE w:val="0"/>
+        <w:autoSpaceDN w:val="0"/>
+        <w:adjustRightInd w:val="0"/>
+        <w:rPr>
+          <w:rFonts w:ascii="Monaco" w:hAnsi="Monaco" w:cs="Monaco"/>
+          <w:sz w:val="20"/>
+          <w:szCs w:val="20"/>
+        </w:rPr>
+      </w:pPr>
+      <w:r>
+        <w:rPr>
+          <w:rFonts w:ascii="Monaco" w:hAnsi="Monaco" w:cs="Monaco"/>
+          <w:color w:val="008080"/>
+          <w:sz w:val="20"/>
+          <w:szCs w:val="20"/>
+        </w:rPr>
+        <w:t>&lt;</w:t>
+      </w:r>
+      <w:r>
+        <w:rPr>
+          <w:rFonts w:ascii="Monaco" w:hAnsi="Monaco" w:cs="Monaco"/>
+          <w:color w:val="3F7F7F"/>
+          <w:sz w:val="20"/>
+          <w:szCs w:val="20"/>
+        </w:rPr>
+        <w:t>dependency</w:t>
+      </w:r>
+      <w:r>
+        <w:rPr>
+          <w:rFonts w:ascii="Monaco" w:hAnsi="Monaco" w:cs="Monaco"/>
+          <w:color w:val="008080"/>
+          <w:sz w:val="20"/>
+          <w:szCs w:val="20"/>
+        </w:rPr>
+        <w:t>&gt;</w:t>
+      </w:r>
+    </w:p>
+    <w:p>
+      <w:pPr>
+        <w:pStyle w:val="ListParagraph"/>
+        <w:widowControl w:val="0"/>
+        <w:autoSpaceDE w:val="0"/>
+        <w:autoSpaceDN w:val="0"/>
+        <w:adjustRightInd w:val="0"/>
+        <w:rPr>
+          <w:rFonts w:ascii="Monaco" w:hAnsi="Monaco" w:cs="Monaco"/>
+          <w:sz w:val="20"/>
+          <w:szCs w:val="20"/>
+        </w:rPr>
+      </w:pPr>
+      <w:r>
+        <w:rPr>
+          <w:rFonts w:ascii="Monaco" w:hAnsi="Monaco" w:cs="Monaco"/>
+          <w:color w:val="008080"/>
+          <w:sz w:val="20"/>
+          <w:szCs w:val="20"/>
+        </w:rPr>
+        <w:t xml:space="preserve">  </w:t>
+      </w:r>
+      <w:r>
+        <w:rPr>
+          <w:rFonts w:ascii="Monaco" w:hAnsi="Monaco" w:cs="Monaco"/>
+          <w:color w:val="008080"/>
+          <w:sz w:val="20"/>
+          <w:szCs w:val="20"/>
+        </w:rPr>
+        <w:t>&lt;</w:t>
+      </w:r>
+      <w:r>
+        <w:rPr>
+          <w:rFonts w:ascii="Monaco" w:hAnsi="Monaco" w:cs="Monaco"/>
+          <w:color w:val="3F7F7F"/>
+          <w:sz w:val="20"/>
+          <w:szCs w:val="20"/>
+        </w:rPr>
+        <w:t>groupId</w:t>
+      </w:r>
+      <w:r>
+        <w:rPr>
+          <w:rFonts w:ascii="Monaco" w:hAnsi="Monaco" w:cs="Monaco"/>
+          <w:color w:val="008080"/>
+          <w:sz w:val="20"/>
+          <w:szCs w:val="20"/>
+        </w:rPr>
+        <w:t>&gt;</w:t>
+      </w:r>
+      <w:r>
+        <w:rPr>
+          <w:rFonts w:ascii="Monaco" w:hAnsi="Monaco" w:cs="Monaco"/>
+          <w:color w:val="000000"/>
+          <w:sz w:val="20"/>
+          <w:szCs w:val="20"/>
+        </w:rPr>
+        <w:t>org.junit.jupiter</w:t>
+      </w:r>
+      <w:r>
+        <w:rPr>
+          <w:rFonts w:ascii="Monaco" w:hAnsi="Monaco" w:cs="Monaco"/>
+          <w:color w:val="008080"/>
+          <w:sz w:val="20"/>
+          <w:szCs w:val="20"/>
+        </w:rPr>
+        <w:t>&lt;/</w:t>
+      </w:r>
+      <w:r>
+        <w:rPr>
+          <w:rFonts w:ascii="Monaco" w:hAnsi="Monaco" w:cs="Monaco"/>
+          <w:color w:val="3F7F7F"/>
+          <w:sz w:val="20"/>
+          <w:szCs w:val="20"/>
+        </w:rPr>
+        <w:t>groupId</w:t>
+      </w:r>
+      <w:r>
+        <w:rPr>
+          <w:rFonts w:ascii="Monaco" w:hAnsi="Monaco" w:cs="Monaco"/>
+          <w:color w:val="008080"/>
+          <w:sz w:val="20"/>
+          <w:szCs w:val="20"/>
+        </w:rPr>
+        <w:t>&gt;</w:t>
+      </w:r>
+    </w:p>
+    <w:p>
+      <w:pPr>
+        <w:pStyle w:val="ListParagraph"/>
+        <w:widowControl w:val="0"/>
+        <w:autoSpaceDE w:val="0"/>
+        <w:autoSpaceDN w:val="0"/>
+        <w:adjustRightInd w:val="0"/>
+        <w:rPr>
+          <w:rFonts w:ascii="Monaco" w:hAnsi="Monaco" w:cs="Monaco"/>
+          <w:sz w:val="20"/>
+          <w:szCs w:val="20"/>
+        </w:rPr>
+      </w:pPr>
+      <w:r>
+        <w:rPr>
+          <w:rFonts w:ascii="Monaco" w:hAnsi="Monaco" w:cs="Monaco"/>
+          <w:color w:val="008080"/>
+          <w:sz w:val="20"/>
+          <w:szCs w:val="20"/>
+        </w:rPr>
+        <w:t xml:space="preserve">  </w:t>
+      </w:r>
+      <w:r>
+        <w:rPr>
+          <w:rFonts w:ascii="Monaco" w:hAnsi="Monaco" w:cs="Monaco"/>
+          <w:color w:val="008080"/>
+          <w:sz w:val="20"/>
+          <w:szCs w:val="20"/>
+        </w:rPr>
+        <w:t>&lt;</w:t>
+      </w:r>
+      <w:r>
+        <w:rPr>
+          <w:rFonts w:ascii="Monaco" w:hAnsi="Monaco" w:cs="Monaco"/>
+          <w:color w:val="3F7F7F"/>
+          <w:sz w:val="20"/>
+          <w:szCs w:val="20"/>
+        </w:rPr>
+        <w:t>artifactId</w:t>
+      </w:r>
+      <w:r>
+        <w:rPr>
+          <w:rFonts w:ascii="Monaco" w:hAnsi="Monaco" w:cs="Monaco"/>
+          <w:color w:val="008080"/>
+          <w:sz w:val="20"/>
+          <w:szCs w:val="20"/>
+        </w:rPr>
+        <w:t>&gt;</w:t>
+      </w:r>
+      <w:r>
+        <w:rPr>
+          <w:rFonts w:ascii="Monaco" w:hAnsi="Monaco" w:cs="Monaco"/>
+          <w:color w:val="000000"/>
+          <w:sz w:val="20"/>
+          <w:szCs w:val="20"/>
+          <w:u w:val="single"/>
+        </w:rPr>
+        <w:t>junit</w:t>
+      </w:r>
+      <w:r>
+        <w:rPr>
+          <w:rFonts w:ascii="Monaco" w:hAnsi="Monaco" w:cs="Monaco"/>
+          <w:color w:val="000000"/>
+          <w:sz w:val="20"/>
+          <w:szCs w:val="20"/>
+        </w:rPr>
+        <w:t>-</w:t>
+      </w:r>
+      <w:r>
+        <w:rPr>
+          <w:rFonts w:ascii="Monaco" w:hAnsi="Monaco" w:cs="Monaco"/>
+          <w:color w:val="000000"/>
+          <w:sz w:val="20"/>
+          <w:szCs w:val="20"/>
+          <w:u w:val="single"/>
+        </w:rPr>
+        <w:t>jupiter</w:t>
+      </w:r>
+      <w:r>
+        <w:rPr>
+          <w:rFonts w:ascii="Monaco" w:hAnsi="Monaco" w:cs="Monaco"/>
+          <w:color w:val="000000"/>
+          <w:sz w:val="20"/>
+          <w:szCs w:val="20"/>
+        </w:rPr>
+        <w:t>-</w:t>
+      </w:r>
+      <w:r>
+        <w:rPr>
+          <w:rFonts w:ascii="Monaco" w:hAnsi="Monaco" w:cs="Monaco"/>
+          <w:color w:val="000000"/>
+          <w:sz w:val="20"/>
+          <w:szCs w:val="20"/>
+          <w:u w:val="single"/>
+        </w:rPr>
+        <w:t>api</w:t>
+      </w:r>
+      <w:r>
+        <w:rPr>
+          <w:rFonts w:ascii="Monaco" w:hAnsi="Monaco" w:cs="Monaco"/>
+          <w:color w:val="008080"/>
+          <w:sz w:val="20"/>
+          <w:szCs w:val="20"/>
+        </w:rPr>
+        <w:t>&lt;/</w:t>
+      </w:r>
+      <w:r>
+        <w:rPr>
+          <w:rFonts w:ascii="Monaco" w:hAnsi="Monaco" w:cs="Monaco"/>
+          <w:color w:val="3F7F7F"/>
+          <w:sz w:val="20"/>
+          <w:szCs w:val="20"/>
+        </w:rPr>
+        <w:t>artifactId</w:t>
+      </w:r>
+      <w:r>
+        <w:rPr>
+          <w:rFonts w:ascii="Monaco" w:hAnsi="Monaco" w:cs="Monaco"/>
+          <w:color w:val="008080"/>
+          <w:sz w:val="20"/>
+          <w:szCs w:val="20"/>
+        </w:rPr>
+        <w:t>&gt;</w:t>
+      </w:r>
+    </w:p>
+    <w:p>
+      <w:pPr>
+        <w:pStyle w:val="ListParagraph"/>
+        <w:widowControl w:val="0"/>
+        <w:autoSpaceDE w:val="0"/>
+        <w:autoSpaceDN w:val="0"/>
+        <w:adjustRightInd w:val="0"/>
+        <w:rPr>
+          <w:rFonts w:ascii="Monaco" w:hAnsi="Monaco" w:cs="Monaco"/>
+          <w:sz w:val="20"/>
+          <w:szCs w:val="20"/>
+        </w:rPr>
+      </w:pPr>
+      <w:r>
+        <w:rPr>
+          <w:rFonts w:ascii="Monaco" w:hAnsi="Monaco" w:cs="Monaco"/>
+          <w:color w:val="008080"/>
+          <w:sz w:val="20"/>
+          <w:szCs w:val="20"/>
+        </w:rPr>
+        <w:t xml:space="preserve">  </w:t>
+      </w:r>
+      <w:r>
+        <w:rPr>
+          <w:rFonts w:ascii="Monaco" w:hAnsi="Monaco" w:cs="Monaco"/>
+          <w:color w:val="008080"/>
+          <w:sz w:val="20"/>
+          <w:szCs w:val="20"/>
+        </w:rPr>
+        <w:t>&lt;</w:t>
+      </w:r>
+      <w:r>
+        <w:rPr>
+          <w:rFonts w:ascii="Monaco" w:hAnsi="Monaco" w:cs="Monaco"/>
+          <w:color w:val="3F7F7F"/>
+          <w:sz w:val="20"/>
+          <w:szCs w:val="20"/>
+        </w:rPr>
+        <w:t>version</w:t>
+      </w:r>
+      <w:r>
+        <w:rPr>
+          <w:rFonts w:ascii="Monaco" w:hAnsi="Monaco" w:cs="Monaco"/>
+          <w:color w:val="008080"/>
+          <w:sz w:val="20"/>
+          <w:szCs w:val="20"/>
+        </w:rPr>
+        <w:t>&gt;</w:t>
+      </w:r>
+      <w:r>
+        <w:rPr>
+          <w:rFonts w:ascii="Monaco" w:hAnsi="Monaco" w:cs="Monaco"/>
+          <w:color w:val="000000"/>
+          <w:sz w:val="20"/>
+          <w:szCs w:val="20"/>
+        </w:rPr>
+        <w:t>${junit.jupiter.version}</w:t>
+      </w:r>
+      <w:r>
+        <w:rPr>
+          <w:rFonts w:ascii="Monaco" w:hAnsi="Monaco" w:cs="Monaco"/>
+          <w:color w:val="008080"/>
+          <w:sz w:val="20"/>
+          <w:szCs w:val="20"/>
+        </w:rPr>
+        <w:t>&lt;/</w:t>
+      </w:r>
+      <w:r>
+        <w:rPr>
+          <w:rFonts w:ascii="Monaco" w:hAnsi="Monaco" w:cs="Monaco"/>
+          <w:color w:val="3F7F7F"/>
+          <w:sz w:val="20"/>
+          <w:szCs w:val="20"/>
+        </w:rPr>
+        <w:t>version</w:t>
+      </w:r>
+      <w:r>
+        <w:rPr>
+          <w:rFonts w:ascii="Monaco" w:hAnsi="Monaco" w:cs="Monaco"/>
+          <w:color w:val="008080"/>
+          <w:sz w:val="20"/>
+          <w:szCs w:val="20"/>
+        </w:rPr>
+        <w:t>&gt;</w:t>
+      </w:r>
+    </w:p>
+    <w:p>
+      <w:pPr>
+        <w:pStyle w:val="ListParagraph"/>
+        <w:widowControl w:val="0"/>
+        <w:autoSpaceDE w:val="0"/>
+        <w:autoSpaceDN w:val="0"/>
+        <w:adjustRightInd w:val="0"/>
+        <w:rPr>
+          <w:rFonts w:ascii="Monaco" w:hAnsi="Monaco" w:cs="Monaco"/>
+          <w:sz w:val="20"/>
+          <w:szCs w:val="20"/>
+        </w:rPr>
+      </w:pPr>
+      <w:r>
+        <w:rPr>
+          <w:rFonts w:ascii="Monaco" w:hAnsi="Monaco" w:cs="Monaco"/>
+          <w:color w:val="008080"/>
+          <w:sz w:val="20"/>
+          <w:szCs w:val="20"/>
+        </w:rPr>
+        <w:t xml:space="preserve">  </w:t>
+      </w:r>
+      <w:r>
+        <w:rPr>
+          <w:rFonts w:ascii="Monaco" w:hAnsi="Monaco" w:cs="Monaco"/>
+          <w:color w:val="008080"/>
+          <w:sz w:val="20"/>
+          <w:szCs w:val="20"/>
+        </w:rPr>
+        <w:t>&lt;</w:t>
+      </w:r>
+      <w:r>
+        <w:rPr>
+          <w:rFonts w:ascii="Monaco" w:hAnsi="Monaco" w:cs="Monaco"/>
+          <w:color w:val="3F7F7F"/>
+          <w:sz w:val="20"/>
+          <w:szCs w:val="20"/>
+        </w:rPr>
+        <w:t>scope</w:t>
+      </w:r>
+      <w:r>
+        <w:rPr>
+          <w:rFonts w:ascii="Monaco" w:hAnsi="Monaco" w:cs="Monaco"/>
+          <w:color w:val="008080"/>
+          <w:sz w:val="20"/>
+          <w:szCs w:val="20"/>
+        </w:rPr>
+        <w:t>&gt;</w:t>
+      </w:r>
+      <w:r>
+        <w:rPr>
+          <w:rFonts w:ascii="Monaco" w:hAnsi="Monaco" w:cs="Monaco"/>
+          <w:color w:val="000000"/>
+          <w:sz w:val="20"/>
+          <w:szCs w:val="20"/>
+        </w:rPr>
+        <w:t>test</w:t>
+      </w:r>
+      <w:r>
+        <w:rPr>
+          <w:rFonts w:ascii="Monaco" w:hAnsi="Monaco" w:cs="Monaco"/>
+          <w:color w:val="008080"/>
+          <w:sz w:val="20"/>
+          <w:szCs w:val="20"/>
+        </w:rPr>
+        <w:t>&lt;/</w:t>
+      </w:r>
+      <w:r>
+        <w:rPr>
+          <w:rFonts w:ascii="Monaco" w:hAnsi="Monaco" w:cs="Monaco"/>
+          <w:color w:val="3F7F7F"/>
+          <w:sz w:val="20"/>
+          <w:szCs w:val="20"/>
+        </w:rPr>
+        <w:t>scope</w:t>
+      </w:r>
+      <w:r>
+        <w:rPr>
+          <w:rFonts w:ascii="Monaco" w:hAnsi="Monaco" w:cs="Monaco"/>
+          <w:color w:val="008080"/>
+          <w:sz w:val="20"/>
+          <w:szCs w:val="20"/>
+        </w:rPr>
+        <w:t>&gt;</w:t>
+      </w:r>
+    </w:p>
+    <w:p>
+      <w:pPr>
+        <w:pStyle w:val="ListParagraph"/>
+        <w:widowControl w:val="0"/>
+        <w:autoSpaceDE w:val="0"/>
+        <w:autoSpaceDN w:val="0"/>
+        <w:adjustRightInd w:val="0"/>
+        <w:rPr>
+          <w:rFonts w:ascii="Monaco" w:hAnsi="Monaco" w:cs="Monaco"/>
+          <w:sz w:val="20"/>
+          <w:szCs w:val="20"/>
+        </w:rPr>
+      </w:pPr>
+      <w:r>
+        <w:rPr>
+          <w:rFonts w:ascii="Monaco" w:hAnsi="Monaco" w:cs="Monaco"/>
+          <w:color w:val="008080"/>
+          <w:sz w:val="20"/>
+          <w:szCs w:val="20"/>
+        </w:rPr>
+        <w:t>&lt;/</w:t>
+      </w:r>
+      <w:r>
+        <w:rPr>
+          <w:rFonts w:ascii="Monaco" w:hAnsi="Monaco" w:cs="Monaco"/>
+          <w:color w:val="3F7F7F"/>
+          <w:sz w:val="20"/>
+          <w:szCs w:val="20"/>
+        </w:rPr>
+        <w:t>dependency</w:t>
+      </w:r>
+      <w:r>
+        <w:rPr>
+          <w:rFonts w:ascii="Monaco" w:hAnsi="Monaco" w:cs="Monaco"/>
+          <w:color w:val="008080"/>
+          <w:sz w:val="20"/>
+          <w:szCs w:val="20"/>
+        </w:rPr>
+        <w:t>&gt;</w:t>
+      </w:r>
+    </w:p>
+    <w:p>
+      <w:pPr>
+        <w:pStyle w:val="ListParagraph"/>
+        <w:widowControl w:val="0"/>
+        <w:autoSpaceDE w:val="0"/>
+        <w:autoSpaceDN w:val="0"/>
+        <w:adjustRightInd w:val="0"/>
+        <w:rPr>
+          <w:rFonts w:ascii="Monaco" w:hAnsi="Monaco" w:cs="Monaco"/>
+          <w:sz w:val="20"/>
+          <w:szCs w:val="20"/>
+        </w:rPr>
+      </w:pPr>
+      <w:r>
+        <w:rPr>
+          <w:rFonts w:ascii="Monaco" w:hAnsi="Monaco" w:cs="Monaco"/>
+          <w:color w:val="008080"/>
+          <w:sz w:val="20"/>
+          <w:szCs w:val="20"/>
+        </w:rPr>
+        <w:t>&lt;</w:t>
+      </w:r>
+      <w:r>
+        <w:rPr>
+          <w:rFonts w:ascii="Monaco" w:hAnsi="Monaco" w:cs="Monaco"/>
+          <w:color w:val="3F7F7F"/>
+          <w:sz w:val="20"/>
+          <w:szCs w:val="20"/>
+        </w:rPr>
+        <w:t>dependency</w:t>
+      </w:r>
+      <w:r>
+        <w:rPr>
+          <w:rFonts w:ascii="Monaco" w:hAnsi="Monaco" w:cs="Monaco"/>
+          <w:color w:val="008080"/>
+          <w:sz w:val="20"/>
+          <w:szCs w:val="20"/>
+        </w:rPr>
+        <w:t>&gt;</w:t>
+      </w:r>
+    </w:p>
+    <w:p>
+      <w:pPr>
+        <w:pStyle w:val="ListParagraph"/>
+        <w:widowControl w:val="0"/>
+        <w:autoSpaceDE w:val="0"/>
+        <w:autoSpaceDN w:val="0"/>
+        <w:adjustRightInd w:val="0"/>
+        <w:rPr>
+          <w:rFonts w:ascii="Monaco" w:hAnsi="Monaco" w:cs="Monaco"/>
+          <w:sz w:val="20"/>
+          <w:szCs w:val="20"/>
+        </w:rPr>
+      </w:pPr>
+      <w:r>
+        <w:rPr>
+          <w:rFonts w:ascii="Monaco" w:hAnsi="Monaco" w:cs="Monaco"/>
+          <w:color w:val="008080"/>
+          <w:sz w:val="20"/>
+          <w:szCs w:val="20"/>
+        </w:rPr>
+        <w:t xml:space="preserve">  </w:t>
+      </w:r>
+      <w:r>
+        <w:rPr>
+          <w:rFonts w:ascii="Monaco" w:hAnsi="Monaco" w:cs="Monaco"/>
+          <w:color w:val="008080"/>
+          <w:sz w:val="20"/>
+          <w:szCs w:val="20"/>
+        </w:rPr>
+        <w:t>&lt;</w:t>
+      </w:r>
+      <w:r>
+        <w:rPr>
+          <w:rFonts w:ascii="Monaco" w:hAnsi="Monaco" w:cs="Monaco"/>
+          <w:color w:val="3F7F7F"/>
+          <w:sz w:val="20"/>
+          <w:szCs w:val="20"/>
+        </w:rPr>
+        <w:t>groupId</w:t>
+      </w:r>
+      <w:r>
+        <w:rPr>
+          <w:rFonts w:ascii="Monaco" w:hAnsi="Monaco" w:cs="Monaco"/>
+          <w:color w:val="008080"/>
+          <w:sz w:val="20"/>
+          <w:szCs w:val="20"/>
+        </w:rPr>
+        <w:t>&gt;</w:t>
+      </w:r>
+      <w:r>
+        <w:rPr>
+          <w:rFonts w:ascii="Monaco" w:hAnsi="Monaco" w:cs="Monaco"/>
+          <w:color w:val="000000"/>
+          <w:sz w:val="20"/>
+          <w:szCs w:val="20"/>
+        </w:rPr>
+        <w:t>org.junit.jupiter</w:t>
+      </w:r>
+      <w:r>
+        <w:rPr>
+          <w:rFonts w:ascii="Monaco" w:hAnsi="Monaco" w:cs="Monaco"/>
+          <w:color w:val="008080"/>
+          <w:sz w:val="20"/>
+          <w:szCs w:val="20"/>
+        </w:rPr>
+        <w:t>&lt;/</w:t>
+      </w:r>
+      <w:r>
+        <w:rPr>
+          <w:rFonts w:ascii="Monaco" w:hAnsi="Monaco" w:cs="Monaco"/>
+          <w:color w:val="3F7F7F"/>
+          <w:sz w:val="20"/>
+          <w:szCs w:val="20"/>
+        </w:rPr>
+        <w:t>groupId</w:t>
+      </w:r>
+      <w:r>
+        <w:rPr>
+          <w:rFonts w:ascii="Monaco" w:hAnsi="Monaco" w:cs="Monaco"/>
+          <w:color w:val="008080"/>
+          <w:sz w:val="20"/>
+          <w:szCs w:val="20"/>
+        </w:rPr>
+        <w:t>&gt;</w:t>
+      </w:r>
+    </w:p>
+    <w:p>
+      <w:pPr>
+        <w:pStyle w:val="ListParagraph"/>
+        <w:widowControl w:val="0"/>
+        <w:autoSpaceDE w:val="0"/>
+        <w:autoSpaceDN w:val="0"/>
+        <w:adjustRightInd w:val="0"/>
+        <w:rPr>
+          <w:rFonts w:ascii="Monaco" w:hAnsi="Monaco" w:cs="Monaco"/>
+          <w:sz w:val="20"/>
+          <w:szCs w:val="20"/>
+        </w:rPr>
+      </w:pPr>
+      <w:r>
+        <w:rPr>
+          <w:rFonts w:ascii="Monaco" w:hAnsi="Monaco" w:cs="Monaco"/>
+          <w:color w:val="008080"/>
+          <w:sz w:val="20"/>
+          <w:szCs w:val="20"/>
+        </w:rPr>
+        <w:t xml:space="preserve">  </w:t>
+      </w:r>
+      <w:r>
+        <w:rPr>
+          <w:rFonts w:ascii="Monaco" w:hAnsi="Monaco" w:cs="Monaco"/>
+          <w:color w:val="008080"/>
+          <w:sz w:val="20"/>
+          <w:szCs w:val="20"/>
+        </w:rPr>
+        <w:t>&lt;</w:t>
+      </w:r>
+      <w:r>
+        <w:rPr>
+          <w:rFonts w:ascii="Monaco" w:hAnsi="Monaco" w:cs="Monaco"/>
+          <w:color w:val="3F7F7F"/>
+          <w:sz w:val="20"/>
+          <w:szCs w:val="20"/>
+        </w:rPr>
+        <w:t>artifactId</w:t>
+      </w:r>
+      <w:r>
+        <w:rPr>
+          <w:rFonts w:ascii="Monaco" w:hAnsi="Monaco" w:cs="Monaco"/>
+          <w:color w:val="008080"/>
+          <w:sz w:val="20"/>
+          <w:szCs w:val="20"/>
+        </w:rPr>
+        <w:t>&gt;</w:t>
+      </w:r>
+      <w:r>
+        <w:rPr>
+          <w:rFonts w:ascii="Monaco" w:hAnsi="Monaco" w:cs="Monaco"/>
+          <w:color w:val="000000"/>
+          <w:sz w:val="20"/>
+          <w:szCs w:val="20"/>
+          <w:u w:val="single"/>
+        </w:rPr>
+        <w:t>junit</w:t>
+      </w:r>
+      <w:r>
+        <w:rPr>
+          <w:rFonts w:ascii="Monaco" w:hAnsi="Monaco" w:cs="Monaco"/>
+          <w:color w:val="000000"/>
+          <w:sz w:val="20"/>
+          <w:szCs w:val="20"/>
+        </w:rPr>
+        <w:t>-</w:t>
+      </w:r>
+      <w:r>
+        <w:rPr>
+          <w:rFonts w:ascii="Monaco" w:hAnsi="Monaco" w:cs="Monaco"/>
+          <w:color w:val="000000"/>
+          <w:sz w:val="20"/>
+          <w:szCs w:val="20"/>
+          <w:u w:val="single"/>
+        </w:rPr>
+        <w:t>jupiter</w:t>
+      </w:r>
+      <w:r>
+        <w:rPr>
+          <w:rFonts w:ascii="Monaco" w:hAnsi="Monaco" w:cs="Monaco"/>
+          <w:color w:val="000000"/>
+          <w:sz w:val="20"/>
+          <w:szCs w:val="20"/>
+        </w:rPr>
+        <w:t>-</w:t>
+      </w:r>
+      <w:r>
+        <w:rPr>
+          <w:rFonts w:ascii="Monaco" w:hAnsi="Monaco" w:cs="Monaco"/>
+          <w:color w:val="000000"/>
+          <w:sz w:val="20"/>
+          <w:szCs w:val="20"/>
+          <w:u w:val="single"/>
+        </w:rPr>
+        <w:t>params</w:t>
+      </w:r>
+      <w:r>
+        <w:rPr>
+          <w:rFonts w:ascii="Monaco" w:hAnsi="Monaco" w:cs="Monaco"/>
+          <w:color w:val="008080"/>
+          <w:sz w:val="20"/>
+          <w:szCs w:val="20"/>
+        </w:rPr>
+        <w:t>&lt;/</w:t>
+      </w:r>
+      <w:r>
+        <w:rPr>
+          <w:rFonts w:ascii="Monaco" w:hAnsi="Monaco" w:cs="Monaco"/>
+          <w:color w:val="3F7F7F"/>
+          <w:sz w:val="20"/>
+          <w:szCs w:val="20"/>
+        </w:rPr>
+        <w:t>artifactId</w:t>
+      </w:r>
+      <w:r>
+        <w:rPr>
+          <w:rFonts w:ascii="Monaco" w:hAnsi="Monaco" w:cs="Monaco"/>
+          <w:color w:val="008080"/>
+          <w:sz w:val="20"/>
+          <w:szCs w:val="20"/>
+        </w:rPr>
+        <w:t>&gt;</w:t>
+      </w:r>
+    </w:p>
+    <w:p>
+      <w:pPr>
+        <w:pStyle w:val="ListParagraph"/>
+        <w:widowControl w:val="0"/>
+        <w:autoSpaceDE w:val="0"/>
+        <w:autoSpaceDN w:val="0"/>
+        <w:adjustRightInd w:val="0"/>
+        <w:rPr>
+          <w:rFonts w:ascii="Monaco" w:hAnsi="Monaco" w:cs="Monaco"/>
+          <w:sz w:val="20"/>
+          <w:szCs w:val="20"/>
+        </w:rPr>
+      </w:pPr>
+      <w:r>
+        <w:rPr>
+          <w:rFonts w:ascii="Monaco" w:hAnsi="Monaco" w:cs="Monaco"/>
+          <w:color w:val="008080"/>
+          <w:sz w:val="20"/>
+          <w:szCs w:val="20"/>
+        </w:rPr>
+        <w:t xml:space="preserve">  </w:t>
+      </w:r>
+      <w:r>
+        <w:rPr>
+          <w:rFonts w:ascii="Monaco" w:hAnsi="Monaco" w:cs="Monaco"/>
+          <w:color w:val="008080"/>
+          <w:sz w:val="20"/>
+          <w:szCs w:val="20"/>
+        </w:rPr>
+        <w:t>&lt;</w:t>
+      </w:r>
+      <w:r>
+        <w:rPr>
+          <w:rFonts w:ascii="Monaco" w:hAnsi="Monaco" w:cs="Monaco"/>
+          <w:color w:val="3F7F7F"/>
+          <w:sz w:val="20"/>
+          <w:szCs w:val="20"/>
+        </w:rPr>
+        <w:t>version</w:t>
+      </w:r>
+      <w:r>
+        <w:rPr>
+          <w:rFonts w:ascii="Monaco" w:hAnsi="Monaco" w:cs="Monaco"/>
+          <w:color w:val="008080"/>
+          <w:sz w:val="20"/>
+          <w:szCs w:val="20"/>
+        </w:rPr>
+        <w:t>&gt;</w:t>
+      </w:r>
+      <w:r>
+        <w:rPr>
+          <w:rFonts w:ascii="Monaco" w:hAnsi="Monaco" w:cs="Monaco"/>
+          <w:color w:val="000000"/>
+          <w:sz w:val="20"/>
+          <w:szCs w:val="20"/>
+        </w:rPr>
+        <w:t>${junit.jupiter.version}</w:t>
+      </w:r>
+      <w:r>
+        <w:rPr>
+          <w:rFonts w:ascii="Monaco" w:hAnsi="Monaco" w:cs="Monaco"/>
+          <w:color w:val="008080"/>
+          <w:sz w:val="20"/>
+          <w:szCs w:val="20"/>
+        </w:rPr>
+        <w:t>&lt;/</w:t>
+      </w:r>
+      <w:r>
+        <w:rPr>
+          <w:rFonts w:ascii="Monaco" w:hAnsi="Monaco" w:cs="Monaco"/>
+          <w:color w:val="3F7F7F"/>
+          <w:sz w:val="20"/>
+          <w:szCs w:val="20"/>
+        </w:rPr>
+        <w:t>version</w:t>
+      </w:r>
+      <w:r>
+        <w:rPr>
+          <w:rFonts w:ascii="Monaco" w:hAnsi="Monaco" w:cs="Monaco"/>
+          <w:color w:val="008080"/>
+          <w:sz w:val="20"/>
+          <w:szCs w:val="20"/>
+        </w:rPr>
+        <w:t>&gt;</w:t>
+      </w:r>
+    </w:p>
+    <w:p>
+      <w:pPr>
+        <w:pStyle w:val="ListParagraph"/>
+        <w:widowControl w:val="0"/>
+        <w:autoSpaceDE w:val="0"/>
+        <w:autoSpaceDN w:val="0"/>
+        <w:adjustRightInd w:val="0"/>
+        <w:rPr>
+          <w:rFonts w:ascii="Monaco" w:hAnsi="Monaco" w:cs="Monaco"/>
+          <w:sz w:val="20"/>
+          <w:szCs w:val="20"/>
+        </w:rPr>
+      </w:pPr>
+      <w:r>
+        <w:rPr>
+          <w:rFonts w:ascii="Monaco" w:hAnsi="Monaco" w:cs="Monaco"/>
+          <w:color w:val="008080"/>
+          <w:sz w:val="20"/>
+          <w:szCs w:val="20"/>
+        </w:rPr>
+        <w:t xml:space="preserve">  </w:t>
+      </w:r>
+      <w:r>
+        <w:rPr>
+          <w:rFonts w:ascii="Monaco" w:hAnsi="Monaco" w:cs="Monaco"/>
+          <w:color w:val="008080"/>
+          <w:sz w:val="20"/>
+          <w:szCs w:val="20"/>
+        </w:rPr>
+        <w:t>&lt;</w:t>
+      </w:r>
+      <w:r>
+        <w:rPr>
+          <w:rFonts w:ascii="Monaco" w:hAnsi="Monaco" w:cs="Monaco"/>
+          <w:color w:val="3F7F7F"/>
+          <w:sz w:val="20"/>
+          <w:szCs w:val="20"/>
+        </w:rPr>
+        <w:t>scope</w:t>
+      </w:r>
+      <w:r>
+        <w:rPr>
+          <w:rFonts w:ascii="Monaco" w:hAnsi="Monaco" w:cs="Monaco"/>
+          <w:color w:val="008080"/>
+          <w:sz w:val="20"/>
+          <w:szCs w:val="20"/>
+        </w:rPr>
+        <w:t>&gt;</w:t>
+      </w:r>
+      <w:r>
+        <w:rPr>
+          <w:rFonts w:ascii="Monaco" w:hAnsi="Monaco" w:cs="Monaco"/>
+          <w:color w:val="000000"/>
+          <w:sz w:val="20"/>
+          <w:szCs w:val="20"/>
+        </w:rPr>
+        <w:t>test</w:t>
+      </w:r>
+      <w:r>
+        <w:rPr>
+          <w:rFonts w:ascii="Monaco" w:hAnsi="Monaco" w:cs="Monaco"/>
+          <w:color w:val="008080"/>
+          <w:sz w:val="20"/>
+          <w:szCs w:val="20"/>
+        </w:rPr>
+        <w:t>&lt;/</w:t>
+      </w:r>
+      <w:r>
+        <w:rPr>
+          <w:rFonts w:ascii="Monaco" w:hAnsi="Monaco" w:cs="Monaco"/>
+          <w:color w:val="3F7F7F"/>
+          <w:sz w:val="20"/>
+          <w:szCs w:val="20"/>
+        </w:rPr>
+        <w:t>scope</w:t>
+      </w:r>
+      <w:r>
+        <w:rPr>
+          <w:rFonts w:ascii="Monaco" w:hAnsi="Monaco" w:cs="Monaco"/>
+          <w:color w:val="008080"/>
+          <w:sz w:val="20"/>
+          <w:szCs w:val="20"/>
+        </w:rPr>
+        <w:t>&gt;</w:t>
+      </w:r>
+    </w:p>
+    <w:p>
+      <w:pPr>
+        <w:pStyle w:val="ListParagraph"/>
+        <w:widowControl w:val="0"/>
+        <w:autoSpaceDE w:val="0"/>
+        <w:autoSpaceDN w:val="0"/>
+        <w:adjustRightInd w:val="0"/>
+        <w:rPr>
+          <w:rFonts w:ascii="Monaco" w:hAnsi="Monaco" w:cs="Monaco"/>
+          <w:sz w:val="20"/>
+          <w:szCs w:val="20"/>
+        </w:rPr>
+      </w:pPr>
+      <w:r>
+        <w:rPr>
+          <w:rFonts w:ascii="Monaco" w:hAnsi="Monaco" w:cs="Monaco"/>
+          <w:color w:val="008080"/>
+          <w:sz w:val="20"/>
+          <w:szCs w:val="20"/>
+        </w:rPr>
+        <w:t>&lt;/</w:t>
+      </w:r>
+      <w:r>
+        <w:rPr>
+          <w:rFonts w:ascii="Monaco" w:hAnsi="Monaco" w:cs="Monaco"/>
+          <w:color w:val="3F7F7F"/>
+          <w:sz w:val="20"/>
+          <w:szCs w:val="20"/>
+        </w:rPr>
+        <w:t>dependency</w:t>
+      </w:r>
+      <w:r>
+        <w:rPr>
+          <w:rFonts w:ascii="Monaco" w:hAnsi="Monaco" w:cs="Monaco"/>
+          <w:color w:val="008080"/>
+          <w:sz w:val="20"/>
+          <w:szCs w:val="20"/>
+        </w:rPr>
+        <w:t>&gt;</w:t>
+      </w:r>
+    </w:p>
+    <w:p>
+      <w:pPr>
+        <w:pStyle w:val="ListParagraph"/>
+        <w:widowControl w:val="0"/>
+        <w:autoSpaceDE w:val="0"/>
+        <w:autoSpaceDN w:val="0"/>
+        <w:adjustRightInd w:val="0"/>
+        <w:rPr>
+          <w:rFonts w:ascii="Monaco" w:hAnsi="Monaco" w:cs="Monaco"/>
+          <w:sz w:val="20"/>
+          <w:szCs w:val="20"/>
+        </w:rPr>
+      </w:pPr>
+      <w:r>
+        <w:rPr>
+          <w:rFonts w:ascii="Monaco" w:hAnsi="Monaco" w:cs="Monaco"/>
+          <w:color w:val="008080"/>
+          <w:sz w:val="20"/>
+          <w:szCs w:val="20"/>
+        </w:rPr>
+        <w:t>&lt;</w:t>
+      </w:r>
+      <w:r>
+        <w:rPr>
+          <w:rFonts w:ascii="Monaco" w:hAnsi="Monaco" w:cs="Monaco"/>
+          <w:color w:val="3F7F7F"/>
+          <w:sz w:val="20"/>
+          <w:szCs w:val="20"/>
+        </w:rPr>
+        <w:t>dependency</w:t>
+      </w:r>
+      <w:r>
+        <w:rPr>
+          <w:rFonts w:ascii="Monaco" w:hAnsi="Monaco" w:cs="Monaco"/>
+          <w:color w:val="008080"/>
+          <w:sz w:val="20"/>
+          <w:szCs w:val="20"/>
+        </w:rPr>
+        <w:t>&gt;</w:t>
+      </w:r>
+    </w:p>
+    <w:p>
+      <w:pPr>
+        <w:pStyle w:val="ListParagraph"/>
+        <w:widowControl w:val="0"/>
+        <w:autoSpaceDE w:val="0"/>
+        <w:autoSpaceDN w:val="0"/>
+        <w:adjustRightInd w:val="0"/>
+        <w:rPr>
+          <w:rFonts w:ascii="Monaco" w:hAnsi="Monaco" w:cs="Monaco"/>
+          <w:sz w:val="20"/>
+          <w:szCs w:val="20"/>
+        </w:rPr>
+      </w:pPr>
+      <w:r>
+        <w:rPr>
+          <w:rFonts w:ascii="Monaco" w:hAnsi="Monaco" w:cs="Monaco"/>
+          <w:color w:val="008080"/>
+          <w:sz w:val="20"/>
+          <w:szCs w:val="20"/>
+        </w:rPr>
+        <w:t xml:space="preserve">  </w:t>
+      </w:r>
+      <w:r>
+        <w:rPr>
+          <w:rFonts w:ascii="Monaco" w:hAnsi="Monaco" w:cs="Monaco"/>
+          <w:color w:val="008080"/>
+          <w:sz w:val="20"/>
+          <w:szCs w:val="20"/>
+        </w:rPr>
+        <w:t>&lt;</w:t>
+      </w:r>
+      <w:r>
+        <w:rPr>
+          <w:rFonts w:ascii="Monaco" w:hAnsi="Monaco" w:cs="Monaco"/>
+          <w:color w:val="3F7F7F"/>
+          <w:sz w:val="20"/>
+          <w:szCs w:val="20"/>
+        </w:rPr>
+        <w:t>groupId</w:t>
+      </w:r>
+      <w:r>
+        <w:rPr>
+          <w:rFonts w:ascii="Monaco" w:hAnsi="Monaco" w:cs="Monaco"/>
+          <w:color w:val="008080"/>
+          <w:sz w:val="20"/>
+          <w:szCs w:val="20"/>
+        </w:rPr>
+        <w:t>&gt;</w:t>
+      </w:r>
+      <w:r>
+        <w:rPr>
+          <w:rFonts w:ascii="Monaco" w:hAnsi="Monaco" w:cs="Monaco"/>
+          <w:color w:val="000000"/>
+          <w:sz w:val="20"/>
+          <w:szCs w:val="20"/>
+        </w:rPr>
+        <w:t>org.junit.platform</w:t>
+      </w:r>
+      <w:r>
+        <w:rPr>
+          <w:rFonts w:ascii="Monaco" w:hAnsi="Monaco" w:cs="Monaco"/>
+          <w:color w:val="008080"/>
+          <w:sz w:val="20"/>
+          <w:szCs w:val="20"/>
+        </w:rPr>
+        <w:t>&lt;/</w:t>
+      </w:r>
+      <w:r>
+        <w:rPr>
+          <w:rFonts w:ascii="Monaco" w:hAnsi="Monaco" w:cs="Monaco"/>
+          <w:color w:val="3F7F7F"/>
+          <w:sz w:val="20"/>
+          <w:szCs w:val="20"/>
+        </w:rPr>
+        <w:t>groupId</w:t>
+      </w:r>
+      <w:r>
+        <w:rPr>
+          <w:rFonts w:ascii="Monaco" w:hAnsi="Monaco" w:cs="Monaco"/>
+          <w:color w:val="008080"/>
+          <w:sz w:val="20"/>
+          <w:szCs w:val="20"/>
+        </w:rPr>
+        <w:t>&gt;</w:t>
+      </w:r>
+    </w:p>
+    <w:p>
+      <w:pPr>
+        <w:pStyle w:val="ListParagraph"/>
+        <w:widowControl w:val="0"/>
+        <w:autoSpaceDE w:val="0"/>
+        <w:autoSpaceDN w:val="0"/>
+        <w:adjustRightInd w:val="0"/>
+        <w:rPr>
+          <w:rFonts w:ascii="Monaco" w:hAnsi="Monaco" w:cs="Monaco"/>
+          <w:sz w:val="20"/>
+          <w:szCs w:val="20"/>
+        </w:rPr>
+      </w:pPr>
+      <w:r>
+        <w:rPr>
+          <w:rFonts w:ascii="Monaco" w:hAnsi="Monaco" w:cs="Monaco"/>
+          <w:color w:val="008080"/>
+          <w:sz w:val="20"/>
+          <w:szCs w:val="20"/>
+        </w:rPr>
+        <w:t xml:space="preserve">  </w:t>
+      </w:r>
+      <w:r>
+        <w:rPr>
+          <w:rFonts w:ascii="Monaco" w:hAnsi="Monaco" w:cs="Monaco"/>
+          <w:color w:val="008080"/>
+          <w:sz w:val="20"/>
+          <w:szCs w:val="20"/>
+        </w:rPr>
+        <w:t>&lt;</w:t>
+      </w:r>
+      <w:r>
+        <w:rPr>
+          <w:rFonts w:ascii="Monaco" w:hAnsi="Monaco" w:cs="Monaco"/>
+          <w:color w:val="3F7F7F"/>
+          <w:sz w:val="20"/>
+          <w:szCs w:val="20"/>
+        </w:rPr>
+        <w:t>artifactId</w:t>
+      </w:r>
+      <w:r>
+        <w:rPr>
+          <w:rFonts w:ascii="Monaco" w:hAnsi="Monaco" w:cs="Monaco"/>
+          <w:color w:val="008080"/>
+          <w:sz w:val="20"/>
+          <w:szCs w:val="20"/>
+        </w:rPr>
+        <w:t>&gt;</w:t>
+      </w:r>
+      <w:r>
+        <w:rPr>
+          <w:rFonts w:ascii="Monaco" w:hAnsi="Monaco" w:cs="Monaco"/>
+          <w:color w:val="000000"/>
+          <w:sz w:val="20"/>
+          <w:szCs w:val="20"/>
+          <w:u w:val="single"/>
+        </w:rPr>
+        <w:t>junit</w:t>
+      </w:r>
+      <w:r>
+        <w:rPr>
+          <w:rFonts w:ascii="Monaco" w:hAnsi="Monaco" w:cs="Monaco"/>
+          <w:color w:val="000000"/>
+          <w:sz w:val="20"/>
+          <w:szCs w:val="20"/>
+        </w:rPr>
+        <w:t>-platformlauncher</w:t>
+      </w:r>
+      <w:r>
+        <w:rPr>
+          <w:rFonts w:ascii="Monaco" w:hAnsi="Monaco" w:cs="Monaco"/>
+          <w:color w:val="008080"/>
+          <w:sz w:val="20"/>
+          <w:szCs w:val="20"/>
+        </w:rPr>
+        <w:t>&lt;/</w:t>
+      </w:r>
+      <w:r>
+        <w:rPr>
+          <w:rFonts w:ascii="Monaco" w:hAnsi="Monaco" w:cs="Monaco"/>
+          <w:color w:val="3F7F7F"/>
+          <w:sz w:val="20"/>
+          <w:szCs w:val="20"/>
+        </w:rPr>
+        <w:t>artifactId</w:t>
+      </w:r>
+      <w:r>
+        <w:rPr>
+          <w:rFonts w:ascii="Monaco" w:hAnsi="Monaco" w:cs="Monaco"/>
+          <w:color w:val="008080"/>
+          <w:sz w:val="20"/>
+          <w:szCs w:val="20"/>
+        </w:rPr>
+        <w:t>&gt;</w:t>
+      </w:r>
+    </w:p>
+    <w:p>
+      <w:pPr>
+        <w:pStyle w:val="ListParagraph"/>
+        <w:widowControl w:val="0"/>
+        <w:autoSpaceDE w:val="0"/>
+        <w:autoSpaceDN w:val="0"/>
+        <w:adjustRightInd w:val="0"/>
+        <w:rPr>
+          <w:rFonts w:ascii="Monaco" w:hAnsi="Monaco" w:cs="Monaco"/>
+          <w:sz w:val="20"/>
+          <w:szCs w:val="20"/>
+        </w:rPr>
+      </w:pPr>
+      <w:r>
+        <w:rPr>
+          <w:rFonts w:ascii="Monaco" w:hAnsi="Monaco" w:cs="Monaco"/>
+          <w:color w:val="008080"/>
+          <w:sz w:val="20"/>
+          <w:szCs w:val="20"/>
+        </w:rPr>
+        <w:t xml:space="preserve">  </w:t>
+      </w:r>
+      <w:r>
+        <w:rPr>
+          <w:rFonts w:ascii="Monaco" w:hAnsi="Monaco" w:cs="Monaco"/>
+          <w:color w:val="008080"/>
+          <w:sz w:val="20"/>
+          <w:szCs w:val="20"/>
+        </w:rPr>
+        <w:t>&lt;</w:t>
+      </w:r>
+      <w:r>
+        <w:rPr>
+          <w:rFonts w:ascii="Monaco" w:hAnsi="Monaco" w:cs="Monaco"/>
+          <w:color w:val="3F7F7F"/>
+          <w:sz w:val="20"/>
+          <w:szCs w:val="20"/>
+        </w:rPr>
+        <w:t>version</w:t>
+      </w:r>
+      <w:r>
+        <w:rPr>
+          <w:rFonts w:ascii="Monaco" w:hAnsi="Monaco" w:cs="Monaco"/>
+          <w:color w:val="008080"/>
+          <w:sz w:val="20"/>
+          <w:szCs w:val="20"/>
+        </w:rPr>
+        <w:t>&gt;</w:t>
+      </w:r>
+      <w:r>
+        <w:rPr>
+          <w:rFonts w:ascii="Monaco" w:hAnsi="Monaco" w:cs="Monaco"/>
+          <w:color w:val="000000"/>
+          <w:sz w:val="20"/>
+          <w:szCs w:val="20"/>
+        </w:rPr>
+        <w:t>${junit.platform.version}</w:t>
+      </w:r>
+      <w:r>
+        <w:rPr>
+          <w:rFonts w:ascii="Monaco" w:hAnsi="Monaco" w:cs="Monaco"/>
+          <w:color w:val="008080"/>
+          <w:sz w:val="20"/>
+          <w:szCs w:val="20"/>
+        </w:rPr>
+        <w:t>&lt;/</w:t>
+      </w:r>
+      <w:r>
+        <w:rPr>
+          <w:rFonts w:ascii="Monaco" w:hAnsi="Monaco" w:cs="Monaco"/>
+          <w:color w:val="3F7F7F"/>
+          <w:sz w:val="20"/>
+          <w:szCs w:val="20"/>
+        </w:rPr>
+        <w:t>version</w:t>
+      </w:r>
+      <w:r>
+        <w:rPr>
+          <w:rFonts w:ascii="Monaco" w:hAnsi="Monaco" w:cs="Monaco"/>
+          <w:color w:val="008080"/>
+          <w:sz w:val="20"/>
+          <w:szCs w:val="20"/>
+        </w:rPr>
+        <w:t>&gt;</w:t>
+      </w:r>
+    </w:p>
+    <w:p>
+      <w:pPr>
+        <w:pStyle w:val="ListParagraph"/>
+        <w:widowControl w:val="0"/>
+        <w:autoSpaceDE w:val="0"/>
+        <w:autoSpaceDN w:val="0"/>
+        <w:adjustRightInd w:val="0"/>
+        <w:rPr>
+          <w:rFonts w:ascii="Monaco" w:hAnsi="Monaco" w:cs="Monaco"/>
+          <w:sz w:val="20"/>
+          <w:szCs w:val="20"/>
+        </w:rPr>
+      </w:pPr>
+      <w:r>
+        <w:rPr>
+          <w:rFonts w:ascii="Monaco" w:hAnsi="Monaco" w:cs="Monaco"/>
+          <w:color w:val="008080"/>
+          <w:sz w:val="20"/>
+          <w:szCs w:val="20"/>
+        </w:rPr>
+        <w:t xml:space="preserve">  </w:t>
+      </w:r>
+      <w:r>
+        <w:rPr>
+          <w:rFonts w:ascii="Monaco" w:hAnsi="Monaco" w:cs="Monaco"/>
+          <w:color w:val="008080"/>
+          <w:sz w:val="20"/>
+          <w:szCs w:val="20"/>
+        </w:rPr>
+        <w:t>&lt;</w:t>
+      </w:r>
+      <w:r>
+        <w:rPr>
+          <w:rFonts w:ascii="Monaco" w:hAnsi="Monaco" w:cs="Monaco"/>
+          <w:color w:val="3F7F7F"/>
+          <w:sz w:val="20"/>
+          <w:szCs w:val="20"/>
+        </w:rPr>
+        <w:t>scope</w:t>
+      </w:r>
+      <w:r>
+        <w:rPr>
+          <w:rFonts w:ascii="Monaco" w:hAnsi="Monaco" w:cs="Monaco"/>
+          <w:color w:val="008080"/>
+          <w:sz w:val="20"/>
+          <w:szCs w:val="20"/>
+        </w:rPr>
+        <w:t>&gt;</w:t>
+      </w:r>
+      <w:r>
+        <w:rPr>
+          <w:rFonts w:ascii="Monaco" w:hAnsi="Monaco" w:cs="Monaco"/>
+          <w:color w:val="000000"/>
+          <w:sz w:val="20"/>
+          <w:szCs w:val="20"/>
+        </w:rPr>
+        <w:t>test</w:t>
+      </w:r>
+      <w:r>
+        <w:rPr>
+          <w:rFonts w:ascii="Monaco" w:hAnsi="Monaco" w:cs="Monaco"/>
+          <w:color w:val="008080"/>
+          <w:sz w:val="20"/>
+          <w:szCs w:val="20"/>
+        </w:rPr>
+        <w:t>&lt;/</w:t>
+      </w:r>
+      <w:r>
+        <w:rPr>
+          <w:rFonts w:ascii="Monaco" w:hAnsi="Monaco" w:cs="Monaco"/>
+          <w:color w:val="3F7F7F"/>
+          <w:sz w:val="20"/>
+          <w:szCs w:val="20"/>
+        </w:rPr>
+        <w:t>scope</w:t>
+      </w:r>
+      <w:r>
+        <w:rPr>
+          <w:rFonts w:ascii="Monaco" w:hAnsi="Monaco" w:cs="Monaco"/>
+          <w:color w:val="008080"/>
+          <w:sz w:val="20"/>
+          <w:szCs w:val="20"/>
+        </w:rPr>
+        <w:t>&gt;</w:t>
+      </w:r>
+    </w:p>
+    <w:p>
+      <w:pPr>
+        <w:pStyle w:val="ListParagraph"/>
+        <w:widowControl w:val="0"/>
+        <w:autoSpaceDE w:val="0"/>
+        <w:autoSpaceDN w:val="0"/>
+        <w:adjustRightInd w:val="0"/>
+        <w:rPr>
+          <w:rFonts w:ascii="Monaco" w:hAnsi="Monaco" w:cs="Monaco"/>
+          <w:sz w:val="20"/>
+          <w:szCs w:val="20"/>
+        </w:rPr>
+      </w:pPr>
+      <w:r>
+        <w:rPr>
+          <w:rFonts w:ascii="Monaco" w:hAnsi="Monaco" w:cs="Monaco"/>
+          <w:color w:val="008080"/>
+          <w:sz w:val="20"/>
+          <w:szCs w:val="20"/>
+        </w:rPr>
+        <w:t>&lt;/</w:t>
+      </w:r>
+      <w:r>
+        <w:rPr>
+          <w:rFonts w:ascii="Monaco" w:hAnsi="Monaco" w:cs="Monaco"/>
+          <w:color w:val="3F7F7F"/>
+          <w:sz w:val="20"/>
+          <w:szCs w:val="20"/>
+        </w:rPr>
+        <w:t>dependency</w:t>
+      </w:r>
+      <w:r>
+        <w:rPr>
+          <w:rFonts w:ascii="Monaco" w:hAnsi="Monaco" w:cs="Monaco"/>
+          <w:color w:val="008080"/>
+          <w:sz w:val="20"/>
+          <w:szCs w:val="20"/>
+        </w:rPr>
+        <w:t>&gt;</w:t>
+      </w:r>
+    </w:p>
+    <w:p>
+      <w:pPr>
+        <w:pStyle w:val="ListParagraph"/>
+        <w:widowControl w:val="0"/>
+        <w:autoSpaceDE w:val="0"/>
+        <w:autoSpaceDN w:val="0"/>
+        <w:adjustRightInd w:val="0"/>
+        <w:rPr>
+          <w:rFonts w:ascii="Monaco" w:hAnsi="Monaco" w:cs="Monaco"/>
+          <w:sz w:val="20"/>
+          <w:szCs w:val="20"/>
+        </w:rPr>
+      </w:pPr>
+      <w:r>
+        <w:rPr>
+          <w:rFonts w:ascii="Monaco" w:hAnsi="Monaco" w:cs="Monaco"/>
+          <w:color w:val="008080"/>
+          <w:sz w:val="20"/>
+          <w:szCs w:val="20"/>
+        </w:rPr>
+        <w:t>&lt;</w:t>
+      </w:r>
+      <w:r>
+        <w:rPr>
+          <w:rFonts w:ascii="Monaco" w:hAnsi="Monaco" w:cs="Monaco"/>
+          <w:color w:val="3F7F7F"/>
+          <w:sz w:val="20"/>
+          <w:szCs w:val="20"/>
+        </w:rPr>
+        <w:t>dependency</w:t>
+      </w:r>
+      <w:r>
+        <w:rPr>
+          <w:rFonts w:ascii="Monaco" w:hAnsi="Monaco" w:cs="Monaco"/>
+          <w:color w:val="008080"/>
+          <w:sz w:val="20"/>
+          <w:szCs w:val="20"/>
+        </w:rPr>
+        <w:t>&gt;</w:t>
+      </w:r>
+    </w:p>
+    <w:p>
+      <w:pPr>
+        <w:pStyle w:val="ListParagraph"/>
+        <w:widowControl w:val="0"/>
+        <w:autoSpaceDE w:val="0"/>
+        <w:autoSpaceDN w:val="0"/>
+        <w:adjustRightInd w:val="0"/>
+        <w:rPr>
+          <w:rFonts w:ascii="Monaco" w:hAnsi="Monaco" w:cs="Monaco"/>
+          <w:sz w:val="20"/>
+          <w:szCs w:val="20"/>
+        </w:rPr>
+      </w:pPr>
+      <w:r>
+        <w:rPr>
+          <w:rFonts w:ascii="Monaco" w:hAnsi="Monaco" w:cs="Monaco"/>
+          <w:color w:val="008080"/>
+          <w:sz w:val="20"/>
+          <w:szCs w:val="20"/>
+        </w:rPr>
+        <w:t xml:space="preserve">  </w:t>
+      </w:r>
+      <w:r>
+        <w:rPr>
+          <w:rFonts w:ascii="Monaco" w:hAnsi="Monaco" w:cs="Monaco"/>
+          <w:color w:val="008080"/>
+          <w:sz w:val="20"/>
+          <w:szCs w:val="20"/>
+        </w:rPr>
+        <w:t>&lt;</w:t>
+      </w:r>
+      <w:r>
+        <w:rPr>
+          <w:rFonts w:ascii="Monaco" w:hAnsi="Monaco" w:cs="Monaco"/>
+          <w:color w:val="3F7F7F"/>
+          <w:sz w:val="20"/>
+          <w:szCs w:val="20"/>
+        </w:rPr>
+        <w:t>groupId</w:t>
+      </w:r>
+      <w:r>
+        <w:rPr>
+          <w:rFonts w:ascii="Monaco" w:hAnsi="Monaco" w:cs="Monaco"/>
+          <w:color w:val="008080"/>
+          <w:sz w:val="20"/>
+          <w:szCs w:val="20"/>
+        </w:rPr>
+        <w:t>&gt;</w:t>
+      </w:r>
+      <w:r>
+        <w:rPr>
+          <w:rFonts w:ascii="Monaco" w:hAnsi="Monaco" w:cs="Monaco"/>
+          <w:color w:val="000000"/>
+          <w:sz w:val="20"/>
+          <w:szCs w:val="20"/>
+        </w:rPr>
+        <w:t>org.junit.jupiter</w:t>
+      </w:r>
+      <w:r>
+        <w:rPr>
+          <w:rFonts w:ascii="Monaco" w:hAnsi="Monaco" w:cs="Monaco"/>
+          <w:color w:val="008080"/>
+          <w:sz w:val="20"/>
+          <w:szCs w:val="20"/>
+        </w:rPr>
+        <w:t>&lt;/</w:t>
+      </w:r>
+      <w:r>
+        <w:rPr>
+          <w:rFonts w:ascii="Monaco" w:hAnsi="Monaco" w:cs="Monaco"/>
+          <w:color w:val="3F7F7F"/>
+          <w:sz w:val="20"/>
+          <w:szCs w:val="20"/>
+        </w:rPr>
+        <w:t>groupId</w:t>
+      </w:r>
+      <w:r>
+        <w:rPr>
+          <w:rFonts w:ascii="Monaco" w:hAnsi="Monaco" w:cs="Monaco"/>
+          <w:color w:val="008080"/>
+          <w:sz w:val="20"/>
+          <w:szCs w:val="20"/>
+        </w:rPr>
+        <w:t>&gt;</w:t>
+      </w:r>
+    </w:p>
+    <w:p>
+      <w:pPr>
+        <w:pStyle w:val="ListParagraph"/>
+        <w:widowControl w:val="0"/>
+        <w:autoSpaceDE w:val="0"/>
+        <w:autoSpaceDN w:val="0"/>
+        <w:adjustRightInd w:val="0"/>
+        <w:rPr>
+          <w:rFonts w:ascii="Monaco" w:hAnsi="Monaco" w:cs="Monaco"/>
+          <w:sz w:val="20"/>
+          <w:szCs w:val="20"/>
+        </w:rPr>
+      </w:pPr>
+      <w:r>
+        <w:rPr>
+          <w:rFonts w:ascii="Monaco" w:hAnsi="Monaco" w:cs="Monaco"/>
+          <w:color w:val="008080"/>
+          <w:sz w:val="20"/>
+          <w:szCs w:val="20"/>
+        </w:rPr>
+        <w:t xml:space="preserve">  </w:t>
+      </w:r>
+      <w:r>
+        <w:rPr>
+          <w:rFonts w:ascii="Monaco" w:hAnsi="Monaco" w:cs="Monaco"/>
+          <w:color w:val="008080"/>
+          <w:sz w:val="20"/>
+          <w:szCs w:val="20"/>
+        </w:rPr>
+        <w:t>&lt;</w:t>
+      </w:r>
+      <w:r>
+        <w:rPr>
+          <w:rFonts w:ascii="Monaco" w:hAnsi="Monaco" w:cs="Monaco"/>
+          <w:color w:val="3F7F7F"/>
+          <w:sz w:val="20"/>
+          <w:szCs w:val="20"/>
+        </w:rPr>
+        <w:t>artifactId</w:t>
+      </w:r>
+      <w:r>
+        <w:rPr>
+          <w:rFonts w:ascii="Monaco" w:hAnsi="Monaco" w:cs="Monaco"/>
+          <w:color w:val="008080"/>
+          <w:sz w:val="20"/>
+          <w:szCs w:val="20"/>
+        </w:rPr>
+        <w:t>&gt;</w:t>
+      </w:r>
+      <w:r>
+        <w:rPr>
+          <w:rFonts w:ascii="Monaco" w:hAnsi="Monaco" w:cs="Monaco"/>
+          <w:color w:val="000000"/>
+          <w:sz w:val="20"/>
+          <w:szCs w:val="20"/>
+          <w:u w:val="single"/>
+        </w:rPr>
+        <w:t>junit</w:t>
+      </w:r>
+      <w:r>
+        <w:rPr>
+          <w:rFonts w:ascii="Monaco" w:hAnsi="Monaco" w:cs="Monaco"/>
+          <w:color w:val="000000"/>
+          <w:sz w:val="20"/>
+          <w:szCs w:val="20"/>
+        </w:rPr>
+        <w:t>-</w:t>
+      </w:r>
+      <w:r>
+        <w:rPr>
+          <w:rFonts w:ascii="Monaco" w:hAnsi="Monaco" w:cs="Monaco"/>
+          <w:color w:val="000000"/>
+          <w:sz w:val="20"/>
+          <w:szCs w:val="20"/>
+          <w:u w:val="single"/>
+        </w:rPr>
+        <w:t>jupiter</w:t>
+      </w:r>
+      <w:r>
+        <w:rPr>
+          <w:rFonts w:ascii="Monaco" w:hAnsi="Monaco" w:cs="Monaco"/>
+          <w:color w:val="000000"/>
+          <w:sz w:val="20"/>
+          <w:szCs w:val="20"/>
+        </w:rPr>
+        <w:t>-engine</w:t>
+      </w:r>
+      <w:r>
+        <w:rPr>
+          <w:rFonts w:ascii="Monaco" w:hAnsi="Monaco" w:cs="Monaco"/>
+          <w:color w:val="008080"/>
+          <w:sz w:val="20"/>
+          <w:szCs w:val="20"/>
+        </w:rPr>
+        <w:t>&lt;/</w:t>
+      </w:r>
+      <w:r>
+        <w:rPr>
+          <w:rFonts w:ascii="Monaco" w:hAnsi="Monaco" w:cs="Monaco"/>
+          <w:color w:val="3F7F7F"/>
+          <w:sz w:val="20"/>
+          <w:szCs w:val="20"/>
+        </w:rPr>
+        <w:t>artifactId</w:t>
+      </w:r>
+      <w:r>
+        <w:rPr>
+          <w:rFonts w:ascii="Monaco" w:hAnsi="Monaco" w:cs="Monaco"/>
+          <w:color w:val="008080"/>
+          <w:sz w:val="20"/>
+          <w:szCs w:val="20"/>
+        </w:rPr>
+        <w:t>&gt;</w:t>
+      </w:r>
+    </w:p>
+    <w:p>
+      <w:pPr>
+        <w:pStyle w:val="ListParagraph"/>
+        <w:widowControl w:val="0"/>
+        <w:autoSpaceDE w:val="0"/>
+        <w:autoSpaceDN w:val="0"/>
+        <w:adjustRightInd w:val="0"/>
+        <w:rPr>
+          <w:rFonts w:ascii="Monaco" w:hAnsi="Monaco" w:cs="Monaco"/>
+          <w:sz w:val="20"/>
+          <w:szCs w:val="20"/>
+        </w:rPr>
+      </w:pPr>
+      <w:r>
+        <w:rPr>
+          <w:rFonts w:ascii="Monaco" w:hAnsi="Monaco" w:cs="Monaco"/>
+          <w:color w:val="008080"/>
+          <w:sz w:val="20"/>
+          <w:szCs w:val="20"/>
+        </w:rPr>
+        <w:t xml:space="preserve">  </w:t>
+      </w:r>
+      <w:r>
+        <w:rPr>
+          <w:rFonts w:ascii="Monaco" w:hAnsi="Monaco" w:cs="Monaco"/>
+          <w:color w:val="008080"/>
+          <w:sz w:val="20"/>
+          <w:szCs w:val="20"/>
+        </w:rPr>
+        <w:t>&lt;</w:t>
+      </w:r>
+      <w:r>
+        <w:rPr>
+          <w:rFonts w:ascii="Monaco" w:hAnsi="Monaco" w:cs="Monaco"/>
+          <w:color w:val="3F7F7F"/>
+          <w:sz w:val="20"/>
+          <w:szCs w:val="20"/>
+        </w:rPr>
+        <w:t>version</w:t>
+      </w:r>
+      <w:r>
+        <w:rPr>
+          <w:rFonts w:ascii="Monaco" w:hAnsi="Monaco" w:cs="Monaco"/>
+          <w:color w:val="008080"/>
+          <w:sz w:val="20"/>
+          <w:szCs w:val="20"/>
+        </w:rPr>
+        <w:t>&gt;</w:t>
+      </w:r>
+      <w:r>
+        <w:rPr>
+          <w:rFonts w:ascii="Monaco" w:hAnsi="Monaco" w:cs="Monaco"/>
+          <w:color w:val="000000"/>
+          <w:sz w:val="20"/>
+          <w:szCs w:val="20"/>
+        </w:rPr>
+        <w:t>${junit.jupiter.version}</w:t>
+      </w:r>
+      <w:r>
+        <w:rPr>
+          <w:rFonts w:ascii="Monaco" w:hAnsi="Monaco" w:cs="Monaco"/>
+          <w:color w:val="008080"/>
+          <w:sz w:val="20"/>
+          <w:szCs w:val="20"/>
+        </w:rPr>
+        <w:t>&lt;/</w:t>
+      </w:r>
+      <w:r>
+        <w:rPr>
+          <w:rFonts w:ascii="Monaco" w:hAnsi="Monaco" w:cs="Monaco"/>
+          <w:color w:val="3F7F7F"/>
+          <w:sz w:val="20"/>
+          <w:szCs w:val="20"/>
+        </w:rPr>
+        <w:t>version</w:t>
+      </w:r>
+      <w:r>
+        <w:rPr>
+          <w:rFonts w:ascii="Monaco" w:hAnsi="Monaco" w:cs="Monaco"/>
+          <w:color w:val="008080"/>
+          <w:sz w:val="20"/>
+          <w:szCs w:val="20"/>
+        </w:rPr>
+        <w:t>&gt;</w:t>
+      </w:r>
+    </w:p>
+    <w:p>
+      <w:pPr>
+        <w:pStyle w:val="ListParagraph"/>
+        <w:widowControl w:val="0"/>
+        <w:autoSpaceDE w:val="0"/>
+        <w:autoSpaceDN w:val="0"/>
+        <w:adjustRightInd w:val="0"/>
+        <w:rPr>
+          <w:rFonts w:ascii="Monaco" w:hAnsi="Monaco" w:cs="Monaco"/>
+          <w:sz w:val="20"/>
+          <w:szCs w:val="20"/>
+        </w:rPr>
+      </w:pPr>
+      <w:r>
+        <w:rPr>
+          <w:rFonts w:ascii="Monaco" w:hAnsi="Monaco" w:cs="Monaco"/>
+          <w:color w:val="008080"/>
+          <w:sz w:val="20"/>
+          <w:szCs w:val="20"/>
+        </w:rPr>
+        <w:t xml:space="preserve">  </w:t>
+      </w:r>
+      <w:r>
+        <w:rPr>
+          <w:rFonts w:ascii="Monaco" w:hAnsi="Monaco" w:cs="Monaco"/>
+          <w:color w:val="008080"/>
+          <w:sz w:val="20"/>
+          <w:szCs w:val="20"/>
+        </w:rPr>
+        <w:t>&lt;</w:t>
+      </w:r>
+      <w:r>
+        <w:rPr>
+          <w:rFonts w:ascii="Monaco" w:hAnsi="Monaco" w:cs="Monaco"/>
+          <w:color w:val="3F7F7F"/>
+          <w:sz w:val="20"/>
+          <w:szCs w:val="20"/>
+        </w:rPr>
+        <w:t>scope</w:t>
+      </w:r>
+      <w:r>
+        <w:rPr>
+          <w:rFonts w:ascii="Monaco" w:hAnsi="Monaco" w:cs="Monaco"/>
+          <w:color w:val="008080"/>
+          <w:sz w:val="20"/>
+          <w:szCs w:val="20"/>
+        </w:rPr>
+        <w:t>&gt;</w:t>
+      </w:r>
+      <w:r>
+        <w:rPr>
+          <w:rFonts w:ascii="Monaco" w:hAnsi="Monaco" w:cs="Monaco"/>
+          <w:color w:val="000000"/>
+          <w:sz w:val="20"/>
+          <w:szCs w:val="20"/>
+        </w:rPr>
+        <w:t>test</w:t>
+      </w:r>
+      <w:r>
+        <w:rPr>
+          <w:rFonts w:ascii="Monaco" w:hAnsi="Monaco" w:cs="Monaco"/>
+          <w:color w:val="008080"/>
+          <w:sz w:val="20"/>
+          <w:szCs w:val="20"/>
+        </w:rPr>
+        <w:t>&lt;/</w:t>
+      </w:r>
+      <w:r>
+        <w:rPr>
+          <w:rFonts w:ascii="Monaco" w:hAnsi="Monaco" w:cs="Monaco"/>
+          <w:color w:val="3F7F7F"/>
+          <w:sz w:val="20"/>
+          <w:szCs w:val="20"/>
+        </w:rPr>
+        <w:t>scope</w:t>
+      </w:r>
+      <w:r>
+        <w:rPr>
+          <w:rFonts w:ascii="Monaco" w:hAnsi="Monaco" w:cs="Monaco"/>
+          <w:color w:val="008080"/>
+          <w:sz w:val="20"/>
+          <w:szCs w:val="20"/>
+        </w:rPr>
+        <w:t>&gt;</w:t>
+      </w:r>
+    </w:p>
+    <w:p>
+      <w:pPr>
+        <w:pStyle w:val="ListParagraph"/>
+        <w:rPr>
+          <w:rFonts w:ascii="Monaco" w:hAnsi="Monaco" w:cs="Monaco"/>
+          <w:color w:val="008080"/>
+          <w:sz w:val="20"/>
+          <w:szCs w:val="20"/>
+        </w:rPr>
+      </w:pPr>
+      <w:r>
+        <w:rPr>
+          <w:rFonts w:ascii="Monaco" w:hAnsi="Monaco" w:cs="Monaco"/>
+          <w:color w:val="008080"/>
+          <w:sz w:val="20"/>
+          <w:szCs w:val="20"/>
+        </w:rPr>
+        <w:t>&lt;/</w:t>
+      </w:r>
+      <w:r>
+        <w:rPr>
+          <w:rFonts w:ascii="Monaco" w:hAnsi="Monaco" w:cs="Monaco"/>
+          <w:color w:val="3F7F7F"/>
+          <w:sz w:val="20"/>
+          <w:szCs w:val="20"/>
+        </w:rPr>
+        <w:t>dependency</w:t>
+      </w:r>
+      <w:r>
+        <w:rPr>
+          <w:rFonts w:ascii="Monaco" w:hAnsi="Monaco" w:cs="Monaco"/>
+          <w:color w:val="008080"/>
+          <w:sz w:val="20"/>
+          <w:szCs w:val="20"/>
+        </w:rPr>
+        <w:t>&gt;</w:t>
+      </w:r>
+    </w:p>
+    <w:p>
+      <w:pPr>
+        <w:widowControl w:val="0"/>
+        <w:autoSpaceDE w:val="0"/>
+        <w:autoSpaceDN w:val="0"/>
+        <w:adjustRightInd w:val="0"/>
+        <w:ind w:left="720"/>
+        <w:rPr>
+          <w:rFonts w:ascii="Monaco" w:hAnsi="Monaco" w:cs="Monaco"/>
+          <w:sz w:val="20"/>
+          <w:szCs w:val="20"/>
+        </w:rPr>
+      </w:pPr>
+      <w:r>
+        <w:rPr>
+          <w:rFonts w:ascii="Monaco" w:hAnsi="Monaco" w:cs="Monaco"/>
+          <w:color w:val="008080"/>
+          <w:sz w:val="20"/>
+          <w:szCs w:val="20"/>
+        </w:rPr>
+        <w:t>&lt;</w:t>
+      </w:r>
+      <w:r>
+        <w:rPr>
+          <w:rFonts w:ascii="Monaco" w:hAnsi="Monaco" w:cs="Monaco"/>
+          <w:color w:val="3F7F7F"/>
+          <w:sz w:val="20"/>
+          <w:szCs w:val="20"/>
+        </w:rPr>
+        <w:t>dependency</w:t>
+      </w:r>
+      <w:r>
+        <w:rPr>
+          <w:rFonts w:ascii="Monaco" w:hAnsi="Monaco" w:cs="Monaco"/>
+          <w:color w:val="008080"/>
+          <w:sz w:val="20"/>
+          <w:szCs w:val="20"/>
+        </w:rPr>
+        <w:t>&gt;</w:t>
+      </w:r>
+    </w:p>
+    <w:p>
+      <w:pPr>
+        <w:widowControl w:val="0"/>
+        <w:autoSpaceDE w:val="0"/>
+        <w:autoSpaceDN w:val="0"/>
+        <w:adjustRightInd w:val="0"/>
+        <w:ind w:left="720"/>
+        <w:rPr>
+          <w:rFonts w:ascii="Monaco" w:hAnsi="Monaco" w:cs="Monaco"/>
+          <w:sz w:val="20"/>
+          <w:szCs w:val="20"/>
+        </w:rPr>
+      </w:pPr>
+      <w:r>
+        <w:rPr>
+          <w:rFonts w:ascii="Monaco" w:hAnsi="Monaco" w:cs="Monaco"/>
+          <w:color w:val="000000"/>
+          <w:sz w:val="20"/>
+          <w:szCs w:val="20"/>
+        </w:rPr>
+        <w:t xml:space="preserve">  </w:t>
+      </w:r>
+      <w:r>
+        <w:rPr>
+          <w:rFonts w:ascii="Monaco" w:hAnsi="Monaco" w:cs="Monaco"/>
+          <w:color w:val="008080"/>
+          <w:sz w:val="20"/>
+          <w:szCs w:val="20"/>
+        </w:rPr>
+        <w:t>&lt;</w:t>
+      </w:r>
+      <w:r>
+        <w:rPr>
+          <w:rFonts w:ascii="Monaco" w:hAnsi="Monaco" w:cs="Monaco"/>
+          <w:color w:val="3F7F7F"/>
+          <w:sz w:val="20"/>
+          <w:szCs w:val="20"/>
+        </w:rPr>
+        <w:t>groupId</w:t>
+      </w:r>
+      <w:r>
+        <w:rPr>
+          <w:rFonts w:ascii="Monaco" w:hAnsi="Monaco" w:cs="Monaco"/>
+          <w:color w:val="008080"/>
+          <w:sz w:val="20"/>
+          <w:szCs w:val="20"/>
+        </w:rPr>
+        <w:t>&gt;</w:t>
+      </w:r>
+      <w:r>
+        <w:rPr>
+          <w:rFonts w:ascii="Monaco" w:hAnsi="Monaco" w:cs="Monaco"/>
+          <w:color w:val="000000"/>
+          <w:sz w:val="20"/>
+          <w:szCs w:val="20"/>
+        </w:rPr>
+        <w:t>org.junit.vintage</w:t>
+      </w:r>
+      <w:r>
+        <w:rPr>
+          <w:rFonts w:ascii="Monaco" w:hAnsi="Monaco" w:cs="Monaco"/>
+          <w:color w:val="008080"/>
+          <w:sz w:val="20"/>
+          <w:szCs w:val="20"/>
+        </w:rPr>
+        <w:t>&lt;/</w:t>
+      </w:r>
+      <w:r>
+        <w:rPr>
+          <w:rFonts w:ascii="Monaco" w:hAnsi="Monaco" w:cs="Monaco"/>
+          <w:color w:val="3F7F7F"/>
+          <w:sz w:val="20"/>
+          <w:szCs w:val="20"/>
+        </w:rPr>
+        <w:t>groupId</w:t>
+      </w:r>
+      <w:r>
+        <w:rPr>
+          <w:rFonts w:ascii="Monaco" w:hAnsi="Monaco" w:cs="Monaco"/>
+          <w:color w:val="008080"/>
+          <w:sz w:val="20"/>
+          <w:szCs w:val="20"/>
+        </w:rPr>
+        <w:t>&gt;</w:t>
+      </w:r>
+    </w:p>
+    <w:p>
+      <w:pPr>
+        <w:widowControl w:val="0"/>
+        <w:autoSpaceDE w:val="0"/>
+        <w:autoSpaceDN w:val="0"/>
+        <w:adjustRightInd w:val="0"/>
+        <w:rPr>
+          <w:rFonts w:ascii="Monaco" w:hAnsi="Monaco" w:cs="Monaco"/>
+          <w:sz w:val="20"/>
+          <w:szCs w:val="20"/>
+        </w:rPr>
+      </w:pPr>
+      <w:r>
+        <w:rPr>
+          <w:rFonts w:ascii="Monaco" w:hAnsi="Monaco" w:cs="Monaco"/>
+          <w:color w:val="000000"/>
+          <w:sz w:val="20"/>
+          <w:szCs w:val="20"/>
+        </w:rPr>
+        <w:t xml:space="preserve">        </w:t>
+      </w:r>
+      <w:r>
+        <w:rPr>
+          <w:rFonts w:ascii="Monaco" w:hAnsi="Monaco" w:cs="Monaco"/>
+          <w:color w:val="008080"/>
+          <w:sz w:val="20"/>
+          <w:szCs w:val="20"/>
+        </w:rPr>
+        <w:t>&lt;</w:t>
+      </w:r>
+      <w:r>
+        <w:rPr>
+          <w:rFonts w:ascii="Monaco" w:hAnsi="Monaco" w:cs="Monaco"/>
+          <w:color w:val="3F7F7F"/>
+          <w:sz w:val="20"/>
+          <w:szCs w:val="20"/>
+        </w:rPr>
+        <w:t>artifactId</w:t>
+      </w:r>
+      <w:r>
+        <w:rPr>
+          <w:rFonts w:ascii="Monaco" w:hAnsi="Monaco" w:cs="Monaco"/>
+          <w:color w:val="008080"/>
+          <w:sz w:val="20"/>
+          <w:szCs w:val="20"/>
+        </w:rPr>
+        <w:t>&gt;</w:t>
+      </w:r>
+      <w:r>
+        <w:rPr>
+          <w:rFonts w:ascii="Monaco" w:hAnsi="Monaco" w:cs="Monaco"/>
+          <w:color w:val="000000"/>
+          <w:sz w:val="20"/>
+          <w:szCs w:val="20"/>
+          <w:u w:val="single"/>
+        </w:rPr>
+        <w:t>junit</w:t>
+      </w:r>
+      <w:r>
+        <w:rPr>
+          <w:rFonts w:ascii="Monaco" w:hAnsi="Monaco" w:cs="Monaco"/>
+          <w:color w:val="000000"/>
+          <w:sz w:val="20"/>
+          <w:szCs w:val="20"/>
+        </w:rPr>
+        <w:t>-vintage-engine</w:t>
+      </w:r>
+      <w:r>
+        <w:rPr>
+          <w:rFonts w:ascii="Monaco" w:hAnsi="Monaco" w:cs="Monaco"/>
+          <w:color w:val="008080"/>
+          <w:sz w:val="20"/>
+          <w:szCs w:val="20"/>
+        </w:rPr>
+        <w:t>&lt;/</w:t>
+      </w:r>
+      <w:r>
+        <w:rPr>
+          <w:rFonts w:ascii="Monaco" w:hAnsi="Monaco" w:cs="Monaco"/>
+          <w:color w:val="3F7F7F"/>
+          <w:sz w:val="20"/>
+          <w:szCs w:val="20"/>
+        </w:rPr>
+        <w:t>artifactId</w:t>
+      </w:r>
+      <w:r>
+        <w:rPr>
+          <w:rFonts w:ascii="Monaco" w:hAnsi="Monaco" w:cs="Monaco"/>
+          <w:color w:val="008080"/>
+          <w:sz w:val="20"/>
+          <w:szCs w:val="20"/>
+        </w:rPr>
+        <w:t>&gt;</w:t>
+      </w:r>
+    </w:p>
+    <w:p>
+      <w:pPr>
+        <w:widowControl w:val="0"/>
+        <w:autoSpaceDE w:val="0"/>
+        <w:autoSpaceDN w:val="0"/>
+        <w:adjustRightInd w:val="0"/>
+        <w:rPr>
+          <w:rFonts w:ascii="Monaco" w:hAnsi="Monaco" w:cs="Monaco"/>
+          <w:sz w:val="20"/>
+          <w:szCs w:val="20"/>
+        </w:rPr>
+      </w:pPr>
+      <w:r>
+        <w:rPr>
+          <w:rFonts w:ascii="Monaco" w:hAnsi="Monaco" w:cs="Monaco"/>
+          <w:color w:val="000000"/>
+          <w:sz w:val="20"/>
+          <w:szCs w:val="20"/>
+        </w:rPr>
+        <w:t xml:space="preserve">        </w:t>
+      </w:r>
+      <w:r>
+        <w:rPr>
+          <w:rFonts w:ascii="Monaco" w:hAnsi="Monaco" w:cs="Monaco"/>
+          <w:color w:val="008080"/>
+          <w:sz w:val="20"/>
+          <w:szCs w:val="20"/>
+        </w:rPr>
+        <w:t>&lt;</w:t>
+      </w:r>
+      <w:r>
+        <w:rPr>
+          <w:rFonts w:ascii="Monaco" w:hAnsi="Monaco" w:cs="Monaco"/>
+          <w:color w:val="3F7F7F"/>
+          <w:sz w:val="20"/>
+          <w:szCs w:val="20"/>
+        </w:rPr>
+        <w:t>version</w:t>
+      </w:r>
+      <w:r>
+        <w:rPr>
+          <w:rFonts w:ascii="Monaco" w:hAnsi="Monaco" w:cs="Monaco"/>
+          <w:color w:val="008080"/>
+          <w:sz w:val="20"/>
+          <w:szCs w:val="20"/>
+        </w:rPr>
+        <w:t>&gt;</w:t>
+      </w:r>
+      <w:r>
+        <w:rPr>
+          <w:rFonts w:ascii="Monaco" w:hAnsi="Monaco" w:cs="Monaco"/>
+          <w:color w:val="000000"/>
+          <w:sz w:val="20"/>
+          <w:szCs w:val="20"/>
+        </w:rPr>
+        <w:t>${junit.vintage.version}</w:t>
+      </w:r>
+      <w:r>
+        <w:rPr>
+          <w:rFonts w:ascii="Monaco" w:hAnsi="Monaco" w:cs="Monaco"/>
+          <w:color w:val="008080"/>
+          <w:sz w:val="20"/>
+          <w:szCs w:val="20"/>
+        </w:rPr>
+        <w:t>&lt;/</w:t>
+      </w:r>
+      <w:r>
+        <w:rPr>
+          <w:rFonts w:ascii="Monaco" w:hAnsi="Monaco" w:cs="Monaco"/>
+          <w:color w:val="3F7F7F"/>
+          <w:sz w:val="20"/>
+          <w:szCs w:val="20"/>
+        </w:rPr>
+        <w:t>version</w:t>
+      </w:r>
+      <w:r>
+        <w:rPr>
+          <w:rFonts w:ascii="Monaco" w:hAnsi="Monaco" w:cs="Monaco"/>
+          <w:color w:val="008080"/>
+          <w:sz w:val="20"/>
+          <w:szCs w:val="20"/>
+        </w:rPr>
+        <w:t>&gt;</w:t>
+      </w:r>
+    </w:p>
+    <w:p>
+      <w:pPr>
+        <w:widowControl w:val="0"/>
+        <w:autoSpaceDE w:val="0"/>
+        <w:autoSpaceDN w:val="0"/>
+        <w:adjustRightInd w:val="0"/>
+        <w:rPr>
+          <w:rFonts w:ascii="Monaco" w:hAnsi="Monaco" w:cs="Monaco"/>
+          <w:sz w:val="20"/>
+          <w:szCs w:val="20"/>
+        </w:rPr>
+      </w:pPr>
+      <w:r>
+        <w:rPr>
+          <w:rFonts w:ascii="Monaco" w:hAnsi="Monaco" w:cs="Monaco"/>
+          <w:color w:val="000000"/>
+          <w:sz w:val="20"/>
+          <w:szCs w:val="20"/>
+        </w:rPr>
+        <w:t xml:space="preserve">        </w:t>
+      </w:r>
+      <w:r>
+        <w:rPr>
+          <w:rFonts w:ascii="Monaco" w:hAnsi="Monaco" w:cs="Monaco"/>
+          <w:color w:val="008080"/>
+          <w:sz w:val="20"/>
+          <w:szCs w:val="20"/>
+        </w:rPr>
+        <w:t>&lt;</w:t>
+      </w:r>
+      <w:r>
+        <w:rPr>
+          <w:rFonts w:ascii="Monaco" w:hAnsi="Monaco" w:cs="Monaco"/>
+          <w:color w:val="3F7F7F"/>
+          <w:sz w:val="20"/>
+          <w:szCs w:val="20"/>
+        </w:rPr>
+        <w:t>scope</w:t>
+      </w:r>
+      <w:r>
+        <w:rPr>
+          <w:rFonts w:ascii="Monaco" w:hAnsi="Monaco" w:cs="Monaco"/>
+          <w:color w:val="008080"/>
+          <w:sz w:val="20"/>
+          <w:szCs w:val="20"/>
+        </w:rPr>
+        <w:t>&gt;</w:t>
+      </w:r>
+      <w:r>
+        <w:rPr>
+          <w:rFonts w:ascii="Monaco" w:hAnsi="Monaco" w:cs="Monaco"/>
+          <w:color w:val="000000"/>
+          <w:sz w:val="20"/>
+          <w:szCs w:val="20"/>
+        </w:rPr>
+        <w:t>test</w:t>
+      </w:r>
+      <w:r>
+        <w:rPr>
+          <w:rFonts w:ascii="Monaco" w:hAnsi="Monaco" w:cs="Monaco"/>
+          <w:color w:val="008080"/>
+          <w:sz w:val="20"/>
+          <w:szCs w:val="20"/>
+        </w:rPr>
+        <w:t>&lt;/</w:t>
+      </w:r>
+      <w:r>
+        <w:rPr>
+          <w:rFonts w:ascii="Monaco" w:hAnsi="Monaco" w:cs="Monaco"/>
+          <w:color w:val="3F7F7F"/>
+          <w:sz w:val="20"/>
+          <w:szCs w:val="20"/>
+        </w:rPr>
+        <w:t>scope</w:t>
+      </w:r>
+      <w:r>
+        <w:rPr>
+          <w:rFonts w:ascii="Monaco" w:hAnsi="Monaco" w:cs="Monaco"/>
+          <w:color w:val="008080"/>
+          <w:sz w:val="20"/>
+          <w:szCs w:val="20"/>
+        </w:rPr>
+        <w:t>&gt;</w:t>
+      </w:r>
+    </w:p>
+    <w:p>
+      <w:pPr>
+        <w:pStyle w:val="ListParagraph"/>
+        <w:rPr>
+          <w:sz w:val="20"/>
+          <w:szCs w:val="20"/>
+        </w:rPr>
+      </w:pPr>
+      <w:r>
+        <w:rPr>
+          <w:rFonts w:ascii="Monaco" w:hAnsi="Monaco" w:cs="Monaco"/>
+          <w:color w:val="008080"/>
+          <w:sz w:val="20"/>
+          <w:szCs w:val="20"/>
+        </w:rPr>
+        <w:t>&lt;/</w:t>
+      </w:r>
+      <w:r>
+        <w:rPr>
+          <w:rFonts w:ascii="Monaco" w:hAnsi="Monaco" w:cs="Monaco"/>
+          <w:color w:val="3F7F7F"/>
+          <w:sz w:val="20"/>
+          <w:szCs w:val="20"/>
+        </w:rPr>
+        <w:t>dependency</w:t>
+      </w:r>
+      <w:r>
+        <w:rPr>
+          <w:rFonts w:ascii="Monaco" w:hAnsi="Monaco" w:cs="Monaco"/>
+          <w:color w:val="008080"/>
+          <w:sz w:val="20"/>
+          <w:szCs w:val="20"/>
+        </w:rPr>
+        <w:t>&gt;</w:t>
+      </w:r>
+    </w:p>
+    <w:p>
+      <w:pPr>
+        <w:pStyle w:val="Heading3"/>
+      </w:pPr>
+      <w:r>
+        <w:t>Step 2.2 – Run Maven build</w:t>
+      </w:r>
+    </w:p>
+    <w:p>
+      <w:r>
+        <w:t>TODO – add screenshot and count of expected tests</w:t>
+      </w:r>
+    </w:p>
+    <w:p>
+      <w:r>
+        <w:t xml:space="preserve">Search in the output console for “surefire” and look at how many tests were run. If you got a non-zero answer, </w:t>
+      </w:r>
+      <w:r>
+        <w:t>you updated the POM properly.</w:t>
+      </w:r>
     </w:p>
     <w:p/>
+    <w:p>
+      <w:pPr>
+        <w:pStyle w:val="Heading3"/>
+      </w:pPr>
+      <w:r>
+        <w:t>Step 2.3 – Run in IDE</w:t>
+      </w:r>
+    </w:p>
+    <w:p>
+      <w:r>
+        <w:t xml:space="preserve">TODO add </w:t>
+      </w:r>
+      <w:r>
+        <w:t xml:space="preserve">eclipse and </w:t>
+      </w:r>
+      <w:r>
+        <w:t xml:space="preserve">intellij </w:t>
+      </w:r>
+      <w:r>
+        <w:t>screenshots/instructions</w:t>
+      </w:r>
+    </w:p>
+    <w:p>
+      <w:r>
+        <w:t>Note how many tests were run in the console. It should also match.</w:t>
+      </w:r>
+    </w:p>
+    <w:p/>
+    <w:p>
+      <w:r>
+        <w:br w:type="page"/>
+      </w:r>
+    </w:p>
+    <w:p>
+      <w:pPr>
+        <w:pStyle w:val="Heading2"/>
+      </w:pPr>
+      <w:r>
+        <w:t>Step 3 – Converting basic tests to JUnit 5</w:t>
+      </w:r>
+    </w:p>
+    <w:p>
+      <w:r>
+        <w:t>Now that we’ve seen JUnit 5 can run JUnit 4 tests, it is time to convert these tests to JUnit 5.</w:t>
+      </w:r>
+    </w:p>
+    <w:p>
+      <w:pPr>
+        <w:pStyle w:val="Heading3"/>
+      </w:pPr>
+      <w:r>
+        <w:t>Step 3.1 – Updating the FishermansWharfTest</w:t>
+      </w:r>
+    </w:p>
+    <w:p>
+      <w:r>
+        <w:t>This test uses the most basic features of JUnit; literally just a</w:t>
+      </w:r>
+      <w:r>
+        <w:t xml:space="preserve"> setup method and a</w:t>
+      </w:r>
+      <w:r>
+        <w:t xml:space="preserve"> few assertions.</w:t>
+      </w:r>
+    </w:p>
+    <w:p/>
+    <w:p>
+      <w:pPr>
+        <w:pStyle w:val="ListParagraph"/>
+        <w:numPr>
+          <w:ilvl w:val="0"/>
+          <w:numId w:val="4"/>
+        </w:numPr>
+      </w:pPr>
+      <w:r>
+        <w:t>Change the static import to:</w:t>
+      </w:r>
+    </w:p>
+    <w:p>
+      <w:pPr>
+        <w:pStyle w:val="ListParagraph"/>
+        <w:rPr>
+          <w:rFonts w:ascii="Monaco" w:hAnsi="Monaco" w:cs="Monaco"/>
+          <w:color w:val="000000"/>
+          <w:sz w:val="20"/>
+          <w:szCs w:val="20"/>
+        </w:rPr>
+      </w:pPr>
+      <w:r>
+        <w:rPr>
+          <w:rFonts w:ascii="Monaco" w:hAnsi="Monaco" w:cs="Monaco"/>
+          <w:b/>
+          <w:bCs/>
+          <w:color w:val="7F0055"/>
+          <w:sz w:val="20"/>
+          <w:szCs w:val="20"/>
+        </w:rPr>
+        <w:t>import</w:t>
+      </w:r>
+      <w:r>
+        <w:rPr>
+          <w:rFonts w:ascii="Monaco" w:hAnsi="Monaco" w:cs="Monaco"/>
+          <w:color w:val="000000"/>
+          <w:sz w:val="20"/>
+          <w:szCs w:val="20"/>
+        </w:rPr>
+        <w:t xml:space="preserve"> </w:t>
+      </w:r>
+      <w:r>
+        <w:rPr>
+          <w:rFonts w:ascii="Monaco" w:hAnsi="Monaco" w:cs="Monaco"/>
+          <w:b/>
+          <w:bCs/>
+          <w:color w:val="7F0055"/>
+          <w:sz w:val="20"/>
+          <w:szCs w:val="20"/>
+        </w:rPr>
+        <w:t>static</w:t>
+      </w:r>
+      <w:r>
+        <w:rPr>
+          <w:rFonts w:ascii="Monaco" w:hAnsi="Monaco" w:cs="Monaco"/>
+          <w:color w:val="000000"/>
+          <w:sz w:val="20"/>
+          <w:szCs w:val="20"/>
+        </w:rPr>
+        <w:t xml:space="preserve"> org.junit.jupiter.api.Assertions.*;</w:t>
+      </w:r>
+    </w:p>
+    <w:p>
+      <w:pPr>
+        <w:pStyle w:val="ListParagraph"/>
+      </w:pPr>
+    </w:p>
+    <w:p>
+      <w:pPr>
+        <w:pStyle w:val="ListParagraph"/>
+      </w:pPr>
+      <w:r>
+        <w:t xml:space="preserve">Notice that there is a new package naming convention for JUnit 5 containing “jupiter.” Having a new package name allows running existing tests without wholesale changes. Also, note that the </w:t>
+      </w:r>
+      <w:r>
+        <w:rPr>
+          <w:b/>
+        </w:rPr>
+        <w:t>Assert</w:t>
+      </w:r>
+      <w:r>
+        <w:t xml:space="preserve"> class has been renamed to </w:t>
+      </w:r>
+      <w:r>
+        <w:rPr>
+          <w:b/>
+        </w:rPr>
+        <w:t>Assertions</w:t>
+      </w:r>
+      <w:r>
+        <w:t>.</w:t>
+      </w:r>
+    </w:p>
+    <w:p>
+      <w:pPr>
+        <w:pStyle w:val="ListParagraph"/>
+        <w:rPr>
+          <w:sz w:val="20"/>
+          <w:szCs w:val="20"/>
+        </w:rPr>
+      </w:pPr>
+    </w:p>
+    <w:p>
+      <w:pPr>
+        <w:pStyle w:val="ListParagraph"/>
+        <w:numPr>
+          <w:ilvl w:val="0"/>
+          <w:numId w:val="4"/>
+        </w:numPr>
+      </w:pPr>
+      <w:r>
+        <w:t>Change the regular import to follow the new naming convention as well so JUnit 5 can find the annotations:</w:t>
+      </w:r>
+    </w:p>
+    <w:p>
+      <w:pPr>
+        <w:pStyle w:val="ListParagraph"/>
+        <w:rPr>
+          <w:sz w:val="20"/>
+          <w:szCs w:val="20"/>
+        </w:rPr>
+      </w:pPr>
+      <w:r>
+        <w:rPr>
+          <w:rFonts w:ascii="Monaco" w:hAnsi="Monaco" w:cs="Monaco"/>
+          <w:b/>
+          <w:bCs/>
+          <w:color w:val="7F0055"/>
+          <w:sz w:val="20"/>
+          <w:szCs w:val="20"/>
+        </w:rPr>
+        <w:t>import</w:t>
+      </w:r>
+      <w:r>
+        <w:rPr>
+          <w:rFonts w:ascii="Monaco" w:hAnsi="Monaco" w:cs="Monaco"/>
+          <w:color w:val="000000"/>
+          <w:sz w:val="20"/>
+          <w:szCs w:val="20"/>
+        </w:rPr>
+        <w:t xml:space="preserve"> org.junit.jupiter.api.*;</w:t>
+      </w:r>
+    </w:p>
+    <w:p>
+      <w:pPr>
+        <w:pStyle w:val="ListParagraph"/>
+      </w:pPr>
+    </w:p>
+    <w:p>
+      <w:pPr>
+        <w:pStyle w:val="ListParagraph"/>
+        <w:numPr>
+          <w:ilvl w:val="0"/>
+          <w:numId w:val="4"/>
+        </w:numPr>
+      </w:pPr>
+      <w:r>
+        <w:t xml:space="preserve">Speaking of annotations, the </w:t>
+      </w:r>
+      <w:r>
+        <w:rPr>
+          <w:rFonts w:ascii="Monaco" w:hAnsi="Monaco" w:cs="Monaco"/>
+          <w:color w:val="646464"/>
+          <w:sz w:val="20"/>
+          <w:szCs w:val="20"/>
+        </w:rPr>
+        <w:t>@Before</w:t>
+      </w:r>
+      <w:r>
+        <w:rPr>
+          <w:rFonts w:ascii="Monaco" w:hAnsi="Monaco" w:cs="Monaco"/>
+          <w:color w:val="646464"/>
+          <w:sz w:val="20"/>
+          <w:szCs w:val="20"/>
+        </w:rPr>
+        <w:t xml:space="preserve"> </w:t>
+      </w:r>
+      <w:r>
+        <w:t xml:space="preserve">annotation has been renamed to </w:t>
+      </w:r>
+      <w:r>
+        <w:rPr>
+          <w:rFonts w:ascii="Monaco" w:hAnsi="Monaco" w:cs="Monaco"/>
+          <w:color w:val="646464"/>
+          <w:sz w:val="20"/>
+          <w:szCs w:val="20"/>
+        </w:rPr>
+        <w:t>@BeforeEach</w:t>
+      </w:r>
+      <w:r>
+        <w:t xml:space="preserve"> so change that too.</w:t>
+      </w:r>
+    </w:p>
+    <w:p>
+      <w:pPr>
+        <w:pStyle w:val="ListParagraph"/>
+      </w:pPr>
+    </w:p>
+    <w:p>
+      <w:pPr>
+        <w:pStyle w:val="ListParagraph"/>
+        <w:numPr>
+          <w:ilvl w:val="0"/>
+          <w:numId w:val="4"/>
+        </w:numPr>
+      </w:pPr>
+      <w:r>
+        <w:t>One more compiler error to fix. In JUnit 5, the String message parameter is the last parameter instead of the first one. Just fix the assertion in oldestSeaLionForLastMessage() to make the code compile:</w:t>
+      </w:r>
+    </w:p>
+    <w:p>
+      <w:pPr>
+        <w:pStyle w:val="ListParagraph"/>
+        <w:rPr>
+          <w:sz w:val="20"/>
+          <w:szCs w:val="20"/>
+        </w:rPr>
+      </w:pPr>
+      <w:r>
+        <w:rPr>
+          <w:rFonts w:ascii="Monaco" w:hAnsi="Monaco" w:cs="Monaco"/>
+          <w:i/>
+          <w:iCs/>
+          <w:color w:val="000000"/>
+          <w:sz w:val="20"/>
+          <w:szCs w:val="20"/>
+        </w:rPr>
+        <w:t>assertEquals</w:t>
+      </w:r>
+      <w:r>
+        <w:rPr>
+          <w:rFonts w:ascii="Monaco" w:hAnsi="Monaco" w:cs="Monaco"/>
+          <w:color w:val="000000"/>
+          <w:sz w:val="20"/>
+          <w:szCs w:val="20"/>
+        </w:rPr>
+        <w:t xml:space="preserve">(15, </w:t>
+      </w:r>
+      <w:r>
+        <w:rPr>
+          <w:rFonts w:ascii="Monaco" w:hAnsi="Monaco" w:cs="Monaco"/>
+          <w:color w:val="6A3E3E"/>
+          <w:sz w:val="20"/>
+          <w:szCs w:val="20"/>
+        </w:rPr>
+        <w:t>actual</w:t>
+      </w:r>
+      <w:r>
+        <w:rPr>
+          <w:rFonts w:ascii="Monaco" w:hAnsi="Monaco" w:cs="Monaco"/>
+          <w:color w:val="000000"/>
+          <w:sz w:val="20"/>
+          <w:szCs w:val="20"/>
+        </w:rPr>
+        <w:t xml:space="preserve">.getAge(), </w:t>
+      </w:r>
+      <w:r>
+        <w:rPr>
+          <w:rFonts w:ascii="Monaco" w:hAnsi="Monaco" w:cs="Monaco"/>
+          <w:color w:val="2A00FF"/>
+          <w:sz w:val="20"/>
+          <w:szCs w:val="20"/>
+        </w:rPr>
+        <w:t>"oldest"</w:t>
+      </w:r>
+      <w:r>
+        <w:rPr>
+          <w:rFonts w:ascii="Monaco" w:hAnsi="Monaco" w:cs="Monaco"/>
+          <w:color w:val="000000"/>
+          <w:sz w:val="20"/>
+          <w:szCs w:val="20"/>
+        </w:rPr>
+        <w:t>);</w:t>
+      </w:r>
+    </w:p>
+    <w:p/>
+    <w:p>
+      <w:pPr>
+        <w:pStyle w:val="ListParagraph"/>
+        <w:numPr>
+          <w:ilvl w:val="0"/>
+          <w:numId w:val="4"/>
+        </w:numPr>
+      </w:pPr>
+      <w:r>
+        <w:t xml:space="preserve">Now </w:t>
+      </w:r>
+      <w:r>
+        <w:t xml:space="preserve">that the test compile, </w:t>
+      </w:r>
+      <w:r>
+        <w:t>run the tests again. You should get one failing test.</w:t>
+      </w:r>
+      <w:r>
+        <w:t xml:space="preserve"> Notice that the AssertionFailedError comes from opentest4j; which got pulled in as a transitive dependency. Also note that there is a bunch of Java 8 stack trace below the code that actually caused the error.</w:t>
+      </w:r>
+    </w:p>
+    <w:p>
+      <w:pPr>
+        <w:pStyle w:val="ListParagraph"/>
+      </w:pPr>
+      <w:r>
+        <w:rPr>
+          <w:noProof/>
+        </w:rPr>
+        <w:drawing>
+          <wp:inline distT="0" distB="0" distL="0" distR="0" wp14:anchorId="54FB640B" wp14:editId="6E74545D">
+            <wp:extent cx="5486400" cy="1586146"/>
+            <wp:effectExtent l="0" t="0" r="0" b="0"/>
+            <wp:docPr id="3" name="Picture 3"/>
+            <wp:cNvGraphicFramePr>
+              <a:graphicFrameLocks xmlns:a="http://schemas.openxmlformats.org/drawingml/2006/main" noChangeAspect="1"/>
+            </wp:cNvGraphicFramePr>
+            <a:graphic xmlns:a="http://schemas.openxmlformats.org/drawingml/2006/main">
+              <a:graphicData uri="http://schemas.openxmlformats.org/drawingml/2006/picture">
+                <pic:pic xmlns:pic="http://schemas.openxmlformats.org/drawingml/2006/picture">
+                  <pic:nvPicPr>
+                    <pic:cNvPr id="0" name="Picture 3"/>
+                    <pic:cNvPicPr>
+                      <a:picLocks noChangeAspect="1" noChangeArrowheads="1"/>
+                    </pic:cNvPicPr>
+                  </pic:nvPicPr>
+                  <pic:blipFill>
+                    <a:blip r:embed="rId8">
+                      <a:extLst>
+                        <a:ext uri="{28A0092B-C50C-407E-A947-70E740481C1C}">
+                          <a14:useLocalDpi xmlns:a14="http://schemas.microsoft.com/office/drawing/2010/main" val="0"/>
+                        </a:ext>
+                      </a:extLst>
+                    </a:blip>
+                    <a:srcRect/>
+                    <a:stretch>
+                      <a:fillRect/>
+                    </a:stretch>
+                  </pic:blipFill>
+                  <pic:spPr bwMode="auto">
+                    <a:xfrm>
+                      <a:off x="0" y="0"/>
+                      <a:ext cx="5486400" cy="1586146"/>
+                    </a:xfrm>
+                    <a:prstGeom prst="rect">
+                      <a:avLst/>
+                    </a:prstGeom>
+                    <a:noFill/>
+                    <a:ln>
+                      <a:noFill/>
+                    </a:ln>
+                  </pic:spPr>
+                </pic:pic>
+              </a:graphicData>
+            </a:graphic>
+          </wp:inline>
+        </w:drawing>
+      </w:r>
+    </w:p>
+    <w:p/>
+    <w:p>
+      <w:pPr>
+        <w:pStyle w:val="ListParagraph"/>
+        <w:numPr>
+          <w:ilvl w:val="0"/>
+          <w:numId w:val="4"/>
+        </w:numPr>
+      </w:pPr>
+      <w:r>
+        <w:t>Now you can fix the failing test by changing the parameter order:</w:t>
+      </w:r>
+    </w:p>
+    <w:p>
+      <w:pPr>
+        <w:rPr>
+          <w:sz w:val="20"/>
+          <w:szCs w:val="20"/>
+        </w:rPr>
+      </w:pPr>
+      <w:r>
+        <w:rPr>
+          <w:rFonts w:ascii="Monaco" w:hAnsi="Monaco" w:cs="Monaco"/>
+          <w:i/>
+          <w:iCs/>
+          <w:color w:val="000000"/>
+          <w:sz w:val="20"/>
+          <w:szCs w:val="20"/>
+        </w:rPr>
+        <w:t>assertEquals</w:t>
+      </w:r>
+      <w:r>
+        <w:rPr>
+          <w:rFonts w:ascii="Monaco" w:hAnsi="Monaco" w:cs="Monaco"/>
+          <w:color w:val="000000"/>
+          <w:sz w:val="20"/>
+          <w:szCs w:val="20"/>
+        </w:rPr>
+        <w:t>(</w:t>
+      </w:r>
+      <w:r>
+        <w:rPr>
+          <w:rFonts w:ascii="Monaco" w:hAnsi="Monaco" w:cs="Monaco"/>
+          <w:color w:val="2A00FF"/>
+          <w:sz w:val="20"/>
+          <w:szCs w:val="20"/>
+        </w:rPr>
+        <w:t>"http://www.fishermanswharf.org"</w:t>
+      </w:r>
+      <w:r>
+        <w:rPr>
+          <w:rFonts w:ascii="Monaco" w:hAnsi="Monaco" w:cs="Monaco"/>
+          <w:color w:val="000000"/>
+          <w:sz w:val="20"/>
+          <w:szCs w:val="20"/>
+        </w:rPr>
+        <w:t xml:space="preserve">, </w:t>
+      </w:r>
+      <w:r>
+        <w:rPr>
+          <w:rFonts w:ascii="Monaco" w:hAnsi="Monaco" w:cs="Monaco"/>
+          <w:color w:val="0000C0"/>
+          <w:sz w:val="20"/>
+          <w:szCs w:val="20"/>
+        </w:rPr>
+        <w:t>wharf</w:t>
+      </w:r>
+      <w:r>
+        <w:rPr>
+          <w:rFonts w:ascii="Monaco" w:hAnsi="Monaco" w:cs="Monaco"/>
+          <w:color w:val="000000"/>
+          <w:sz w:val="20"/>
+          <w:szCs w:val="20"/>
+        </w:rPr>
+        <w:t xml:space="preserve">.getUrl(), </w:t>
+      </w:r>
+      <w:r>
+        <w:rPr>
+          <w:rFonts w:ascii="Monaco" w:hAnsi="Monaco" w:cs="Monaco"/>
+          <w:color w:val="2A00FF"/>
+          <w:sz w:val="20"/>
+          <w:szCs w:val="20"/>
+        </w:rPr>
+        <w:t>"url"</w:t>
+      </w:r>
+      <w:r>
+        <w:rPr>
+          <w:rFonts w:ascii="Monaco" w:hAnsi="Monaco" w:cs="Monaco"/>
+          <w:color w:val="000000"/>
+          <w:sz w:val="20"/>
+          <w:szCs w:val="20"/>
+        </w:rPr>
+        <w:t>);</w:t>
+      </w:r>
+    </w:p>
+    <w:p/>
+    <w:p>
+      <w:pPr>
+        <w:pStyle w:val="ListParagraph"/>
+        <w:numPr>
+          <w:ilvl w:val="0"/>
+          <w:numId w:val="4"/>
+        </w:numPr>
+      </w:pPr>
+      <w:r>
+        <w:t>Run the test again and you get a green bar.</w:t>
+      </w:r>
+    </w:p>
+    <w:p>
+      <w:pPr>
+        <w:pStyle w:val="ListParagraph"/>
+      </w:pPr>
+    </w:p>
+    <w:p>
+      <w:pPr>
+        <w:pStyle w:val="Heading3"/>
+      </w:pPr>
+      <w:r>
+        <w:t xml:space="preserve">Step 3.1 – Updating the </w:t>
+      </w:r>
+      <w:r>
+        <w:t>xxx</w:t>
+      </w:r>
+      <w:bookmarkStart w:id="3" w:name="_GoBack"/>
+      <w:bookmarkEnd w:id="3"/>
+    </w:p>
     <w:p/>
     <w:sectPr>
       <w:pgSz w:w="12240" w:h="15840"/>
@@ -602,9 +4395,9 @@
 <file path=word/numbering.xml><?xml version="1.0" encoding="utf-8"?>
 <w:numbering xmlns:wpc="http://schemas.microsoft.com/office/word/2010/wordprocessingCanvas" xmlns:mo="http://schemas.microsoft.com/office/mac/office/2008/main" xmlns:mc="http://schemas.openxmlformats.org/markup-compatibility/2006" xmlns:mv="urn:schemas-microsoft-com:mac:vml" xmlns:o="urn:schemas-microsoft-com:office:office" xmlns:r="http://schemas.openxmlformats.org/officeDocument/2006/relationships" xmlns:m="http://schemas.openxmlformats.org/officeDocument/2006/math" xmlns:v="urn:schemas-microsoft-com:vml" xmlns:wp14="http://schemas.microsoft.com/office/word/2010/wordprocessingDrawing" xmlns:wp="http://schemas.openxmlformats.org/drawingml/2006/wordprocessingDrawing" xmlns:w10="urn:schemas-microsoft-com:office:word" xmlns:w="http://schemas.openxmlformats.org/wordprocessingml/2006/main" xmlns:w14="http://schemas.microsoft.com/office/word/2010/wordml" xmlns:wpg="http://schemas.microsoft.com/office/word/2010/wordprocessingGroup" xmlns:wpi="http://schemas.microsoft.com/office/word/2010/wordprocessingInk" xmlns:wne="http://schemas.microsoft.com/office/word/2006/wordml" xmlns:wps="http://schemas.microsoft.com/office/word/2010/wordprocessingShape" mc:Ignorable="w14 wp14">
   <w:abstractNum w:abstractNumId="0">
-    <w:nsid w:val="769C7EA3"/>
+    <w:nsid w:val="05967BA2"/>
     <w:multiLevelType w:val="hybridMultilevel"/>
-    <w:tmpl w:val="FCFCD53E"/>
+    <w:tmpl w:val="18AA88F2"/>
     <w:lvl w:ilvl="0" w:tplc="0409000F">
       <w:start w:val="1"/>
       <w:numFmt w:val="decimal"/>
@@ -687,7 +4480,274 @@
       </w:pPr>
     </w:lvl>
   </w:abstractNum>
+  <w:abstractNum w:abstractNumId="1">
+    <w:nsid w:val="28AA337F"/>
+    <w:multiLevelType w:val="hybridMultilevel"/>
+    <w:tmpl w:val="6B2C16DA"/>
+    <w:lvl w:ilvl="0" w:tplc="0409000F">
+      <w:start w:val="1"/>
+      <w:numFmt w:val="decimal"/>
+      <w:lvlText w:val="%1."/>
+      <w:lvlJc w:val="left"/>
+      <w:pPr>
+        <w:ind w:left="720" w:hanging="360"/>
+      </w:pPr>
+    </w:lvl>
+    <w:lvl w:ilvl="1" w:tplc="04090019" w:tentative="1">
+      <w:start w:val="1"/>
+      <w:numFmt w:val="lowerLetter"/>
+      <w:lvlText w:val="%2."/>
+      <w:lvlJc w:val="left"/>
+      <w:pPr>
+        <w:ind w:left="1440" w:hanging="360"/>
+      </w:pPr>
+    </w:lvl>
+    <w:lvl w:ilvl="2" w:tplc="0409001B" w:tentative="1">
+      <w:start w:val="1"/>
+      <w:numFmt w:val="lowerRoman"/>
+      <w:lvlText w:val="%3."/>
+      <w:lvlJc w:val="right"/>
+      <w:pPr>
+        <w:ind w:left="2160" w:hanging="180"/>
+      </w:pPr>
+    </w:lvl>
+    <w:lvl w:ilvl="3" w:tplc="0409000F" w:tentative="1">
+      <w:start w:val="1"/>
+      <w:numFmt w:val="decimal"/>
+      <w:lvlText w:val="%4."/>
+      <w:lvlJc w:val="left"/>
+      <w:pPr>
+        <w:ind w:left="2880" w:hanging="360"/>
+      </w:pPr>
+    </w:lvl>
+    <w:lvl w:ilvl="4" w:tplc="04090019" w:tentative="1">
+      <w:start w:val="1"/>
+      <w:numFmt w:val="lowerLetter"/>
+      <w:lvlText w:val="%5."/>
+      <w:lvlJc w:val="left"/>
+      <w:pPr>
+        <w:ind w:left="3600" w:hanging="360"/>
+      </w:pPr>
+    </w:lvl>
+    <w:lvl w:ilvl="5" w:tplc="0409001B" w:tentative="1">
+      <w:start w:val="1"/>
+      <w:numFmt w:val="lowerRoman"/>
+      <w:lvlText w:val="%6."/>
+      <w:lvlJc w:val="right"/>
+      <w:pPr>
+        <w:ind w:left="4320" w:hanging="180"/>
+      </w:pPr>
+    </w:lvl>
+    <w:lvl w:ilvl="6" w:tplc="0409000F" w:tentative="1">
+      <w:start w:val="1"/>
+      <w:numFmt w:val="decimal"/>
+      <w:lvlText w:val="%7."/>
+      <w:lvlJc w:val="left"/>
+      <w:pPr>
+        <w:ind w:left="5040" w:hanging="360"/>
+      </w:pPr>
+    </w:lvl>
+    <w:lvl w:ilvl="7" w:tplc="04090019" w:tentative="1">
+      <w:start w:val="1"/>
+      <w:numFmt w:val="lowerLetter"/>
+      <w:lvlText w:val="%8."/>
+      <w:lvlJc w:val="left"/>
+      <w:pPr>
+        <w:ind w:left="5760" w:hanging="360"/>
+      </w:pPr>
+    </w:lvl>
+    <w:lvl w:ilvl="8" w:tplc="0409001B" w:tentative="1">
+      <w:start w:val="1"/>
+      <w:numFmt w:val="lowerRoman"/>
+      <w:lvlText w:val="%9."/>
+      <w:lvlJc w:val="right"/>
+      <w:pPr>
+        <w:ind w:left="6480" w:hanging="180"/>
+      </w:pPr>
+    </w:lvl>
+  </w:abstractNum>
+  <w:abstractNum w:abstractNumId="2">
+    <w:nsid w:val="72A04730"/>
+    <w:multiLevelType w:val="hybridMultilevel"/>
+    <w:tmpl w:val="C1F6854C"/>
+    <w:lvl w:ilvl="0" w:tplc="0409000F">
+      <w:start w:val="1"/>
+      <w:numFmt w:val="decimal"/>
+      <w:lvlText w:val="%1."/>
+      <w:lvlJc w:val="left"/>
+      <w:pPr>
+        <w:ind w:left="720" w:hanging="360"/>
+      </w:pPr>
+    </w:lvl>
+    <w:lvl w:ilvl="1" w:tplc="04090019" w:tentative="1">
+      <w:start w:val="1"/>
+      <w:numFmt w:val="lowerLetter"/>
+      <w:lvlText w:val="%2."/>
+      <w:lvlJc w:val="left"/>
+      <w:pPr>
+        <w:ind w:left="1440" w:hanging="360"/>
+      </w:pPr>
+    </w:lvl>
+    <w:lvl w:ilvl="2" w:tplc="0409001B" w:tentative="1">
+      <w:start w:val="1"/>
+      <w:numFmt w:val="lowerRoman"/>
+      <w:lvlText w:val="%3."/>
+      <w:lvlJc w:val="right"/>
+      <w:pPr>
+        <w:ind w:left="2160" w:hanging="180"/>
+      </w:pPr>
+    </w:lvl>
+    <w:lvl w:ilvl="3" w:tplc="0409000F" w:tentative="1">
+      <w:start w:val="1"/>
+      <w:numFmt w:val="decimal"/>
+      <w:lvlText w:val="%4."/>
+      <w:lvlJc w:val="left"/>
+      <w:pPr>
+        <w:ind w:left="2880" w:hanging="360"/>
+      </w:pPr>
+    </w:lvl>
+    <w:lvl w:ilvl="4" w:tplc="04090019" w:tentative="1">
+      <w:start w:val="1"/>
+      <w:numFmt w:val="lowerLetter"/>
+      <w:lvlText w:val="%5."/>
+      <w:lvlJc w:val="left"/>
+      <w:pPr>
+        <w:ind w:left="3600" w:hanging="360"/>
+      </w:pPr>
+    </w:lvl>
+    <w:lvl w:ilvl="5" w:tplc="0409001B" w:tentative="1">
+      <w:start w:val="1"/>
+      <w:numFmt w:val="lowerRoman"/>
+      <w:lvlText w:val="%6."/>
+      <w:lvlJc w:val="right"/>
+      <w:pPr>
+        <w:ind w:left="4320" w:hanging="180"/>
+      </w:pPr>
+    </w:lvl>
+    <w:lvl w:ilvl="6" w:tplc="0409000F" w:tentative="1">
+      <w:start w:val="1"/>
+      <w:numFmt w:val="decimal"/>
+      <w:lvlText w:val="%7."/>
+      <w:lvlJc w:val="left"/>
+      <w:pPr>
+        <w:ind w:left="5040" w:hanging="360"/>
+      </w:pPr>
+    </w:lvl>
+    <w:lvl w:ilvl="7" w:tplc="04090019" w:tentative="1">
+      <w:start w:val="1"/>
+      <w:numFmt w:val="lowerLetter"/>
+      <w:lvlText w:val="%8."/>
+      <w:lvlJc w:val="left"/>
+      <w:pPr>
+        <w:ind w:left="5760" w:hanging="360"/>
+      </w:pPr>
+    </w:lvl>
+    <w:lvl w:ilvl="8" w:tplc="0409001B" w:tentative="1">
+      <w:start w:val="1"/>
+      <w:numFmt w:val="lowerRoman"/>
+      <w:lvlText w:val="%9."/>
+      <w:lvlJc w:val="right"/>
+      <w:pPr>
+        <w:ind w:left="6480" w:hanging="180"/>
+      </w:pPr>
+    </w:lvl>
+  </w:abstractNum>
+  <w:abstractNum w:abstractNumId="3">
+    <w:nsid w:val="769C7EA3"/>
+    <w:multiLevelType w:val="hybridMultilevel"/>
+    <w:tmpl w:val="18AA88F2"/>
+    <w:lvl w:ilvl="0" w:tplc="0409000F">
+      <w:start w:val="1"/>
+      <w:numFmt w:val="decimal"/>
+      <w:lvlText w:val="%1."/>
+      <w:lvlJc w:val="left"/>
+      <w:pPr>
+        <w:ind w:left="720" w:hanging="360"/>
+      </w:pPr>
+    </w:lvl>
+    <w:lvl w:ilvl="1" w:tplc="04090019" w:tentative="1">
+      <w:start w:val="1"/>
+      <w:numFmt w:val="lowerLetter"/>
+      <w:lvlText w:val="%2."/>
+      <w:lvlJc w:val="left"/>
+      <w:pPr>
+        <w:ind w:left="1440" w:hanging="360"/>
+      </w:pPr>
+    </w:lvl>
+    <w:lvl w:ilvl="2" w:tplc="0409001B" w:tentative="1">
+      <w:start w:val="1"/>
+      <w:numFmt w:val="lowerRoman"/>
+      <w:lvlText w:val="%3."/>
+      <w:lvlJc w:val="right"/>
+      <w:pPr>
+        <w:ind w:left="2160" w:hanging="180"/>
+      </w:pPr>
+    </w:lvl>
+    <w:lvl w:ilvl="3" w:tplc="0409000F" w:tentative="1">
+      <w:start w:val="1"/>
+      <w:numFmt w:val="decimal"/>
+      <w:lvlText w:val="%4."/>
+      <w:lvlJc w:val="left"/>
+      <w:pPr>
+        <w:ind w:left="2880" w:hanging="360"/>
+      </w:pPr>
+    </w:lvl>
+    <w:lvl w:ilvl="4" w:tplc="04090019" w:tentative="1">
+      <w:start w:val="1"/>
+      <w:numFmt w:val="lowerLetter"/>
+      <w:lvlText w:val="%5."/>
+      <w:lvlJc w:val="left"/>
+      <w:pPr>
+        <w:ind w:left="3600" w:hanging="360"/>
+      </w:pPr>
+    </w:lvl>
+    <w:lvl w:ilvl="5" w:tplc="0409001B" w:tentative="1">
+      <w:start w:val="1"/>
+      <w:numFmt w:val="lowerRoman"/>
+      <w:lvlText w:val="%6."/>
+      <w:lvlJc w:val="right"/>
+      <w:pPr>
+        <w:ind w:left="4320" w:hanging="180"/>
+      </w:pPr>
+    </w:lvl>
+    <w:lvl w:ilvl="6" w:tplc="0409000F" w:tentative="1">
+      <w:start w:val="1"/>
+      <w:numFmt w:val="decimal"/>
+      <w:lvlText w:val="%7."/>
+      <w:lvlJc w:val="left"/>
+      <w:pPr>
+        <w:ind w:left="5040" w:hanging="360"/>
+      </w:pPr>
+    </w:lvl>
+    <w:lvl w:ilvl="7" w:tplc="04090019" w:tentative="1">
+      <w:start w:val="1"/>
+      <w:numFmt w:val="lowerLetter"/>
+      <w:lvlText w:val="%8."/>
+      <w:lvlJc w:val="left"/>
+      <w:pPr>
+        <w:ind w:left="5760" w:hanging="360"/>
+      </w:pPr>
+    </w:lvl>
+    <w:lvl w:ilvl="8" w:tplc="0409001B" w:tentative="1">
+      <w:start w:val="1"/>
+      <w:numFmt w:val="lowerRoman"/>
+      <w:lvlText w:val="%9."/>
+      <w:lvlJc w:val="right"/>
+      <w:pPr>
+        <w:ind w:left="6480" w:hanging="180"/>
+      </w:pPr>
+    </w:lvl>
+  </w:abstractNum>
   <w:num w:numId="1">
+    <w:abstractNumId w:val="3"/>
+  </w:num>
+  <w:num w:numId="2">
+    <w:abstractNumId w:val="2"/>
+  </w:num>
+  <w:num w:numId="3">
+    <w:abstractNumId w:val="1"/>
+  </w:num>
+  <w:num w:numId="4">
     <w:abstractNumId w:val="0"/>
   </w:num>
 </w:numbering>
@@ -1105,6 +5165,156 @@
       <w:contextualSpacing/>
     </w:pPr>
   </w:style>
+  <w:style w:type="character" w:styleId="Hyperlink">
+    <w:name w:val="Hyperlink"/>
+    <w:basedOn w:val="DefaultParagraphFont"/>
+    <w:uiPriority w:val="99"/>
+    <w:unhideWhenUsed/>
+    <w:rsid w:val="00B84FE4"/>
+    <w:rPr>
+      <w:color w:val="0000FF" w:themeColor="hyperlink"/>
+      <w:u w:val="single"/>
+    </w:rPr>
+  </w:style>
+  <w:style w:type="table" w:styleId="TableGrid">
+    <w:name w:val="Table Grid"/>
+    <w:basedOn w:val="TableNormal"/>
+    <w:uiPriority w:val="59"/>
+    <w:rsid w:val="00745A30"/>
+    <w:tblPr>
+      <w:tblInd w:w="0" w:type="dxa"/>
+      <w:tblBorders>
+        <w:top w:val="single" w:sz="4" w:space="0" w:color="auto"/>
+        <w:left w:val="single" w:sz="4" w:space="0" w:color="auto"/>
+        <w:bottom w:val="single" w:sz="4" w:space="0" w:color="auto"/>
+        <w:right w:val="single" w:sz="4" w:space="0" w:color="auto"/>
+        <w:insideH w:val="single" w:sz="4" w:space="0" w:color="auto"/>
+        <w:insideV w:val="single" w:sz="4" w:space="0" w:color="auto"/>
+      </w:tblBorders>
+      <w:tblCellMar>
+        <w:top w:w="0" w:type="dxa"/>
+        <w:left w:w="108" w:type="dxa"/>
+        <w:bottom w:w="0" w:type="dxa"/>
+        <w:right w:w="108" w:type="dxa"/>
+      </w:tblCellMar>
+    </w:tblPr>
+  </w:style>
+  <w:style w:type="table" w:styleId="LightList-Accent1">
+    <w:name w:val="Light List Accent 1"/>
+    <w:basedOn w:val="TableNormal"/>
+    <w:uiPriority w:val="61"/>
+    <w:rsid w:val="00745A30"/>
+    <w:tblPr>
+      <w:tblStyleRowBandSize w:val="1"/>
+      <w:tblStyleColBandSize w:val="1"/>
+      <w:tblInd w:w="0" w:type="dxa"/>
+      <w:tblBorders>
+        <w:top w:val="single" w:sz="8" w:space="0" w:color="4F81BD" w:themeColor="accent1"/>
+        <w:left w:val="single" w:sz="8" w:space="0" w:color="4F81BD" w:themeColor="accent1"/>
+        <w:bottom w:val="single" w:sz="8" w:space="0" w:color="4F81BD" w:themeColor="accent1"/>
+        <w:right w:val="single" w:sz="8" w:space="0" w:color="4F81BD" w:themeColor="accent1"/>
+      </w:tblBorders>
+      <w:tblCellMar>
+        <w:top w:w="0" w:type="dxa"/>
+        <w:left w:w="108" w:type="dxa"/>
+        <w:bottom w:w="0" w:type="dxa"/>
+        <w:right w:w="108" w:type="dxa"/>
+      </w:tblCellMar>
+    </w:tblPr>
+    <w:tblStylePr w:type="firstRow">
+      <w:pPr>
+        <w:spacing w:before="0" w:after="0" w:line="240" w:lineRule="auto"/>
+      </w:pPr>
+      <w:rPr>
+        <w:b/>
+        <w:bCs/>
+        <w:color w:val="FFFFFF" w:themeColor="background1"/>
+      </w:rPr>
+      <w:tblPr/>
+      <w:tcPr>
+        <w:shd w:val="clear" w:color="auto" w:fill="4F81BD" w:themeFill="accent1"/>
+      </w:tcPr>
+    </w:tblStylePr>
+    <w:tblStylePr w:type="lastRow">
+      <w:pPr>
+        <w:spacing w:before="0" w:after="0" w:line="240" w:lineRule="auto"/>
+      </w:pPr>
+      <w:rPr>
+        <w:b/>
+        <w:bCs/>
+      </w:rPr>
+      <w:tblPr/>
+      <w:tcPr>
+        <w:tcBorders>
+          <w:top w:val="double" w:sz="6" w:space="0" w:color="4F81BD" w:themeColor="accent1"/>
+          <w:left w:val="single" w:sz="8" w:space="0" w:color="4F81BD" w:themeColor="accent1"/>
+          <w:bottom w:val="single" w:sz="8" w:space="0" w:color="4F81BD" w:themeColor="accent1"/>
+          <w:right w:val="single" w:sz="8" w:space="0" w:color="4F81BD" w:themeColor="accent1"/>
+        </w:tcBorders>
+      </w:tcPr>
+    </w:tblStylePr>
+    <w:tblStylePr w:type="firstCol">
+      <w:rPr>
+        <w:b/>
+        <w:bCs/>
+      </w:rPr>
+    </w:tblStylePr>
+    <w:tblStylePr w:type="lastCol">
+      <w:rPr>
+        <w:b/>
+        <w:bCs/>
+      </w:rPr>
+    </w:tblStylePr>
+    <w:tblStylePr w:type="band1Vert">
+      <w:tblPr/>
+      <w:tcPr>
+        <w:tcBorders>
+          <w:top w:val="single" w:sz="8" w:space="0" w:color="4F81BD" w:themeColor="accent1"/>
+          <w:left w:val="single" w:sz="8" w:space="0" w:color="4F81BD" w:themeColor="accent1"/>
+          <w:bottom w:val="single" w:sz="8" w:space="0" w:color="4F81BD" w:themeColor="accent1"/>
+          <w:right w:val="single" w:sz="8" w:space="0" w:color="4F81BD" w:themeColor="accent1"/>
+        </w:tcBorders>
+      </w:tcPr>
+    </w:tblStylePr>
+    <w:tblStylePr w:type="band1Horz">
+      <w:tblPr/>
+      <w:tcPr>
+        <w:tcBorders>
+          <w:top w:val="single" w:sz="8" w:space="0" w:color="4F81BD" w:themeColor="accent1"/>
+          <w:left w:val="single" w:sz="8" w:space="0" w:color="4F81BD" w:themeColor="accent1"/>
+          <w:bottom w:val="single" w:sz="8" w:space="0" w:color="4F81BD" w:themeColor="accent1"/>
+          <w:right w:val="single" w:sz="8" w:space="0" w:color="4F81BD" w:themeColor="accent1"/>
+        </w:tcBorders>
+      </w:tcPr>
+    </w:tblStylePr>
+  </w:style>
+  <w:style w:type="paragraph" w:styleId="BalloonText">
+    <w:name w:val="Balloon Text"/>
+    <w:basedOn w:val="Normal"/>
+    <w:link w:val="BalloonTextChar"/>
+    <w:uiPriority w:val="99"/>
+    <w:semiHidden/>
+    <w:unhideWhenUsed/>
+    <w:rsid w:val="00091503"/>
+    <w:rPr>
+      <w:rFonts w:ascii="Lucida Grande" w:hAnsi="Lucida Grande" w:cs="Lucida Grande"/>
+      <w:sz w:val="18"/>
+      <w:szCs w:val="18"/>
+    </w:rPr>
+  </w:style>
+  <w:style w:type="character" w:customStyle="1" w:styleId="BalloonTextChar">
+    <w:name w:val="Balloon Text Char"/>
+    <w:basedOn w:val="DefaultParagraphFont"/>
+    <w:link w:val="BalloonText"/>
+    <w:uiPriority w:val="99"/>
+    <w:semiHidden/>
+    <w:rsid w:val="00091503"/>
+    <w:rPr>
+      <w:rFonts w:ascii="Lucida Grande" w:hAnsi="Lucida Grande" w:cs="Lucida Grande"/>
+      <w:sz w:val="18"/>
+      <w:szCs w:val="18"/>
+    </w:rPr>
+  </w:style>
 </w:styles>
 </file>
 
@@ -1520,6 +5730,156 @@
       <w:contextualSpacing/>
     </w:pPr>
   </w:style>
+  <w:style w:type="character" w:styleId="Hyperlink">
+    <w:name w:val="Hyperlink"/>
+    <w:basedOn w:val="DefaultParagraphFont"/>
+    <w:uiPriority w:val="99"/>
+    <w:unhideWhenUsed/>
+    <w:rsid w:val="00B84FE4"/>
+    <w:rPr>
+      <w:color w:val="0000FF" w:themeColor="hyperlink"/>
+      <w:u w:val="single"/>
+    </w:rPr>
+  </w:style>
+  <w:style w:type="table" w:styleId="TableGrid">
+    <w:name w:val="Table Grid"/>
+    <w:basedOn w:val="TableNormal"/>
+    <w:uiPriority w:val="59"/>
+    <w:rsid w:val="00745A30"/>
+    <w:tblPr>
+      <w:tblInd w:w="0" w:type="dxa"/>
+      <w:tblBorders>
+        <w:top w:val="single" w:sz="4" w:space="0" w:color="auto"/>
+        <w:left w:val="single" w:sz="4" w:space="0" w:color="auto"/>
+        <w:bottom w:val="single" w:sz="4" w:space="0" w:color="auto"/>
+        <w:right w:val="single" w:sz="4" w:space="0" w:color="auto"/>
+        <w:insideH w:val="single" w:sz="4" w:space="0" w:color="auto"/>
+        <w:insideV w:val="single" w:sz="4" w:space="0" w:color="auto"/>
+      </w:tblBorders>
+      <w:tblCellMar>
+        <w:top w:w="0" w:type="dxa"/>
+        <w:left w:w="108" w:type="dxa"/>
+        <w:bottom w:w="0" w:type="dxa"/>
+        <w:right w:w="108" w:type="dxa"/>
+      </w:tblCellMar>
+    </w:tblPr>
+  </w:style>
+  <w:style w:type="table" w:styleId="LightList-Accent1">
+    <w:name w:val="Light List Accent 1"/>
+    <w:basedOn w:val="TableNormal"/>
+    <w:uiPriority w:val="61"/>
+    <w:rsid w:val="00745A30"/>
+    <w:tblPr>
+      <w:tblStyleRowBandSize w:val="1"/>
+      <w:tblStyleColBandSize w:val="1"/>
+      <w:tblInd w:w="0" w:type="dxa"/>
+      <w:tblBorders>
+        <w:top w:val="single" w:sz="8" w:space="0" w:color="4F81BD" w:themeColor="accent1"/>
+        <w:left w:val="single" w:sz="8" w:space="0" w:color="4F81BD" w:themeColor="accent1"/>
+        <w:bottom w:val="single" w:sz="8" w:space="0" w:color="4F81BD" w:themeColor="accent1"/>
+        <w:right w:val="single" w:sz="8" w:space="0" w:color="4F81BD" w:themeColor="accent1"/>
+      </w:tblBorders>
+      <w:tblCellMar>
+        <w:top w:w="0" w:type="dxa"/>
+        <w:left w:w="108" w:type="dxa"/>
+        <w:bottom w:w="0" w:type="dxa"/>
+        <w:right w:w="108" w:type="dxa"/>
+      </w:tblCellMar>
+    </w:tblPr>
+    <w:tblStylePr w:type="firstRow">
+      <w:pPr>
+        <w:spacing w:before="0" w:after="0" w:line="240" w:lineRule="auto"/>
+      </w:pPr>
+      <w:rPr>
+        <w:b/>
+        <w:bCs/>
+        <w:color w:val="FFFFFF" w:themeColor="background1"/>
+      </w:rPr>
+      <w:tblPr/>
+      <w:tcPr>
+        <w:shd w:val="clear" w:color="auto" w:fill="4F81BD" w:themeFill="accent1"/>
+      </w:tcPr>
+    </w:tblStylePr>
+    <w:tblStylePr w:type="lastRow">
+      <w:pPr>
+        <w:spacing w:before="0" w:after="0" w:line="240" w:lineRule="auto"/>
+      </w:pPr>
+      <w:rPr>
+        <w:b/>
+        <w:bCs/>
+      </w:rPr>
+      <w:tblPr/>
+      <w:tcPr>
+        <w:tcBorders>
+          <w:top w:val="double" w:sz="6" w:space="0" w:color="4F81BD" w:themeColor="accent1"/>
+          <w:left w:val="single" w:sz="8" w:space="0" w:color="4F81BD" w:themeColor="accent1"/>
+          <w:bottom w:val="single" w:sz="8" w:space="0" w:color="4F81BD" w:themeColor="accent1"/>
+          <w:right w:val="single" w:sz="8" w:space="0" w:color="4F81BD" w:themeColor="accent1"/>
+        </w:tcBorders>
+      </w:tcPr>
+    </w:tblStylePr>
+    <w:tblStylePr w:type="firstCol">
+      <w:rPr>
+        <w:b/>
+        <w:bCs/>
+      </w:rPr>
+    </w:tblStylePr>
+    <w:tblStylePr w:type="lastCol">
+      <w:rPr>
+        <w:b/>
+        <w:bCs/>
+      </w:rPr>
+    </w:tblStylePr>
+    <w:tblStylePr w:type="band1Vert">
+      <w:tblPr/>
+      <w:tcPr>
+        <w:tcBorders>
+          <w:top w:val="single" w:sz="8" w:space="0" w:color="4F81BD" w:themeColor="accent1"/>
+          <w:left w:val="single" w:sz="8" w:space="0" w:color="4F81BD" w:themeColor="accent1"/>
+          <w:bottom w:val="single" w:sz="8" w:space="0" w:color="4F81BD" w:themeColor="accent1"/>
+          <w:right w:val="single" w:sz="8" w:space="0" w:color="4F81BD" w:themeColor="accent1"/>
+        </w:tcBorders>
+      </w:tcPr>
+    </w:tblStylePr>
+    <w:tblStylePr w:type="band1Horz">
+      <w:tblPr/>
+      <w:tcPr>
+        <w:tcBorders>
+          <w:top w:val="single" w:sz="8" w:space="0" w:color="4F81BD" w:themeColor="accent1"/>
+          <w:left w:val="single" w:sz="8" w:space="0" w:color="4F81BD" w:themeColor="accent1"/>
+          <w:bottom w:val="single" w:sz="8" w:space="0" w:color="4F81BD" w:themeColor="accent1"/>
+          <w:right w:val="single" w:sz="8" w:space="0" w:color="4F81BD" w:themeColor="accent1"/>
+        </w:tcBorders>
+      </w:tcPr>
+    </w:tblStylePr>
+  </w:style>
+  <w:style w:type="paragraph" w:styleId="BalloonText">
+    <w:name w:val="Balloon Text"/>
+    <w:basedOn w:val="Normal"/>
+    <w:link w:val="BalloonTextChar"/>
+    <w:uiPriority w:val="99"/>
+    <w:semiHidden/>
+    <w:unhideWhenUsed/>
+    <w:rsid w:val="00091503"/>
+    <w:rPr>
+      <w:rFonts w:ascii="Lucida Grande" w:hAnsi="Lucida Grande" w:cs="Lucida Grande"/>
+      <w:sz w:val="18"/>
+      <w:szCs w:val="18"/>
+    </w:rPr>
+  </w:style>
+  <w:style w:type="character" w:customStyle="1" w:styleId="BalloonTextChar">
+    <w:name w:val="Balloon Text Char"/>
+    <w:basedOn w:val="DefaultParagraphFont"/>
+    <w:link w:val="BalloonText"/>
+    <w:uiPriority w:val="99"/>
+    <w:semiHidden/>
+    <w:rsid w:val="00091503"/>
+    <w:rPr>
+      <w:rFonts w:ascii="Lucida Grande" w:hAnsi="Lucida Grande" w:cs="Lucida Grande"/>
+      <w:sz w:val="18"/>
+      <w:szCs w:val="18"/>
+    </w:rPr>
+  </w:style>
 </w:styles>
 </file>
 

</xml_diff>

<commit_message>
add reinforcement migration example
</commit_message>
<xml_diff>
--- a/JUnit 5 HOL Instructions.docx
+++ b/JUnit 5 HOL Instructions.docx
@@ -4376,12 +4376,127 @@
         <w:t xml:space="preserve">Step 3.1 – Updating the </w:t>
       </w:r>
       <w:r>
-        <w:t>xxx</w:t>
-      </w:r>
+        <w:t>SeaLionTest</w:t>
+      </w:r>
+    </w:p>
+    <w:p>
+      <w:r>
+        <w:t xml:space="preserve">Your turn. Try to migrate the SeaLionTest class to JUnit 5. There’s only one thing that we haven’t seen yet. The </w:t>
+      </w:r>
+      <w:r>
+        <w:rPr>
+          <w:rFonts w:ascii="Monaco" w:hAnsi="Monaco" w:cs="Monaco"/>
+          <w:color w:val="646464"/>
+          <w:sz w:val="20"/>
+          <w:szCs w:val="20"/>
+        </w:rPr>
+        <w:t>@Before</w:t>
+      </w:r>
+      <w:r>
+        <w:rPr>
+          <w:rFonts w:ascii="Monaco" w:hAnsi="Monaco" w:cs="Monaco"/>
+          <w:color w:val="646464"/>
+          <w:sz w:val="20"/>
+          <w:szCs w:val="20"/>
+        </w:rPr>
+        <w:t>Class</w:t>
+      </w:r>
+      <w:r>
+        <w:rPr>
+          <w:rFonts w:ascii="Monaco" w:hAnsi="Monaco" w:cs="Monaco"/>
+          <w:color w:val="646464"/>
+          <w:sz w:val="20"/>
+          <w:szCs w:val="20"/>
+        </w:rPr>
+        <w:t xml:space="preserve"> </w:t>
+      </w:r>
+      <w:r>
+        <w:t xml:space="preserve">annotation has been renamed to </w:t>
+      </w:r>
+      <w:r>
+        <w:rPr>
+          <w:rFonts w:ascii="Monaco" w:hAnsi="Monaco" w:cs="Monaco"/>
+          <w:color w:val="646464"/>
+          <w:sz w:val="20"/>
+          <w:szCs w:val="20"/>
+        </w:rPr>
+        <w:t>@Before</w:t>
+      </w:r>
+      <w:r>
+        <w:rPr>
+          <w:rFonts w:ascii="Monaco" w:hAnsi="Monaco" w:cs="Monaco"/>
+          <w:color w:val="646464"/>
+          <w:sz w:val="20"/>
+          <w:szCs w:val="20"/>
+        </w:rPr>
+        <w:t>All</w:t>
+      </w:r>
+      <w:r>
+        <w:t xml:space="preserve">. I bet you can guess what the </w:t>
+      </w:r>
+      <w:r>
+        <w:rPr>
+          <w:rFonts w:ascii="Monaco" w:hAnsi="Monaco" w:cs="Monaco"/>
+          <w:color w:val="646464"/>
+          <w:sz w:val="20"/>
+          <w:szCs w:val="20"/>
+        </w:rPr>
+        <w:t>@AfterClass</w:t>
+      </w:r>
+      <w:r>
+        <w:rPr>
+          <w:rFonts w:ascii="Monaco" w:hAnsi="Monaco" w:cs="Monaco"/>
+          <w:color w:val="646464"/>
+          <w:sz w:val="20"/>
+          <w:szCs w:val="20"/>
+        </w:rPr>
+        <w:t xml:space="preserve"> </w:t>
+      </w:r>
+      <w:r>
+        <w:t>annotation was renamed to!</w:t>
+      </w:r>
+    </w:p>
+    <w:p/>
+    <w:p>
+      <w:pPr>
+        <w:rPr>
+          <w:i/>
+        </w:rPr>
+      </w:pPr>
+      <w:r>
+        <w:rPr>
+          <w:i/>
+        </w:rPr>
+        <w:t>Note for real life projects: I wanted my codebase to be fully JUnit 5 so I didn’t have to look at the imports to read an assertion. Changing assertions, imports and annotations by hand got old fast so I wrote a tool to automate it:</w:t>
+      </w:r>
+    </w:p>
+    <w:p>
+      <w:pPr>
+        <w:rPr>
+          <w:i/>
+        </w:rPr>
+      </w:pPr>
+      <w:hyperlink r:id="rId9" w:history="1">
+        <w:r>
+          <w:rPr>
+            <w:rStyle w:val="Hyperlink"/>
+            <w:i/>
+          </w:rPr>
+          <w:t>https://github.com/boyarsky/convert-junit4-to-to-junit5</w:t>
+        </w:r>
+      </w:hyperlink>
+      <w:r>
+        <w:rPr>
+          <w:i/>
+        </w:rPr>
+        <w:t xml:space="preserve"> </w:t>
+      </w:r>
+    </w:p>
+    <w:p/>
+    <w:p>
       <w:bookmarkStart w:id="3" w:name="_GoBack"/>
       <w:bookmarkEnd w:id="3"/>
     </w:p>
-    <w:p/>
     <w:sectPr>
       <w:pgSz w:w="12240" w:h="15840"/>
       <w:pgMar w:top="1440" w:right="1800" w:bottom="1440" w:left="1800" w:header="720" w:footer="720" w:gutter="0"/>

</xml_diff>

<commit_message>
add step to remove junit 4 support
</commit_message>
<xml_diff>
--- a/JUnit 5 HOL Instructions.docx
+++ b/JUnit 5 HOL Instructions.docx
@@ -4,10 +4,26 @@
   <w:body>
     <w:p>
       <w:pPr>
+        <w:pStyle w:val="Heading1"/>
+      </w:pPr>
+      <w:r>
+        <w:t>JUnit 5 Hands on Lab</w:t>
+      </w:r>
+    </w:p>
+    <w:p>
+      <w:pPr>
         <w:pStyle w:val="TOC2"/>
         <w:tabs>
           <w:tab w:val="right" w:leader="dot" w:pos="8630"/>
         </w:tabs>
+      </w:pPr>
+    </w:p>
+    <w:p>
+      <w:pPr>
+        <w:pStyle w:val="TOC2"/>
+        <w:tabs>
+          <w:tab w:val="right" w:leader="dot" w:pos="8630"/>
+        </w:tabs>
         <w:rPr>
           <w:b w:val="0"/>
           <w:noProof/>
@@ -29,6 +45,68 @@
         <w:rPr>
           <w:noProof/>
         </w:rPr>
+        <w:t>Reference</w:t>
+      </w:r>
+      <w:r>
+        <w:rPr>
+          <w:noProof/>
+        </w:rPr>
+        <w:tab/>
+      </w:r>
+      <w:r>
+        <w:rPr>
+          <w:noProof/>
+        </w:rPr>
+        <w:fldChar w:fldCharType="begin"/>
+      </w:r>
+      <w:r>
+        <w:rPr>
+          <w:noProof/>
+        </w:rPr>
+        <w:instrText xml:space="preserve"> PAGEREF _Toc366074852 \h </w:instrText>
+      </w:r>
+      <w:r>
+        <w:rPr>
+          <w:noProof/>
+        </w:rPr>
+      </w:r>
+      <w:r>
+        <w:rPr>
+          <w:noProof/>
+        </w:rPr>
+        <w:fldChar w:fldCharType="separate"/>
+      </w:r>
+      <w:r>
+        <w:rPr>
+          <w:noProof/>
+        </w:rPr>
+        <w:t>2</w:t>
+      </w:r>
+      <w:r>
+        <w:rPr>
+          <w:noProof/>
+        </w:rPr>
+        <w:fldChar w:fldCharType="end"/>
+      </w:r>
+    </w:p>
+    <w:p>
+      <w:pPr>
+        <w:pStyle w:val="TOC2"/>
+        <w:tabs>
+          <w:tab w:val="right" w:leader="dot" w:pos="8630"/>
+        </w:tabs>
+        <w:rPr>
+          <w:b w:val="0"/>
+          <w:noProof/>
+          <w:sz w:val="24"/>
+          <w:szCs w:val="24"/>
+          <w:lang w:eastAsia="ja-JP"/>
+        </w:rPr>
+      </w:pPr>
+      <w:r>
+        <w:rPr>
+          <w:noProof/>
+        </w:rPr>
         <w:t>Step 1 Baseline</w:t>
       </w:r>
       <w:r>
@@ -47,7 +125,7 @@
         <w:rPr>
           <w:noProof/>
         </w:rPr>
-        <w:instrText xml:space="preserve"> PAGEREF _Toc366066697 \h </w:instrText>
+        <w:instrText xml:space="preserve"> PAGEREF _Toc366074853 \h </w:instrText>
       </w:r>
       <w:r>
         <w:rPr>
@@ -64,7 +142,7 @@
         <w:rPr>
           <w:noProof/>
         </w:rPr>
-        <w:t>1</w:t>
+        <w:t>2</w:t>
       </w:r>
       <w:r>
         <w:rPr>
@@ -108,7 +186,7 @@
         <w:rPr>
           <w:noProof/>
         </w:rPr>
-        <w:instrText xml:space="preserve"> PAGEREF _Toc366066698 \h </w:instrText>
+        <w:instrText xml:space="preserve"> PAGEREF _Toc366074854 \h </w:instrText>
       </w:r>
       <w:r>
         <w:rPr>
@@ -125,7 +203,7 @@
         <w:rPr>
           <w:noProof/>
         </w:rPr>
-        <w:t>1</w:t>
+        <w:t>2</w:t>
       </w:r>
       <w:r>
         <w:rPr>
@@ -169,7 +247,7 @@
         <w:rPr>
           <w:noProof/>
         </w:rPr>
-        <w:instrText xml:space="preserve"> PAGEREF _Toc366066699 \h </w:instrText>
+        <w:instrText xml:space="preserve"> PAGEREF _Toc366074855 \h </w:instrText>
       </w:r>
       <w:r>
         <w:rPr>
@@ -186,7 +264,498 @@
         <w:rPr>
           <w:noProof/>
         </w:rPr>
-        <w:t>1</w:t>
+        <w:t>2</w:t>
+      </w:r>
+      <w:r>
+        <w:rPr>
+          <w:noProof/>
+        </w:rPr>
+        <w:fldChar w:fldCharType="end"/>
+      </w:r>
+    </w:p>
+    <w:p>
+      <w:pPr>
+        <w:pStyle w:val="TOC2"/>
+        <w:tabs>
+          <w:tab w:val="right" w:leader="dot" w:pos="8630"/>
+        </w:tabs>
+        <w:rPr>
+          <w:b w:val="0"/>
+          <w:noProof/>
+          <w:sz w:val="24"/>
+          <w:szCs w:val="24"/>
+          <w:lang w:eastAsia="ja-JP"/>
+        </w:rPr>
+      </w:pPr>
+      <w:r>
+        <w:rPr>
+          <w:noProof/>
+        </w:rPr>
+        <w:t>Step 2 – Convert to JUnit 5</w:t>
+      </w:r>
+      <w:r>
+        <w:rPr>
+          <w:noProof/>
+        </w:rPr>
+        <w:tab/>
+      </w:r>
+      <w:r>
+        <w:rPr>
+          <w:noProof/>
+        </w:rPr>
+        <w:fldChar w:fldCharType="begin"/>
+      </w:r>
+      <w:r>
+        <w:rPr>
+          <w:noProof/>
+        </w:rPr>
+        <w:instrText xml:space="preserve"> PAGEREF _Toc366074856 \h </w:instrText>
+      </w:r>
+      <w:r>
+        <w:rPr>
+          <w:noProof/>
+        </w:rPr>
+      </w:r>
+      <w:r>
+        <w:rPr>
+          <w:noProof/>
+        </w:rPr>
+        <w:fldChar w:fldCharType="separate"/>
+      </w:r>
+      <w:r>
+        <w:rPr>
+          <w:noProof/>
+        </w:rPr>
+        <w:t>3</w:t>
+      </w:r>
+      <w:r>
+        <w:rPr>
+          <w:noProof/>
+        </w:rPr>
+        <w:fldChar w:fldCharType="end"/>
+      </w:r>
+    </w:p>
+    <w:p>
+      <w:pPr>
+        <w:pStyle w:val="TOC3"/>
+        <w:tabs>
+          <w:tab w:val="right" w:leader="dot" w:pos="8630"/>
+        </w:tabs>
+        <w:rPr>
+          <w:noProof/>
+          <w:sz w:val="24"/>
+          <w:szCs w:val="24"/>
+          <w:lang w:eastAsia="ja-JP"/>
+        </w:rPr>
+      </w:pPr>
+      <w:r>
+        <w:rPr>
+          <w:noProof/>
+        </w:rPr>
+        <w:t>Step 2.1 – Update pom.xml</w:t>
+      </w:r>
+      <w:r>
+        <w:rPr>
+          <w:noProof/>
+        </w:rPr>
+        <w:tab/>
+      </w:r>
+      <w:r>
+        <w:rPr>
+          <w:noProof/>
+        </w:rPr>
+        <w:fldChar w:fldCharType="begin"/>
+      </w:r>
+      <w:r>
+        <w:rPr>
+          <w:noProof/>
+        </w:rPr>
+        <w:instrText xml:space="preserve"> PAGEREF _Toc366074857 \h </w:instrText>
+      </w:r>
+      <w:r>
+        <w:rPr>
+          <w:noProof/>
+        </w:rPr>
+      </w:r>
+      <w:r>
+        <w:rPr>
+          <w:noProof/>
+        </w:rPr>
+        <w:fldChar w:fldCharType="separate"/>
+      </w:r>
+      <w:r>
+        <w:rPr>
+          <w:noProof/>
+        </w:rPr>
+        <w:t>3</w:t>
+      </w:r>
+      <w:r>
+        <w:rPr>
+          <w:noProof/>
+        </w:rPr>
+        <w:fldChar w:fldCharType="end"/>
+      </w:r>
+    </w:p>
+    <w:p>
+      <w:pPr>
+        <w:pStyle w:val="TOC3"/>
+        <w:tabs>
+          <w:tab w:val="right" w:leader="dot" w:pos="8630"/>
+        </w:tabs>
+        <w:rPr>
+          <w:noProof/>
+          <w:sz w:val="24"/>
+          <w:szCs w:val="24"/>
+          <w:lang w:eastAsia="ja-JP"/>
+        </w:rPr>
+      </w:pPr>
+      <w:r>
+        <w:rPr>
+          <w:noProof/>
+        </w:rPr>
+        <w:t>Step 2.2 – Run Maven build</w:t>
+      </w:r>
+      <w:r>
+        <w:rPr>
+          <w:noProof/>
+        </w:rPr>
+        <w:tab/>
+      </w:r>
+      <w:r>
+        <w:rPr>
+          <w:noProof/>
+        </w:rPr>
+        <w:fldChar w:fldCharType="begin"/>
+      </w:r>
+      <w:r>
+        <w:rPr>
+          <w:noProof/>
+        </w:rPr>
+        <w:instrText xml:space="preserve"> PAGEREF _Toc366074858 \h </w:instrText>
+      </w:r>
+      <w:r>
+        <w:rPr>
+          <w:noProof/>
+        </w:rPr>
+      </w:r>
+      <w:r>
+        <w:rPr>
+          <w:noProof/>
+        </w:rPr>
+        <w:fldChar w:fldCharType="separate"/>
+      </w:r>
+      <w:r>
+        <w:rPr>
+          <w:noProof/>
+        </w:rPr>
+        <w:t>4</w:t>
+      </w:r>
+      <w:r>
+        <w:rPr>
+          <w:noProof/>
+        </w:rPr>
+        <w:fldChar w:fldCharType="end"/>
+      </w:r>
+    </w:p>
+    <w:p>
+      <w:pPr>
+        <w:pStyle w:val="TOC3"/>
+        <w:tabs>
+          <w:tab w:val="right" w:leader="dot" w:pos="8630"/>
+        </w:tabs>
+        <w:rPr>
+          <w:noProof/>
+          <w:sz w:val="24"/>
+          <w:szCs w:val="24"/>
+          <w:lang w:eastAsia="ja-JP"/>
+        </w:rPr>
+      </w:pPr>
+      <w:r>
+        <w:rPr>
+          <w:noProof/>
+        </w:rPr>
+        <w:t>Step 2.3 – Run in IDE</w:t>
+      </w:r>
+      <w:r>
+        <w:rPr>
+          <w:noProof/>
+        </w:rPr>
+        <w:tab/>
+      </w:r>
+      <w:r>
+        <w:rPr>
+          <w:noProof/>
+        </w:rPr>
+        <w:fldChar w:fldCharType="begin"/>
+      </w:r>
+      <w:r>
+        <w:rPr>
+          <w:noProof/>
+        </w:rPr>
+        <w:instrText xml:space="preserve"> PAGEREF _Toc366074859 \h </w:instrText>
+      </w:r>
+      <w:r>
+        <w:rPr>
+          <w:noProof/>
+        </w:rPr>
+      </w:r>
+      <w:r>
+        <w:rPr>
+          <w:noProof/>
+        </w:rPr>
+        <w:fldChar w:fldCharType="separate"/>
+      </w:r>
+      <w:r>
+        <w:rPr>
+          <w:noProof/>
+        </w:rPr>
+        <w:t>4</w:t>
+      </w:r>
+      <w:r>
+        <w:rPr>
+          <w:noProof/>
+        </w:rPr>
+        <w:fldChar w:fldCharType="end"/>
+      </w:r>
+    </w:p>
+    <w:p>
+      <w:pPr>
+        <w:pStyle w:val="TOC2"/>
+        <w:tabs>
+          <w:tab w:val="right" w:leader="dot" w:pos="8630"/>
+        </w:tabs>
+        <w:rPr>
+          <w:b w:val="0"/>
+          <w:noProof/>
+          <w:sz w:val="24"/>
+          <w:szCs w:val="24"/>
+          <w:lang w:eastAsia="ja-JP"/>
+        </w:rPr>
+      </w:pPr>
+      <w:r>
+        <w:rPr>
+          <w:noProof/>
+        </w:rPr>
+        <w:t>Step 3 – Converting basic tests to JUnit 5</w:t>
+      </w:r>
+      <w:r>
+        <w:rPr>
+          <w:noProof/>
+        </w:rPr>
+        <w:tab/>
+      </w:r>
+      <w:r>
+        <w:rPr>
+          <w:noProof/>
+        </w:rPr>
+        <w:fldChar w:fldCharType="begin"/>
+      </w:r>
+      <w:r>
+        <w:rPr>
+          <w:noProof/>
+        </w:rPr>
+        <w:instrText xml:space="preserve"> PAGEREF _Toc366074860 \h </w:instrText>
+      </w:r>
+      <w:r>
+        <w:rPr>
+          <w:noProof/>
+        </w:rPr>
+      </w:r>
+      <w:r>
+        <w:rPr>
+          <w:noProof/>
+        </w:rPr>
+        <w:fldChar w:fldCharType="separate"/>
+      </w:r>
+      <w:r>
+        <w:rPr>
+          <w:noProof/>
+        </w:rPr>
+        <w:t>5</w:t>
+      </w:r>
+      <w:r>
+        <w:rPr>
+          <w:noProof/>
+        </w:rPr>
+        <w:fldChar w:fldCharType="end"/>
+      </w:r>
+    </w:p>
+    <w:p>
+      <w:pPr>
+        <w:pStyle w:val="TOC3"/>
+        <w:tabs>
+          <w:tab w:val="right" w:leader="dot" w:pos="8630"/>
+        </w:tabs>
+        <w:rPr>
+          <w:noProof/>
+          <w:sz w:val="24"/>
+          <w:szCs w:val="24"/>
+          <w:lang w:eastAsia="ja-JP"/>
+        </w:rPr>
+      </w:pPr>
+      <w:r>
+        <w:rPr>
+          <w:noProof/>
+        </w:rPr>
+        <w:t>Step 3.1 – Updating the FishermansWharfTest</w:t>
+      </w:r>
+      <w:r>
+        <w:rPr>
+          <w:noProof/>
+        </w:rPr>
+        <w:tab/>
+      </w:r>
+      <w:r>
+        <w:rPr>
+          <w:noProof/>
+        </w:rPr>
+        <w:fldChar w:fldCharType="begin"/>
+      </w:r>
+      <w:r>
+        <w:rPr>
+          <w:noProof/>
+        </w:rPr>
+        <w:instrText xml:space="preserve"> PAGEREF _Toc366074861 \h </w:instrText>
+      </w:r>
+      <w:r>
+        <w:rPr>
+          <w:noProof/>
+        </w:rPr>
+      </w:r>
+      <w:r>
+        <w:rPr>
+          <w:noProof/>
+        </w:rPr>
+        <w:fldChar w:fldCharType="separate"/>
+      </w:r>
+      <w:r>
+        <w:rPr>
+          <w:noProof/>
+        </w:rPr>
+        <w:t>5</w:t>
+      </w:r>
+      <w:r>
+        <w:rPr>
+          <w:noProof/>
+        </w:rPr>
+        <w:fldChar w:fldCharType="end"/>
+      </w:r>
+    </w:p>
+    <w:p>
+      <w:pPr>
+        <w:pStyle w:val="TOC3"/>
+        <w:tabs>
+          <w:tab w:val="right" w:leader="dot" w:pos="8630"/>
+        </w:tabs>
+        <w:rPr>
+          <w:noProof/>
+          <w:sz w:val="24"/>
+          <w:szCs w:val="24"/>
+          <w:lang w:eastAsia="ja-JP"/>
+        </w:rPr>
+      </w:pPr>
+      <w:r>
+        <w:rPr>
+          <w:noProof/>
+        </w:rPr>
+        <w:t>Step 3.1 – Updating the SeaLionTest</w:t>
+      </w:r>
+      <w:r>
+        <w:rPr>
+          <w:noProof/>
+        </w:rPr>
+        <w:tab/>
+      </w:r>
+      <w:r>
+        <w:rPr>
+          <w:noProof/>
+        </w:rPr>
+        <w:fldChar w:fldCharType="begin"/>
+      </w:r>
+      <w:r>
+        <w:rPr>
+          <w:noProof/>
+        </w:rPr>
+        <w:instrText xml:space="preserve"> PAGEREF _Toc366074862 \h </w:instrText>
+      </w:r>
+      <w:r>
+        <w:rPr>
+          <w:noProof/>
+        </w:rPr>
+      </w:r>
+      <w:r>
+        <w:rPr>
+          <w:noProof/>
+        </w:rPr>
+        <w:fldChar w:fldCharType="separate"/>
+      </w:r>
+      <w:r>
+        <w:rPr>
+          <w:noProof/>
+        </w:rPr>
+        <w:t>6</w:t>
+      </w:r>
+      <w:r>
+        <w:rPr>
+          <w:noProof/>
+        </w:rPr>
+        <w:fldChar w:fldCharType="end"/>
+      </w:r>
+    </w:p>
+    <w:p>
+      <w:pPr>
+        <w:pStyle w:val="TOC2"/>
+        <w:tabs>
+          <w:tab w:val="right" w:leader="dot" w:pos="8630"/>
+        </w:tabs>
+        <w:rPr>
+          <w:b w:val="0"/>
+          <w:noProof/>
+          <w:sz w:val="24"/>
+          <w:szCs w:val="24"/>
+          <w:lang w:eastAsia="ja-JP"/>
+        </w:rPr>
+      </w:pPr>
+      <w:r>
+        <w:rPr>
+          <w:noProof/>
+        </w:rPr>
+        <w:t>Step 4 – Migrating @Test annotation parameters</w:t>
+      </w:r>
+      <w:r>
+        <w:rPr>
+          <w:noProof/>
+        </w:rPr>
+        <w:tab/>
+      </w:r>
+      <w:r>
+        <w:rPr>
+          <w:noProof/>
+        </w:rPr>
+        <w:fldChar w:fldCharType="begin"/>
+      </w:r>
+      <w:r>
+        <w:rPr>
+          <w:noProof/>
+        </w:rPr>
+        <w:instrText xml:space="preserve"> PAGEREF _Toc366074863 \h </w:instrText>
+      </w:r>
+      <w:r>
+        <w:rPr>
+          <w:noProof/>
+        </w:rPr>
+      </w:r>
+      <w:r>
+        <w:rPr>
+          <w:noProof/>
+        </w:rPr>
+        <w:fldChar w:fldCharType="separate"/>
+      </w:r>
+      <w:r>
+        <w:rPr>
+          <w:noProof/>
+        </w:rPr>
+        <w:t>7</w:t>
       </w:r>
       <w:r>
         <w:rPr>
@@ -211,7 +780,6 @@
           <w:szCs w:val="26"/>
         </w:rPr>
       </w:pPr>
-      <w:bookmarkStart w:id="0" w:name="_Toc366066697"/>
       <w:r>
         <w:br w:type="page"/>
       </w:r>
@@ -220,10 +788,12 @@
       <w:pPr>
         <w:pStyle w:val="Heading2"/>
       </w:pPr>
+      <w:bookmarkStart w:id="0" w:name="_Toc366074852"/>
       <w:r>
         <w:lastRenderedPageBreak/>
         <w:t>Reference</w:t>
       </w:r>
+      <w:bookmarkEnd w:id="0"/>
     </w:p>
     <w:p>
       <w:r>
@@ -247,10 +817,11 @@
       <w:pPr>
         <w:pStyle w:val="Heading2"/>
       </w:pPr>
+      <w:bookmarkStart w:id="1" w:name="_Toc366074853"/>
       <w:r>
         <w:t>Step 1 Baseline</w:t>
       </w:r>
-      <w:bookmarkEnd w:id="0"/>
+      <w:bookmarkEnd w:id="1"/>
     </w:p>
     <w:p>
       <w:r>
@@ -262,7 +833,7 @@
       <w:pPr>
         <w:pStyle w:val="Heading3"/>
       </w:pPr>
-      <w:bookmarkStart w:id="1" w:name="_Toc366066698"/>
+      <w:bookmarkStart w:id="2" w:name="_Toc366074854"/>
       <w:r>
         <w:t>Step 1</w:t>
       </w:r>
@@ -272,7 +843,7 @@
       <w:r>
         <w:t xml:space="preserve"> – pull latest code and instructions</w:t>
       </w:r>
-      <w:bookmarkEnd w:id="1"/>
+      <w:bookmarkEnd w:id="2"/>
     </w:p>
     <w:p>
       <w:r>
@@ -299,7 +870,7 @@
       <w:pPr>
         <w:pStyle w:val="Heading3"/>
       </w:pPr>
-      <w:bookmarkStart w:id="2" w:name="_Toc366066699"/>
+      <w:bookmarkStart w:id="3" w:name="_Toc366074855"/>
       <w:r>
         <w:t xml:space="preserve">Step </w:t>
       </w:r>
@@ -309,7 +880,7 @@
       <w:r>
         <w:t xml:space="preserve"> – run project</w:t>
       </w:r>
-      <w:bookmarkEnd w:id="2"/>
+      <w:bookmarkEnd w:id="3"/>
     </w:p>
     <w:p>
       <w:r>
@@ -341,8 +912,13 @@
       <w:pPr>
         <w:pStyle w:val="Heading2"/>
       </w:pPr>
-      <w:r>
-        <w:t xml:space="preserve">Step 2 – Convert to JUnit 5 </w:t>
+      <w:bookmarkStart w:id="4" w:name="_Toc366074856"/>
+      <w:r>
+        <w:t>Step 2 – Convert to JUnit 5</w:t>
+      </w:r>
+      <w:bookmarkEnd w:id="4"/>
+      <w:r>
+        <w:t xml:space="preserve"> </w:t>
       </w:r>
     </w:p>
     <w:p>
@@ -364,9 +940,11 @@
       <w:pPr>
         <w:pStyle w:val="Heading3"/>
       </w:pPr>
+      <w:bookmarkStart w:id="5" w:name="_Toc366074857"/>
       <w:r>
         <w:t>Step 2.1 – Update pom.xml</w:t>
       </w:r>
+      <w:bookmarkEnd w:id="5"/>
     </w:p>
     <w:p>
       <w:r>
@@ -3815,9 +4393,11 @@
       <w:pPr>
         <w:pStyle w:val="Heading3"/>
       </w:pPr>
+      <w:bookmarkStart w:id="6" w:name="_Toc366074858"/>
       <w:r>
         <w:t>Step 2.2 – Run Maven build</w:t>
       </w:r>
+      <w:bookmarkEnd w:id="6"/>
     </w:p>
     <w:p>
       <w:r>
@@ -3837,9 +4417,11 @@
       <w:pPr>
         <w:pStyle w:val="Heading3"/>
       </w:pPr>
+      <w:bookmarkStart w:id="7" w:name="_Toc366074859"/>
       <w:r>
         <w:t>Step 2.3 – Run in IDE</w:t>
       </w:r>
+      <w:bookmarkEnd w:id="7"/>
     </w:p>
     <w:p>
       <w:r>
@@ -3870,9 +4452,11 @@
       <w:pPr>
         <w:pStyle w:val="Heading2"/>
       </w:pPr>
+      <w:bookmarkStart w:id="8" w:name="_Toc366074860"/>
       <w:r>
         <w:t>Step 3 – Converting basic tests to JUnit 5</w:t>
       </w:r>
+      <w:bookmarkEnd w:id="8"/>
     </w:p>
     <w:p>
       <w:r>
@@ -3883,9 +4467,11 @@
       <w:pPr>
         <w:pStyle w:val="Heading3"/>
       </w:pPr>
+      <w:bookmarkStart w:id="9" w:name="_Toc366074861"/>
       <w:r>
         <w:t>Step 3.1 – Updating the FishermansWharfTest</w:t>
       </w:r>
+      <w:bookmarkEnd w:id="9"/>
     </w:p>
     <w:p>
       <w:r>
@@ -4372,12 +4958,14 @@
       <w:pPr>
         <w:pStyle w:val="Heading3"/>
       </w:pPr>
+      <w:bookmarkStart w:id="10" w:name="_Toc366074862"/>
       <w:r>
         <w:t xml:space="preserve">Step 3.1 – Updating the </w:t>
       </w:r>
       <w:r>
         <w:t>SeaLionTest</w:t>
       </w:r>
+      <w:bookmarkEnd w:id="10"/>
     </w:p>
     <w:p>
       <w:r>
@@ -4399,7 +4987,10 @@
           <w:sz w:val="20"/>
           <w:szCs w:val="20"/>
         </w:rPr>
-        <w:t>Class</w:t>
+        <w:t xml:space="preserve">Class </w:t>
+      </w:r>
+      <w:r>
+        <w:t xml:space="preserve">annotation has been renamed to </w:t>
       </w:r>
       <w:r>
         <w:rPr>
@@ -4408,10 +4999,7 @@
           <w:sz w:val="20"/>
           <w:szCs w:val="20"/>
         </w:rPr>
-        <w:t xml:space="preserve"> </w:t>
-      </w:r>
-      <w:r>
-        <w:t xml:space="preserve">annotation has been renamed to </w:t>
+        <w:t>@Before</w:t>
       </w:r>
       <w:r>
         <w:rPr>
@@ -4420,7 +5008,10 @@
           <w:sz w:val="20"/>
           <w:szCs w:val="20"/>
         </w:rPr>
-        <w:t>@Before</w:t>
+        <w:t>All</w:t>
+      </w:r>
+      <w:r>
+        <w:t xml:space="preserve">. I bet you can guess what the </w:t>
       </w:r>
       <w:r>
         <w:rPr>
@@ -4429,31 +5020,16 @@
           <w:sz w:val="20"/>
           <w:szCs w:val="20"/>
         </w:rPr>
-        <w:t>All</w:t>
-      </w:r>
-      <w:r>
-        <w:t xml:space="preserve">. I bet you can guess what the </w:t>
-      </w:r>
-      <w:r>
-        <w:rPr>
-          <w:rFonts w:ascii="Monaco" w:hAnsi="Monaco" w:cs="Monaco"/>
-          <w:color w:val="646464"/>
-          <w:sz w:val="20"/>
-          <w:szCs w:val="20"/>
-        </w:rPr>
-        <w:t>@AfterClass</w:t>
-      </w:r>
-      <w:r>
-        <w:rPr>
-          <w:rFonts w:ascii="Monaco" w:hAnsi="Monaco" w:cs="Monaco"/>
-          <w:color w:val="646464"/>
-          <w:sz w:val="20"/>
-          <w:szCs w:val="20"/>
-        </w:rPr>
-        <w:t xml:space="preserve"> </w:t>
+        <w:t xml:space="preserve">@AfterClass </w:t>
       </w:r>
       <w:r>
         <w:t>annotation was renamed to!</w:t>
+      </w:r>
+    </w:p>
+    <w:p/>
+    <w:p>
+      <w:r>
+        <w:t>This time there aren’t step by step instructions because you already have all the information you need to convert it. Feel free to check out the solution guide if you aren’t sure.</w:t>
       </w:r>
     </w:p>
     <w:p/>
@@ -4494,8 +5070,159 @@
     </w:p>
     <w:p/>
     <w:p>
-      <w:bookmarkStart w:id="3" w:name="_GoBack"/>
-      <w:bookmarkEnd w:id="3"/>
+      <w:r>
+        <w:br w:type="page"/>
+      </w:r>
+    </w:p>
+    <w:p>
+      <w:pPr>
+        <w:pStyle w:val="Heading2"/>
+      </w:pPr>
+      <w:bookmarkStart w:id="11" w:name="_Toc366074863"/>
+      <w:r>
+        <w:t>Step 4 – Migrating @Test annotation parameters</w:t>
+      </w:r>
+      <w:bookmarkEnd w:id="11"/>
+    </w:p>
+    <w:p/>
+    <w:p/>
+    <w:p/>
+    <w:p>
+      <w:pPr>
+        <w:pStyle w:val="Heading2"/>
+      </w:pPr>
+      <w:r>
+        <w:t>Step X – Removing JUnit 4 support</w:t>
+      </w:r>
+      <w:r>
+        <w:t xml:space="preserve"> from the pom.xml</w:t>
+      </w:r>
+    </w:p>
+    <w:p>
+      <w:r>
+        <w:t>Now that we’ve gotten rid of all the JUnit 4 syntax, we should remove JUnit 4 support from our project. That way nobody will be tempted to add more old code.</w:t>
+      </w:r>
+      <w:r>
+        <w:t xml:space="preserve"> Plus</w:t>
+      </w:r>
+      <w:r>
+        <w:t>,</w:t>
+      </w:r>
+      <w:bookmarkStart w:id="12" w:name="_GoBack"/>
+      <w:bookmarkEnd w:id="12"/>
+      <w:r>
+        <w:t xml:space="preserve"> we won’t be tempted by seeing the old imports.</w:t>
+      </w:r>
+    </w:p>
+    <w:p/>
+    <w:p>
+      <w:pPr>
+        <w:pStyle w:val="ListParagraph"/>
+        <w:numPr>
+          <w:ilvl w:val="0"/>
+          <w:numId w:val="5"/>
+        </w:numPr>
+      </w:pPr>
+      <w:r>
+        <w:t xml:space="preserve">Remove the </w:t>
+      </w:r>
+      <w:r>
+        <w:rPr>
+          <w:rFonts w:ascii="Monaco" w:hAnsi="Monaco" w:cs="Monaco"/>
+          <w:color w:val="3F7F7F"/>
+          <w:sz w:val="20"/>
+          <w:szCs w:val="20"/>
+        </w:rPr>
+        <w:t>junit.vintage.</w:t>
+      </w:r>
+      <w:r>
+        <w:rPr>
+          <w:rFonts w:ascii="Monaco" w:hAnsi="Monaco" w:cs="Monaco"/>
+          <w:color w:val="3F7F7F"/>
+          <w:sz w:val="20"/>
+          <w:szCs w:val="20"/>
+        </w:rPr>
+        <w:t>engine</w:t>
+      </w:r>
+      <w:r>
+        <w:t xml:space="preserve"> </w:t>
+      </w:r>
+      <w:r>
+        <w:t>dependency.</w:t>
+      </w:r>
+    </w:p>
+    <w:p>
+      <w:pPr>
+        <w:pStyle w:val="ListParagraph"/>
+        <w:numPr>
+          <w:ilvl w:val="0"/>
+          <w:numId w:val="5"/>
+        </w:numPr>
+      </w:pPr>
+      <w:r>
+        <w:t xml:space="preserve">Remove the </w:t>
+      </w:r>
+      <w:bookmarkStart w:id="13" w:name="OLE_LINK1"/>
+      <w:bookmarkStart w:id="14" w:name="OLE_LINK2"/>
+      <w:r>
+        <w:rPr>
+          <w:rFonts w:ascii="Monaco" w:hAnsi="Monaco" w:cs="Monaco"/>
+          <w:color w:val="3F7F7F"/>
+          <w:sz w:val="20"/>
+          <w:szCs w:val="20"/>
+        </w:rPr>
+        <w:t>junit.vintage.version</w:t>
+      </w:r>
+      <w:r>
+        <w:t xml:space="preserve"> </w:t>
+      </w:r>
+      <w:bookmarkEnd w:id="13"/>
+      <w:bookmarkEnd w:id="14"/>
+      <w:r>
+        <w:t>property.</w:t>
+      </w:r>
+    </w:p>
+    <w:p>
+      <w:pPr>
+        <w:pStyle w:val="ListParagraph"/>
+        <w:numPr>
+          <w:ilvl w:val="0"/>
+          <w:numId w:val="5"/>
+        </w:numPr>
+      </w:pPr>
+      <w:r>
+        <w:t xml:space="preserve">Remove </w:t>
+      </w:r>
+      <w:r>
+        <w:t>the</w:t>
+      </w:r>
+      <w:r>
+        <w:t xml:space="preserve"> </w:t>
+      </w:r>
+      <w:r>
+        <w:rPr>
+          <w:rFonts w:ascii="Monaco" w:hAnsi="Monaco" w:cs="Monaco"/>
+          <w:color w:val="3F7F7F"/>
+          <w:sz w:val="20"/>
+          <w:szCs w:val="20"/>
+        </w:rPr>
+        <w:t>junit</w:t>
+      </w:r>
+      <w:r>
+        <w:t xml:space="preserve"> (4.12) dependency.</w:t>
+      </w:r>
+    </w:p>
+    <w:p>
+      <w:pPr>
+        <w:pStyle w:val="ListParagraph"/>
+        <w:numPr>
+          <w:ilvl w:val="0"/>
+          <w:numId w:val="5"/>
+        </w:numPr>
+      </w:pPr>
+      <w:r>
+        <w:t>Re-run the Maven build and watch it succeed.</w:t>
+      </w:r>
     </w:p>
     <w:sectPr>
       <w:pgSz w:w="12240" w:h="15840"/>
@@ -4512,7 +5239,7 @@
   <w:abstractNum w:abstractNumId="0">
     <w:nsid w:val="05967BA2"/>
     <w:multiLevelType w:val="hybridMultilevel"/>
-    <w:tmpl w:val="18AA88F2"/>
+    <w:tmpl w:val="7BCEEAAE"/>
     <w:lvl w:ilvl="0" w:tplc="0409000F">
       <w:start w:val="1"/>
       <w:numFmt w:val="decimal"/>
@@ -4596,6 +5323,92 @@
     </w:lvl>
   </w:abstractNum>
   <w:abstractNum w:abstractNumId="1">
+    <w:nsid w:val="0EB84D9E"/>
+    <w:multiLevelType w:val="hybridMultilevel"/>
+    <w:tmpl w:val="7BCEEAAE"/>
+    <w:lvl w:ilvl="0" w:tplc="0409000F">
+      <w:start w:val="1"/>
+      <w:numFmt w:val="decimal"/>
+      <w:lvlText w:val="%1."/>
+      <w:lvlJc w:val="left"/>
+      <w:pPr>
+        <w:ind w:left="720" w:hanging="360"/>
+      </w:pPr>
+    </w:lvl>
+    <w:lvl w:ilvl="1" w:tplc="04090019" w:tentative="1">
+      <w:start w:val="1"/>
+      <w:numFmt w:val="lowerLetter"/>
+      <w:lvlText w:val="%2."/>
+      <w:lvlJc w:val="left"/>
+      <w:pPr>
+        <w:ind w:left="1440" w:hanging="360"/>
+      </w:pPr>
+    </w:lvl>
+    <w:lvl w:ilvl="2" w:tplc="0409001B" w:tentative="1">
+      <w:start w:val="1"/>
+      <w:numFmt w:val="lowerRoman"/>
+      <w:lvlText w:val="%3."/>
+      <w:lvlJc w:val="right"/>
+      <w:pPr>
+        <w:ind w:left="2160" w:hanging="180"/>
+      </w:pPr>
+    </w:lvl>
+    <w:lvl w:ilvl="3" w:tplc="0409000F" w:tentative="1">
+      <w:start w:val="1"/>
+      <w:numFmt w:val="decimal"/>
+      <w:lvlText w:val="%4."/>
+      <w:lvlJc w:val="left"/>
+      <w:pPr>
+        <w:ind w:left="2880" w:hanging="360"/>
+      </w:pPr>
+    </w:lvl>
+    <w:lvl w:ilvl="4" w:tplc="04090019" w:tentative="1">
+      <w:start w:val="1"/>
+      <w:numFmt w:val="lowerLetter"/>
+      <w:lvlText w:val="%5."/>
+      <w:lvlJc w:val="left"/>
+      <w:pPr>
+        <w:ind w:left="3600" w:hanging="360"/>
+      </w:pPr>
+    </w:lvl>
+    <w:lvl w:ilvl="5" w:tplc="0409001B" w:tentative="1">
+      <w:start w:val="1"/>
+      <w:numFmt w:val="lowerRoman"/>
+      <w:lvlText w:val="%6."/>
+      <w:lvlJc w:val="right"/>
+      <w:pPr>
+        <w:ind w:left="4320" w:hanging="180"/>
+      </w:pPr>
+    </w:lvl>
+    <w:lvl w:ilvl="6" w:tplc="0409000F" w:tentative="1">
+      <w:start w:val="1"/>
+      <w:numFmt w:val="decimal"/>
+      <w:lvlText w:val="%7."/>
+      <w:lvlJc w:val="left"/>
+      <w:pPr>
+        <w:ind w:left="5040" w:hanging="360"/>
+      </w:pPr>
+    </w:lvl>
+    <w:lvl w:ilvl="7" w:tplc="04090019" w:tentative="1">
+      <w:start w:val="1"/>
+      <w:numFmt w:val="lowerLetter"/>
+      <w:lvlText w:val="%8."/>
+      <w:lvlJc w:val="left"/>
+      <w:pPr>
+        <w:ind w:left="5760" w:hanging="360"/>
+      </w:pPr>
+    </w:lvl>
+    <w:lvl w:ilvl="8" w:tplc="0409001B" w:tentative="1">
+      <w:start w:val="1"/>
+      <w:numFmt w:val="lowerRoman"/>
+      <w:lvlText w:val="%9."/>
+      <w:lvlJc w:val="right"/>
+      <w:pPr>
+        <w:ind w:left="6480" w:hanging="180"/>
+      </w:pPr>
+    </w:lvl>
+  </w:abstractNum>
+  <w:abstractNum w:abstractNumId="2">
     <w:nsid w:val="28AA337F"/>
     <w:multiLevelType w:val="hybridMultilevel"/>
     <w:tmpl w:val="6B2C16DA"/>
@@ -4681,7 +5494,7 @@
       </w:pPr>
     </w:lvl>
   </w:abstractNum>
-  <w:abstractNum w:abstractNumId="2">
+  <w:abstractNum w:abstractNumId="3">
     <w:nsid w:val="72A04730"/>
     <w:multiLevelType w:val="hybridMultilevel"/>
     <w:tmpl w:val="C1F6854C"/>
@@ -4767,7 +5580,7 @@
       </w:pPr>
     </w:lvl>
   </w:abstractNum>
-  <w:abstractNum w:abstractNumId="3">
+  <w:abstractNum w:abstractNumId="4">
     <w:nsid w:val="769C7EA3"/>
     <w:multiLevelType w:val="hybridMultilevel"/>
     <w:tmpl w:val="18AA88F2"/>
@@ -4854,16 +5667,19 @@
     </w:lvl>
   </w:abstractNum>
   <w:num w:numId="1">
+    <w:abstractNumId w:val="4"/>
+  </w:num>
+  <w:num w:numId="2">
     <w:abstractNumId w:val="3"/>
   </w:num>
-  <w:num w:numId="2">
+  <w:num w:numId="3">
     <w:abstractNumId w:val="2"/>
-  </w:num>
-  <w:num w:numId="3">
-    <w:abstractNumId w:val="1"/>
   </w:num>
   <w:num w:numId="4">
     <w:abstractNumId w:val="0"/>
+  </w:num>
+  <w:num w:numId="5">
+    <w:abstractNumId w:val="1"/>
   </w:num>
 </w:numbering>
 </file>
@@ -5023,6 +5839,29 @@
   <w:style w:type="paragraph" w:default="1" w:styleId="Normal">
     <w:name w:val="Normal"/>
     <w:qFormat/>
+  </w:style>
+  <w:style w:type="paragraph" w:styleId="Heading1">
+    <w:name w:val="heading 1"/>
+    <w:basedOn w:val="Normal"/>
+    <w:next w:val="Normal"/>
+    <w:link w:val="Heading1Char"/>
+    <w:uiPriority w:val="9"/>
+    <w:qFormat/>
+    <w:rsid w:val="0048445B"/>
+    <w:pPr>
+      <w:keepNext/>
+      <w:keepLines/>
+      <w:spacing w:before="480"/>
+      <w:outlineLvl w:val="0"/>
+    </w:pPr>
+    <w:rPr>
+      <w:rFonts w:asciiTheme="majorHAnsi" w:eastAsiaTheme="majorEastAsia" w:hAnsiTheme="majorHAnsi" w:cstheme="majorBidi"/>
+      <w:b/>
+      <w:bCs/>
+      <w:color w:val="345A8A" w:themeColor="accent1" w:themeShade="B5"/>
+      <w:sz w:val="32"/>
+      <w:szCs w:val="32"/>
+    </w:rPr>
   </w:style>
   <w:style w:type="paragraph" w:styleId="Heading2">
     <w:name w:val="heading 2"/>
@@ -5430,6 +6269,21 @@
       <w:szCs w:val="18"/>
     </w:rPr>
   </w:style>
+  <w:style w:type="character" w:customStyle="1" w:styleId="Heading1Char">
+    <w:name w:val="Heading 1 Char"/>
+    <w:basedOn w:val="DefaultParagraphFont"/>
+    <w:link w:val="Heading1"/>
+    <w:uiPriority w:val="9"/>
+    <w:rsid w:val="0048445B"/>
+    <w:rPr>
+      <w:rFonts w:asciiTheme="majorHAnsi" w:eastAsiaTheme="majorEastAsia" w:hAnsiTheme="majorHAnsi" w:cstheme="majorBidi"/>
+      <w:b/>
+      <w:bCs/>
+      <w:color w:val="345A8A" w:themeColor="accent1" w:themeShade="B5"/>
+      <w:sz w:val="32"/>
+      <w:szCs w:val="32"/>
+    </w:rPr>
+  </w:style>
 </w:styles>
 </file>
 
@@ -5588,6 +6442,29 @@
   <w:style w:type="paragraph" w:default="1" w:styleId="Normal">
     <w:name w:val="Normal"/>
     <w:qFormat/>
+  </w:style>
+  <w:style w:type="paragraph" w:styleId="Heading1">
+    <w:name w:val="heading 1"/>
+    <w:basedOn w:val="Normal"/>
+    <w:next w:val="Normal"/>
+    <w:link w:val="Heading1Char"/>
+    <w:uiPriority w:val="9"/>
+    <w:qFormat/>
+    <w:rsid w:val="0048445B"/>
+    <w:pPr>
+      <w:keepNext/>
+      <w:keepLines/>
+      <w:spacing w:before="480"/>
+      <w:outlineLvl w:val="0"/>
+    </w:pPr>
+    <w:rPr>
+      <w:rFonts w:asciiTheme="majorHAnsi" w:eastAsiaTheme="majorEastAsia" w:hAnsiTheme="majorHAnsi" w:cstheme="majorBidi"/>
+      <w:b/>
+      <w:bCs/>
+      <w:color w:val="345A8A" w:themeColor="accent1" w:themeShade="B5"/>
+      <w:sz w:val="32"/>
+      <w:szCs w:val="32"/>
+    </w:rPr>
   </w:style>
   <w:style w:type="paragraph" w:styleId="Heading2">
     <w:name w:val="heading 2"/>
@@ -5993,6 +6870,21 @@
       <w:rFonts w:ascii="Lucida Grande" w:hAnsi="Lucida Grande" w:cs="Lucida Grande"/>
       <w:sz w:val="18"/>
       <w:szCs w:val="18"/>
+    </w:rPr>
+  </w:style>
+  <w:style w:type="character" w:customStyle="1" w:styleId="Heading1Char">
+    <w:name w:val="Heading 1 Char"/>
+    <w:basedOn w:val="DefaultParagraphFont"/>
+    <w:link w:val="Heading1"/>
+    <w:uiPriority w:val="9"/>
+    <w:rsid w:val="0048445B"/>
+    <w:rPr>
+      <w:rFonts w:asciiTheme="majorHAnsi" w:eastAsiaTheme="majorEastAsia" w:hAnsiTheme="majorHAnsi" w:cstheme="majorBidi"/>
+      <w:b/>
+      <w:bCs/>
+      <w:color w:val="345A8A" w:themeColor="accent1" w:themeShade="B5"/>
+      <w:sz w:val="32"/>
+      <w:szCs w:val="32"/>
     </w:rPr>
   </w:style>
 </w:styles>

</xml_diff>

<commit_message>
add csv parameterized test
</commit_message>
<xml_diff>
--- a/JUnit 5 HOL Instructions.docx
+++ b/JUnit 5 HOL Instructions.docx
@@ -5835,16 +5835,1226 @@
       <w:r>
         <w:t>.</w:t>
       </w:r>
+      <w:r>
+        <w:t xml:space="preserve"> </w:t>
+      </w:r>
     </w:p>
     <w:p/>
     <w:p>
+      <w:r>
+        <w:t xml:space="preserve">This isn’t a great test though. </w:t>
+      </w:r>
+      <w:r>
+        <w:t xml:space="preserve">If would only fail on the first </w:t>
+      </w:r>
+      <w:proofErr w:type="spellStart"/>
+      <w:r>
+        <w:t>enum</w:t>
+      </w:r>
+      <w:proofErr w:type="spellEnd"/>
+      <w:r>
+        <w:t xml:space="preserve"> value to fail </w:t>
+      </w:r>
+      <w:proofErr w:type="gramStart"/>
+      <w:r>
+        <w:t>the assert</w:t>
+      </w:r>
+      <w:proofErr w:type="gramEnd"/>
+      <w:r>
+        <w:t>. It would have been far better to use a parameterized test.  It was enough work in JUnit 4 to write one that it is easy to understand why that didn’t happen here. Which takes us to…</w:t>
+      </w:r>
+    </w:p>
+    <w:p/>
+    <w:p>
+      <w:pPr>
+        <w:rPr>
+          <w:rFonts w:asciiTheme="majorHAnsi" w:eastAsiaTheme="majorEastAsia" w:hAnsiTheme="majorHAnsi" w:cstheme="majorBidi"/>
+          <w:b/>
+          <w:bCs/>
+          <w:color w:val="4F81BD" w:themeColor="accent1"/>
+          <w:sz w:val="26"/>
+          <w:szCs w:val="26"/>
+        </w:rPr>
+      </w:pPr>
+      <w:r>
+        <w:br w:type="page"/>
+      </w:r>
+    </w:p>
+    <w:p>
+      <w:pPr>
+        <w:pStyle w:val="Heading2"/>
+      </w:pPr>
+      <w:r>
+        <w:t>Step 4 – Migrating Parameterized Tests</w:t>
+      </w:r>
+    </w:p>
+    <w:p>
+      <w:pPr>
+        <w:pStyle w:val="Heading3"/>
+      </w:pPr>
+      <w:r>
+        <w:t xml:space="preserve">Step 4.1 – Migrating </w:t>
+      </w:r>
+      <w:proofErr w:type="spellStart"/>
+      <w:r>
+        <w:t>FishermansWharfEnumTest</w:t>
+      </w:r>
+      <w:proofErr w:type="spellEnd"/>
+    </w:p>
+    <w:p>
+      <w:r>
+        <w:t>Let’s convert to a parameterized test and see how easy it is.</w:t>
+      </w:r>
+    </w:p>
+    <w:p>
+      <w:pPr>
+        <w:rPr>
+          <w:i/>
+        </w:rPr>
+      </w:pPr>
+    </w:p>
+    <w:p>
+      <w:pPr>
+        <w:pStyle w:val="ListParagraph"/>
+        <w:numPr>
+          <w:ilvl w:val="0"/>
+          <w:numId w:val="6"/>
+        </w:numPr>
+      </w:pPr>
+      <w:r>
+        <w:t xml:space="preserve">Copy </w:t>
+      </w:r>
+      <w:proofErr w:type="spellStart"/>
+      <w:r>
+        <w:t>FishermansWharfEnumTest</w:t>
+      </w:r>
+      <w:proofErr w:type="spellEnd"/>
+      <w:r>
+        <w:t xml:space="preserve"> to </w:t>
+      </w:r>
+      <w:proofErr w:type="spellStart"/>
+      <w:r>
+        <w:t>FishermansWharfEnumParamTest</w:t>
+      </w:r>
+      <w:proofErr w:type="spellEnd"/>
+      <w:r>
+        <w:t xml:space="preserve"> to preserve the original as a </w:t>
+      </w:r>
+      <w:proofErr w:type="spellStart"/>
+      <w:r>
+        <w:t>referenc.e</w:t>
+      </w:r>
+      <w:proofErr w:type="spellEnd"/>
+    </w:p>
+    <w:p>
+      <w:pPr>
+        <w:pStyle w:val="ListParagraph"/>
+      </w:pPr>
+    </w:p>
+    <w:p>
+      <w:pPr>
+        <w:pStyle w:val="ListParagraph"/>
+        <w:numPr>
+          <w:ilvl w:val="0"/>
+          <w:numId w:val="6"/>
+        </w:numPr>
+      </w:pPr>
+      <w:r>
+        <w:t xml:space="preserve">Change </w:t>
+      </w:r>
+      <w:r>
+        <w:rPr>
+          <w:rFonts w:ascii="Monaco" w:hAnsi="Monaco" w:cs="Monaco"/>
+          <w:color w:val="646464"/>
+          <w:sz w:val="20"/>
+          <w:szCs w:val="20"/>
+        </w:rPr>
+        <w:t>@Test</w:t>
+      </w:r>
+      <w:r>
+        <w:t xml:space="preserve"> to </w:t>
+      </w:r>
+      <w:r>
+        <w:rPr>
+          <w:rFonts w:ascii="Monaco" w:hAnsi="Monaco" w:cs="Monaco"/>
+          <w:color w:val="646464"/>
+          <w:sz w:val="20"/>
+          <w:szCs w:val="20"/>
+        </w:rPr>
+        <w:t>@</w:t>
+      </w:r>
+      <w:proofErr w:type="spellStart"/>
+      <w:r>
+        <w:rPr>
+          <w:rFonts w:ascii="Monaco" w:hAnsi="Monaco" w:cs="Monaco"/>
+          <w:color w:val="646464"/>
+          <w:sz w:val="20"/>
+          <w:szCs w:val="20"/>
+        </w:rPr>
+        <w:t>ParameterizedTest</w:t>
+      </w:r>
+      <w:proofErr w:type="spellEnd"/>
+      <w:r>
+        <w:t xml:space="preserve">. (The pom.xml already has </w:t>
+      </w:r>
+      <w:proofErr w:type="spellStart"/>
+      <w:r>
+        <w:t>junit-jupiter-params</w:t>
+      </w:r>
+      <w:proofErr w:type="spellEnd"/>
+      <w:r>
+        <w:t xml:space="preserve"> so this works)</w:t>
+      </w:r>
+    </w:p>
+    <w:p>
+      <w:pPr>
+        <w:pStyle w:val="ListParagraph"/>
+      </w:pPr>
+    </w:p>
+    <w:p>
+      <w:pPr>
+        <w:pStyle w:val="ListParagraph"/>
+        <w:numPr>
+          <w:ilvl w:val="0"/>
+          <w:numId w:val="6"/>
+        </w:numPr>
+      </w:pPr>
+      <w:r>
+        <w:t xml:space="preserve">On the line below this annotation add the following to tell JUnit to call this method once with each </w:t>
+      </w:r>
+      <w:proofErr w:type="spellStart"/>
+      <w:r>
+        <w:t>enum</w:t>
+      </w:r>
+      <w:proofErr w:type="spellEnd"/>
+      <w:r>
+        <w:t xml:space="preserve"> value as a parameter:</w:t>
+      </w:r>
+    </w:p>
+    <w:p>
+      <w:pPr>
+        <w:pStyle w:val="ListParagraph"/>
+        <w:rPr>
+          <w:sz w:val="20"/>
+          <w:szCs w:val="20"/>
+        </w:rPr>
+      </w:pPr>
+      <w:proofErr w:type="gramStart"/>
+      <w:r>
+        <w:rPr>
+          <w:rFonts w:ascii="Monaco" w:hAnsi="Monaco" w:cs="Monaco"/>
+          <w:color w:val="646464"/>
+          <w:sz w:val="20"/>
+          <w:szCs w:val="20"/>
+        </w:rPr>
+        <w:t>@</w:t>
+      </w:r>
+      <w:proofErr w:type="spellStart"/>
+      <w:r>
+        <w:rPr>
+          <w:rFonts w:ascii="Monaco" w:hAnsi="Monaco" w:cs="Monaco"/>
+          <w:color w:val="646464"/>
+          <w:sz w:val="20"/>
+          <w:szCs w:val="20"/>
+        </w:rPr>
+        <w:t>EnumSource</w:t>
+      </w:r>
+      <w:proofErr w:type="spellEnd"/>
+      <w:r>
+        <w:rPr>
+          <w:rFonts w:ascii="Monaco" w:hAnsi="Monaco" w:cs="Monaco"/>
+          <w:color w:val="000000"/>
+          <w:sz w:val="20"/>
+          <w:szCs w:val="20"/>
+        </w:rPr>
+        <w:t>(</w:t>
+      </w:r>
+      <w:proofErr w:type="spellStart"/>
+      <w:proofErr w:type="gramEnd"/>
+      <w:r>
+        <w:rPr>
+          <w:rFonts w:ascii="Monaco" w:hAnsi="Monaco" w:cs="Monaco"/>
+          <w:color w:val="000000"/>
+          <w:sz w:val="20"/>
+          <w:szCs w:val="20"/>
+        </w:rPr>
+        <w:t>FishermansWharfEnum.</w:t>
+      </w:r>
+      <w:r>
+        <w:rPr>
+          <w:rFonts w:ascii="Monaco" w:hAnsi="Monaco" w:cs="Monaco"/>
+          <w:b/>
+          <w:bCs/>
+          <w:color w:val="7F0055"/>
+          <w:sz w:val="20"/>
+          <w:szCs w:val="20"/>
+        </w:rPr>
+        <w:t>class</w:t>
+      </w:r>
+      <w:proofErr w:type="spellEnd"/>
+      <w:r>
+        <w:rPr>
+          <w:rFonts w:ascii="Monaco" w:hAnsi="Monaco" w:cs="Monaco"/>
+          <w:color w:val="000000"/>
+          <w:sz w:val="20"/>
+          <w:szCs w:val="20"/>
+        </w:rPr>
+        <w:t>)</w:t>
+      </w:r>
+    </w:p>
+    <w:p/>
+    <w:p>
+      <w:pPr>
+        <w:pStyle w:val="ListParagraph"/>
+        <w:numPr>
+          <w:ilvl w:val="0"/>
+          <w:numId w:val="6"/>
+        </w:numPr>
+      </w:pPr>
+      <w:r>
+        <w:t>Add a method parameter:</w:t>
+      </w:r>
+    </w:p>
+    <w:p>
+      <w:pPr>
+        <w:pStyle w:val="ListParagraph"/>
+        <w:rPr>
+          <w:sz w:val="20"/>
+          <w:szCs w:val="20"/>
+        </w:rPr>
+      </w:pPr>
+      <w:proofErr w:type="spellStart"/>
+      <w:r>
+        <w:rPr>
+          <w:rFonts w:ascii="Monaco" w:hAnsi="Monaco" w:cs="Monaco"/>
+          <w:color w:val="000000"/>
+          <w:sz w:val="20"/>
+          <w:szCs w:val="20"/>
+        </w:rPr>
+        <w:t>FishermansWharfEnum</w:t>
+      </w:r>
+      <w:proofErr w:type="spellEnd"/>
+      <w:r>
+        <w:rPr>
+          <w:rFonts w:ascii="Monaco" w:hAnsi="Monaco" w:cs="Monaco"/>
+          <w:color w:val="000000"/>
+          <w:sz w:val="20"/>
+          <w:szCs w:val="20"/>
+        </w:rPr>
+        <w:t xml:space="preserve"> </w:t>
+      </w:r>
+      <w:r>
+        <w:rPr>
+          <w:rFonts w:ascii="Monaco" w:hAnsi="Monaco" w:cs="Monaco"/>
+          <w:color w:val="6A3E3E"/>
+          <w:sz w:val="20"/>
+          <w:szCs w:val="20"/>
+        </w:rPr>
+        <w:t>current</w:t>
+      </w:r>
+    </w:p>
+    <w:p>
+      <w:pPr>
+        <w:pStyle w:val="ListParagraph"/>
+      </w:pPr>
+    </w:p>
+    <w:p>
+      <w:pPr>
+        <w:pStyle w:val="ListParagraph"/>
+        <w:numPr>
+          <w:ilvl w:val="0"/>
+          <w:numId w:val="6"/>
+        </w:numPr>
+      </w:pPr>
+      <w:r>
+        <w:t>Remove the for loop so the method body only has two statements:</w:t>
+      </w:r>
+    </w:p>
+    <w:p>
+      <w:pPr>
+        <w:pStyle w:val="ListParagraph"/>
+        <w:widowControl w:val="0"/>
+        <w:autoSpaceDE w:val="0"/>
+        <w:autoSpaceDN w:val="0"/>
+        <w:adjustRightInd w:val="0"/>
+        <w:rPr>
+          <w:rFonts w:ascii="Monaco" w:hAnsi="Monaco" w:cs="Monaco"/>
+          <w:sz w:val="20"/>
+          <w:szCs w:val="20"/>
+        </w:rPr>
+      </w:pPr>
+      <w:proofErr w:type="spellStart"/>
+      <w:r>
+        <w:rPr>
+          <w:rFonts w:ascii="Monaco" w:hAnsi="Monaco" w:cs="Monaco"/>
+          <w:color w:val="000000"/>
+          <w:sz w:val="20"/>
+          <w:szCs w:val="20"/>
+        </w:rPr>
+        <w:t>LocalTime</w:t>
+      </w:r>
+      <w:proofErr w:type="spellEnd"/>
+      <w:r>
+        <w:rPr>
+          <w:rFonts w:ascii="Monaco" w:hAnsi="Monaco" w:cs="Monaco"/>
+          <w:color w:val="000000"/>
+          <w:sz w:val="20"/>
+          <w:szCs w:val="20"/>
+        </w:rPr>
+        <w:t xml:space="preserve"> </w:t>
+      </w:r>
+      <w:proofErr w:type="spellStart"/>
+      <w:r>
+        <w:rPr>
+          <w:rFonts w:ascii="Monaco" w:hAnsi="Monaco" w:cs="Monaco"/>
+          <w:color w:val="6A3E3E"/>
+          <w:sz w:val="20"/>
+          <w:szCs w:val="20"/>
+        </w:rPr>
+        <w:t>ninePm</w:t>
+      </w:r>
+      <w:proofErr w:type="spellEnd"/>
+      <w:r>
+        <w:rPr>
+          <w:rFonts w:ascii="Monaco" w:hAnsi="Monaco" w:cs="Monaco"/>
+          <w:color w:val="000000"/>
+          <w:sz w:val="20"/>
+          <w:szCs w:val="20"/>
+        </w:rPr>
+        <w:t xml:space="preserve"> = </w:t>
+      </w:r>
+      <w:proofErr w:type="spellStart"/>
+      <w:proofErr w:type="gramStart"/>
+      <w:r>
+        <w:rPr>
+          <w:rFonts w:ascii="Monaco" w:hAnsi="Monaco" w:cs="Monaco"/>
+          <w:color w:val="000000"/>
+          <w:sz w:val="20"/>
+          <w:szCs w:val="20"/>
+        </w:rPr>
+        <w:t>LocalTime.</w:t>
+      </w:r>
+      <w:r>
+        <w:rPr>
+          <w:rFonts w:ascii="Monaco" w:hAnsi="Monaco" w:cs="Monaco"/>
+          <w:i/>
+          <w:iCs/>
+          <w:color w:val="000000"/>
+          <w:sz w:val="20"/>
+          <w:szCs w:val="20"/>
+        </w:rPr>
+        <w:t>of</w:t>
+      </w:r>
+      <w:proofErr w:type="spellEnd"/>
+      <w:r>
+        <w:rPr>
+          <w:rFonts w:ascii="Monaco" w:hAnsi="Monaco" w:cs="Monaco"/>
+          <w:color w:val="000000"/>
+          <w:sz w:val="20"/>
+          <w:szCs w:val="20"/>
+        </w:rPr>
+        <w:t>(</w:t>
+      </w:r>
+      <w:proofErr w:type="gramEnd"/>
+      <w:r>
+        <w:rPr>
+          <w:rFonts w:ascii="Monaco" w:hAnsi="Monaco" w:cs="Monaco"/>
+          <w:color w:val="000000"/>
+          <w:sz w:val="20"/>
+          <w:szCs w:val="20"/>
+        </w:rPr>
+        <w:t>12 + 9, 0);</w:t>
+      </w:r>
+    </w:p>
+    <w:p>
+      <w:pPr>
+        <w:pStyle w:val="ListParagraph"/>
+        <w:rPr>
+          <w:rFonts w:ascii="Monaco" w:hAnsi="Monaco" w:cs="Monaco"/>
+          <w:color w:val="000000"/>
+          <w:sz w:val="20"/>
+          <w:szCs w:val="20"/>
+        </w:rPr>
+      </w:pPr>
+      <w:proofErr w:type="spellStart"/>
+      <w:proofErr w:type="gramStart"/>
+      <w:r>
+        <w:rPr>
+          <w:rFonts w:ascii="Monaco" w:hAnsi="Monaco" w:cs="Monaco"/>
+          <w:i/>
+          <w:iCs/>
+          <w:color w:val="000000"/>
+          <w:sz w:val="20"/>
+          <w:szCs w:val="20"/>
+        </w:rPr>
+        <w:t>assertThat</w:t>
+      </w:r>
+      <w:proofErr w:type="spellEnd"/>
+      <w:proofErr w:type="gramEnd"/>
+      <w:r>
+        <w:rPr>
+          <w:rFonts w:ascii="Monaco" w:hAnsi="Monaco" w:cs="Monaco"/>
+          <w:color w:val="000000"/>
+          <w:sz w:val="20"/>
+          <w:szCs w:val="20"/>
+        </w:rPr>
+        <w:t>(</w:t>
+      </w:r>
+      <w:r>
+        <w:rPr>
+          <w:rFonts w:ascii="Monaco" w:hAnsi="Monaco" w:cs="Monaco"/>
+          <w:color w:val="6A3E3E"/>
+          <w:sz w:val="20"/>
+          <w:szCs w:val="20"/>
+        </w:rPr>
+        <w:t>current</w:t>
+      </w:r>
+      <w:r>
+        <w:rPr>
+          <w:rFonts w:ascii="Monaco" w:hAnsi="Monaco" w:cs="Monaco"/>
+          <w:color w:val="000000"/>
+          <w:sz w:val="20"/>
+          <w:szCs w:val="20"/>
+        </w:rPr>
+        <w:t xml:space="preserve"> + </w:t>
+      </w:r>
+      <w:r>
+        <w:rPr>
+          <w:rFonts w:ascii="Monaco" w:hAnsi="Monaco" w:cs="Monaco"/>
+          <w:color w:val="2A00FF"/>
+          <w:sz w:val="20"/>
+          <w:szCs w:val="20"/>
+        </w:rPr>
+        <w:t>" should close after 9pm"</w:t>
+      </w:r>
+      <w:r>
+        <w:rPr>
+          <w:rFonts w:ascii="Monaco" w:hAnsi="Monaco" w:cs="Monaco"/>
+          <w:color w:val="000000"/>
+          <w:sz w:val="20"/>
+          <w:szCs w:val="20"/>
+        </w:rPr>
+        <w:t xml:space="preserve">, </w:t>
+      </w:r>
+    </w:p>
+    <w:p>
+      <w:pPr>
+        <w:pStyle w:val="ListParagraph"/>
+        <w:ind w:firstLine="720"/>
+        <w:rPr>
+          <w:sz w:val="20"/>
+          <w:szCs w:val="20"/>
+        </w:rPr>
+      </w:pPr>
+      <w:proofErr w:type="spellStart"/>
+      <w:proofErr w:type="gramStart"/>
+      <w:r>
+        <w:rPr>
+          <w:rFonts w:ascii="Monaco" w:hAnsi="Monaco" w:cs="Monaco"/>
+          <w:color w:val="6A3E3E"/>
+          <w:sz w:val="20"/>
+          <w:szCs w:val="20"/>
+        </w:rPr>
+        <w:t>current</w:t>
+      </w:r>
+      <w:r>
+        <w:rPr>
+          <w:rFonts w:ascii="Monaco" w:hAnsi="Monaco" w:cs="Monaco"/>
+          <w:color w:val="000000"/>
+          <w:sz w:val="20"/>
+          <w:szCs w:val="20"/>
+        </w:rPr>
+        <w:t>.closes</w:t>
+      </w:r>
+      <w:proofErr w:type="spellEnd"/>
+      <w:proofErr w:type="gramEnd"/>
+      <w:r>
+        <w:rPr>
+          <w:rFonts w:ascii="Monaco" w:hAnsi="Monaco" w:cs="Monaco"/>
+          <w:color w:val="000000"/>
+          <w:sz w:val="20"/>
+          <w:szCs w:val="20"/>
+        </w:rPr>
+        <w:t xml:space="preserve">(), </w:t>
+      </w:r>
+      <w:proofErr w:type="spellStart"/>
+      <w:r>
+        <w:rPr>
+          <w:rFonts w:ascii="Monaco" w:hAnsi="Monaco" w:cs="Monaco"/>
+          <w:i/>
+          <w:iCs/>
+          <w:color w:val="000000"/>
+          <w:sz w:val="20"/>
+          <w:szCs w:val="20"/>
+        </w:rPr>
+        <w:t>greaterThanOrEqualTo</w:t>
+      </w:r>
+      <w:proofErr w:type="spellEnd"/>
+      <w:r>
+        <w:rPr>
+          <w:rFonts w:ascii="Monaco" w:hAnsi="Monaco" w:cs="Monaco"/>
+          <w:color w:val="000000"/>
+          <w:sz w:val="20"/>
+          <w:szCs w:val="20"/>
+        </w:rPr>
+        <w:t>(</w:t>
+      </w:r>
+      <w:proofErr w:type="spellStart"/>
+      <w:r>
+        <w:rPr>
+          <w:rFonts w:ascii="Monaco" w:hAnsi="Monaco" w:cs="Monaco"/>
+          <w:color w:val="6A3E3E"/>
+          <w:sz w:val="20"/>
+          <w:szCs w:val="20"/>
+        </w:rPr>
+        <w:t>ninePm</w:t>
+      </w:r>
+      <w:proofErr w:type="spellEnd"/>
+      <w:r>
+        <w:rPr>
+          <w:rFonts w:ascii="Monaco" w:hAnsi="Monaco" w:cs="Monaco"/>
+          <w:color w:val="000000"/>
+          <w:sz w:val="20"/>
+          <w:szCs w:val="20"/>
+        </w:rPr>
+        <w:t>));</w:t>
+      </w:r>
+    </w:p>
+    <w:p>
+      <w:pPr>
+        <w:rPr>
+          <w:sz w:val="20"/>
+          <w:szCs w:val="20"/>
+        </w:rPr>
+      </w:pPr>
+    </w:p>
+    <w:p>
+      <w:pPr>
+        <w:pStyle w:val="ListParagraph"/>
+        <w:numPr>
+          <w:ilvl w:val="0"/>
+          <w:numId w:val="6"/>
+        </w:numPr>
+      </w:pPr>
+      <w:r>
+        <w:t>Run the unit tests and notice how the method was called three times:</w:t>
+      </w:r>
+    </w:p>
+    <w:p>
+      <w:pPr>
+        <w:pStyle w:val="ListParagraph"/>
+      </w:pPr>
+      <w:r>
+        <w:rPr>
+          <w:noProof/>
+        </w:rPr>
+        <w:drawing>
+          <wp:inline distT="0" distB="0" distL="0" distR="0" wp14:anchorId="7838EDFC" wp14:editId="3B0ECBBE">
+            <wp:extent cx="3024979" cy="796047"/>
+            <wp:effectExtent l="0" t="0" r="0" b="0"/>
+            <wp:docPr id="4" name="Picture 4"/>
+            <wp:cNvGraphicFramePr>
+              <a:graphicFrameLocks xmlns:a="http://schemas.openxmlformats.org/drawingml/2006/main" noChangeAspect="1"/>
+            </wp:cNvGraphicFramePr>
+            <a:graphic xmlns:a="http://schemas.openxmlformats.org/drawingml/2006/main">
+              <a:graphicData uri="http://schemas.openxmlformats.org/drawingml/2006/picture">
+                <pic:pic xmlns:pic="http://schemas.openxmlformats.org/drawingml/2006/picture">
+                  <pic:nvPicPr>
+                    <pic:cNvPr id="0" name="Picture 4"/>
+                    <pic:cNvPicPr>
+                      <a:picLocks noChangeAspect="1" noChangeArrowheads="1"/>
+                    </pic:cNvPicPr>
+                  </pic:nvPicPr>
+                  <pic:blipFill>
+                    <a:blip r:embed="rId10">
+                      <a:extLst>
+                        <a:ext uri="{28A0092B-C50C-407E-A947-70E740481C1C}">
+                          <a14:useLocalDpi xmlns:a14="http://schemas.microsoft.com/office/drawing/2010/main" val="0"/>
+                        </a:ext>
+                      </a:extLst>
+                    </a:blip>
+                    <a:srcRect/>
+                    <a:stretch>
+                      <a:fillRect/>
+                    </a:stretch>
+                  </pic:blipFill>
+                  <pic:spPr bwMode="auto">
+                    <a:xfrm>
+                      <a:off x="0" y="0"/>
+                      <a:ext cx="3024979" cy="796047"/>
+                    </a:xfrm>
+                    <a:prstGeom prst="rect">
+                      <a:avLst/>
+                    </a:prstGeom>
+                    <a:noFill/>
+                    <a:ln>
+                      <a:noFill/>
+                    </a:ln>
+                  </pic:spPr>
+                </pic:pic>
+              </a:graphicData>
+            </a:graphic>
+          </wp:inline>
+        </w:drawing>
+      </w:r>
+    </w:p>
+    <w:p>
+      <w:pPr>
+        <w:pStyle w:val="ListParagraph"/>
+      </w:pPr>
+    </w:p>
+    <w:p>
+      <w:pPr>
+        <w:pStyle w:val="ListParagraph"/>
+        <w:numPr>
+          <w:ilvl w:val="0"/>
+          <w:numId w:val="6"/>
+        </w:numPr>
+      </w:pPr>
+      <w:r>
+        <w:t xml:space="preserve">Optionally, check the Maven console and see that </w:t>
+      </w:r>
+      <w:proofErr w:type="spellStart"/>
+      <w:r>
+        <w:t>FishermansWharfEnumParam</w:t>
+      </w:r>
+      <w:proofErr w:type="spellEnd"/>
+      <w:r>
+        <w:t xml:space="preserve"> test has three tests in the output.</w:t>
+      </w:r>
+    </w:p>
+    <w:p>
+      <w:pPr>
+        <w:pStyle w:val="Heading3"/>
+      </w:pPr>
+      <w:r>
+        <w:t xml:space="preserve">Step 4.2 – Migrating </w:t>
+      </w:r>
+      <w:proofErr w:type="spellStart"/>
+      <w:r>
+        <w:t>ThirtyNinthAnniveraryEventsTest</w:t>
+      </w:r>
+      <w:proofErr w:type="spellEnd"/>
+    </w:p>
+    <w:p>
+      <w:r>
+        <w:t>Now we have a test in which the data was externalized so users could provide it.  The parameterized test reads from a file and builds tests for each of the scenarios. The logic to read the file and create the parameters is ugly, but does work. Let’s fix it, shall we?</w:t>
+      </w:r>
+    </w:p>
+    <w:p/>
+    <w:p>
+      <w:pPr>
+        <w:pStyle w:val="ListParagraph"/>
+        <w:numPr>
+          <w:ilvl w:val="0"/>
+          <w:numId w:val="7"/>
+        </w:numPr>
+      </w:pPr>
+      <w:r>
+        <w:t>This time we are going to add an annotation with a parameter so the display name is printed nicely:</w:t>
+      </w:r>
+    </w:p>
+    <w:p>
+      <w:pPr>
+        <w:pStyle w:val="ListParagraph"/>
+        <w:rPr>
+          <w:sz w:val="20"/>
+          <w:szCs w:val="20"/>
+        </w:rPr>
+      </w:pPr>
+      <w:proofErr w:type="gramStart"/>
+      <w:r>
+        <w:rPr>
+          <w:rFonts w:ascii="Monaco" w:hAnsi="Monaco" w:cs="Monaco"/>
+          <w:color w:val="646464"/>
+          <w:sz w:val="20"/>
+          <w:szCs w:val="20"/>
+        </w:rPr>
+        <w:t>@</w:t>
+      </w:r>
+      <w:proofErr w:type="spellStart"/>
+      <w:r>
+        <w:rPr>
+          <w:rFonts w:ascii="Monaco" w:hAnsi="Monaco" w:cs="Monaco"/>
+          <w:color w:val="646464"/>
+          <w:sz w:val="20"/>
+          <w:szCs w:val="20"/>
+        </w:rPr>
+        <w:t>ParameterizedTest</w:t>
+      </w:r>
+      <w:proofErr w:type="spellEnd"/>
+      <w:r>
+        <w:rPr>
+          <w:rFonts w:ascii="Monaco" w:hAnsi="Monaco" w:cs="Monaco"/>
+          <w:color w:val="000000"/>
+          <w:sz w:val="20"/>
+          <w:szCs w:val="20"/>
+        </w:rPr>
+        <w:t>(</w:t>
+      </w:r>
+      <w:proofErr w:type="gramEnd"/>
+      <w:r>
+        <w:rPr>
+          <w:rFonts w:ascii="Monaco" w:hAnsi="Monaco" w:cs="Monaco"/>
+          <w:color w:val="000000"/>
+          <w:sz w:val="20"/>
+          <w:szCs w:val="20"/>
+        </w:rPr>
+        <w:t xml:space="preserve">name = </w:t>
+      </w:r>
+      <w:r>
+        <w:rPr>
+          <w:rFonts w:ascii="Monaco" w:hAnsi="Monaco" w:cs="Monaco"/>
+          <w:color w:val="2A00FF"/>
+          <w:sz w:val="20"/>
+          <w:szCs w:val="20"/>
+        </w:rPr>
+        <w:t>"{0}"</w:t>
+      </w:r>
+      <w:r>
+        <w:rPr>
+          <w:rFonts w:ascii="Monaco" w:hAnsi="Monaco" w:cs="Monaco"/>
+          <w:color w:val="000000"/>
+          <w:sz w:val="20"/>
+          <w:szCs w:val="20"/>
+        </w:rPr>
+        <w:t>)</w:t>
+      </w:r>
+    </w:p>
+    <w:p>
+      <w:pPr>
+        <w:pStyle w:val="ListParagraph"/>
+      </w:pPr>
+    </w:p>
+    <w:p>
+      <w:pPr>
+        <w:pStyle w:val="ListParagraph"/>
+        <w:numPr>
+          <w:ilvl w:val="0"/>
+          <w:numId w:val="7"/>
+        </w:numPr>
+      </w:pPr>
+      <w:r>
+        <w:t xml:space="preserve">Now we have to tell JUnit where to find the CSV. Worth noting that the file name doesn’t matter if the </w:t>
+      </w:r>
+      <w:proofErr w:type="spellStart"/>
+      <w:r>
+        <w:t>csv</w:t>
+      </w:r>
+      <w:proofErr w:type="spellEnd"/>
+      <w:r>
+        <w:t xml:space="preserve"> formatting is preserved. It is even smart enough to ignore comments!</w:t>
+      </w:r>
+      <w:r>
+        <w:t xml:space="preserve"> Also worth noticing is that JUnit is looking on the classpath so we don’t specify the directory </w:t>
+      </w:r>
+      <w:proofErr w:type="spellStart"/>
+      <w:r>
+        <w:t>src</w:t>
+      </w:r>
+      <w:proofErr w:type="spellEnd"/>
+      <w:r>
+        <w:t>/test/resources anymore.</w:t>
+      </w:r>
+    </w:p>
+    <w:p>
+      <w:pPr>
+        <w:pStyle w:val="ListParagraph"/>
+        <w:rPr>
+          <w:sz w:val="20"/>
+          <w:szCs w:val="20"/>
+        </w:rPr>
+      </w:pPr>
+      <w:proofErr w:type="gramStart"/>
+      <w:r>
+        <w:rPr>
+          <w:rFonts w:ascii="Monaco" w:hAnsi="Monaco" w:cs="Monaco"/>
+          <w:color w:val="646464"/>
+          <w:sz w:val="20"/>
+          <w:szCs w:val="20"/>
+        </w:rPr>
+        <w:t>@</w:t>
+      </w:r>
+      <w:proofErr w:type="spellStart"/>
+      <w:r>
+        <w:rPr>
+          <w:rFonts w:ascii="Monaco" w:hAnsi="Monaco" w:cs="Monaco"/>
+          <w:color w:val="646464"/>
+          <w:sz w:val="20"/>
+          <w:szCs w:val="20"/>
+        </w:rPr>
+        <w:t>CsvFileSource</w:t>
+      </w:r>
+      <w:proofErr w:type="spellEnd"/>
+      <w:r>
+        <w:rPr>
+          <w:rFonts w:ascii="Monaco" w:hAnsi="Monaco" w:cs="Monaco"/>
+          <w:color w:val="000000"/>
+          <w:sz w:val="20"/>
+          <w:szCs w:val="20"/>
+        </w:rPr>
+        <w:t>(</w:t>
+      </w:r>
+      <w:proofErr w:type="gramEnd"/>
+      <w:r>
+        <w:rPr>
+          <w:rFonts w:ascii="Monaco" w:hAnsi="Monaco" w:cs="Monaco"/>
+          <w:color w:val="000000"/>
+          <w:sz w:val="20"/>
+          <w:szCs w:val="20"/>
+        </w:rPr>
+        <w:t xml:space="preserve">resources = { </w:t>
+      </w:r>
+      <w:r>
+        <w:rPr>
+          <w:rFonts w:ascii="Monaco" w:hAnsi="Monaco" w:cs="Monaco"/>
+          <w:color w:val="2A00FF"/>
+          <w:sz w:val="20"/>
+          <w:szCs w:val="20"/>
+        </w:rPr>
+        <w:t>"/39-tests.txt"</w:t>
+      </w:r>
+      <w:r>
+        <w:rPr>
+          <w:rFonts w:ascii="Monaco" w:hAnsi="Monaco" w:cs="Monaco"/>
+          <w:color w:val="000000"/>
+          <w:sz w:val="20"/>
+          <w:szCs w:val="20"/>
+        </w:rPr>
+        <w:t xml:space="preserve"> })</w:t>
+      </w:r>
+    </w:p>
+    <w:p/>
+    <w:p>
+      <w:pPr>
+        <w:pStyle w:val="ListParagraph"/>
+        <w:numPr>
+          <w:ilvl w:val="0"/>
+          <w:numId w:val="7"/>
+        </w:numPr>
+      </w:pPr>
+      <w:r>
+        <w:t>Next add the two parameters to the test method</w:t>
+      </w:r>
+    </w:p>
+    <w:p>
+      <w:pPr>
+        <w:pStyle w:val="ListParagraph"/>
+        <w:rPr>
+          <w:sz w:val="20"/>
+          <w:szCs w:val="20"/>
+        </w:rPr>
+      </w:pPr>
+      <w:proofErr w:type="spellStart"/>
+      <w:r>
+        <w:rPr>
+          <w:rFonts w:ascii="Monaco" w:hAnsi="Monaco" w:cs="Monaco"/>
+          <w:color w:val="000000"/>
+          <w:sz w:val="20"/>
+          <w:szCs w:val="20"/>
+        </w:rPr>
+        <w:t>LocalDate</w:t>
+      </w:r>
+      <w:proofErr w:type="spellEnd"/>
+      <w:r>
+        <w:rPr>
+          <w:rFonts w:ascii="Monaco" w:hAnsi="Monaco" w:cs="Monaco"/>
+          <w:color w:val="000000"/>
+          <w:sz w:val="20"/>
+          <w:szCs w:val="20"/>
+        </w:rPr>
+        <w:t xml:space="preserve"> </w:t>
+      </w:r>
+      <w:r>
+        <w:rPr>
+          <w:rFonts w:ascii="Monaco" w:hAnsi="Monaco" w:cs="Monaco"/>
+          <w:color w:val="6A3E3E"/>
+          <w:sz w:val="20"/>
+          <w:szCs w:val="20"/>
+        </w:rPr>
+        <w:t>date</w:t>
+      </w:r>
+      <w:r>
+        <w:rPr>
+          <w:rFonts w:ascii="Monaco" w:hAnsi="Monaco" w:cs="Monaco"/>
+          <w:color w:val="000000"/>
+          <w:sz w:val="20"/>
+          <w:szCs w:val="20"/>
+        </w:rPr>
+        <w:t xml:space="preserve">, </w:t>
+      </w:r>
+      <w:proofErr w:type="gramStart"/>
+      <w:r>
+        <w:rPr>
+          <w:rFonts w:ascii="Monaco" w:hAnsi="Monaco" w:cs="Monaco"/>
+          <w:b/>
+          <w:bCs/>
+          <w:color w:val="7F0055"/>
+          <w:sz w:val="20"/>
+          <w:szCs w:val="20"/>
+        </w:rPr>
+        <w:t>boolean</w:t>
+      </w:r>
+      <w:proofErr w:type="gramEnd"/>
+      <w:r>
+        <w:rPr>
+          <w:rFonts w:ascii="Monaco" w:hAnsi="Monaco" w:cs="Monaco"/>
+          <w:color w:val="000000"/>
+          <w:sz w:val="20"/>
+          <w:szCs w:val="20"/>
+        </w:rPr>
+        <w:t xml:space="preserve"> </w:t>
+      </w:r>
+      <w:proofErr w:type="spellStart"/>
+      <w:r>
+        <w:rPr>
+          <w:rFonts w:ascii="Monaco" w:hAnsi="Monaco" w:cs="Monaco"/>
+          <w:color w:val="6A3E3E"/>
+          <w:sz w:val="20"/>
+          <w:szCs w:val="20"/>
+        </w:rPr>
+        <w:t>expectedResult</w:t>
+      </w:r>
+      <w:proofErr w:type="spellEnd"/>
+    </w:p>
+    <w:p>
+      <w:pPr>
+        <w:pStyle w:val="ListParagraph"/>
+      </w:pPr>
+    </w:p>
+    <w:p>
+      <w:pPr>
+        <w:pStyle w:val="ListParagraph"/>
+        <w:numPr>
+          <w:ilvl w:val="0"/>
+          <w:numId w:val="7"/>
+        </w:numPr>
+      </w:pPr>
+      <w:r>
+        <w:t>Finally, delete all the unnecessary code: the @</w:t>
+      </w:r>
+      <w:proofErr w:type="spellStart"/>
+      <w:r>
+        <w:t>RunWith</w:t>
+      </w:r>
+      <w:proofErr w:type="spellEnd"/>
+      <w:r>
+        <w:t xml:space="preserve"> annotation and the entire static method. Feels good to remove that ugly code, doesn’t it.</w:t>
+      </w:r>
+    </w:p>
+    <w:p>
+      <w:pPr>
+        <w:pStyle w:val="ListParagraph"/>
+      </w:pPr>
+    </w:p>
+    <w:p>
+      <w:pPr>
+        <w:pStyle w:val="ListParagraph"/>
+        <w:numPr>
+          <w:ilvl w:val="0"/>
+          <w:numId w:val="7"/>
+        </w:numPr>
+      </w:pPr>
+      <w:r>
+        <w:t>Try to run the test. You’ll likely get an error about there not being runnable methods. (I see this in both Maven and Eclipse). No worries. Just add a dummy method and try again:</w:t>
+      </w:r>
+    </w:p>
+    <w:p>
+      <w:pPr>
+        <w:widowControl w:val="0"/>
+        <w:autoSpaceDE w:val="0"/>
+        <w:autoSpaceDN w:val="0"/>
+        <w:adjustRightInd w:val="0"/>
+        <w:ind w:firstLine="720"/>
+        <w:rPr>
+          <w:rFonts w:ascii="Monaco" w:hAnsi="Monaco" w:cs="Monaco"/>
+          <w:sz w:val="20"/>
+          <w:szCs w:val="20"/>
+        </w:rPr>
+      </w:pPr>
+      <w:r>
+        <w:rPr>
+          <w:rFonts w:ascii="Monaco" w:hAnsi="Monaco" w:cs="Monaco"/>
+          <w:color w:val="646464"/>
+          <w:sz w:val="20"/>
+          <w:szCs w:val="20"/>
+        </w:rPr>
+        <w:t>@Test</w:t>
+      </w:r>
+    </w:p>
+    <w:p>
+      <w:pPr>
+        <w:widowControl w:val="0"/>
+        <w:autoSpaceDE w:val="0"/>
+        <w:autoSpaceDN w:val="0"/>
+        <w:adjustRightInd w:val="0"/>
+        <w:ind w:left="720"/>
+        <w:rPr>
+          <w:rFonts w:ascii="Monaco" w:hAnsi="Monaco" w:cs="Monaco"/>
+          <w:sz w:val="20"/>
+          <w:szCs w:val="20"/>
+        </w:rPr>
+      </w:pPr>
+      <w:proofErr w:type="gramStart"/>
+      <w:r>
+        <w:rPr>
+          <w:rFonts w:ascii="Monaco" w:hAnsi="Monaco" w:cs="Monaco"/>
+          <w:b/>
+          <w:bCs/>
+          <w:color w:val="7F0055"/>
+          <w:sz w:val="20"/>
+          <w:szCs w:val="20"/>
+        </w:rPr>
+        <w:t>public</w:t>
+      </w:r>
+      <w:proofErr w:type="gramEnd"/>
+      <w:r>
+        <w:rPr>
+          <w:rFonts w:ascii="Monaco" w:hAnsi="Monaco" w:cs="Monaco"/>
+          <w:color w:val="000000"/>
+          <w:sz w:val="20"/>
+          <w:szCs w:val="20"/>
+        </w:rPr>
+        <w:t xml:space="preserve"> </w:t>
+      </w:r>
+      <w:r>
+        <w:rPr>
+          <w:rFonts w:ascii="Monaco" w:hAnsi="Monaco" w:cs="Monaco"/>
+          <w:b/>
+          <w:bCs/>
+          <w:color w:val="7F0055"/>
+          <w:sz w:val="20"/>
+          <w:szCs w:val="20"/>
+        </w:rPr>
+        <w:t>void</w:t>
+      </w:r>
+      <w:r>
+        <w:rPr>
+          <w:rFonts w:ascii="Monaco" w:hAnsi="Monaco" w:cs="Monaco"/>
+          <w:color w:val="000000"/>
+          <w:sz w:val="20"/>
+          <w:szCs w:val="20"/>
+        </w:rPr>
+        <w:t xml:space="preserve"> </w:t>
+      </w:r>
+      <w:proofErr w:type="spellStart"/>
+      <w:r>
+        <w:rPr>
+          <w:rFonts w:ascii="Monaco" w:hAnsi="Monaco" w:cs="Monaco"/>
+          <w:color w:val="000000"/>
+          <w:sz w:val="20"/>
+          <w:szCs w:val="20"/>
+        </w:rPr>
+        <w:t>dummyTestSoRuns</w:t>
+      </w:r>
+      <w:proofErr w:type="spellEnd"/>
+      <w:r>
+        <w:rPr>
+          <w:rFonts w:ascii="Monaco" w:hAnsi="Monaco" w:cs="Monaco"/>
+          <w:color w:val="000000"/>
+          <w:sz w:val="20"/>
+          <w:szCs w:val="20"/>
+        </w:rPr>
+        <w:t>() {</w:t>
+      </w:r>
+    </w:p>
+    <w:p>
+      <w:pPr>
+        <w:widowControl w:val="0"/>
+        <w:autoSpaceDE w:val="0"/>
+        <w:autoSpaceDN w:val="0"/>
+        <w:adjustRightInd w:val="0"/>
+        <w:ind w:left="720"/>
+        <w:rPr>
+          <w:rFonts w:ascii="Monaco" w:hAnsi="Monaco" w:cs="Monaco"/>
+          <w:sz w:val="20"/>
+          <w:szCs w:val="20"/>
+        </w:rPr>
+      </w:pPr>
+      <w:r>
+        <w:rPr>
+          <w:rFonts w:ascii="Monaco" w:hAnsi="Monaco" w:cs="Monaco"/>
+          <w:color w:val="3F7F5F"/>
+          <w:sz w:val="20"/>
+          <w:szCs w:val="20"/>
+        </w:rPr>
+        <w:t xml:space="preserve">  </w:t>
+      </w:r>
+      <w:r>
+        <w:rPr>
+          <w:rFonts w:ascii="Monaco" w:hAnsi="Monaco" w:cs="Monaco"/>
+          <w:color w:val="3F7F5F"/>
+          <w:sz w:val="20"/>
+          <w:szCs w:val="20"/>
+        </w:rPr>
+        <w:t xml:space="preserve">// </w:t>
+      </w:r>
+      <w:proofErr w:type="gramStart"/>
+      <w:r>
+        <w:rPr>
+          <w:rFonts w:ascii="Monaco" w:hAnsi="Monaco" w:cs="Monaco"/>
+          <w:color w:val="3F7F5F"/>
+          <w:sz w:val="20"/>
+          <w:szCs w:val="20"/>
+        </w:rPr>
+        <w:t>no</w:t>
+      </w:r>
+      <w:proofErr w:type="gramEnd"/>
+      <w:r>
+        <w:rPr>
+          <w:rFonts w:ascii="Monaco" w:hAnsi="Monaco" w:cs="Monaco"/>
+          <w:color w:val="3F7F5F"/>
+          <w:sz w:val="20"/>
+          <w:szCs w:val="20"/>
+        </w:rPr>
+        <w:t xml:space="preserve"> </w:t>
+      </w:r>
+      <w:r>
+        <w:rPr>
+          <w:rFonts w:ascii="Monaco" w:hAnsi="Monaco" w:cs="Monaco"/>
+          <w:color w:val="3F7F5F"/>
+          <w:sz w:val="20"/>
+          <w:szCs w:val="20"/>
+          <w:u w:val="single"/>
+        </w:rPr>
+        <w:t>op</w:t>
+      </w:r>
+    </w:p>
+    <w:p>
+      <w:pPr>
+        <w:pStyle w:val="ListParagraph"/>
+        <w:rPr>
+          <w:sz w:val="20"/>
+          <w:szCs w:val="20"/>
+        </w:rPr>
+      </w:pPr>
+      <w:r>
+        <w:rPr>
+          <w:rFonts w:ascii="Monaco" w:hAnsi="Monaco" w:cs="Monaco"/>
+          <w:color w:val="000000"/>
+          <w:sz w:val="20"/>
+          <w:szCs w:val="20"/>
+        </w:rPr>
+        <w:t>}</w:t>
+      </w:r>
       <w:bookmarkStart w:id="11" w:name="_GoBack"/>
       <w:bookmarkEnd w:id="11"/>
-      <w:r>
-        <w:br w:type="page"/>
-      </w:r>
-    </w:p>
-    <w:p/>
+    </w:p>
+    <w:p>
+      <w:pPr>
+        <w:pStyle w:val="ListParagraph"/>
+      </w:pPr>
+    </w:p>
+    <w:p>
+      <w:pPr>
+        <w:pStyle w:val="ListParagraph"/>
+      </w:pPr>
+    </w:p>
+    <w:p>
+      <w:pPr>
+        <w:pStyle w:val="ListParagraph"/>
+      </w:pPr>
+    </w:p>
     <w:p>
       <w:pPr>
         <w:pStyle w:val="Heading2"/>
@@ -6023,7 +7233,7 @@
   <w:abstractNum w:abstractNumId="0">
     <w:nsid w:val="05967BA2"/>
     <w:multiLevelType w:val="hybridMultilevel"/>
-    <w:tmpl w:val="7BCEEAAE"/>
+    <w:tmpl w:val="957E9196"/>
     <w:lvl w:ilvl="0" w:tplc="0409000F">
       <w:start w:val="1"/>
       <w:numFmt w:val="decimal"/>
@@ -6107,6 +7317,92 @@
     </w:lvl>
   </w:abstractNum>
   <w:abstractNum w:abstractNumId="1">
+    <w:nsid w:val="0D261370"/>
+    <w:multiLevelType w:val="hybridMultilevel"/>
+    <w:tmpl w:val="62F2488A"/>
+    <w:lvl w:ilvl="0" w:tplc="0409000F">
+      <w:start w:val="1"/>
+      <w:numFmt w:val="decimal"/>
+      <w:lvlText w:val="%1."/>
+      <w:lvlJc w:val="left"/>
+      <w:pPr>
+        <w:ind w:left="720" w:hanging="360"/>
+      </w:pPr>
+    </w:lvl>
+    <w:lvl w:ilvl="1" w:tplc="04090019" w:tentative="1">
+      <w:start w:val="1"/>
+      <w:numFmt w:val="lowerLetter"/>
+      <w:lvlText w:val="%2."/>
+      <w:lvlJc w:val="left"/>
+      <w:pPr>
+        <w:ind w:left="1440" w:hanging="360"/>
+      </w:pPr>
+    </w:lvl>
+    <w:lvl w:ilvl="2" w:tplc="0409001B" w:tentative="1">
+      <w:start w:val="1"/>
+      <w:numFmt w:val="lowerRoman"/>
+      <w:lvlText w:val="%3."/>
+      <w:lvlJc w:val="right"/>
+      <w:pPr>
+        <w:ind w:left="2160" w:hanging="180"/>
+      </w:pPr>
+    </w:lvl>
+    <w:lvl w:ilvl="3" w:tplc="0409000F" w:tentative="1">
+      <w:start w:val="1"/>
+      <w:numFmt w:val="decimal"/>
+      <w:lvlText w:val="%4."/>
+      <w:lvlJc w:val="left"/>
+      <w:pPr>
+        <w:ind w:left="2880" w:hanging="360"/>
+      </w:pPr>
+    </w:lvl>
+    <w:lvl w:ilvl="4" w:tplc="04090019" w:tentative="1">
+      <w:start w:val="1"/>
+      <w:numFmt w:val="lowerLetter"/>
+      <w:lvlText w:val="%5."/>
+      <w:lvlJc w:val="left"/>
+      <w:pPr>
+        <w:ind w:left="3600" w:hanging="360"/>
+      </w:pPr>
+    </w:lvl>
+    <w:lvl w:ilvl="5" w:tplc="0409001B" w:tentative="1">
+      <w:start w:val="1"/>
+      <w:numFmt w:val="lowerRoman"/>
+      <w:lvlText w:val="%6."/>
+      <w:lvlJc w:val="right"/>
+      <w:pPr>
+        <w:ind w:left="4320" w:hanging="180"/>
+      </w:pPr>
+    </w:lvl>
+    <w:lvl w:ilvl="6" w:tplc="0409000F" w:tentative="1">
+      <w:start w:val="1"/>
+      <w:numFmt w:val="decimal"/>
+      <w:lvlText w:val="%7."/>
+      <w:lvlJc w:val="left"/>
+      <w:pPr>
+        <w:ind w:left="5040" w:hanging="360"/>
+      </w:pPr>
+    </w:lvl>
+    <w:lvl w:ilvl="7" w:tplc="04090019" w:tentative="1">
+      <w:start w:val="1"/>
+      <w:numFmt w:val="lowerLetter"/>
+      <w:lvlText w:val="%8."/>
+      <w:lvlJc w:val="left"/>
+      <w:pPr>
+        <w:ind w:left="5760" w:hanging="360"/>
+      </w:pPr>
+    </w:lvl>
+    <w:lvl w:ilvl="8" w:tplc="0409001B" w:tentative="1">
+      <w:start w:val="1"/>
+      <w:numFmt w:val="lowerRoman"/>
+      <w:lvlText w:val="%9."/>
+      <w:lvlJc w:val="right"/>
+      <w:pPr>
+        <w:ind w:left="6480" w:hanging="180"/>
+      </w:pPr>
+    </w:lvl>
+  </w:abstractNum>
+  <w:abstractNum w:abstractNumId="2">
     <w:nsid w:val="0EB84D9E"/>
     <w:multiLevelType w:val="hybridMultilevel"/>
     <w:tmpl w:val="7BCEEAAE"/>
@@ -6192,7 +7488,93 @@
       </w:pPr>
     </w:lvl>
   </w:abstractNum>
-  <w:abstractNum w:abstractNumId="2">
+  <w:abstractNum w:abstractNumId="3">
+    <w:nsid w:val="26E71C26"/>
+    <w:multiLevelType w:val="hybridMultilevel"/>
+    <w:tmpl w:val="62F2488A"/>
+    <w:lvl w:ilvl="0" w:tplc="0409000F">
+      <w:start w:val="1"/>
+      <w:numFmt w:val="decimal"/>
+      <w:lvlText w:val="%1."/>
+      <w:lvlJc w:val="left"/>
+      <w:pPr>
+        <w:ind w:left="720" w:hanging="360"/>
+      </w:pPr>
+    </w:lvl>
+    <w:lvl w:ilvl="1" w:tplc="04090019" w:tentative="1">
+      <w:start w:val="1"/>
+      <w:numFmt w:val="lowerLetter"/>
+      <w:lvlText w:val="%2."/>
+      <w:lvlJc w:val="left"/>
+      <w:pPr>
+        <w:ind w:left="1440" w:hanging="360"/>
+      </w:pPr>
+    </w:lvl>
+    <w:lvl w:ilvl="2" w:tplc="0409001B" w:tentative="1">
+      <w:start w:val="1"/>
+      <w:numFmt w:val="lowerRoman"/>
+      <w:lvlText w:val="%3."/>
+      <w:lvlJc w:val="right"/>
+      <w:pPr>
+        <w:ind w:left="2160" w:hanging="180"/>
+      </w:pPr>
+    </w:lvl>
+    <w:lvl w:ilvl="3" w:tplc="0409000F" w:tentative="1">
+      <w:start w:val="1"/>
+      <w:numFmt w:val="decimal"/>
+      <w:lvlText w:val="%4."/>
+      <w:lvlJc w:val="left"/>
+      <w:pPr>
+        <w:ind w:left="2880" w:hanging="360"/>
+      </w:pPr>
+    </w:lvl>
+    <w:lvl w:ilvl="4" w:tplc="04090019" w:tentative="1">
+      <w:start w:val="1"/>
+      <w:numFmt w:val="lowerLetter"/>
+      <w:lvlText w:val="%5."/>
+      <w:lvlJc w:val="left"/>
+      <w:pPr>
+        <w:ind w:left="3600" w:hanging="360"/>
+      </w:pPr>
+    </w:lvl>
+    <w:lvl w:ilvl="5" w:tplc="0409001B" w:tentative="1">
+      <w:start w:val="1"/>
+      <w:numFmt w:val="lowerRoman"/>
+      <w:lvlText w:val="%6."/>
+      <w:lvlJc w:val="right"/>
+      <w:pPr>
+        <w:ind w:left="4320" w:hanging="180"/>
+      </w:pPr>
+    </w:lvl>
+    <w:lvl w:ilvl="6" w:tplc="0409000F" w:tentative="1">
+      <w:start w:val="1"/>
+      <w:numFmt w:val="decimal"/>
+      <w:lvlText w:val="%7."/>
+      <w:lvlJc w:val="left"/>
+      <w:pPr>
+        <w:ind w:left="5040" w:hanging="360"/>
+      </w:pPr>
+    </w:lvl>
+    <w:lvl w:ilvl="7" w:tplc="04090019" w:tentative="1">
+      <w:start w:val="1"/>
+      <w:numFmt w:val="lowerLetter"/>
+      <w:lvlText w:val="%8."/>
+      <w:lvlJc w:val="left"/>
+      <w:pPr>
+        <w:ind w:left="5760" w:hanging="360"/>
+      </w:pPr>
+    </w:lvl>
+    <w:lvl w:ilvl="8" w:tplc="0409001B" w:tentative="1">
+      <w:start w:val="1"/>
+      <w:numFmt w:val="lowerRoman"/>
+      <w:lvlText w:val="%9."/>
+      <w:lvlJc w:val="right"/>
+      <w:pPr>
+        <w:ind w:left="6480" w:hanging="180"/>
+      </w:pPr>
+    </w:lvl>
+  </w:abstractNum>
+  <w:abstractNum w:abstractNumId="4">
     <w:nsid w:val="28AA337F"/>
     <w:multiLevelType w:val="hybridMultilevel"/>
     <w:tmpl w:val="6B2C16DA"/>
@@ -6278,7 +7660,7 @@
       </w:pPr>
     </w:lvl>
   </w:abstractNum>
-  <w:abstractNum w:abstractNumId="3">
+  <w:abstractNum w:abstractNumId="5">
     <w:nsid w:val="72A04730"/>
     <w:multiLevelType w:val="hybridMultilevel"/>
     <w:tmpl w:val="C1F6854C"/>
@@ -6364,7 +7746,7 @@
       </w:pPr>
     </w:lvl>
   </w:abstractNum>
-  <w:abstractNum w:abstractNumId="4">
+  <w:abstractNum w:abstractNumId="6">
     <w:nsid w:val="769C7EA3"/>
     <w:multiLevelType w:val="hybridMultilevel"/>
     <w:tmpl w:val="18AA88F2"/>
@@ -6451,19 +7833,25 @@
     </w:lvl>
   </w:abstractNum>
   <w:num w:numId="1">
-    <w:abstractNumId w:val="4"/>
+    <w:abstractNumId w:val="6"/>
   </w:num>
   <w:num w:numId="2">
-    <w:abstractNumId w:val="3"/>
+    <w:abstractNumId w:val="5"/>
   </w:num>
   <w:num w:numId="3">
-    <w:abstractNumId w:val="2"/>
+    <w:abstractNumId w:val="4"/>
   </w:num>
   <w:num w:numId="4">
     <w:abstractNumId w:val="0"/>
   </w:num>
   <w:num w:numId="5">
+    <w:abstractNumId w:val="2"/>
+  </w:num>
+  <w:num w:numId="6">
     <w:abstractNumId w:val="1"/>
+  </w:num>
+  <w:num w:numId="7">
+    <w:abstractNumId w:val="3"/>
   </w:num>
 </w:numbering>
 </file>

</xml_diff>

<commit_message>
finish parameterized test section
</commit_message>
<xml_diff>
--- a/JUnit 5 HOL Instructions.docx
+++ b/JUnit 5 HOL Instructions.docx
@@ -825,15 +825,7 @@
     </w:p>
     <w:p>
       <w:r>
-        <w:t>In this lab, we are going to be new developers on the san-</w:t>
-      </w:r>
-      <w:proofErr w:type="spellStart"/>
-      <w:r>
-        <w:t>francisco</w:t>
-      </w:r>
-      <w:proofErr w:type="spellEnd"/>
-      <w:r>
-        <w:t>-tourism project. The project currently uses JUnit 4. The goal of step 1 is to confirm we have a known good state to start with.</w:t>
+        <w:t>In this lab, we are going to be new developers on the san-francisco-tourism project. The project currently uses JUnit 4. The goal of step 1 is to confirm we have a known good state to start with.</w:t>
       </w:r>
     </w:p>
     <w:p/>
@@ -861,15 +853,7 @@
     <w:p/>
     <w:p>
       <w:r>
-        <w:t xml:space="preserve">TODO – create screenshots for eclipse and </w:t>
-      </w:r>
-      <w:proofErr w:type="spellStart"/>
-      <w:r>
-        <w:t>intellij</w:t>
-      </w:r>
-      <w:proofErr w:type="spellEnd"/>
-      <w:r>
-        <w:t xml:space="preserve"> once set up VM</w:t>
+        <w:t>TODO – create screenshots for eclipse and intellij once set up VM</w:t>
       </w:r>
     </w:p>
     <w:p/>
@@ -906,15 +890,7 @@
     <w:p/>
     <w:p>
       <w:r>
-        <w:t xml:space="preserve">TODO – create screenshots for eclipse and </w:t>
-      </w:r>
-      <w:proofErr w:type="spellStart"/>
-      <w:r>
-        <w:t>intellij</w:t>
-      </w:r>
-      <w:proofErr w:type="spellEnd"/>
-      <w:r>
-        <w:t xml:space="preserve"> </w:t>
+        <w:t xml:space="preserve">TODO – create screenshots for eclipse and intellij </w:t>
       </w:r>
       <w:r>
         <w:t xml:space="preserve">(maven and built in UI) </w:t>
@@ -1049,8 +1025,6 @@
         </w:rPr>
         <w:t>&lt;</w:t>
       </w:r>
-      <w:proofErr w:type="spellStart"/>
-      <w:proofErr w:type="gramStart"/>
       <w:r>
         <w:rPr>
           <w:rFonts w:ascii="Monaco" w:hAnsi="Monaco" w:cs="Monaco"/>
@@ -1060,8 +1034,6 @@
         </w:rPr>
         <w:t>surefire.version</w:t>
       </w:r>
-      <w:proofErr w:type="spellEnd"/>
-      <w:proofErr w:type="gramEnd"/>
       <w:r>
         <w:rPr>
           <w:rFonts w:ascii="Monaco" w:hAnsi="Monaco" w:cs="Monaco"/>
@@ -1089,7 +1061,6 @@
         </w:rPr>
         <w:t>&lt;/</w:t>
       </w:r>
-      <w:proofErr w:type="spellStart"/>
       <w:r>
         <w:rPr>
           <w:rFonts w:ascii="Monaco" w:hAnsi="Monaco" w:cs="Monaco"/>
@@ -1099,7 +1070,6 @@
         </w:rPr>
         <w:t>surefire.version</w:t>
       </w:r>
-      <w:proofErr w:type="spellEnd"/>
       <w:r>
         <w:rPr>
           <w:rFonts w:ascii="Monaco" w:hAnsi="Monaco" w:cs="Monaco"/>
@@ -1152,8 +1122,6 @@
         </w:rPr>
         <w:t>&lt;</w:t>
       </w:r>
-      <w:proofErr w:type="spellStart"/>
-      <w:proofErr w:type="gramStart"/>
       <w:r>
         <w:rPr>
           <w:rFonts w:ascii="Monaco" w:hAnsi="Monaco" w:cs="Monaco"/>
@@ -1163,8 +1131,6 @@
         </w:rPr>
         <w:t>junit.jupiter.version</w:t>
       </w:r>
-      <w:proofErr w:type="spellEnd"/>
-      <w:proofErr w:type="gramEnd"/>
       <w:r>
         <w:rPr>
           <w:rFonts w:ascii="Monaco" w:hAnsi="Monaco" w:cs="Monaco"/>
@@ -1192,7 +1158,6 @@
         </w:rPr>
         <w:t>&lt;/</w:t>
       </w:r>
-      <w:proofErr w:type="spellStart"/>
       <w:r>
         <w:rPr>
           <w:rFonts w:ascii="Monaco" w:hAnsi="Monaco" w:cs="Monaco"/>
@@ -1202,7 +1167,6 @@
         </w:rPr>
         <w:t>junit.jupiter.version</w:t>
       </w:r>
-      <w:proofErr w:type="spellEnd"/>
       <w:r>
         <w:rPr>
           <w:rFonts w:ascii="Monaco" w:hAnsi="Monaco" w:cs="Monaco"/>
@@ -1232,8 +1196,6 @@
         </w:rPr>
         <w:t>&lt;</w:t>
       </w:r>
-      <w:proofErr w:type="spellStart"/>
-      <w:proofErr w:type="gramStart"/>
       <w:r>
         <w:rPr>
           <w:rFonts w:ascii="Monaco" w:hAnsi="Monaco" w:cs="Monaco"/>
@@ -1243,8 +1205,6 @@
         </w:rPr>
         <w:t>junit.platform.version</w:t>
       </w:r>
-      <w:proofErr w:type="spellEnd"/>
-      <w:proofErr w:type="gramEnd"/>
       <w:r>
         <w:rPr>
           <w:rFonts w:ascii="Monaco" w:hAnsi="Monaco" w:cs="Monaco"/>
@@ -1272,7 +1232,6 @@
         </w:rPr>
         <w:t>&lt;/</w:t>
       </w:r>
-      <w:proofErr w:type="spellStart"/>
       <w:r>
         <w:rPr>
           <w:rFonts w:ascii="Monaco" w:hAnsi="Monaco" w:cs="Monaco"/>
@@ -1282,7 +1241,6 @@
         </w:rPr>
         <w:t>junit.platform.version</w:t>
       </w:r>
-      <w:proofErr w:type="spellEnd"/>
       <w:r>
         <w:rPr>
           <w:rFonts w:ascii="Monaco" w:hAnsi="Monaco" w:cs="Monaco"/>
@@ -1310,8 +1268,6 @@
         </w:rPr>
         <w:t>&lt;</w:t>
       </w:r>
-      <w:proofErr w:type="spellStart"/>
-      <w:proofErr w:type="gramStart"/>
       <w:r>
         <w:rPr>
           <w:rFonts w:ascii="Monaco" w:hAnsi="Monaco" w:cs="Monaco"/>
@@ -1321,8 +1277,6 @@
         </w:rPr>
         <w:t>junit.vintage.version</w:t>
       </w:r>
-      <w:proofErr w:type="spellEnd"/>
-      <w:proofErr w:type="gramEnd"/>
       <w:r>
         <w:rPr>
           <w:rFonts w:ascii="Monaco" w:hAnsi="Monaco" w:cs="Monaco"/>
@@ -1350,7 +1304,6 @@
         </w:rPr>
         <w:t>&lt;/</w:t>
       </w:r>
-      <w:proofErr w:type="spellStart"/>
       <w:r>
         <w:rPr>
           <w:rFonts w:ascii="Monaco" w:hAnsi="Monaco" w:cs="Monaco"/>
@@ -1360,7 +1313,6 @@
         </w:rPr>
         <w:t>junit.vintage.version</w:t>
       </w:r>
-      <w:proofErr w:type="spellEnd"/>
       <w:r>
         <w:rPr>
           <w:rFonts w:ascii="Monaco" w:hAnsi="Monaco" w:cs="Monaco"/>
@@ -1385,15 +1337,7 @@
         </w:numPr>
       </w:pPr>
       <w:r>
-        <w:t xml:space="preserve">Add the Surefire plugin to the &lt;build&gt; section so that a version of Surefire that works with JUnit 5 is used. (2.20 </w:t>
-      </w:r>
-      <w:proofErr w:type="gramStart"/>
-      <w:r>
-        <w:t>does</w:t>
-      </w:r>
-      <w:proofErr w:type="gramEnd"/>
-      <w:r>
-        <w:t xml:space="preserve"> not work as of this time so using 2.19)</w:t>
+        <w:t>Add the Surefire plugin to the &lt;build&gt; section so that a version of Surefire that works with JUnit 5 is used. (2.20 does not work as of this time so using 2.19)</w:t>
       </w:r>
       <w:r>
         <w:t xml:space="preserve">. </w:t>
@@ -1435,7 +1379,6 @@
         </w:rPr>
         <w:t>&lt;</w:t>
       </w:r>
-      <w:proofErr w:type="gramStart"/>
       <w:r>
         <w:rPr>
           <w:rFonts w:ascii="Monaco" w:hAnsi="Monaco" w:cs="Monaco"/>
@@ -1445,7 +1388,6 @@
         </w:rPr>
         <w:t>plugin</w:t>
       </w:r>
-      <w:proofErr w:type="gramEnd"/>
       <w:r>
         <w:rPr>
           <w:rFonts w:ascii="Monaco" w:hAnsi="Monaco" w:cs="Monaco"/>
@@ -1486,8 +1428,6 @@
         </w:rPr>
         <w:t>&lt;</w:t>
       </w:r>
-      <w:proofErr w:type="spellStart"/>
-      <w:proofErr w:type="gramStart"/>
       <w:r>
         <w:rPr>
           <w:rFonts w:ascii="Monaco" w:hAnsi="Monaco" w:cs="Monaco"/>
@@ -1497,8 +1437,6 @@
         </w:rPr>
         <w:t>artifactId</w:t>
       </w:r>
-      <w:proofErr w:type="spellEnd"/>
-      <w:proofErr w:type="gramEnd"/>
       <w:r>
         <w:rPr>
           <w:rFonts w:ascii="Monaco" w:hAnsi="Monaco" w:cs="Monaco"/>
@@ -1565,7 +1503,6 @@
         </w:rPr>
         <w:t>&lt;/</w:t>
       </w:r>
-      <w:proofErr w:type="spellStart"/>
       <w:r>
         <w:rPr>
           <w:rFonts w:ascii="Monaco" w:hAnsi="Monaco" w:cs="Monaco"/>
@@ -1575,7 +1512,6 @@
         </w:rPr>
         <w:t>artifactId</w:t>
       </w:r>
-      <w:proofErr w:type="spellEnd"/>
       <w:r>
         <w:rPr>
           <w:rFonts w:ascii="Monaco" w:hAnsi="Monaco" w:cs="Monaco"/>
@@ -1616,7 +1552,6 @@
         </w:rPr>
         <w:t>&lt;</w:t>
       </w:r>
-      <w:proofErr w:type="gramStart"/>
       <w:r>
         <w:rPr>
           <w:rFonts w:ascii="Monaco" w:hAnsi="Monaco" w:cs="Monaco"/>
@@ -1626,7 +1561,6 @@
         </w:rPr>
         <w:t>version</w:t>
       </w:r>
-      <w:proofErr w:type="gramEnd"/>
       <w:r>
         <w:rPr>
           <w:rFonts w:ascii="Monaco" w:hAnsi="Monaco" w:cs="Monaco"/>
@@ -1643,27 +1577,7 @@
           <w:sz w:val="20"/>
           <w:szCs w:val="20"/>
         </w:rPr>
-        <w:t>${</w:t>
-      </w:r>
-      <w:proofErr w:type="spellStart"/>
-      <w:r>
-        <w:rPr>
-          <w:rFonts w:ascii="Monaco" w:hAnsi="Monaco" w:cs="Monaco"/>
-          <w:color w:val="000000"/>
-          <w:sz w:val="20"/>
-          <w:szCs w:val="20"/>
-        </w:rPr>
-        <w:t>surefire.version</w:t>
-      </w:r>
-      <w:proofErr w:type="spellEnd"/>
-      <w:r>
-        <w:rPr>
-          <w:rFonts w:ascii="Monaco" w:hAnsi="Monaco" w:cs="Monaco"/>
-          <w:color w:val="000000"/>
-          <w:sz w:val="20"/>
-          <w:szCs w:val="20"/>
-        </w:rPr>
-        <w:t>}</w:t>
+        <w:t>${surefire.version}</w:t>
       </w:r>
       <w:r>
         <w:rPr>
@@ -1723,7 +1637,6 @@
         </w:rPr>
         <w:t>&lt;</w:t>
       </w:r>
-      <w:proofErr w:type="gramStart"/>
       <w:r>
         <w:rPr>
           <w:rFonts w:ascii="Monaco" w:hAnsi="Monaco" w:cs="Monaco"/>
@@ -1733,7 +1646,6 @@
         </w:rPr>
         <w:t>dependencies</w:t>
       </w:r>
-      <w:proofErr w:type="gramEnd"/>
       <w:r>
         <w:rPr>
           <w:rFonts w:ascii="Monaco" w:hAnsi="Monaco" w:cs="Monaco"/>
@@ -1774,7 +1686,6 @@
         </w:rPr>
         <w:t>&lt;</w:t>
       </w:r>
-      <w:proofErr w:type="gramStart"/>
       <w:r>
         <w:rPr>
           <w:rFonts w:ascii="Monaco" w:hAnsi="Monaco" w:cs="Monaco"/>
@@ -1784,7 +1695,6 @@
         </w:rPr>
         <w:t>dependency</w:t>
       </w:r>
-      <w:proofErr w:type="gramEnd"/>
       <w:r>
         <w:rPr>
           <w:rFonts w:ascii="Monaco" w:hAnsi="Monaco" w:cs="Monaco"/>
@@ -1825,8 +1735,6 @@
         </w:rPr>
         <w:t>&lt;</w:t>
       </w:r>
-      <w:proofErr w:type="spellStart"/>
-      <w:proofErr w:type="gramStart"/>
       <w:r>
         <w:rPr>
           <w:rFonts w:ascii="Monaco" w:hAnsi="Monaco" w:cs="Monaco"/>
@@ -1836,8 +1744,6 @@
         </w:rPr>
         <w:t>groupId</w:t>
       </w:r>
-      <w:proofErr w:type="spellEnd"/>
-      <w:proofErr w:type="gramEnd"/>
       <w:r>
         <w:rPr>
           <w:rFonts w:ascii="Monaco" w:hAnsi="Monaco" w:cs="Monaco"/>
@@ -1847,7 +1753,6 @@
         </w:rPr>
         <w:t>&gt;</w:t>
       </w:r>
-      <w:proofErr w:type="spellStart"/>
       <w:r>
         <w:rPr>
           <w:rFonts w:ascii="Monaco" w:hAnsi="Monaco" w:cs="Monaco"/>
@@ -1857,7 +1762,6 @@
         </w:rPr>
         <w:t>org.junit.platform</w:t>
       </w:r>
-      <w:proofErr w:type="spellEnd"/>
       <w:r>
         <w:rPr>
           <w:rFonts w:ascii="Monaco" w:hAnsi="Monaco" w:cs="Monaco"/>
@@ -1867,7 +1771,6 @@
         </w:rPr>
         <w:t>&lt;/</w:t>
       </w:r>
-      <w:proofErr w:type="spellStart"/>
       <w:r>
         <w:rPr>
           <w:rFonts w:ascii="Monaco" w:hAnsi="Monaco" w:cs="Monaco"/>
@@ -1877,7 +1780,6 @@
         </w:rPr>
         <w:t>groupId</w:t>
       </w:r>
-      <w:proofErr w:type="spellEnd"/>
       <w:r>
         <w:rPr>
           <w:rFonts w:ascii="Monaco" w:hAnsi="Monaco" w:cs="Monaco"/>
@@ -1919,8 +1821,6 @@
         </w:rPr>
         <w:t>&lt;</w:t>
       </w:r>
-      <w:proofErr w:type="spellStart"/>
-      <w:proofErr w:type="gramStart"/>
       <w:r>
         <w:rPr>
           <w:rFonts w:ascii="Monaco" w:hAnsi="Monaco" w:cs="Monaco"/>
@@ -1930,8 +1830,6 @@
         </w:rPr>
         <w:t>artifactId</w:t>
       </w:r>
-      <w:proofErr w:type="spellEnd"/>
-      <w:proofErr w:type="gramEnd"/>
       <w:r>
         <w:rPr>
           <w:rFonts w:ascii="Monaco" w:hAnsi="Monaco" w:cs="Monaco"/>
@@ -1941,7 +1839,6 @@
         </w:rPr>
         <w:t>&gt;</w:t>
       </w:r>
-      <w:proofErr w:type="spellStart"/>
       <w:r>
         <w:rPr>
           <w:rFonts w:ascii="Monaco" w:hAnsi="Monaco" w:cs="Monaco"/>
@@ -1952,7 +1849,6 @@
         </w:rPr>
         <w:t>junit</w:t>
       </w:r>
-      <w:proofErr w:type="spellEnd"/>
       <w:r>
         <w:rPr>
           <w:rFonts w:ascii="Monaco" w:hAnsi="Monaco" w:cs="Monaco"/>
@@ -1990,7 +1886,6 @@
         </w:rPr>
         <w:t>&lt;/</w:t>
       </w:r>
-      <w:proofErr w:type="spellStart"/>
       <w:r>
         <w:rPr>
           <w:rFonts w:ascii="Monaco" w:hAnsi="Monaco" w:cs="Monaco"/>
@@ -2000,7 +1895,6 @@
         </w:rPr>
         <w:t>artifactId</w:t>
       </w:r>
-      <w:proofErr w:type="spellEnd"/>
       <w:r>
         <w:rPr>
           <w:rFonts w:ascii="Monaco" w:hAnsi="Monaco" w:cs="Monaco"/>
@@ -2041,7 +1935,6 @@
         </w:rPr>
         <w:t>&lt;</w:t>
       </w:r>
-      <w:proofErr w:type="gramStart"/>
       <w:r>
         <w:rPr>
           <w:rFonts w:ascii="Monaco" w:hAnsi="Monaco" w:cs="Monaco"/>
@@ -2051,7 +1944,6 @@
         </w:rPr>
         <w:t>version</w:t>
       </w:r>
-      <w:proofErr w:type="gramEnd"/>
       <w:r>
         <w:rPr>
           <w:rFonts w:ascii="Monaco" w:hAnsi="Monaco" w:cs="Monaco"/>
@@ -2068,27 +1960,7 @@
           <w:sz w:val="20"/>
           <w:szCs w:val="20"/>
         </w:rPr>
-        <w:t>${</w:t>
-      </w:r>
-      <w:proofErr w:type="spellStart"/>
-      <w:r>
-        <w:rPr>
-          <w:rFonts w:ascii="Monaco" w:hAnsi="Monaco" w:cs="Monaco"/>
-          <w:color w:val="000000"/>
-          <w:sz w:val="20"/>
-          <w:szCs w:val="20"/>
-        </w:rPr>
-        <w:t>junit.platform.version</w:t>
-      </w:r>
-      <w:proofErr w:type="spellEnd"/>
-      <w:r>
-        <w:rPr>
-          <w:rFonts w:ascii="Monaco" w:hAnsi="Monaco" w:cs="Monaco"/>
-          <w:color w:val="000000"/>
-          <w:sz w:val="20"/>
-          <w:szCs w:val="20"/>
-        </w:rPr>
-        <w:t>}</w:t>
+        <w:t>${junit.platform.version}</w:t>
       </w:r>
       <w:r>
         <w:rPr>
@@ -2293,7 +2165,6 @@
         </w:rPr>
         <w:t>&lt;</w:t>
       </w:r>
-      <w:proofErr w:type="gramStart"/>
       <w:r>
         <w:rPr>
           <w:rFonts w:ascii="Monaco" w:hAnsi="Monaco" w:cs="Monaco"/>
@@ -2303,7 +2174,6 @@
         </w:rPr>
         <w:t>dependency</w:t>
       </w:r>
-      <w:proofErr w:type="gramEnd"/>
       <w:r>
         <w:rPr>
           <w:rFonts w:ascii="Monaco" w:hAnsi="Monaco" w:cs="Monaco"/>
@@ -2345,8 +2215,6 @@
         </w:rPr>
         <w:t>&lt;</w:t>
       </w:r>
-      <w:proofErr w:type="spellStart"/>
-      <w:proofErr w:type="gramStart"/>
       <w:r>
         <w:rPr>
           <w:rFonts w:ascii="Monaco" w:hAnsi="Monaco" w:cs="Monaco"/>
@@ -2356,8 +2224,6 @@
         </w:rPr>
         <w:t>groupId</w:t>
       </w:r>
-      <w:proofErr w:type="spellEnd"/>
-      <w:proofErr w:type="gramEnd"/>
       <w:r>
         <w:rPr>
           <w:rFonts w:ascii="Monaco" w:hAnsi="Monaco" w:cs="Monaco"/>
@@ -2367,7 +2233,6 @@
         </w:rPr>
         <w:t>&gt;</w:t>
       </w:r>
-      <w:proofErr w:type="spellStart"/>
       <w:r>
         <w:rPr>
           <w:rFonts w:ascii="Monaco" w:hAnsi="Monaco" w:cs="Monaco"/>
@@ -2377,7 +2242,6 @@
         </w:rPr>
         <w:t>org.junit.jupiter</w:t>
       </w:r>
-      <w:proofErr w:type="spellEnd"/>
       <w:r>
         <w:rPr>
           <w:rFonts w:ascii="Monaco" w:hAnsi="Monaco" w:cs="Monaco"/>
@@ -2387,7 +2251,6 @@
         </w:rPr>
         <w:t>&lt;/</w:t>
       </w:r>
-      <w:proofErr w:type="spellStart"/>
       <w:r>
         <w:rPr>
           <w:rFonts w:ascii="Monaco" w:hAnsi="Monaco" w:cs="Monaco"/>
@@ -2397,7 +2260,6 @@
         </w:rPr>
         <w:t>groupId</w:t>
       </w:r>
-      <w:proofErr w:type="spellEnd"/>
       <w:r>
         <w:rPr>
           <w:rFonts w:ascii="Monaco" w:hAnsi="Monaco" w:cs="Monaco"/>
@@ -2439,8 +2301,6 @@
         </w:rPr>
         <w:t>&lt;</w:t>
       </w:r>
-      <w:proofErr w:type="spellStart"/>
-      <w:proofErr w:type="gramStart"/>
       <w:r>
         <w:rPr>
           <w:rFonts w:ascii="Monaco" w:hAnsi="Monaco" w:cs="Monaco"/>
@@ -2450,8 +2310,6 @@
         </w:rPr>
         <w:t>artifactId</w:t>
       </w:r>
-      <w:proofErr w:type="spellEnd"/>
-      <w:proofErr w:type="gramEnd"/>
       <w:r>
         <w:rPr>
           <w:rFonts w:ascii="Monaco" w:hAnsi="Monaco" w:cs="Monaco"/>
@@ -2461,7 +2319,6 @@
         </w:rPr>
         <w:t>&gt;</w:t>
       </w:r>
-      <w:proofErr w:type="spellStart"/>
       <w:r>
         <w:rPr>
           <w:rFonts w:ascii="Monaco" w:hAnsi="Monaco" w:cs="Monaco"/>
@@ -2510,7 +2367,6 @@
         </w:rPr>
         <w:t>api</w:t>
       </w:r>
-      <w:proofErr w:type="spellEnd"/>
       <w:r>
         <w:rPr>
           <w:rFonts w:ascii="Monaco" w:hAnsi="Monaco" w:cs="Monaco"/>
@@ -2520,7 +2376,6 @@
         </w:rPr>
         <w:t>&lt;/</w:t>
       </w:r>
-      <w:proofErr w:type="spellStart"/>
       <w:r>
         <w:rPr>
           <w:rFonts w:ascii="Monaco" w:hAnsi="Monaco" w:cs="Monaco"/>
@@ -2530,7 +2385,6 @@
         </w:rPr>
         <w:t>artifactId</w:t>
       </w:r>
-      <w:proofErr w:type="spellEnd"/>
       <w:r>
         <w:rPr>
           <w:rFonts w:ascii="Monaco" w:hAnsi="Monaco" w:cs="Monaco"/>
@@ -2572,7 +2426,6 @@
         </w:rPr>
         <w:t>&lt;</w:t>
       </w:r>
-      <w:proofErr w:type="gramStart"/>
       <w:r>
         <w:rPr>
           <w:rFonts w:ascii="Monaco" w:hAnsi="Monaco" w:cs="Monaco"/>
@@ -2582,7 +2435,6 @@
         </w:rPr>
         <w:t>version</w:t>
       </w:r>
-      <w:proofErr w:type="gramEnd"/>
       <w:r>
         <w:rPr>
           <w:rFonts w:ascii="Monaco" w:hAnsi="Monaco" w:cs="Monaco"/>
@@ -2599,27 +2451,7 @@
           <w:sz w:val="20"/>
           <w:szCs w:val="20"/>
         </w:rPr>
-        <w:t>${</w:t>
-      </w:r>
-      <w:proofErr w:type="spellStart"/>
-      <w:r>
-        <w:rPr>
-          <w:rFonts w:ascii="Monaco" w:hAnsi="Monaco" w:cs="Monaco"/>
-          <w:color w:val="000000"/>
-          <w:sz w:val="20"/>
-          <w:szCs w:val="20"/>
-        </w:rPr>
-        <w:t>junit.jupiter.version</w:t>
-      </w:r>
-      <w:proofErr w:type="spellEnd"/>
-      <w:r>
-        <w:rPr>
-          <w:rFonts w:ascii="Monaco" w:hAnsi="Monaco" w:cs="Monaco"/>
-          <w:color w:val="000000"/>
-          <w:sz w:val="20"/>
-          <w:szCs w:val="20"/>
-        </w:rPr>
-        <w:t>}</w:t>
+        <w:t>${junit.jupiter.version}</w:t>
       </w:r>
       <w:r>
         <w:rPr>
@@ -2680,7 +2512,6 @@
         </w:rPr>
         <w:t>&lt;</w:t>
       </w:r>
-      <w:proofErr w:type="gramStart"/>
       <w:r>
         <w:rPr>
           <w:rFonts w:ascii="Monaco" w:hAnsi="Monaco" w:cs="Monaco"/>
@@ -2690,7 +2521,6 @@
         </w:rPr>
         <w:t>scope</w:t>
       </w:r>
-      <w:proofErr w:type="gramEnd"/>
       <w:r>
         <w:rPr>
           <w:rFonts w:ascii="Monaco" w:hAnsi="Monaco" w:cs="Monaco"/>
@@ -2800,7 +2630,6 @@
         </w:rPr>
         <w:t>&lt;</w:t>
       </w:r>
-      <w:proofErr w:type="gramStart"/>
       <w:r>
         <w:rPr>
           <w:rFonts w:ascii="Monaco" w:hAnsi="Monaco" w:cs="Monaco"/>
@@ -2810,7 +2639,6 @@
         </w:rPr>
         <w:t>dependency</w:t>
       </w:r>
-      <w:proofErr w:type="gramEnd"/>
       <w:r>
         <w:rPr>
           <w:rFonts w:ascii="Monaco" w:hAnsi="Monaco" w:cs="Monaco"/>
@@ -2852,8 +2680,6 @@
         </w:rPr>
         <w:t>&lt;</w:t>
       </w:r>
-      <w:proofErr w:type="spellStart"/>
-      <w:proofErr w:type="gramStart"/>
       <w:r>
         <w:rPr>
           <w:rFonts w:ascii="Monaco" w:hAnsi="Monaco" w:cs="Monaco"/>
@@ -2863,8 +2689,6 @@
         </w:rPr>
         <w:t>groupId</w:t>
       </w:r>
-      <w:proofErr w:type="spellEnd"/>
-      <w:proofErr w:type="gramEnd"/>
       <w:r>
         <w:rPr>
           <w:rFonts w:ascii="Monaco" w:hAnsi="Monaco" w:cs="Monaco"/>
@@ -2874,7 +2698,6 @@
         </w:rPr>
         <w:t>&gt;</w:t>
       </w:r>
-      <w:proofErr w:type="spellStart"/>
       <w:r>
         <w:rPr>
           <w:rFonts w:ascii="Monaco" w:hAnsi="Monaco" w:cs="Monaco"/>
@@ -2884,7 +2707,6 @@
         </w:rPr>
         <w:t>org.junit.jupiter</w:t>
       </w:r>
-      <w:proofErr w:type="spellEnd"/>
       <w:r>
         <w:rPr>
           <w:rFonts w:ascii="Monaco" w:hAnsi="Monaco" w:cs="Monaco"/>
@@ -2894,7 +2716,6 @@
         </w:rPr>
         <w:t>&lt;/</w:t>
       </w:r>
-      <w:proofErr w:type="spellStart"/>
       <w:r>
         <w:rPr>
           <w:rFonts w:ascii="Monaco" w:hAnsi="Monaco" w:cs="Monaco"/>
@@ -2904,7 +2725,6 @@
         </w:rPr>
         <w:t>groupId</w:t>
       </w:r>
-      <w:proofErr w:type="spellEnd"/>
       <w:r>
         <w:rPr>
           <w:rFonts w:ascii="Monaco" w:hAnsi="Monaco" w:cs="Monaco"/>
@@ -2946,8 +2766,6 @@
         </w:rPr>
         <w:t>&lt;</w:t>
       </w:r>
-      <w:proofErr w:type="spellStart"/>
-      <w:proofErr w:type="gramStart"/>
       <w:r>
         <w:rPr>
           <w:rFonts w:ascii="Monaco" w:hAnsi="Monaco" w:cs="Monaco"/>
@@ -2957,8 +2775,6 @@
         </w:rPr>
         <w:t>artifactId</w:t>
       </w:r>
-      <w:proofErr w:type="spellEnd"/>
-      <w:proofErr w:type="gramEnd"/>
       <w:r>
         <w:rPr>
           <w:rFonts w:ascii="Monaco" w:hAnsi="Monaco" w:cs="Monaco"/>
@@ -2968,7 +2784,6 @@
         </w:rPr>
         <w:t>&gt;</w:t>
       </w:r>
-      <w:proofErr w:type="spellStart"/>
       <w:r>
         <w:rPr>
           <w:rFonts w:ascii="Monaco" w:hAnsi="Monaco" w:cs="Monaco"/>
@@ -3017,7 +2832,6 @@
         </w:rPr>
         <w:t>params</w:t>
       </w:r>
-      <w:proofErr w:type="spellEnd"/>
       <w:r>
         <w:rPr>
           <w:rFonts w:ascii="Monaco" w:hAnsi="Monaco" w:cs="Monaco"/>
@@ -3027,7 +2841,6 @@
         </w:rPr>
         <w:t>&lt;/</w:t>
       </w:r>
-      <w:proofErr w:type="spellStart"/>
       <w:r>
         <w:rPr>
           <w:rFonts w:ascii="Monaco" w:hAnsi="Monaco" w:cs="Monaco"/>
@@ -3037,7 +2850,6 @@
         </w:rPr>
         <w:t>artifactId</w:t>
       </w:r>
-      <w:proofErr w:type="spellEnd"/>
       <w:r>
         <w:rPr>
           <w:rFonts w:ascii="Monaco" w:hAnsi="Monaco" w:cs="Monaco"/>
@@ -3079,7 +2891,6 @@
         </w:rPr>
         <w:t>&lt;</w:t>
       </w:r>
-      <w:proofErr w:type="gramStart"/>
       <w:r>
         <w:rPr>
           <w:rFonts w:ascii="Monaco" w:hAnsi="Monaco" w:cs="Monaco"/>
@@ -3089,7 +2900,6 @@
         </w:rPr>
         <w:t>version</w:t>
       </w:r>
-      <w:proofErr w:type="gramEnd"/>
       <w:r>
         <w:rPr>
           <w:rFonts w:ascii="Monaco" w:hAnsi="Monaco" w:cs="Monaco"/>
@@ -3106,27 +2916,7 @@
           <w:sz w:val="20"/>
           <w:szCs w:val="20"/>
         </w:rPr>
-        <w:t>${</w:t>
-      </w:r>
-      <w:proofErr w:type="spellStart"/>
-      <w:r>
-        <w:rPr>
-          <w:rFonts w:ascii="Monaco" w:hAnsi="Monaco" w:cs="Monaco"/>
-          <w:color w:val="000000"/>
-          <w:sz w:val="20"/>
-          <w:szCs w:val="20"/>
-        </w:rPr>
-        <w:t>junit.jupiter.version</w:t>
-      </w:r>
-      <w:proofErr w:type="spellEnd"/>
-      <w:r>
-        <w:rPr>
-          <w:rFonts w:ascii="Monaco" w:hAnsi="Monaco" w:cs="Monaco"/>
-          <w:color w:val="000000"/>
-          <w:sz w:val="20"/>
-          <w:szCs w:val="20"/>
-        </w:rPr>
-        <w:t>}</w:t>
+        <w:t>${junit.jupiter.version}</w:t>
       </w:r>
       <w:r>
         <w:rPr>
@@ -3187,7 +2977,6 @@
         </w:rPr>
         <w:t>&lt;</w:t>
       </w:r>
-      <w:proofErr w:type="gramStart"/>
       <w:r>
         <w:rPr>
           <w:rFonts w:ascii="Monaco" w:hAnsi="Monaco" w:cs="Monaco"/>
@@ -3197,7 +2986,6 @@
         </w:rPr>
         <w:t>scope</w:t>
       </w:r>
-      <w:proofErr w:type="gramEnd"/>
       <w:r>
         <w:rPr>
           <w:rFonts w:ascii="Monaco" w:hAnsi="Monaco" w:cs="Monaco"/>
@@ -3307,7 +3095,6 @@
         </w:rPr>
         <w:t>&lt;</w:t>
       </w:r>
-      <w:proofErr w:type="gramStart"/>
       <w:r>
         <w:rPr>
           <w:rFonts w:ascii="Monaco" w:hAnsi="Monaco" w:cs="Monaco"/>
@@ -3317,7 +3104,6 @@
         </w:rPr>
         <w:t>dependency</w:t>
       </w:r>
-      <w:proofErr w:type="gramEnd"/>
       <w:r>
         <w:rPr>
           <w:rFonts w:ascii="Monaco" w:hAnsi="Monaco" w:cs="Monaco"/>
@@ -3359,8 +3145,6 @@
         </w:rPr>
         <w:t>&lt;</w:t>
       </w:r>
-      <w:proofErr w:type="spellStart"/>
-      <w:proofErr w:type="gramStart"/>
       <w:r>
         <w:rPr>
           <w:rFonts w:ascii="Monaco" w:hAnsi="Monaco" w:cs="Monaco"/>
@@ -3370,8 +3154,6 @@
         </w:rPr>
         <w:t>groupId</w:t>
       </w:r>
-      <w:proofErr w:type="spellEnd"/>
-      <w:proofErr w:type="gramEnd"/>
       <w:r>
         <w:rPr>
           <w:rFonts w:ascii="Monaco" w:hAnsi="Monaco" w:cs="Monaco"/>
@@ -3381,7 +3163,6 @@
         </w:rPr>
         <w:t>&gt;</w:t>
       </w:r>
-      <w:proofErr w:type="spellStart"/>
       <w:r>
         <w:rPr>
           <w:rFonts w:ascii="Monaco" w:hAnsi="Monaco" w:cs="Monaco"/>
@@ -3391,7 +3172,6 @@
         </w:rPr>
         <w:t>org.junit.platform</w:t>
       </w:r>
-      <w:proofErr w:type="spellEnd"/>
       <w:r>
         <w:rPr>
           <w:rFonts w:ascii="Monaco" w:hAnsi="Monaco" w:cs="Monaco"/>
@@ -3401,7 +3181,6 @@
         </w:rPr>
         <w:t>&lt;/</w:t>
       </w:r>
-      <w:proofErr w:type="spellStart"/>
       <w:r>
         <w:rPr>
           <w:rFonts w:ascii="Monaco" w:hAnsi="Monaco" w:cs="Monaco"/>
@@ -3411,7 +3190,6 @@
         </w:rPr>
         <w:t>groupId</w:t>
       </w:r>
-      <w:proofErr w:type="spellEnd"/>
       <w:r>
         <w:rPr>
           <w:rFonts w:ascii="Monaco" w:hAnsi="Monaco" w:cs="Monaco"/>
@@ -3453,8 +3231,6 @@
         </w:rPr>
         <w:t>&lt;</w:t>
       </w:r>
-      <w:proofErr w:type="spellStart"/>
-      <w:proofErr w:type="gramStart"/>
       <w:r>
         <w:rPr>
           <w:rFonts w:ascii="Monaco" w:hAnsi="Monaco" w:cs="Monaco"/>
@@ -3464,8 +3240,6 @@
         </w:rPr>
         <w:t>artifactId</w:t>
       </w:r>
-      <w:proofErr w:type="spellEnd"/>
-      <w:proofErr w:type="gramEnd"/>
       <w:r>
         <w:rPr>
           <w:rFonts w:ascii="Monaco" w:hAnsi="Monaco" w:cs="Monaco"/>
@@ -3475,7 +3249,6 @@
         </w:rPr>
         <w:t>&gt;</w:t>
       </w:r>
-      <w:proofErr w:type="spellStart"/>
       <w:r>
         <w:rPr>
           <w:rFonts w:ascii="Monaco" w:hAnsi="Monaco" w:cs="Monaco"/>
@@ -3495,7 +3268,6 @@
         </w:rPr>
         <w:t>-platformlauncher</w:t>
       </w:r>
-      <w:proofErr w:type="spellEnd"/>
       <w:r>
         <w:rPr>
           <w:rFonts w:ascii="Monaco" w:hAnsi="Monaco" w:cs="Monaco"/>
@@ -3505,7 +3277,6 @@
         </w:rPr>
         <w:t>&lt;/</w:t>
       </w:r>
-      <w:proofErr w:type="spellStart"/>
       <w:r>
         <w:rPr>
           <w:rFonts w:ascii="Monaco" w:hAnsi="Monaco" w:cs="Monaco"/>
@@ -3515,7 +3286,6 @@
         </w:rPr>
         <w:t>artifactId</w:t>
       </w:r>
-      <w:proofErr w:type="spellEnd"/>
       <w:r>
         <w:rPr>
           <w:rFonts w:ascii="Monaco" w:hAnsi="Monaco" w:cs="Monaco"/>
@@ -3557,7 +3327,6 @@
         </w:rPr>
         <w:t>&lt;</w:t>
       </w:r>
-      <w:proofErr w:type="gramStart"/>
       <w:r>
         <w:rPr>
           <w:rFonts w:ascii="Monaco" w:hAnsi="Monaco" w:cs="Monaco"/>
@@ -3567,7 +3336,6 @@
         </w:rPr>
         <w:t>version</w:t>
       </w:r>
-      <w:proofErr w:type="gramEnd"/>
       <w:r>
         <w:rPr>
           <w:rFonts w:ascii="Monaco" w:hAnsi="Monaco" w:cs="Monaco"/>
@@ -3584,27 +3352,7 @@
           <w:sz w:val="20"/>
           <w:szCs w:val="20"/>
         </w:rPr>
-        <w:t>${</w:t>
-      </w:r>
-      <w:proofErr w:type="spellStart"/>
-      <w:r>
-        <w:rPr>
-          <w:rFonts w:ascii="Monaco" w:hAnsi="Monaco" w:cs="Monaco"/>
-          <w:color w:val="000000"/>
-          <w:sz w:val="20"/>
-          <w:szCs w:val="20"/>
-        </w:rPr>
-        <w:t>junit.platform.version</w:t>
-      </w:r>
-      <w:proofErr w:type="spellEnd"/>
-      <w:r>
-        <w:rPr>
-          <w:rFonts w:ascii="Monaco" w:hAnsi="Monaco" w:cs="Monaco"/>
-          <w:color w:val="000000"/>
-          <w:sz w:val="20"/>
-          <w:szCs w:val="20"/>
-        </w:rPr>
-        <w:t>}</w:t>
+        <w:t>${junit.platform.version}</w:t>
       </w:r>
       <w:r>
         <w:rPr>
@@ -3665,7 +3413,6 @@
         </w:rPr>
         <w:t>&lt;</w:t>
       </w:r>
-      <w:proofErr w:type="gramStart"/>
       <w:r>
         <w:rPr>
           <w:rFonts w:ascii="Monaco" w:hAnsi="Monaco" w:cs="Monaco"/>
@@ -3675,7 +3422,6 @@
         </w:rPr>
         <w:t>scope</w:t>
       </w:r>
-      <w:proofErr w:type="gramEnd"/>
       <w:r>
         <w:rPr>
           <w:rFonts w:ascii="Monaco" w:hAnsi="Monaco" w:cs="Monaco"/>
@@ -3785,7 +3531,6 @@
         </w:rPr>
         <w:t>&lt;</w:t>
       </w:r>
-      <w:proofErr w:type="gramStart"/>
       <w:r>
         <w:rPr>
           <w:rFonts w:ascii="Monaco" w:hAnsi="Monaco" w:cs="Monaco"/>
@@ -3795,7 +3540,6 @@
         </w:rPr>
         <w:t>dependency</w:t>
       </w:r>
-      <w:proofErr w:type="gramEnd"/>
       <w:r>
         <w:rPr>
           <w:rFonts w:ascii="Monaco" w:hAnsi="Monaco" w:cs="Monaco"/>
@@ -3837,8 +3581,6 @@
         </w:rPr>
         <w:t>&lt;</w:t>
       </w:r>
-      <w:proofErr w:type="spellStart"/>
-      <w:proofErr w:type="gramStart"/>
       <w:r>
         <w:rPr>
           <w:rFonts w:ascii="Monaco" w:hAnsi="Monaco" w:cs="Monaco"/>
@@ -3848,8 +3590,6 @@
         </w:rPr>
         <w:t>groupId</w:t>
       </w:r>
-      <w:proofErr w:type="spellEnd"/>
-      <w:proofErr w:type="gramEnd"/>
       <w:r>
         <w:rPr>
           <w:rFonts w:ascii="Monaco" w:hAnsi="Monaco" w:cs="Monaco"/>
@@ -3859,7 +3599,6 @@
         </w:rPr>
         <w:t>&gt;</w:t>
       </w:r>
-      <w:proofErr w:type="spellStart"/>
       <w:r>
         <w:rPr>
           <w:rFonts w:ascii="Monaco" w:hAnsi="Monaco" w:cs="Monaco"/>
@@ -3869,7 +3608,6 @@
         </w:rPr>
         <w:t>org.junit.jupiter</w:t>
       </w:r>
-      <w:proofErr w:type="spellEnd"/>
       <w:r>
         <w:rPr>
           <w:rFonts w:ascii="Monaco" w:hAnsi="Monaco" w:cs="Monaco"/>
@@ -3879,7 +3617,6 @@
         </w:rPr>
         <w:t>&lt;/</w:t>
       </w:r>
-      <w:proofErr w:type="spellStart"/>
       <w:r>
         <w:rPr>
           <w:rFonts w:ascii="Monaco" w:hAnsi="Monaco" w:cs="Monaco"/>
@@ -3889,7 +3626,6 @@
         </w:rPr>
         <w:t>groupId</w:t>
       </w:r>
-      <w:proofErr w:type="spellEnd"/>
       <w:r>
         <w:rPr>
           <w:rFonts w:ascii="Monaco" w:hAnsi="Monaco" w:cs="Monaco"/>
@@ -3931,8 +3667,6 @@
         </w:rPr>
         <w:t>&lt;</w:t>
       </w:r>
-      <w:proofErr w:type="spellStart"/>
-      <w:proofErr w:type="gramStart"/>
       <w:r>
         <w:rPr>
           <w:rFonts w:ascii="Monaco" w:hAnsi="Monaco" w:cs="Monaco"/>
@@ -3942,8 +3676,6 @@
         </w:rPr>
         <w:t>artifactId</w:t>
       </w:r>
-      <w:proofErr w:type="spellEnd"/>
-      <w:proofErr w:type="gramEnd"/>
       <w:r>
         <w:rPr>
           <w:rFonts w:ascii="Monaco" w:hAnsi="Monaco" w:cs="Monaco"/>
@@ -3953,7 +3685,6 @@
         </w:rPr>
         <w:t>&gt;</w:t>
       </w:r>
-      <w:proofErr w:type="spellStart"/>
       <w:r>
         <w:rPr>
           <w:rFonts w:ascii="Monaco" w:hAnsi="Monaco" w:cs="Monaco"/>
@@ -3964,7 +3695,6 @@
         </w:rPr>
         <w:t>junit</w:t>
       </w:r>
-      <w:proofErr w:type="spellEnd"/>
       <w:r>
         <w:rPr>
           <w:rFonts w:ascii="Monaco" w:hAnsi="Monaco" w:cs="Monaco"/>
@@ -3974,7 +3704,6 @@
         </w:rPr>
         <w:t>-</w:t>
       </w:r>
-      <w:proofErr w:type="spellStart"/>
       <w:r>
         <w:rPr>
           <w:rFonts w:ascii="Monaco" w:hAnsi="Monaco" w:cs="Monaco"/>
@@ -3985,7 +3714,6 @@
         </w:rPr>
         <w:t>jupiter</w:t>
       </w:r>
-      <w:proofErr w:type="spellEnd"/>
       <w:r>
         <w:rPr>
           <w:rFonts w:ascii="Monaco" w:hAnsi="Monaco" w:cs="Monaco"/>
@@ -4004,7 +3732,6 @@
         </w:rPr>
         <w:t>&lt;/</w:t>
       </w:r>
-      <w:proofErr w:type="spellStart"/>
       <w:r>
         <w:rPr>
           <w:rFonts w:ascii="Monaco" w:hAnsi="Monaco" w:cs="Monaco"/>
@@ -4014,7 +3741,6 @@
         </w:rPr>
         <w:t>artifactId</w:t>
       </w:r>
-      <w:proofErr w:type="spellEnd"/>
       <w:r>
         <w:rPr>
           <w:rFonts w:ascii="Monaco" w:hAnsi="Monaco" w:cs="Monaco"/>
@@ -4056,7 +3782,6 @@
         </w:rPr>
         <w:t>&lt;</w:t>
       </w:r>
-      <w:proofErr w:type="gramStart"/>
       <w:r>
         <w:rPr>
           <w:rFonts w:ascii="Monaco" w:hAnsi="Monaco" w:cs="Monaco"/>
@@ -4066,7 +3791,6 @@
         </w:rPr>
         <w:t>version</w:t>
       </w:r>
-      <w:proofErr w:type="gramEnd"/>
       <w:r>
         <w:rPr>
           <w:rFonts w:ascii="Monaco" w:hAnsi="Monaco" w:cs="Monaco"/>
@@ -4083,27 +3807,7 @@
           <w:sz w:val="20"/>
           <w:szCs w:val="20"/>
         </w:rPr>
-        <w:t>${</w:t>
-      </w:r>
-      <w:proofErr w:type="spellStart"/>
-      <w:r>
-        <w:rPr>
-          <w:rFonts w:ascii="Monaco" w:hAnsi="Monaco" w:cs="Monaco"/>
-          <w:color w:val="000000"/>
-          <w:sz w:val="20"/>
-          <w:szCs w:val="20"/>
-        </w:rPr>
-        <w:t>junit.jupiter.version</w:t>
-      </w:r>
-      <w:proofErr w:type="spellEnd"/>
-      <w:r>
-        <w:rPr>
-          <w:rFonts w:ascii="Monaco" w:hAnsi="Monaco" w:cs="Monaco"/>
-          <w:color w:val="000000"/>
-          <w:sz w:val="20"/>
-          <w:szCs w:val="20"/>
-        </w:rPr>
-        <w:t>}</w:t>
+        <w:t>${junit.jupiter.version}</w:t>
       </w:r>
       <w:r>
         <w:rPr>
@@ -4164,7 +3868,6 @@
         </w:rPr>
         <w:t>&lt;</w:t>
       </w:r>
-      <w:proofErr w:type="gramStart"/>
       <w:r>
         <w:rPr>
           <w:rFonts w:ascii="Monaco" w:hAnsi="Monaco" w:cs="Monaco"/>
@@ -4174,7 +3877,6 @@
         </w:rPr>
         <w:t>scope</w:t>
       </w:r>
-      <w:proofErr w:type="gramEnd"/>
       <w:r>
         <w:rPr>
           <w:rFonts w:ascii="Monaco" w:hAnsi="Monaco" w:cs="Monaco"/>
@@ -4281,7 +3983,6 @@
         </w:rPr>
         <w:t>&lt;</w:t>
       </w:r>
-      <w:proofErr w:type="gramStart"/>
       <w:r>
         <w:rPr>
           <w:rFonts w:ascii="Monaco" w:hAnsi="Monaco" w:cs="Monaco"/>
@@ -4291,7 +3992,6 @@
         </w:rPr>
         <w:t>dependency</w:t>
       </w:r>
-      <w:proofErr w:type="gramEnd"/>
       <w:r>
         <w:rPr>
           <w:rFonts w:ascii="Monaco" w:hAnsi="Monaco" w:cs="Monaco"/>
@@ -4333,8 +4033,6 @@
         </w:rPr>
         <w:t>&lt;</w:t>
       </w:r>
-      <w:proofErr w:type="spellStart"/>
-      <w:proofErr w:type="gramStart"/>
       <w:r>
         <w:rPr>
           <w:rFonts w:ascii="Monaco" w:hAnsi="Monaco" w:cs="Monaco"/>
@@ -4344,8 +4042,6 @@
         </w:rPr>
         <w:t>groupId</w:t>
       </w:r>
-      <w:proofErr w:type="spellEnd"/>
-      <w:proofErr w:type="gramEnd"/>
       <w:r>
         <w:rPr>
           <w:rFonts w:ascii="Monaco" w:hAnsi="Monaco" w:cs="Monaco"/>
@@ -4355,7 +4051,6 @@
         </w:rPr>
         <w:t>&gt;</w:t>
       </w:r>
-      <w:proofErr w:type="spellStart"/>
       <w:r>
         <w:rPr>
           <w:rFonts w:ascii="Monaco" w:hAnsi="Monaco" w:cs="Monaco"/>
@@ -4365,7 +4060,6 @@
         </w:rPr>
         <w:t>org.junit.vintage</w:t>
       </w:r>
-      <w:proofErr w:type="spellEnd"/>
       <w:r>
         <w:rPr>
           <w:rFonts w:ascii="Monaco" w:hAnsi="Monaco" w:cs="Monaco"/>
@@ -4375,7 +4069,6 @@
         </w:rPr>
         <w:t>&lt;/</w:t>
       </w:r>
-      <w:proofErr w:type="spellStart"/>
       <w:r>
         <w:rPr>
           <w:rFonts w:ascii="Monaco" w:hAnsi="Monaco" w:cs="Monaco"/>
@@ -4385,7 +4078,6 @@
         </w:rPr>
         <w:t>groupId</w:t>
       </w:r>
-      <w:proofErr w:type="spellEnd"/>
       <w:r>
         <w:rPr>
           <w:rFonts w:ascii="Monaco" w:hAnsi="Monaco" w:cs="Monaco"/>
@@ -4426,8 +4118,6 @@
         </w:rPr>
         <w:t>&lt;</w:t>
       </w:r>
-      <w:proofErr w:type="spellStart"/>
-      <w:proofErr w:type="gramStart"/>
       <w:r>
         <w:rPr>
           <w:rFonts w:ascii="Monaco" w:hAnsi="Monaco" w:cs="Monaco"/>
@@ -4437,8 +4127,6 @@
         </w:rPr>
         <w:t>artifactId</w:t>
       </w:r>
-      <w:proofErr w:type="spellEnd"/>
-      <w:proofErr w:type="gramEnd"/>
       <w:r>
         <w:rPr>
           <w:rFonts w:ascii="Monaco" w:hAnsi="Monaco" w:cs="Monaco"/>
@@ -4448,7 +4136,6 @@
         </w:rPr>
         <w:t>&gt;</w:t>
       </w:r>
-      <w:proofErr w:type="spellStart"/>
       <w:r>
         <w:rPr>
           <w:rFonts w:ascii="Monaco" w:hAnsi="Monaco" w:cs="Monaco"/>
@@ -4459,7 +4146,6 @@
         </w:rPr>
         <w:t>junit</w:t>
       </w:r>
-      <w:proofErr w:type="spellEnd"/>
       <w:r>
         <w:rPr>
           <w:rFonts w:ascii="Monaco" w:hAnsi="Monaco" w:cs="Monaco"/>
@@ -4478,7 +4164,6 @@
         </w:rPr>
         <w:t>&lt;/</w:t>
       </w:r>
-      <w:proofErr w:type="spellStart"/>
       <w:r>
         <w:rPr>
           <w:rFonts w:ascii="Monaco" w:hAnsi="Monaco" w:cs="Monaco"/>
@@ -4488,7 +4173,6 @@
         </w:rPr>
         <w:t>artifactId</w:t>
       </w:r>
-      <w:proofErr w:type="spellEnd"/>
       <w:r>
         <w:rPr>
           <w:rFonts w:ascii="Monaco" w:hAnsi="Monaco" w:cs="Monaco"/>
@@ -4529,7 +4213,6 @@
         </w:rPr>
         <w:t>&lt;</w:t>
       </w:r>
-      <w:proofErr w:type="gramStart"/>
       <w:r>
         <w:rPr>
           <w:rFonts w:ascii="Monaco" w:hAnsi="Monaco" w:cs="Monaco"/>
@@ -4539,7 +4222,6 @@
         </w:rPr>
         <w:t>version</w:t>
       </w:r>
-      <w:proofErr w:type="gramEnd"/>
       <w:r>
         <w:rPr>
           <w:rFonts w:ascii="Monaco" w:hAnsi="Monaco" w:cs="Monaco"/>
@@ -4556,27 +4238,7 @@
           <w:sz w:val="20"/>
           <w:szCs w:val="20"/>
         </w:rPr>
-        <w:t>${</w:t>
-      </w:r>
-      <w:proofErr w:type="spellStart"/>
-      <w:r>
-        <w:rPr>
-          <w:rFonts w:ascii="Monaco" w:hAnsi="Monaco" w:cs="Monaco"/>
-          <w:color w:val="000000"/>
-          <w:sz w:val="20"/>
-          <w:szCs w:val="20"/>
-        </w:rPr>
-        <w:t>junit.vintage.version</w:t>
-      </w:r>
-      <w:proofErr w:type="spellEnd"/>
-      <w:r>
-        <w:rPr>
-          <w:rFonts w:ascii="Monaco" w:hAnsi="Monaco" w:cs="Monaco"/>
-          <w:color w:val="000000"/>
-          <w:sz w:val="20"/>
-          <w:szCs w:val="20"/>
-        </w:rPr>
-        <w:t>}</w:t>
+        <w:t>${junit.vintage.version}</w:t>
       </w:r>
       <w:r>
         <w:rPr>
@@ -4636,7 +4298,6 @@
         </w:rPr>
         <w:t>&lt;</w:t>
       </w:r>
-      <w:proofErr w:type="gramStart"/>
       <w:r>
         <w:rPr>
           <w:rFonts w:ascii="Monaco" w:hAnsi="Monaco" w:cs="Monaco"/>
@@ -4646,7 +4307,6 @@
         </w:rPr>
         <w:t>scope</w:t>
       </w:r>
-      <w:proofErr w:type="gramEnd"/>
       <w:r>
         <w:rPr>
           <w:rFonts w:ascii="Monaco" w:hAnsi="Monaco" w:cs="Monaco"/>
@@ -4770,13 +4430,8 @@
       <w:r>
         <w:t xml:space="preserve">eclipse and </w:t>
       </w:r>
-      <w:proofErr w:type="spellStart"/>
-      <w:r>
-        <w:t>intellij</w:t>
-      </w:r>
-      <w:proofErr w:type="spellEnd"/>
-      <w:r>
-        <w:t xml:space="preserve"> </w:t>
+      <w:r>
+        <w:t xml:space="preserve">intellij </w:t>
       </w:r>
       <w:r>
         <w:t>screenshots/instructions</w:t>
@@ -4820,26 +4475,13 @@
       </w:pPr>
       <w:bookmarkStart w:id="9" w:name="_Toc366074861"/>
       <w:r>
-        <w:t xml:space="preserve">Step 3.1 – Updating the </w:t>
-      </w:r>
-      <w:proofErr w:type="spellStart"/>
-      <w:r>
-        <w:t>FishermansWharfTest</w:t>
+        <w:t>Step 3.1 – Updating the FishermansWharfTest</w:t>
       </w:r>
       <w:bookmarkEnd w:id="9"/>
-      <w:proofErr w:type="spellEnd"/>
-    </w:p>
-    <w:p>
-      <w:r>
-        <w:t>This test uses the most basic features of JUnit</w:t>
-      </w:r>
-      <w:proofErr w:type="gramStart"/>
-      <w:r>
-        <w:t>;</w:t>
-      </w:r>
-      <w:proofErr w:type="gramEnd"/>
-      <w:r>
-        <w:t xml:space="preserve"> literally just a</w:t>
+    </w:p>
+    <w:p>
+      <w:r>
+        <w:t>This test uses the most basic features of JUnit; literally just a</w:t>
       </w:r>
       <w:r>
         <w:t xml:space="preserve"> setup method and a</w:t>
@@ -4871,7 +4513,6 @@
           <w:szCs w:val="20"/>
         </w:rPr>
       </w:pPr>
-      <w:proofErr w:type="gramStart"/>
       <w:r>
         <w:rPr>
           <w:rFonts w:ascii="Monaco" w:hAnsi="Monaco" w:cs="Monaco"/>
@@ -4883,7 +4524,6 @@
         </w:rPr>
         <w:t>import</w:t>
       </w:r>
-      <w:proofErr w:type="gramEnd"/>
       <w:r>
         <w:rPr>
           <w:rFonts w:ascii="Monaco" w:hAnsi="Monaco" w:cs="Monaco"/>
@@ -4911,27 +4551,7 @@
           <w:sz w:val="20"/>
           <w:szCs w:val="20"/>
         </w:rPr>
-        <w:t xml:space="preserve"> </w:t>
-      </w:r>
-      <w:proofErr w:type="spellStart"/>
-      <w:r>
-        <w:rPr>
-          <w:rFonts w:ascii="Monaco" w:hAnsi="Monaco" w:cs="Monaco"/>
-          <w:color w:val="000000"/>
-          <w:sz w:val="20"/>
-          <w:szCs w:val="20"/>
-        </w:rPr>
-        <w:t>org.junit.jupiter.api.Assertions</w:t>
-      </w:r>
-      <w:proofErr w:type="spellEnd"/>
-      <w:r>
-        <w:rPr>
-          <w:rFonts w:ascii="Monaco" w:hAnsi="Monaco" w:cs="Monaco"/>
-          <w:color w:val="000000"/>
-          <w:sz w:val="20"/>
-          <w:szCs w:val="20"/>
-        </w:rPr>
-        <w:t>.*;</w:t>
+        <w:t xml:space="preserve"> org.junit.jupiter.api.Assertions.*;</w:t>
       </w:r>
     </w:p>
     <w:p>
@@ -4944,15 +4564,7 @@
         <w:pStyle w:val="ListParagraph"/>
       </w:pPr>
       <w:r>
-        <w:t>Notice that there is a new package naming convention for JUnit 5 containing “</w:t>
-      </w:r>
-      <w:proofErr w:type="spellStart"/>
-      <w:r>
-        <w:t>jupiter</w:t>
-      </w:r>
-      <w:proofErr w:type="spellEnd"/>
-      <w:r>
-        <w:t xml:space="preserve">.” Having a new package name allows running existing tests without wholesale changes. Also, note that the </w:t>
+        <w:t xml:space="preserve">Notice that there is a new package naming convention for JUnit 5 containing “jupiter.” Having a new package name allows running existing tests without wholesale changes. Also, note that the </w:t>
       </w:r>
       <w:r>
         <w:rPr>
@@ -5002,7 +4614,6 @@
           <w:szCs w:val="20"/>
         </w:rPr>
       </w:pPr>
-      <w:proofErr w:type="gramStart"/>
       <w:r>
         <w:rPr>
           <w:rFonts w:ascii="Monaco" w:hAnsi="Monaco" w:cs="Monaco"/>
@@ -5014,35 +4625,14 @@
         </w:rPr>
         <w:t>import</w:t>
       </w:r>
-      <w:proofErr w:type="gramEnd"/>
-      <w:r>
-        <w:rPr>
-          <w:rFonts w:ascii="Monaco" w:hAnsi="Monaco" w:cs="Monaco"/>
-          <w:color w:val="000000"/>
-          <w:sz w:val="20"/>
-          <w:szCs w:val="20"/>
-        </w:rPr>
-        <w:t xml:space="preserve"> </w:t>
-      </w:r>
-      <w:proofErr w:type="spellStart"/>
-      <w:r>
-        <w:rPr>
-          <w:rFonts w:ascii="Monaco" w:hAnsi="Monaco" w:cs="Monaco"/>
-          <w:color w:val="000000"/>
-          <w:sz w:val="20"/>
-          <w:szCs w:val="20"/>
-        </w:rPr>
-        <w:t>org.junit.jupiter.api</w:t>
-      </w:r>
-      <w:proofErr w:type="spellEnd"/>
-      <w:r>
-        <w:rPr>
-          <w:rFonts w:ascii="Monaco" w:hAnsi="Monaco" w:cs="Monaco"/>
-          <w:color w:val="000000"/>
-          <w:sz w:val="20"/>
-          <w:szCs w:val="20"/>
-        </w:rPr>
-        <w:t>.*;</w:t>
+      <w:r>
+        <w:rPr>
+          <w:rFonts w:ascii="Monaco" w:hAnsi="Monaco" w:cs="Monaco"/>
+          <w:color w:val="000000"/>
+          <w:sz w:val="20"/>
+          <w:szCs w:val="20"/>
+        </w:rPr>
+        <w:t xml:space="preserve"> org.junit.jupiter.api.*;</w:t>
       </w:r>
     </w:p>
     <w:p>
@@ -5089,19 +4679,8 @@
           <w:sz w:val="20"/>
           <w:szCs w:val="20"/>
         </w:rPr>
-        <w:t>@</w:t>
-      </w:r>
-      <w:proofErr w:type="spellStart"/>
-      <w:r>
-        <w:rPr>
-          <w:rFonts w:ascii="Monaco" w:hAnsi="Monaco" w:cs="Monaco"/>
-          <w:color w:val="646464"/>
-          <w:sz w:val="20"/>
-          <w:szCs w:val="20"/>
-        </w:rPr>
-        <w:t>BeforeEach</w:t>
-      </w:r>
-      <w:proofErr w:type="spellEnd"/>
+        <w:t>@BeforeEach</w:t>
+      </w:r>
       <w:r>
         <w:t xml:space="preserve"> so change that too.</w:t>
       </w:r>
@@ -5120,20 +4699,7 @@
         </w:numPr>
       </w:pPr>
       <w:r>
-        <w:t xml:space="preserve">One more compiler error to fix. In JUnit 5, the String message parameter is the last parameter instead of the first one. Just fix the assertion in </w:t>
-      </w:r>
-      <w:proofErr w:type="spellStart"/>
-      <w:proofErr w:type="gramStart"/>
-      <w:r>
-        <w:t>oldestSeaLionForLastMessage</w:t>
-      </w:r>
-      <w:proofErr w:type="spellEnd"/>
-      <w:r>
-        <w:t>(</w:t>
-      </w:r>
-      <w:proofErr w:type="gramEnd"/>
-      <w:r>
-        <w:t>) to make the code compile:</w:t>
+        <w:t>One more compiler error to fix. In JUnit 5, the String message parameter is the last parameter instead of the first one. Just fix the assertion in oldestSeaLionForLastMessage() to make the code compile:</w:t>
       </w:r>
     </w:p>
     <w:p>
@@ -5144,8 +4710,6 @@
           <w:szCs w:val="20"/>
         </w:rPr>
       </w:pPr>
-      <w:proofErr w:type="spellStart"/>
-      <w:proofErr w:type="gramStart"/>
       <w:r>
         <w:rPr>
           <w:rFonts w:ascii="Monaco" w:hAnsi="Monaco" w:cs="Monaco"/>
@@ -5157,8 +4721,6 @@
         </w:rPr>
         <w:t>assertEquals</w:t>
       </w:r>
-      <w:proofErr w:type="spellEnd"/>
-      <w:proofErr w:type="gramEnd"/>
       <w:r>
         <w:rPr>
           <w:rFonts w:ascii="Monaco" w:hAnsi="Monaco" w:cs="Monaco"/>
@@ -5168,7 +4730,6 @@
         </w:rPr>
         <w:t xml:space="preserve">(15, </w:t>
       </w:r>
-      <w:proofErr w:type="spellStart"/>
       <w:r>
         <w:rPr>
           <w:rFonts w:ascii="Monaco" w:hAnsi="Monaco" w:cs="Monaco"/>
@@ -5185,17 +4746,7 @@
           <w:sz w:val="20"/>
           <w:szCs w:val="20"/>
         </w:rPr>
-        <w:t>.getAge</w:t>
-      </w:r>
-      <w:proofErr w:type="spellEnd"/>
-      <w:r>
-        <w:rPr>
-          <w:rFonts w:ascii="Monaco" w:hAnsi="Monaco" w:cs="Monaco"/>
-          <w:color w:val="000000"/>
-          <w:sz w:val="20"/>
-          <w:szCs w:val="20"/>
-        </w:rPr>
-        <w:t xml:space="preserve">(), </w:t>
+        <w:t xml:space="preserve">.getAge(), </w:t>
       </w:r>
       <w:r>
         <w:rPr>
@@ -5235,23 +4786,7 @@
         <w:t>run the tests again. You should get one failing test.</w:t>
       </w:r>
       <w:r>
-        <w:t xml:space="preserve"> Notice that the </w:t>
-      </w:r>
-      <w:proofErr w:type="spellStart"/>
-      <w:r>
-        <w:t>AssertionFailedError</w:t>
-      </w:r>
-      <w:proofErr w:type="spellEnd"/>
-      <w:r>
-        <w:t xml:space="preserve"> comes from opentest4j</w:t>
-      </w:r>
-      <w:proofErr w:type="gramStart"/>
-      <w:r>
-        <w:t>;</w:t>
-      </w:r>
-      <w:proofErr w:type="gramEnd"/>
-      <w:r>
-        <w:t xml:space="preserve"> which got pulled in as a transitive dependency. Also note that there is a bunch of Java 8 stack trace below the code that actually caused the error.</w:t>
+        <w:t xml:space="preserve"> Notice that the AssertionFailedError comes from opentest4j; which got pulled in as a transitive dependency. Also note that there is a bunch of Java 8 stack trace below the code that actually caused the error.</w:t>
       </w:r>
     </w:p>
     <w:p>
@@ -5332,8 +4867,6 @@
           <w:szCs w:val="20"/>
         </w:rPr>
       </w:pPr>
-      <w:proofErr w:type="spellStart"/>
-      <w:proofErr w:type="gramStart"/>
       <w:r>
         <w:rPr>
           <w:rFonts w:ascii="Monaco" w:hAnsi="Monaco" w:cs="Monaco"/>
@@ -5345,8 +4878,6 @@
         </w:rPr>
         <w:t>assertEquals</w:t>
       </w:r>
-      <w:proofErr w:type="spellEnd"/>
-      <w:proofErr w:type="gramEnd"/>
       <w:r>
         <w:rPr>
           <w:rFonts w:ascii="Monaco" w:hAnsi="Monaco" w:cs="Monaco"/>
@@ -5374,7 +4905,6 @@
         </w:rPr>
         <w:t xml:space="preserve">, </w:t>
       </w:r>
-      <w:proofErr w:type="spellStart"/>
       <w:r>
         <w:rPr>
           <w:rFonts w:ascii="Monaco" w:hAnsi="Monaco" w:cs="Monaco"/>
@@ -5391,17 +4921,7 @@
           <w:sz w:val="20"/>
           <w:szCs w:val="20"/>
         </w:rPr>
-        <w:t>.getUrl</w:t>
-      </w:r>
-      <w:proofErr w:type="spellEnd"/>
-      <w:r>
-        <w:rPr>
-          <w:rFonts w:ascii="Monaco" w:hAnsi="Monaco" w:cs="Monaco"/>
-          <w:color w:val="000000"/>
-          <w:sz w:val="20"/>
-          <w:szCs w:val="20"/>
-        </w:rPr>
-        <w:t xml:space="preserve">(), </w:t>
+        <w:t xml:space="preserve">.getUrl(), </w:t>
       </w:r>
       <w:r>
         <w:rPr>
@@ -5410,27 +4930,7 @@
           <w:sz w:val="20"/>
           <w:szCs w:val="20"/>
         </w:rPr>
-        <w:t>"</w:t>
-      </w:r>
-      <w:proofErr w:type="spellStart"/>
-      <w:r>
-        <w:rPr>
-          <w:rFonts w:ascii="Monaco" w:hAnsi="Monaco" w:cs="Monaco"/>
-          <w:color w:val="2A00FF"/>
-          <w:sz w:val="20"/>
-          <w:szCs w:val="20"/>
-        </w:rPr>
-        <w:t>url</w:t>
-      </w:r>
-      <w:proofErr w:type="spellEnd"/>
-      <w:r>
-        <w:rPr>
-          <w:rFonts w:ascii="Monaco" w:hAnsi="Monaco" w:cs="Monaco"/>
-          <w:color w:val="2A00FF"/>
-          <w:sz w:val="20"/>
-          <w:szCs w:val="20"/>
-        </w:rPr>
-        <w:t>"</w:t>
+        <w:t>"url"</w:t>
       </w:r>
       <w:r>
         <w:rPr>
@@ -5471,29 +4971,14 @@
       <w:r>
         <w:t xml:space="preserve"> – Updating the </w:t>
       </w:r>
-      <w:proofErr w:type="spellStart"/>
       <w:r>
         <w:t>SeaLionTest</w:t>
       </w:r>
       <w:bookmarkEnd w:id="10"/>
-      <w:proofErr w:type="spellEnd"/>
-    </w:p>
-    <w:p>
-      <w:proofErr w:type="gramStart"/>
-      <w:r>
-        <w:t>Your turn.</w:t>
-      </w:r>
-      <w:proofErr w:type="gramEnd"/>
-      <w:r>
-        <w:t xml:space="preserve"> Try to migrate the </w:t>
-      </w:r>
-      <w:proofErr w:type="spellStart"/>
-      <w:r>
-        <w:t>SeaLionTest</w:t>
-      </w:r>
-      <w:proofErr w:type="spellEnd"/>
-      <w:r>
-        <w:t xml:space="preserve"> class to JUnit 5. There’s only one thing that we haven’t seen yet. The </w:t>
+    </w:p>
+    <w:p>
+      <w:r>
+        <w:t xml:space="preserve">Your turn. Try to migrate the SeaLionTest class to JUnit 5. There’s only one thing that we haven’t seen yet. The </w:t>
       </w:r>
       <w:r>
         <w:rPr>
@@ -5502,9 +4987,8 @@
           <w:sz w:val="20"/>
           <w:szCs w:val="20"/>
         </w:rPr>
-        <w:t>@</w:t>
-      </w:r>
-      <w:proofErr w:type="spellStart"/>
+        <w:t>@Before</w:t>
+      </w:r>
       <w:r>
         <w:rPr>
           <w:rFonts w:ascii="Monaco" w:hAnsi="Monaco" w:cs="Monaco"/>
@@ -5512,7 +4996,10 @@
           <w:sz w:val="20"/>
           <w:szCs w:val="20"/>
         </w:rPr>
-        <w:t>Before</w:t>
+        <w:t xml:space="preserve">Class </w:t>
+      </w:r>
+      <w:r>
+        <w:t xml:space="preserve">annotation has been renamed to </w:t>
       </w:r>
       <w:r>
         <w:rPr>
@@ -5521,9 +5008,8 @@
           <w:sz w:val="20"/>
           <w:szCs w:val="20"/>
         </w:rPr>
-        <w:t>Class</w:t>
-      </w:r>
-      <w:proofErr w:type="spellEnd"/>
+        <w:t>@Before</w:t>
+      </w:r>
       <w:r>
         <w:rPr>
           <w:rFonts w:ascii="Monaco" w:hAnsi="Monaco" w:cs="Monaco"/>
@@ -5531,10 +5017,10 @@
           <w:sz w:val="20"/>
           <w:szCs w:val="20"/>
         </w:rPr>
-        <w:t xml:space="preserve"> </w:t>
-      </w:r>
-      <w:r>
-        <w:t xml:space="preserve">annotation has been renamed to </w:t>
+        <w:t>All</w:t>
+      </w:r>
+      <w:r>
+        <w:t xml:space="preserve">. I bet you can guess what the </w:t>
       </w:r>
       <w:r>
         <w:rPr>
@@ -5543,59 +5029,7 @@
           <w:sz w:val="20"/>
           <w:szCs w:val="20"/>
         </w:rPr>
-        <w:t>@</w:t>
-      </w:r>
-      <w:proofErr w:type="spellStart"/>
-      <w:r>
-        <w:rPr>
-          <w:rFonts w:ascii="Monaco" w:hAnsi="Monaco" w:cs="Monaco"/>
-          <w:color w:val="646464"/>
-          <w:sz w:val="20"/>
-          <w:szCs w:val="20"/>
-        </w:rPr>
-        <w:t>Before</w:t>
-      </w:r>
-      <w:r>
-        <w:rPr>
-          <w:rFonts w:ascii="Monaco" w:hAnsi="Monaco" w:cs="Monaco"/>
-          <w:color w:val="646464"/>
-          <w:sz w:val="20"/>
-          <w:szCs w:val="20"/>
-        </w:rPr>
-        <w:t>All</w:t>
-      </w:r>
-      <w:proofErr w:type="spellEnd"/>
-      <w:r>
-        <w:t xml:space="preserve">. I bet you can guess what the </w:t>
-      </w:r>
-      <w:r>
-        <w:rPr>
-          <w:rFonts w:ascii="Monaco" w:hAnsi="Monaco" w:cs="Monaco"/>
-          <w:color w:val="646464"/>
-          <w:sz w:val="20"/>
-          <w:szCs w:val="20"/>
-        </w:rPr>
-        <w:t>@</w:t>
-      </w:r>
-      <w:proofErr w:type="spellStart"/>
-      <w:r>
-        <w:rPr>
-          <w:rFonts w:ascii="Monaco" w:hAnsi="Monaco" w:cs="Monaco"/>
-          <w:color w:val="646464"/>
-          <w:sz w:val="20"/>
-          <w:szCs w:val="20"/>
-        </w:rPr>
-        <w:t>AfterClass</w:t>
-      </w:r>
-      <w:proofErr w:type="spellEnd"/>
-      <w:r>
-        <w:rPr>
-          <w:rFonts w:ascii="Monaco" w:hAnsi="Monaco" w:cs="Monaco"/>
-          <w:color w:val="646464"/>
-          <w:sz w:val="20"/>
-          <w:szCs w:val="20"/>
-        </w:rPr>
-        <w:t xml:space="preserve"> </w:t>
+        <w:t xml:space="preserve">@AfterClass </w:t>
       </w:r>
       <w:r>
         <w:t>annotation was renamed to!</w:t>
@@ -5604,15 +5038,7 @@
     <w:p/>
     <w:p>
       <w:r>
-        <w:t xml:space="preserve">This time there aren’t </w:t>
-      </w:r>
-      <w:proofErr w:type="gramStart"/>
-      <w:r>
-        <w:t>step by step</w:t>
-      </w:r>
-      <w:proofErr w:type="gramEnd"/>
-      <w:r>
-        <w:t xml:space="preserve"> instructions because you already have all the information you need to convert it. Feel free to check out the solution guide if you aren’t sure.</w:t>
+        <w:t>This time there aren’t step by step instructions because you already have all the information you need to convert it. Feel free to check out the solution guide if you aren’t sure.</w:t>
       </w:r>
     </w:p>
     <w:p/>
@@ -5626,21 +5052,7 @@
         <w:rPr>
           <w:i/>
         </w:rPr>
-        <w:t xml:space="preserve">Note for real life projects: I wanted </w:t>
-      </w:r>
-      <w:proofErr w:type="gramStart"/>
-      <w:r>
-        <w:rPr>
-          <w:i/>
-        </w:rPr>
-        <w:t>my codebase</w:t>
-      </w:r>
-      <w:proofErr w:type="gramEnd"/>
-      <w:r>
-        <w:rPr>
-          <w:i/>
-        </w:rPr>
-        <w:t xml:space="preserve"> to be fully JUnit 5 so I didn’t have to look at the imports to read an assertion. Changing assertions, imports and annotations by hand got old fast so I wrote a tool to automate it:</w:t>
+        <w:t>Note for real life projects: I wanted my codebase to be fully JUnit 5 so I didn’t have to look at the imports to read an assertion. Changing assertions, imports and annotations by hand got old fast so I wrote a tool to automate it:</w:t>
       </w:r>
     </w:p>
     <w:p>
@@ -5671,44 +5083,15 @@
         <w:pStyle w:val="Heading3"/>
       </w:pPr>
       <w:r>
-        <w:t xml:space="preserve">Step 3.3 – Migrating </w:t>
-      </w:r>
-      <w:proofErr w:type="spellStart"/>
-      <w:r>
-        <w:t>assertThat</w:t>
-      </w:r>
-      <w:proofErr w:type="spellEnd"/>
-    </w:p>
-    <w:p>
-      <w:r>
-        <w:t xml:space="preserve">Let’s try to migrate </w:t>
-      </w:r>
-      <w:proofErr w:type="spellStart"/>
-      <w:r>
-        <w:t>FishermansWharfEnumTest</w:t>
-      </w:r>
-      <w:proofErr w:type="spellEnd"/>
-      <w:r>
-        <w:t xml:space="preserve">. </w:t>
-      </w:r>
-      <w:r>
-        <w:t xml:space="preserve">Try doing the same thing as for </w:t>
-      </w:r>
-      <w:proofErr w:type="spellStart"/>
-      <w:r>
-        <w:t>SeaLionTest</w:t>
-      </w:r>
-      <w:proofErr w:type="spellEnd"/>
-      <w:r>
-        <w:t xml:space="preserve">. Uh oh. There’s no </w:t>
-      </w:r>
-      <w:proofErr w:type="spellStart"/>
-      <w:r>
-        <w:t>assertThat</w:t>
-      </w:r>
-      <w:proofErr w:type="spellEnd"/>
-      <w:r>
-        <w:t xml:space="preserve"> in Jupiter.</w:t>
+        <w:t>Step 3.3 – Migrating assertThat</w:t>
+      </w:r>
+    </w:p>
+    <w:p>
+      <w:r>
+        <w:t xml:space="preserve">Let’s try to migrate FishermansWharfEnumTest. </w:t>
+      </w:r>
+      <w:r>
+        <w:t>Try doing the same thing as for SeaLionTest. Uh oh. There’s no assertThat in Jupiter.</w:t>
       </w:r>
     </w:p>
     <w:p/>
@@ -5724,7 +5107,6 @@
           <w:szCs w:val="20"/>
         </w:rPr>
       </w:pPr>
-      <w:proofErr w:type="gramStart"/>
       <w:r>
         <w:rPr>
           <w:rFonts w:ascii="Monaco" w:hAnsi="Monaco" w:cs="Monaco"/>
@@ -5736,7 +5118,6 @@
         </w:rPr>
         <w:t>import</w:t>
       </w:r>
-      <w:proofErr w:type="gramEnd"/>
       <w:r>
         <w:rPr>
           <w:rFonts w:ascii="Monaco" w:hAnsi="Monaco" w:cs="Monaco"/>
@@ -5764,17 +5145,7 @@
           <w:sz w:val="20"/>
           <w:szCs w:val="20"/>
         </w:rPr>
-        <w:t xml:space="preserve"> </w:t>
-      </w:r>
-      <w:proofErr w:type="spellStart"/>
-      <w:r>
-        <w:rPr>
-          <w:rFonts w:ascii="Monaco" w:hAnsi="Monaco" w:cs="Monaco"/>
-          <w:color w:val="000000"/>
-          <w:sz w:val="20"/>
-          <w:szCs w:val="20"/>
-        </w:rPr>
-        <w:t>org.hamcrest.MatcherAssert.</w:t>
+        <w:t xml:space="preserve"> org.hamcrest.MatcherAssert.</w:t>
       </w:r>
       <w:r>
         <w:rPr>
@@ -5787,7 +5158,6 @@
         </w:rPr>
         <w:t>assertThat</w:t>
       </w:r>
-      <w:proofErr w:type="spellEnd"/>
       <w:r>
         <w:rPr>
           <w:rFonts w:ascii="Monaco" w:hAnsi="Monaco" w:cs="Monaco"/>
@@ -5803,7 +5173,6 @@
       <w:r>
         <w:t xml:space="preserve">That’s right. The </w:t>
       </w:r>
-      <w:proofErr w:type="spellStart"/>
       <w:r>
         <w:rPr>
           <w:rFonts w:ascii="Monaco" w:hAnsi="Monaco" w:cs="Monaco"/>
@@ -5815,25 +5184,11 @@
         </w:rPr>
         <w:t>assertThat</w:t>
       </w:r>
-      <w:proofErr w:type="spellEnd"/>
-      <w:r>
-        <w:t xml:space="preserve"> method is no longer in core JUnit. It still works perfectly well though</w:t>
-      </w:r>
-      <w:proofErr w:type="gramStart"/>
-      <w:r>
-        <w:t>;</w:t>
-      </w:r>
-      <w:proofErr w:type="gramEnd"/>
-      <w:r>
-        <w:t xml:space="preserve"> just from inside </w:t>
-      </w:r>
-      <w:proofErr w:type="spellStart"/>
-      <w:r>
-        <w:t>Hamcrest</w:t>
-      </w:r>
-      <w:proofErr w:type="spellEnd"/>
-      <w:r>
-        <w:t>.</w:t>
+      <w:r>
+        <w:t xml:space="preserve"> method is no longer in core JUnit. It still works perfectly well though; just from inside </w:t>
+      </w:r>
+      <w:r>
+        <w:t>Hamcrest.</w:t>
       </w:r>
       <w:r>
         <w:t xml:space="preserve"> </w:t>
@@ -5845,23 +5200,7 @@
         <w:t xml:space="preserve">This isn’t a great test though. </w:t>
       </w:r>
       <w:r>
-        <w:t xml:space="preserve">If would only fail on the first </w:t>
-      </w:r>
-      <w:proofErr w:type="spellStart"/>
-      <w:r>
-        <w:t>enum</w:t>
-      </w:r>
-      <w:proofErr w:type="spellEnd"/>
-      <w:r>
-        <w:t xml:space="preserve"> value to fail </w:t>
-      </w:r>
-      <w:proofErr w:type="gramStart"/>
-      <w:r>
-        <w:t>the assert</w:t>
-      </w:r>
-      <w:proofErr w:type="gramEnd"/>
-      <w:r>
-        <w:t>. It would have been far better to use a parameterized test.  It was enough work in JUnit 4 to write one that it is easy to understand why that didn’t happen here. Which takes us to…</w:t>
+        <w:t>If would only fail on the first enum value to fail the assert. It would have been far better to use a parameterized test.  It was enough work in JUnit 4 to write one that it is easy to understand why that didn’t happen here. Which takes us to…</w:t>
       </w:r>
     </w:p>
     <w:p/>
@@ -5893,13 +5232,8 @@
         <w:pStyle w:val="Heading3"/>
       </w:pPr>
       <w:r>
-        <w:t xml:space="preserve">Step 4.1 – Migrating </w:t>
-      </w:r>
-      <w:proofErr w:type="spellStart"/>
-      <w:r>
-        <w:t>FishermansWharfEnumTest</w:t>
-      </w:r>
-      <w:proofErr w:type="spellEnd"/>
+        <w:t>Step 4.1 – Migrating FishermansWharfEnumTest</w:t>
+      </w:r>
     </w:p>
     <w:p>
       <w:r>
@@ -5924,27 +5258,18 @@
       <w:r>
         <w:t xml:space="preserve">Copy </w:t>
       </w:r>
-      <w:proofErr w:type="spellStart"/>
       <w:r>
         <w:t>FishermansWharfEnumTest</w:t>
       </w:r>
-      <w:proofErr w:type="spellEnd"/>
       <w:r>
         <w:t xml:space="preserve"> to </w:t>
       </w:r>
-      <w:proofErr w:type="spellStart"/>
       <w:r>
         <w:t>FishermansWharfEnumParamTest</w:t>
       </w:r>
-      <w:proofErr w:type="spellEnd"/>
-      <w:r>
-        <w:t xml:space="preserve"> to preserve the original as a </w:t>
-      </w:r>
-      <w:proofErr w:type="spellStart"/>
-      <w:r>
-        <w:t>referenc.e</w:t>
-      </w:r>
-      <w:proofErr w:type="spellEnd"/>
+      <w:r>
+        <w:t xml:space="preserve"> to preserve the original as a referenc.e</w:t>
+      </w:r>
     </w:p>
     <w:p>
       <w:pPr>
@@ -5981,29 +5306,10 @@
           <w:sz w:val="20"/>
           <w:szCs w:val="20"/>
         </w:rPr>
-        <w:t>@</w:t>
-      </w:r>
-      <w:proofErr w:type="spellStart"/>
-      <w:r>
-        <w:rPr>
-          <w:rFonts w:ascii="Monaco" w:hAnsi="Monaco" w:cs="Monaco"/>
-          <w:color w:val="646464"/>
-          <w:sz w:val="20"/>
-          <w:szCs w:val="20"/>
-        </w:rPr>
-        <w:t>ParameterizedTest</w:t>
-      </w:r>
-      <w:proofErr w:type="spellEnd"/>
-      <w:r>
-        <w:t xml:space="preserve">. (The pom.xml already has </w:t>
-      </w:r>
-      <w:proofErr w:type="spellStart"/>
-      <w:r>
-        <w:t>junit-jupiter-params</w:t>
-      </w:r>
-      <w:proofErr w:type="spellEnd"/>
-      <w:r>
-        <w:t xml:space="preserve"> so this works)</w:t>
+        <w:t>@ParameterizedTest</w:t>
+      </w:r>
+      <w:r>
+        <w:t>. (The pom.xml already has junit-jupiter-params so this works)</w:t>
       </w:r>
     </w:p>
     <w:p>
@@ -6020,15 +5326,7 @@
         </w:numPr>
       </w:pPr>
       <w:r>
-        <w:t xml:space="preserve">On the line below this annotation add the following to tell JUnit to call this method once with each </w:t>
-      </w:r>
-      <w:proofErr w:type="spellStart"/>
-      <w:r>
-        <w:t>enum</w:t>
-      </w:r>
-      <w:proofErr w:type="spellEnd"/>
-      <w:r>
-        <w:t xml:space="preserve"> value as a parameter:</w:t>
+        <w:t>On the line below this annotation add the following to tell JUnit to call this method once with each enum value as a parameter:</w:t>
       </w:r>
     </w:p>
     <w:p>
@@ -6039,7 +5337,6 @@
           <w:szCs w:val="20"/>
         </w:rPr>
       </w:pPr>
-      <w:proofErr w:type="gramStart"/>
       <w:r>
         <w:rPr>
           <w:rFonts w:ascii="Monaco" w:hAnsi="Monaco" w:cs="Monaco"/>
@@ -6047,38 +5344,16 @@
           <w:sz w:val="20"/>
           <w:szCs w:val="20"/>
         </w:rPr>
-        <w:t>@</w:t>
-      </w:r>
-      <w:proofErr w:type="spellStart"/>
-      <w:r>
-        <w:rPr>
-          <w:rFonts w:ascii="Monaco" w:hAnsi="Monaco" w:cs="Monaco"/>
-          <w:color w:val="646464"/>
-          <w:sz w:val="20"/>
-          <w:szCs w:val="20"/>
-        </w:rPr>
-        <w:t>EnumSource</w:t>
-      </w:r>
-      <w:proofErr w:type="spellEnd"/>
-      <w:r>
-        <w:rPr>
-          <w:rFonts w:ascii="Monaco" w:hAnsi="Monaco" w:cs="Monaco"/>
-          <w:color w:val="000000"/>
-          <w:sz w:val="20"/>
-          <w:szCs w:val="20"/>
-        </w:rPr>
-        <w:t>(</w:t>
-      </w:r>
-      <w:proofErr w:type="spellStart"/>
-      <w:proofErr w:type="gramEnd"/>
-      <w:r>
-        <w:rPr>
-          <w:rFonts w:ascii="Monaco" w:hAnsi="Monaco" w:cs="Monaco"/>
-          <w:color w:val="000000"/>
-          <w:sz w:val="20"/>
-          <w:szCs w:val="20"/>
-        </w:rPr>
-        <w:t>FishermansWharfEnum.</w:t>
+        <w:t>@EnumSource</w:t>
+      </w:r>
+      <w:r>
+        <w:rPr>
+          <w:rFonts w:ascii="Monaco" w:hAnsi="Monaco" w:cs="Monaco"/>
+          <w:color w:val="000000"/>
+          <w:sz w:val="20"/>
+          <w:szCs w:val="20"/>
+        </w:rPr>
+        <w:t>(FishermansWharfEnum.</w:t>
       </w:r>
       <w:r>
         <w:rPr>
@@ -6091,7 +5366,6 @@
         </w:rPr>
         <w:t>class</w:t>
       </w:r>
-      <w:proofErr w:type="spellEnd"/>
       <w:r>
         <w:rPr>
           <w:rFonts w:ascii="Monaco" w:hAnsi="Monaco" w:cs="Monaco"/>
@@ -6123,25 +5397,14 @@
           <w:szCs w:val="20"/>
         </w:rPr>
       </w:pPr>
-      <w:proofErr w:type="spellStart"/>
-      <w:r>
-        <w:rPr>
-          <w:rFonts w:ascii="Monaco" w:hAnsi="Monaco" w:cs="Monaco"/>
-          <w:color w:val="000000"/>
-          <w:sz w:val="20"/>
-          <w:szCs w:val="20"/>
-        </w:rPr>
-        <w:t>FishermansWharfEnum</w:t>
-      </w:r>
-      <w:proofErr w:type="spellEnd"/>
-      <w:r>
-        <w:rPr>
-          <w:rFonts w:ascii="Monaco" w:hAnsi="Monaco" w:cs="Monaco"/>
-          <w:color w:val="000000"/>
-          <w:sz w:val="20"/>
-          <w:szCs w:val="20"/>
-        </w:rPr>
-        <w:t xml:space="preserve"> </w:t>
+      <w:r>
+        <w:rPr>
+          <w:rFonts w:ascii="Monaco" w:hAnsi="Monaco" w:cs="Monaco"/>
+          <w:color w:val="000000"/>
+          <w:sz w:val="20"/>
+          <w:szCs w:val="20"/>
+        </w:rPr>
+        <w:t xml:space="preserve">FishermansWharfEnum </w:t>
       </w:r>
       <w:r>
         <w:rPr>
@@ -6183,27 +5446,15 @@
           <w:szCs w:val="20"/>
         </w:rPr>
       </w:pPr>
-      <w:proofErr w:type="spellStart"/>
-      <w:r>
-        <w:rPr>
-          <w:rFonts w:ascii="Monaco" w:hAnsi="Monaco" w:cs="Monaco"/>
-          <w:color w:val="000000"/>
-          <w:sz w:val="20"/>
-          <w:szCs w:val="20"/>
-        </w:rPr>
-        <w:t>LocalTime</w:t>
-      </w:r>
-      <w:proofErr w:type="spellEnd"/>
-      <w:r>
-        <w:rPr>
-          <w:rFonts w:ascii="Monaco" w:hAnsi="Monaco" w:cs="Monaco"/>
-          <w:color w:val="000000"/>
-          <w:sz w:val="20"/>
-          <w:szCs w:val="20"/>
-        </w:rPr>
-        <w:t xml:space="preserve"> </w:t>
-      </w:r>
-      <w:proofErr w:type="spellStart"/>
+      <w:r>
+        <w:rPr>
+          <w:rFonts w:ascii="Monaco" w:hAnsi="Monaco" w:cs="Monaco"/>
+          <w:color w:val="000000"/>
+          <w:sz w:val="20"/>
+          <w:szCs w:val="20"/>
+        </w:rPr>
+        <w:t xml:space="preserve">LocalTime </w:t>
+      </w:r>
       <w:r>
         <w:rPr>
           <w:rFonts w:ascii="Monaco" w:hAnsi="Monaco" w:cs="Monaco"/>
@@ -6213,26 +5464,14 @@
         </w:rPr>
         <w:t>ninePm</w:t>
       </w:r>
-      <w:proofErr w:type="spellEnd"/>
-      <w:r>
-        <w:rPr>
-          <w:rFonts w:ascii="Monaco" w:hAnsi="Monaco" w:cs="Monaco"/>
-          <w:color w:val="000000"/>
-          <w:sz w:val="20"/>
-          <w:szCs w:val="20"/>
-        </w:rPr>
-        <w:t xml:space="preserve"> = </w:t>
-      </w:r>
-      <w:proofErr w:type="spellStart"/>
-      <w:proofErr w:type="gramStart"/>
-      <w:r>
-        <w:rPr>
-          <w:rFonts w:ascii="Monaco" w:hAnsi="Monaco" w:cs="Monaco"/>
-          <w:color w:val="000000"/>
-          <w:sz w:val="20"/>
-          <w:szCs w:val="20"/>
-        </w:rPr>
-        <w:t>LocalTime.</w:t>
+      <w:r>
+        <w:rPr>
+          <w:rFonts w:ascii="Monaco" w:hAnsi="Monaco" w:cs="Monaco"/>
+          <w:color w:val="000000"/>
+          <w:sz w:val="20"/>
+          <w:szCs w:val="20"/>
+        </w:rPr>
+        <w:t xml:space="preserve"> = LocalTime.</w:t>
       </w:r>
       <w:r>
         <w:rPr>
@@ -6245,25 +5484,14 @@
         </w:rPr>
         <w:t>of</w:t>
       </w:r>
-      <w:proofErr w:type="spellEnd"/>
-      <w:r>
-        <w:rPr>
-          <w:rFonts w:ascii="Monaco" w:hAnsi="Monaco" w:cs="Monaco"/>
-          <w:color w:val="000000"/>
-          <w:sz w:val="20"/>
-          <w:szCs w:val="20"/>
-        </w:rPr>
-        <w:t>(</w:t>
-      </w:r>
-      <w:proofErr w:type="gramEnd"/>
-      <w:r>
-        <w:rPr>
-          <w:rFonts w:ascii="Monaco" w:hAnsi="Monaco" w:cs="Monaco"/>
-          <w:color w:val="000000"/>
-          <w:sz w:val="20"/>
-          <w:szCs w:val="20"/>
-        </w:rPr>
-        <w:t>12 + 9, 0);</w:t>
+      <w:r>
+        <w:rPr>
+          <w:rFonts w:ascii="Monaco" w:hAnsi="Monaco" w:cs="Monaco"/>
+          <w:color w:val="000000"/>
+          <w:sz w:val="20"/>
+          <w:szCs w:val="20"/>
+        </w:rPr>
+        <w:t>(12 + 9, 0);</w:t>
       </w:r>
     </w:p>
     <w:p>
@@ -6276,8 +5504,6 @@
           <w:szCs w:val="20"/>
         </w:rPr>
       </w:pPr>
-      <w:proofErr w:type="spellStart"/>
-      <w:proofErr w:type="gramStart"/>
       <w:r>
         <w:rPr>
           <w:rFonts w:ascii="Monaco" w:hAnsi="Monaco" w:cs="Monaco"/>
@@ -6289,8 +5515,6 @@
         </w:rPr>
         <w:t>assertThat</w:t>
       </w:r>
-      <w:proofErr w:type="spellEnd"/>
-      <w:proofErr w:type="gramEnd"/>
       <w:r>
         <w:rPr>
           <w:rFonts w:ascii="Monaco" w:hAnsi="Monaco" w:cs="Monaco"/>
@@ -6346,8 +5570,6 @@
           <w:szCs w:val="20"/>
         </w:rPr>
       </w:pPr>
-      <w:proofErr w:type="spellStart"/>
-      <w:proofErr w:type="gramStart"/>
       <w:r>
         <w:rPr>
           <w:rFonts w:ascii="Monaco" w:hAnsi="Monaco" w:cs="Monaco"/>
@@ -6364,20 +5586,8 @@
           <w:sz w:val="20"/>
           <w:szCs w:val="20"/>
         </w:rPr>
-        <w:t>.closes</w:t>
-      </w:r>
-      <w:proofErr w:type="spellEnd"/>
-      <w:proofErr w:type="gramEnd"/>
-      <w:r>
-        <w:rPr>
-          <w:rFonts w:ascii="Monaco" w:hAnsi="Monaco" w:cs="Monaco"/>
-          <w:color w:val="000000"/>
-          <w:sz w:val="20"/>
-          <w:szCs w:val="20"/>
-        </w:rPr>
-        <w:t xml:space="preserve">(), </w:t>
-      </w:r>
-      <w:proofErr w:type="spellStart"/>
+        <w:t xml:space="preserve">.closes(), </w:t>
+      </w:r>
       <w:r>
         <w:rPr>
           <w:rFonts w:ascii="Monaco" w:hAnsi="Monaco" w:cs="Monaco"/>
@@ -6389,7 +5599,6 @@
         </w:rPr>
         <w:t>greaterThanOrEqualTo</w:t>
       </w:r>
-      <w:proofErr w:type="spellEnd"/>
       <w:r>
         <w:rPr>
           <w:rFonts w:ascii="Monaco" w:hAnsi="Monaco" w:cs="Monaco"/>
@@ -6399,7 +5608,6 @@
         </w:rPr>
         <w:t>(</w:t>
       </w:r>
-      <w:proofErr w:type="spellStart"/>
       <w:r>
         <w:rPr>
           <w:rFonts w:ascii="Monaco" w:hAnsi="Monaco" w:cs="Monaco"/>
@@ -6409,7 +5617,6 @@
         </w:rPr>
         <w:t>ninePm</w:t>
       </w:r>
-      <w:proofErr w:type="spellEnd"/>
       <w:r>
         <w:rPr>
           <w:rFonts w:ascii="Monaco" w:hAnsi="Monaco" w:cs="Monaco"/>
@@ -6512,15 +5719,7 @@
         </w:numPr>
       </w:pPr>
       <w:r>
-        <w:t xml:space="preserve">Optionally, check the Maven console and see that </w:t>
-      </w:r>
-      <w:proofErr w:type="spellStart"/>
-      <w:r>
-        <w:t>FishermansWharfEnumParam</w:t>
-      </w:r>
-      <w:proofErr w:type="spellEnd"/>
-      <w:r>
-        <w:t xml:space="preserve"> test has three tests in the output.</w:t>
+        <w:t>Optionally, check the Maven console and see that FishermansWharfEnumParam test has three tests in the output.</w:t>
       </w:r>
     </w:p>
     <w:p>
@@ -6528,13 +5727,8 @@
         <w:pStyle w:val="Heading3"/>
       </w:pPr>
       <w:r>
-        <w:t xml:space="preserve">Step 4.2 – Migrating </w:t>
-      </w:r>
-      <w:proofErr w:type="spellStart"/>
-      <w:r>
-        <w:t>ThirtyNinthAnniveraryEventsTest</w:t>
-      </w:r>
-      <w:proofErr w:type="spellEnd"/>
+        <w:t>Step 4.2 – Migrating ThirtyNinthAnniveraryEventsTest</w:t>
+      </w:r>
     </w:p>
     <w:p>
       <w:r>
@@ -6562,7 +5756,6 @@
           <w:szCs w:val="20"/>
         </w:rPr>
       </w:pPr>
-      <w:proofErr w:type="gramStart"/>
       <w:r>
         <w:rPr>
           <w:rFonts w:ascii="Monaco" w:hAnsi="Monaco" w:cs="Monaco"/>
@@ -6570,37 +5763,16 @@
           <w:sz w:val="20"/>
           <w:szCs w:val="20"/>
         </w:rPr>
-        <w:t>@</w:t>
-      </w:r>
-      <w:proofErr w:type="spellStart"/>
-      <w:r>
-        <w:rPr>
-          <w:rFonts w:ascii="Monaco" w:hAnsi="Monaco" w:cs="Monaco"/>
-          <w:color w:val="646464"/>
-          <w:sz w:val="20"/>
-          <w:szCs w:val="20"/>
-        </w:rPr>
-        <w:t>ParameterizedTest</w:t>
-      </w:r>
-      <w:proofErr w:type="spellEnd"/>
-      <w:r>
-        <w:rPr>
-          <w:rFonts w:ascii="Monaco" w:hAnsi="Monaco" w:cs="Monaco"/>
-          <w:color w:val="000000"/>
-          <w:sz w:val="20"/>
-          <w:szCs w:val="20"/>
-        </w:rPr>
-        <w:t>(</w:t>
-      </w:r>
-      <w:proofErr w:type="gramEnd"/>
-      <w:r>
-        <w:rPr>
-          <w:rFonts w:ascii="Monaco" w:hAnsi="Monaco" w:cs="Monaco"/>
-          <w:color w:val="000000"/>
-          <w:sz w:val="20"/>
-          <w:szCs w:val="20"/>
-        </w:rPr>
-        <w:t xml:space="preserve">name = </w:t>
+        <w:t>@ParameterizedTest</w:t>
+      </w:r>
+      <w:r>
+        <w:rPr>
+          <w:rFonts w:ascii="Monaco" w:hAnsi="Monaco" w:cs="Monaco"/>
+          <w:color w:val="000000"/>
+          <w:sz w:val="20"/>
+          <w:szCs w:val="20"/>
+        </w:rPr>
+        <w:t xml:space="preserve">(name = </w:t>
       </w:r>
       <w:r>
         <w:rPr>
@@ -6635,26 +5807,10 @@
         </w:numPr>
       </w:pPr>
       <w:r>
-        <w:t xml:space="preserve">Now we have to tell JUnit where to find the CSV. Worth noting that the file name doesn’t matter if the </w:t>
-      </w:r>
-      <w:proofErr w:type="spellStart"/>
-      <w:r>
-        <w:t>csv</w:t>
-      </w:r>
-      <w:proofErr w:type="spellEnd"/>
-      <w:r>
-        <w:t xml:space="preserve"> formatting is preserved. It is even smart enough to ignore comments!</w:t>
-      </w:r>
-      <w:r>
-        <w:t xml:space="preserve"> Also worth noticing is that JUnit is looking on the classpath so we don’t specify the directory </w:t>
-      </w:r>
-      <w:proofErr w:type="spellStart"/>
-      <w:r>
-        <w:t>src</w:t>
-      </w:r>
-      <w:proofErr w:type="spellEnd"/>
-      <w:r>
-        <w:t>/test/resources anymore.</w:t>
+        <w:t>Now we have to tell JUnit where to find the CSV. Worth noting that the file name doesn’t matter if the csv formatting is preserved. It is even smart enough to ignore comments!</w:t>
+      </w:r>
+      <w:r>
+        <w:t xml:space="preserve"> Also worth noticing is that JUnit is looking on the classpath so we don’t specify the directory src/test/resources anymore.</w:t>
       </w:r>
     </w:p>
     <w:p>
@@ -6665,7 +5821,6 @@
           <w:szCs w:val="20"/>
         </w:rPr>
       </w:pPr>
-      <w:proofErr w:type="gramStart"/>
       <w:r>
         <w:rPr>
           <w:rFonts w:ascii="Monaco" w:hAnsi="Monaco" w:cs="Monaco"/>
@@ -6673,37 +5828,16 @@
           <w:sz w:val="20"/>
           <w:szCs w:val="20"/>
         </w:rPr>
-        <w:t>@</w:t>
-      </w:r>
-      <w:proofErr w:type="spellStart"/>
-      <w:r>
-        <w:rPr>
-          <w:rFonts w:ascii="Monaco" w:hAnsi="Monaco" w:cs="Monaco"/>
-          <w:color w:val="646464"/>
-          <w:sz w:val="20"/>
-          <w:szCs w:val="20"/>
-        </w:rPr>
-        <w:t>CsvFileSource</w:t>
-      </w:r>
-      <w:proofErr w:type="spellEnd"/>
-      <w:r>
-        <w:rPr>
-          <w:rFonts w:ascii="Monaco" w:hAnsi="Monaco" w:cs="Monaco"/>
-          <w:color w:val="000000"/>
-          <w:sz w:val="20"/>
-          <w:szCs w:val="20"/>
-        </w:rPr>
-        <w:t>(</w:t>
-      </w:r>
-      <w:proofErr w:type="gramEnd"/>
-      <w:r>
-        <w:rPr>
-          <w:rFonts w:ascii="Monaco" w:hAnsi="Monaco" w:cs="Monaco"/>
-          <w:color w:val="000000"/>
-          <w:sz w:val="20"/>
-          <w:szCs w:val="20"/>
-        </w:rPr>
-        <w:t xml:space="preserve">resources = { </w:t>
+        <w:t>@CsvFileSource</w:t>
+      </w:r>
+      <w:r>
+        <w:rPr>
+          <w:rFonts w:ascii="Monaco" w:hAnsi="Monaco" w:cs="Monaco"/>
+          <w:color w:val="000000"/>
+          <w:sz w:val="20"/>
+          <w:szCs w:val="20"/>
+        </w:rPr>
+        <w:t xml:space="preserve">(resources = { </w:t>
       </w:r>
       <w:r>
         <w:rPr>
@@ -6745,25 +5879,14 @@
           <w:szCs w:val="20"/>
         </w:rPr>
       </w:pPr>
-      <w:proofErr w:type="spellStart"/>
-      <w:r>
-        <w:rPr>
-          <w:rFonts w:ascii="Monaco" w:hAnsi="Monaco" w:cs="Monaco"/>
-          <w:color w:val="000000"/>
-          <w:sz w:val="20"/>
-          <w:szCs w:val="20"/>
-        </w:rPr>
-        <w:t>LocalDate</w:t>
-      </w:r>
-      <w:proofErr w:type="spellEnd"/>
-      <w:r>
-        <w:rPr>
-          <w:rFonts w:ascii="Monaco" w:hAnsi="Monaco" w:cs="Monaco"/>
-          <w:color w:val="000000"/>
-          <w:sz w:val="20"/>
-          <w:szCs w:val="20"/>
-        </w:rPr>
-        <w:t xml:space="preserve"> </w:t>
+      <w:r>
+        <w:rPr>
+          <w:rFonts w:ascii="Monaco" w:hAnsi="Monaco" w:cs="Monaco"/>
+          <w:color w:val="000000"/>
+          <w:sz w:val="20"/>
+          <w:szCs w:val="20"/>
+        </w:rPr>
+        <w:t xml:space="preserve">LocalDate </w:t>
       </w:r>
       <w:r>
         <w:rPr>
@@ -6783,7 +5906,6 @@
         </w:rPr>
         <w:t xml:space="preserve">, </w:t>
       </w:r>
-      <w:proofErr w:type="gramStart"/>
       <w:r>
         <w:rPr>
           <w:rFonts w:ascii="Monaco" w:hAnsi="Monaco" w:cs="Monaco"/>
@@ -6795,7 +5917,6 @@
         </w:rPr>
         <w:t>boolean</w:t>
       </w:r>
-      <w:proofErr w:type="gramEnd"/>
       <w:r>
         <w:rPr>
           <w:rFonts w:ascii="Monaco" w:hAnsi="Monaco" w:cs="Monaco"/>
@@ -6805,7 +5926,6 @@
         </w:rPr>
         <w:t xml:space="preserve"> </w:t>
       </w:r>
-      <w:proofErr w:type="spellStart"/>
       <w:r>
         <w:rPr>
           <w:rFonts w:ascii="Monaco" w:hAnsi="Monaco" w:cs="Monaco"/>
@@ -6815,7 +5935,6 @@
         </w:rPr>
         <w:t>expectedResult</w:t>
       </w:r>
-      <w:proofErr w:type="spellEnd"/>
     </w:p>
     <w:p>
       <w:pPr>
@@ -6831,15 +5950,7 @@
         </w:numPr>
       </w:pPr>
       <w:r>
-        <w:t>Finally, delete all the unnecessary code: the @</w:t>
-      </w:r>
-      <w:proofErr w:type="spellStart"/>
-      <w:r>
-        <w:t>RunWith</w:t>
-      </w:r>
-      <w:proofErr w:type="spellEnd"/>
-      <w:r>
-        <w:t xml:space="preserve"> annotation and the entire static method. Feels good to remove that ugly code, doesn’t it.</w:t>
+        <w:t>Finally, delete all the unnecessary code: the @RunWith annotation and the entire static method. Feels good to remove that ugly code, doesn’t it.</w:t>
       </w:r>
     </w:p>
     <w:p>
@@ -6856,7 +5967,13 @@
         </w:numPr>
       </w:pPr>
       <w:r>
-        <w:t>Try to run the test. You’ll likely get an error about there not being runnable methods. (I see this in both Maven and Eclipse). No worries. Just add a dummy method and try again:</w:t>
+        <w:t>Try to run the test. You’ll likely get an error about there not being runnable methods. (I see this</w:t>
+      </w:r>
+      <w:r>
+        <w:t xml:space="preserve"> inconsitently</w:t>
+      </w:r>
+      <w:r>
+        <w:t xml:space="preserve"> in both Maven and Eclipse). No worries. Just add a dummy method and try again:</w:t>
       </w:r>
     </w:p>
     <w:p>
@@ -6895,7 +6012,6 @@
           <w:szCs w:val="20"/>
         </w:rPr>
       </w:pPr>
-      <w:proofErr w:type="gramStart"/>
       <w:r>
         <w:rPr>
           <w:rFonts w:ascii="Monaco" w:hAnsi="Monaco" w:cs="Monaco"/>
@@ -6907,7 +6023,6 @@
         </w:rPr>
         <w:t>public</w:t>
       </w:r>
-      <w:proofErr w:type="gramEnd"/>
       <w:r>
         <w:rPr>
           <w:rFonts w:ascii="Monaco" w:hAnsi="Monaco" w:cs="Monaco"/>
@@ -6935,27 +6050,7 @@
           <w:sz w:val="20"/>
           <w:szCs w:val="20"/>
         </w:rPr>
-        <w:t xml:space="preserve"> </w:t>
-      </w:r>
-      <w:proofErr w:type="spellStart"/>
-      <w:r>
-        <w:rPr>
-          <w:rFonts w:ascii="Monaco" w:hAnsi="Monaco" w:cs="Monaco"/>
-          <w:color w:val="000000"/>
-          <w:sz w:val="20"/>
-          <w:szCs w:val="20"/>
-        </w:rPr>
-        <w:t>dummyTestSoRuns</w:t>
-      </w:r>
-      <w:proofErr w:type="spellEnd"/>
-      <w:r>
-        <w:rPr>
-          <w:rFonts w:ascii="Monaco" w:hAnsi="Monaco" w:cs="Monaco"/>
-          <w:color w:val="000000"/>
-          <w:sz w:val="20"/>
-          <w:szCs w:val="20"/>
-        </w:rPr>
-        <w:t>() {</w:t>
+        <w:t xml:space="preserve"> dummyTestSoRuns() {</w:t>
       </w:r>
     </w:p>
     <w:p>
@@ -6987,34 +6082,14 @@
           <w:sz w:val="20"/>
           <w:szCs w:val="20"/>
         </w:rPr>
-        <w:t xml:space="preserve">// </w:t>
-      </w:r>
-      <w:proofErr w:type="gramStart"/>
+        <w:t xml:space="preserve">// no </w:t>
+      </w:r>
       <w:r>
         <w:rPr>
           <w:rFonts w:ascii="Monaco" w:hAnsi="Monaco" w:cs="Monaco"/>
           <w:color w:val="3F7F5F"/>
           <w:sz w:val="20"/>
           <w:szCs w:val="20"/>
-        </w:rPr>
-        <w:t>no</w:t>
-      </w:r>
-      <w:proofErr w:type="gramEnd"/>
-      <w:r>
-        <w:rPr>
-          <w:rFonts w:ascii="Monaco" w:hAnsi="Monaco" w:cs="Monaco"/>
-          <w:color w:val="3F7F5F"/>
-          <w:sz w:val="20"/>
-          <w:szCs w:val="20"/>
-        </w:rPr>
-        <w:t xml:space="preserve"> </w:t>
-      </w:r>
-      <w:r>
-        <w:rPr>
-          <w:rFonts w:ascii="Monaco" w:hAnsi="Monaco" w:cs="Monaco"/>
-          <w:color w:val="3F7F5F"/>
-          <w:sz w:val="20"/>
-          <w:szCs w:val="20"/>
           <w:u w:val="single"/>
         </w:rPr>
         <w:t>op</w:t>
@@ -7036,24 +6111,766 @@
           <w:szCs w:val="20"/>
         </w:rPr>
         <w:t>}</w:t>
+      </w:r>
+    </w:p>
+    <w:p>
+      <w:pPr>
+        <w:pStyle w:val="ListParagraph"/>
+      </w:pPr>
+    </w:p>
+    <w:p>
+      <w:pPr>
+        <w:pStyle w:val="Heading3"/>
+      </w:pPr>
+      <w:r>
+        <w:t xml:space="preserve">Step 4.3 – </w:t>
+      </w:r>
+      <w:r>
+        <w:t xml:space="preserve">Refactoring this test to use a </w:t>
+      </w:r>
+      <w:r>
+        <w:t>Value</w:t>
+      </w:r>
+      <w:r>
+        <w:t>Source</w:t>
+      </w:r>
+    </w:p>
+    <w:p>
+      <w:r>
+        <w:t xml:space="preserve">Let’s supposed the users decided they don’t need to edit the test file and we don’t need it externalized. Now we can use a </w:t>
+      </w:r>
+      <w:r>
+        <w:t>value</w:t>
+      </w:r>
+      <w:r>
+        <w:t xml:space="preserve"> source.</w:t>
+      </w:r>
+      <w:r>
+        <w:t xml:space="preserve"> And even better we can have two parameterized test methods – one for </w:t>
+      </w:r>
+      <w:r>
+        <w:t xml:space="preserve">the special dates and one for the others. </w:t>
+      </w:r>
+    </w:p>
+    <w:p/>
+    <w:p>
+      <w:r>
+        <w:t>There’s only one thing that’s tricky: a value source can’t take a LocalDate as a parameter. This means we need to use a String type and do the conversion inside the test.</w:t>
+      </w:r>
+    </w:p>
+    <w:p/>
+    <w:p>
+      <w:r>
+        <w:t xml:space="preserve">Give this test a try. If you get stuck, the answer is inside: </w:t>
+      </w:r>
+      <w:r>
+        <w:rPr>
+          <w:rFonts w:ascii="Monaco" w:hAnsi="Monaco" w:cs="Monaco"/>
+          <w:color w:val="000000"/>
+          <w:sz w:val="20"/>
+          <w:szCs w:val="20"/>
+        </w:rPr>
+        <w:t>ThirtyNinthAnniversaryEventsValueSourceTest</w:t>
+      </w:r>
+      <w:r>
+        <w:t>.</w:t>
+      </w:r>
+    </w:p>
+    <w:p>
+      <w:pPr>
+        <w:pStyle w:val="Heading3"/>
+      </w:pPr>
+      <w:r>
+        <w:t>Step 4.4</w:t>
+      </w:r>
+      <w:r>
+        <w:t xml:space="preserve"> – Refactoring this test to use a </w:t>
+      </w:r>
+      <w:r>
+        <w:t>Method</w:t>
+      </w:r>
+      <w:r>
+        <w:t>Source</w:t>
+      </w:r>
+    </w:p>
+    <w:p>
+      <w:r>
+        <w:t>Tired of this test yet? Hope not as we are going to give it one more go!</w:t>
+      </w:r>
+      <w:r>
+        <w:t xml:space="preserve"> This time we are going to use a method source and actually return the LocalDate elements.</w:t>
+      </w:r>
+    </w:p>
+    <w:p/>
+    <w:p>
+      <w:r>
+        <w:t xml:space="preserve">Given these two static generator methods, can you </w:t>
+      </w:r>
+      <w:r>
+        <w:t xml:space="preserve">figure out how to </w:t>
       </w:r>
       <w:bookmarkStart w:id="11" w:name="_GoBack"/>
       <w:bookmarkEnd w:id="11"/>
-    </w:p>
-    <w:p>
-      <w:pPr>
-        <w:pStyle w:val="ListParagraph"/>
-      </w:pPr>
-    </w:p>
-    <w:p>
-      <w:pPr>
-        <w:pStyle w:val="ListParagraph"/>
-      </w:pPr>
-    </w:p>
-    <w:p>
-      <w:pPr>
-        <w:pStyle w:val="ListParagraph"/>
-      </w:pPr>
+      <w:r>
+        <w:t xml:space="preserve">rewrite the parameterized tests to use them? </w:t>
+      </w:r>
+    </w:p>
+    <w:p/>
+    <w:p>
+      <w:pPr>
+        <w:widowControl w:val="0"/>
+        <w:autoSpaceDE w:val="0"/>
+        <w:autoSpaceDN w:val="0"/>
+        <w:adjustRightInd w:val="0"/>
+        <w:rPr>
+          <w:rFonts w:ascii="Monaco" w:hAnsi="Monaco" w:cs="Monaco"/>
+          <w:sz w:val="20"/>
+          <w:szCs w:val="20"/>
+        </w:rPr>
+      </w:pPr>
+      <w:r>
+        <w:rPr>
+          <w:rFonts w:ascii="Monaco" w:hAnsi="Monaco" w:cs="Monaco"/>
+          <w:b/>
+          <w:bCs/>
+          <w:color w:val="7F0055"/>
+          <w:sz w:val="20"/>
+          <w:szCs w:val="20"/>
+        </w:rPr>
+        <w:t>public</w:t>
+      </w:r>
+      <w:r>
+        <w:rPr>
+          <w:rFonts w:ascii="Monaco" w:hAnsi="Monaco" w:cs="Monaco"/>
+          <w:color w:val="000000"/>
+          <w:sz w:val="20"/>
+          <w:szCs w:val="20"/>
+        </w:rPr>
+        <w:t xml:space="preserve"> </w:t>
+      </w:r>
+      <w:r>
+        <w:rPr>
+          <w:rFonts w:ascii="Monaco" w:hAnsi="Monaco" w:cs="Monaco"/>
+          <w:b/>
+          <w:bCs/>
+          <w:color w:val="7F0055"/>
+          <w:sz w:val="20"/>
+          <w:szCs w:val="20"/>
+        </w:rPr>
+        <w:t>static</w:t>
+      </w:r>
+      <w:r>
+        <w:rPr>
+          <w:rFonts w:ascii="Monaco" w:hAnsi="Monaco" w:cs="Monaco"/>
+          <w:color w:val="000000"/>
+          <w:sz w:val="20"/>
+          <w:szCs w:val="20"/>
+        </w:rPr>
+        <w:t xml:space="preserve"> List&lt;LocalDate&gt; specialDateGenerator() {</w:t>
+      </w:r>
+    </w:p>
+    <w:p>
+      <w:pPr>
+        <w:widowControl w:val="0"/>
+        <w:autoSpaceDE w:val="0"/>
+        <w:autoSpaceDN w:val="0"/>
+        <w:adjustRightInd w:val="0"/>
+        <w:rPr>
+          <w:rFonts w:ascii="Monaco" w:hAnsi="Monaco" w:cs="Monaco"/>
+          <w:sz w:val="20"/>
+          <w:szCs w:val="20"/>
+        </w:rPr>
+      </w:pPr>
+      <w:r>
+        <w:rPr>
+          <w:rFonts w:ascii="Monaco" w:hAnsi="Monaco" w:cs="Monaco"/>
+          <w:b/>
+          <w:bCs/>
+          <w:color w:val="7F0055"/>
+          <w:sz w:val="20"/>
+          <w:szCs w:val="20"/>
+        </w:rPr>
+        <w:t xml:space="preserve">  </w:t>
+      </w:r>
+      <w:r>
+        <w:rPr>
+          <w:rFonts w:ascii="Monaco" w:hAnsi="Monaco" w:cs="Monaco"/>
+          <w:b/>
+          <w:bCs/>
+          <w:color w:val="7F0055"/>
+          <w:sz w:val="20"/>
+          <w:szCs w:val="20"/>
+        </w:rPr>
+        <w:t>return</w:t>
+      </w:r>
+      <w:r>
+        <w:rPr>
+          <w:rFonts w:ascii="Monaco" w:hAnsi="Monaco" w:cs="Monaco"/>
+          <w:color w:val="000000"/>
+          <w:sz w:val="20"/>
+          <w:szCs w:val="20"/>
+        </w:rPr>
+        <w:t xml:space="preserve"> Arrays.</w:t>
+      </w:r>
+      <w:r>
+        <w:rPr>
+          <w:rFonts w:ascii="Monaco" w:hAnsi="Monaco" w:cs="Monaco"/>
+          <w:i/>
+          <w:iCs/>
+          <w:color w:val="000000"/>
+          <w:sz w:val="20"/>
+          <w:szCs w:val="20"/>
+        </w:rPr>
+        <w:t>asList</w:t>
+      </w:r>
+      <w:r>
+        <w:rPr>
+          <w:rFonts w:ascii="Monaco" w:hAnsi="Monaco" w:cs="Monaco"/>
+          <w:color w:val="000000"/>
+          <w:sz w:val="20"/>
+          <w:szCs w:val="20"/>
+        </w:rPr>
+        <w:t>(LocalDate.</w:t>
+      </w:r>
+      <w:r>
+        <w:rPr>
+          <w:rFonts w:ascii="Monaco" w:hAnsi="Monaco" w:cs="Monaco"/>
+          <w:i/>
+          <w:iCs/>
+          <w:color w:val="000000"/>
+          <w:sz w:val="20"/>
+          <w:szCs w:val="20"/>
+        </w:rPr>
+        <w:t>of</w:t>
+      </w:r>
+      <w:r>
+        <w:rPr>
+          <w:rFonts w:ascii="Monaco" w:hAnsi="Monaco" w:cs="Monaco"/>
+          <w:color w:val="000000"/>
+          <w:sz w:val="20"/>
+          <w:szCs w:val="20"/>
+        </w:rPr>
+        <w:t>(2017, 1, 6),</w:t>
+      </w:r>
+    </w:p>
+    <w:p>
+      <w:pPr>
+        <w:widowControl w:val="0"/>
+        <w:autoSpaceDE w:val="0"/>
+        <w:autoSpaceDN w:val="0"/>
+        <w:adjustRightInd w:val="0"/>
+        <w:rPr>
+          <w:rFonts w:ascii="Monaco" w:hAnsi="Monaco" w:cs="Monaco"/>
+          <w:sz w:val="20"/>
+          <w:szCs w:val="20"/>
+        </w:rPr>
+      </w:pPr>
+      <w:r>
+        <w:rPr>
+          <w:rFonts w:ascii="Monaco" w:hAnsi="Monaco" w:cs="Monaco"/>
+          <w:color w:val="000000"/>
+          <w:sz w:val="20"/>
+          <w:szCs w:val="20"/>
+        </w:rPr>
+        <w:t xml:space="preserve">    </w:t>
+      </w:r>
+      <w:r>
+        <w:rPr>
+          <w:rFonts w:ascii="Monaco" w:hAnsi="Monaco" w:cs="Monaco"/>
+          <w:color w:val="000000"/>
+          <w:sz w:val="20"/>
+          <w:szCs w:val="20"/>
+        </w:rPr>
+        <w:t>LocalDate.</w:t>
+      </w:r>
+      <w:r>
+        <w:rPr>
+          <w:rFonts w:ascii="Monaco" w:hAnsi="Monaco" w:cs="Monaco"/>
+          <w:i/>
+          <w:iCs/>
+          <w:color w:val="000000"/>
+          <w:sz w:val="20"/>
+          <w:szCs w:val="20"/>
+        </w:rPr>
+        <w:t>of</w:t>
+      </w:r>
+      <w:r>
+        <w:rPr>
+          <w:rFonts w:ascii="Monaco" w:hAnsi="Monaco" w:cs="Monaco"/>
+          <w:color w:val="000000"/>
+          <w:sz w:val="20"/>
+          <w:szCs w:val="20"/>
+        </w:rPr>
+        <w:t>(2017, 2, 17),</w:t>
+      </w:r>
+    </w:p>
+    <w:p>
+      <w:pPr>
+        <w:widowControl w:val="0"/>
+        <w:autoSpaceDE w:val="0"/>
+        <w:autoSpaceDN w:val="0"/>
+        <w:adjustRightInd w:val="0"/>
+        <w:rPr>
+          <w:rFonts w:ascii="Monaco" w:hAnsi="Monaco" w:cs="Monaco"/>
+          <w:sz w:val="20"/>
+          <w:szCs w:val="20"/>
+        </w:rPr>
+      </w:pPr>
+      <w:r>
+        <w:rPr>
+          <w:rFonts w:ascii="Monaco" w:hAnsi="Monaco" w:cs="Monaco"/>
+          <w:color w:val="000000"/>
+          <w:sz w:val="20"/>
+          <w:szCs w:val="20"/>
+        </w:rPr>
+        <w:t xml:space="preserve">    </w:t>
+      </w:r>
+      <w:r>
+        <w:rPr>
+          <w:rFonts w:ascii="Monaco" w:hAnsi="Monaco" w:cs="Monaco"/>
+          <w:color w:val="000000"/>
+          <w:sz w:val="20"/>
+          <w:szCs w:val="20"/>
+        </w:rPr>
+        <w:t>LocalDate.</w:t>
+      </w:r>
+      <w:r>
+        <w:rPr>
+          <w:rFonts w:ascii="Monaco" w:hAnsi="Monaco" w:cs="Monaco"/>
+          <w:i/>
+          <w:iCs/>
+          <w:color w:val="000000"/>
+          <w:sz w:val="20"/>
+          <w:szCs w:val="20"/>
+        </w:rPr>
+        <w:t>of</w:t>
+      </w:r>
+      <w:r>
+        <w:rPr>
+          <w:rFonts w:ascii="Monaco" w:hAnsi="Monaco" w:cs="Monaco"/>
+          <w:color w:val="000000"/>
+          <w:sz w:val="20"/>
+          <w:szCs w:val="20"/>
+        </w:rPr>
+        <w:t>(2017, 10, 6),</w:t>
+      </w:r>
+    </w:p>
+    <w:p>
+      <w:pPr>
+        <w:widowControl w:val="0"/>
+        <w:autoSpaceDE w:val="0"/>
+        <w:autoSpaceDN w:val="0"/>
+        <w:adjustRightInd w:val="0"/>
+        <w:rPr>
+          <w:rFonts w:ascii="Monaco" w:hAnsi="Monaco" w:cs="Monaco"/>
+          <w:sz w:val="20"/>
+          <w:szCs w:val="20"/>
+        </w:rPr>
+      </w:pPr>
+      <w:r>
+        <w:rPr>
+          <w:rFonts w:ascii="Monaco" w:hAnsi="Monaco" w:cs="Monaco"/>
+          <w:color w:val="000000"/>
+          <w:sz w:val="20"/>
+          <w:szCs w:val="20"/>
+        </w:rPr>
+        <w:t xml:space="preserve">    </w:t>
+      </w:r>
+      <w:r>
+        <w:rPr>
+          <w:rFonts w:ascii="Monaco" w:hAnsi="Monaco" w:cs="Monaco"/>
+          <w:color w:val="000000"/>
+          <w:sz w:val="20"/>
+          <w:szCs w:val="20"/>
+        </w:rPr>
+        <w:t>LocalDate.</w:t>
+      </w:r>
+      <w:r>
+        <w:rPr>
+          <w:rFonts w:ascii="Monaco" w:hAnsi="Monaco" w:cs="Monaco"/>
+          <w:i/>
+          <w:iCs/>
+          <w:color w:val="000000"/>
+          <w:sz w:val="20"/>
+          <w:szCs w:val="20"/>
+        </w:rPr>
+        <w:t>of</w:t>
+      </w:r>
+      <w:r>
+        <w:rPr>
+          <w:rFonts w:ascii="Monaco" w:hAnsi="Monaco" w:cs="Monaco"/>
+          <w:color w:val="000000"/>
+          <w:sz w:val="20"/>
+          <w:szCs w:val="20"/>
+        </w:rPr>
+        <w:t>(2017, 10, 13));</w:t>
+      </w:r>
+    </w:p>
+    <w:p>
+      <w:pPr>
+        <w:widowControl w:val="0"/>
+        <w:autoSpaceDE w:val="0"/>
+        <w:autoSpaceDN w:val="0"/>
+        <w:adjustRightInd w:val="0"/>
+        <w:rPr>
+          <w:rFonts w:ascii="Monaco" w:hAnsi="Monaco" w:cs="Monaco"/>
+          <w:sz w:val="20"/>
+          <w:szCs w:val="20"/>
+        </w:rPr>
+      </w:pPr>
+      <w:r>
+        <w:rPr>
+          <w:rFonts w:ascii="Monaco" w:hAnsi="Monaco" w:cs="Monaco"/>
+          <w:color w:val="000000"/>
+          <w:sz w:val="20"/>
+          <w:szCs w:val="20"/>
+        </w:rPr>
+        <w:t>}</w:t>
+      </w:r>
+    </w:p>
+    <w:p>
+      <w:pPr>
+        <w:widowControl w:val="0"/>
+        <w:autoSpaceDE w:val="0"/>
+        <w:autoSpaceDN w:val="0"/>
+        <w:adjustRightInd w:val="0"/>
+        <w:rPr>
+          <w:rFonts w:ascii="Monaco" w:hAnsi="Monaco" w:cs="Monaco"/>
+          <w:sz w:val="20"/>
+          <w:szCs w:val="20"/>
+        </w:rPr>
+      </w:pPr>
+    </w:p>
+    <w:p>
+      <w:pPr>
+        <w:widowControl w:val="0"/>
+        <w:autoSpaceDE w:val="0"/>
+        <w:autoSpaceDN w:val="0"/>
+        <w:adjustRightInd w:val="0"/>
+        <w:rPr>
+          <w:rFonts w:ascii="Monaco" w:hAnsi="Monaco" w:cs="Monaco"/>
+          <w:sz w:val="20"/>
+          <w:szCs w:val="20"/>
+        </w:rPr>
+      </w:pPr>
+      <w:r>
+        <w:rPr>
+          <w:rFonts w:ascii="Monaco" w:hAnsi="Monaco" w:cs="Monaco"/>
+          <w:b/>
+          <w:bCs/>
+          <w:color w:val="7F0055"/>
+          <w:sz w:val="20"/>
+          <w:szCs w:val="20"/>
+        </w:rPr>
+        <w:t>public</w:t>
+      </w:r>
+      <w:r>
+        <w:rPr>
+          <w:rFonts w:ascii="Monaco" w:hAnsi="Monaco" w:cs="Monaco"/>
+          <w:color w:val="000000"/>
+          <w:sz w:val="20"/>
+          <w:szCs w:val="20"/>
+        </w:rPr>
+        <w:t xml:space="preserve"> </w:t>
+      </w:r>
+      <w:r>
+        <w:rPr>
+          <w:rFonts w:ascii="Monaco" w:hAnsi="Monaco" w:cs="Monaco"/>
+          <w:b/>
+          <w:bCs/>
+          <w:color w:val="7F0055"/>
+          <w:sz w:val="20"/>
+          <w:szCs w:val="20"/>
+        </w:rPr>
+        <w:t>static</w:t>
+      </w:r>
+      <w:r>
+        <w:rPr>
+          <w:rFonts w:ascii="Monaco" w:hAnsi="Monaco" w:cs="Monaco"/>
+          <w:color w:val="000000"/>
+          <w:sz w:val="20"/>
+          <w:szCs w:val="20"/>
+        </w:rPr>
+        <w:t xml:space="preserve"> Stream&lt;LocalDate&gt; nonSpecialDateGenerator() {</w:t>
+      </w:r>
+    </w:p>
+    <w:p>
+      <w:pPr>
+        <w:widowControl w:val="0"/>
+        <w:autoSpaceDE w:val="0"/>
+        <w:autoSpaceDN w:val="0"/>
+        <w:adjustRightInd w:val="0"/>
+        <w:rPr>
+          <w:rFonts w:ascii="Monaco" w:hAnsi="Monaco" w:cs="Monaco"/>
+          <w:sz w:val="20"/>
+          <w:szCs w:val="20"/>
+        </w:rPr>
+      </w:pPr>
+      <w:r>
+        <w:rPr>
+          <w:rFonts w:ascii="Monaco" w:hAnsi="Monaco" w:cs="Monaco"/>
+          <w:b/>
+          <w:bCs/>
+          <w:color w:val="7F0055"/>
+          <w:sz w:val="20"/>
+          <w:szCs w:val="20"/>
+        </w:rPr>
+        <w:t xml:space="preserve">  </w:t>
+      </w:r>
+      <w:r>
+        <w:rPr>
+          <w:rFonts w:ascii="Monaco" w:hAnsi="Monaco" w:cs="Monaco"/>
+          <w:b/>
+          <w:bCs/>
+          <w:color w:val="7F0055"/>
+          <w:sz w:val="20"/>
+          <w:szCs w:val="20"/>
+        </w:rPr>
+        <w:t>return</w:t>
+      </w:r>
+      <w:r>
+        <w:rPr>
+          <w:rFonts w:ascii="Monaco" w:hAnsi="Monaco" w:cs="Monaco"/>
+          <w:color w:val="000000"/>
+          <w:sz w:val="20"/>
+          <w:szCs w:val="20"/>
+        </w:rPr>
+        <w:t xml:space="preserve"> Stream.</w:t>
+      </w:r>
+      <w:r>
+        <w:rPr>
+          <w:rFonts w:ascii="Monaco" w:hAnsi="Monaco" w:cs="Monaco"/>
+          <w:i/>
+          <w:iCs/>
+          <w:color w:val="000000"/>
+          <w:sz w:val="20"/>
+          <w:szCs w:val="20"/>
+        </w:rPr>
+        <w:t>of</w:t>
+      </w:r>
+      <w:r>
+        <w:rPr>
+          <w:rFonts w:ascii="Monaco" w:hAnsi="Monaco" w:cs="Monaco"/>
+          <w:color w:val="000000"/>
+          <w:sz w:val="20"/>
+          <w:szCs w:val="20"/>
+        </w:rPr>
+        <w:t>(LocalDate.</w:t>
+      </w:r>
+      <w:r>
+        <w:rPr>
+          <w:rFonts w:ascii="Monaco" w:hAnsi="Monaco" w:cs="Monaco"/>
+          <w:i/>
+          <w:iCs/>
+          <w:color w:val="000000"/>
+          <w:sz w:val="20"/>
+          <w:szCs w:val="20"/>
+        </w:rPr>
+        <w:t>of</w:t>
+      </w:r>
+      <w:r>
+        <w:rPr>
+          <w:rFonts w:ascii="Monaco" w:hAnsi="Monaco" w:cs="Monaco"/>
+          <w:color w:val="000000"/>
+          <w:sz w:val="20"/>
+          <w:szCs w:val="20"/>
+        </w:rPr>
+        <w:t>(2016, 12, 30),</w:t>
+      </w:r>
+    </w:p>
+    <w:p>
+      <w:pPr>
+        <w:widowControl w:val="0"/>
+        <w:autoSpaceDE w:val="0"/>
+        <w:autoSpaceDN w:val="0"/>
+        <w:adjustRightInd w:val="0"/>
+        <w:rPr>
+          <w:rFonts w:ascii="Monaco" w:hAnsi="Monaco" w:cs="Monaco"/>
+          <w:sz w:val="20"/>
+          <w:szCs w:val="20"/>
+        </w:rPr>
+      </w:pPr>
+      <w:r>
+        <w:rPr>
+          <w:rFonts w:ascii="Monaco" w:hAnsi="Monaco" w:cs="Monaco"/>
+          <w:color w:val="000000"/>
+          <w:sz w:val="20"/>
+          <w:szCs w:val="20"/>
+        </w:rPr>
+        <w:t xml:space="preserve">    </w:t>
+      </w:r>
+      <w:r>
+        <w:rPr>
+          <w:rFonts w:ascii="Monaco" w:hAnsi="Monaco" w:cs="Monaco"/>
+          <w:color w:val="000000"/>
+          <w:sz w:val="20"/>
+          <w:szCs w:val="20"/>
+        </w:rPr>
+        <w:t>LocalDate.</w:t>
+      </w:r>
+      <w:r>
+        <w:rPr>
+          <w:rFonts w:ascii="Monaco" w:hAnsi="Monaco" w:cs="Monaco"/>
+          <w:i/>
+          <w:iCs/>
+          <w:color w:val="000000"/>
+          <w:sz w:val="20"/>
+          <w:szCs w:val="20"/>
+        </w:rPr>
+        <w:t>of</w:t>
+      </w:r>
+      <w:r>
+        <w:rPr>
+          <w:rFonts w:ascii="Monaco" w:hAnsi="Monaco" w:cs="Monaco"/>
+          <w:color w:val="000000"/>
+          <w:sz w:val="20"/>
+          <w:szCs w:val="20"/>
+        </w:rPr>
+        <w:t>(2017, 1, 5),</w:t>
+      </w:r>
+    </w:p>
+    <w:p>
+      <w:pPr>
+        <w:widowControl w:val="0"/>
+        <w:autoSpaceDE w:val="0"/>
+        <w:autoSpaceDN w:val="0"/>
+        <w:adjustRightInd w:val="0"/>
+        <w:rPr>
+          <w:rFonts w:ascii="Monaco" w:hAnsi="Monaco" w:cs="Monaco"/>
+          <w:sz w:val="20"/>
+          <w:szCs w:val="20"/>
+        </w:rPr>
+      </w:pPr>
+      <w:r>
+        <w:rPr>
+          <w:rFonts w:ascii="Monaco" w:hAnsi="Monaco" w:cs="Monaco"/>
+          <w:color w:val="000000"/>
+          <w:sz w:val="20"/>
+          <w:szCs w:val="20"/>
+        </w:rPr>
+        <w:t xml:space="preserve">    </w:t>
+      </w:r>
+      <w:r>
+        <w:rPr>
+          <w:rFonts w:ascii="Monaco" w:hAnsi="Monaco" w:cs="Monaco"/>
+          <w:color w:val="000000"/>
+          <w:sz w:val="20"/>
+          <w:szCs w:val="20"/>
+        </w:rPr>
+        <w:t>LocalDate.</w:t>
+      </w:r>
+      <w:r>
+        <w:rPr>
+          <w:rFonts w:ascii="Monaco" w:hAnsi="Monaco" w:cs="Monaco"/>
+          <w:i/>
+          <w:iCs/>
+          <w:color w:val="000000"/>
+          <w:sz w:val="20"/>
+          <w:szCs w:val="20"/>
+        </w:rPr>
+        <w:t>of</w:t>
+      </w:r>
+      <w:r>
+        <w:rPr>
+          <w:rFonts w:ascii="Monaco" w:hAnsi="Monaco" w:cs="Monaco"/>
+          <w:color w:val="000000"/>
+          <w:sz w:val="20"/>
+          <w:szCs w:val="20"/>
+        </w:rPr>
+        <w:t>(2017, 2, 16),</w:t>
+      </w:r>
+    </w:p>
+    <w:p>
+      <w:pPr>
+        <w:widowControl w:val="0"/>
+        <w:autoSpaceDE w:val="0"/>
+        <w:autoSpaceDN w:val="0"/>
+        <w:adjustRightInd w:val="0"/>
+        <w:rPr>
+          <w:rFonts w:ascii="Monaco" w:hAnsi="Monaco" w:cs="Monaco"/>
+          <w:sz w:val="20"/>
+          <w:szCs w:val="20"/>
+        </w:rPr>
+      </w:pPr>
+      <w:r>
+        <w:rPr>
+          <w:rFonts w:ascii="Monaco" w:hAnsi="Monaco" w:cs="Monaco"/>
+          <w:color w:val="000000"/>
+          <w:sz w:val="20"/>
+          <w:szCs w:val="20"/>
+        </w:rPr>
+        <w:t xml:space="preserve">    </w:t>
+      </w:r>
+      <w:r>
+        <w:rPr>
+          <w:rFonts w:ascii="Monaco" w:hAnsi="Monaco" w:cs="Monaco"/>
+          <w:color w:val="000000"/>
+          <w:sz w:val="20"/>
+          <w:szCs w:val="20"/>
+        </w:rPr>
+        <w:t>LocalDate.</w:t>
+      </w:r>
+      <w:r>
+        <w:rPr>
+          <w:rFonts w:ascii="Monaco" w:hAnsi="Monaco" w:cs="Monaco"/>
+          <w:i/>
+          <w:iCs/>
+          <w:color w:val="000000"/>
+          <w:sz w:val="20"/>
+          <w:szCs w:val="20"/>
+        </w:rPr>
+        <w:t>of</w:t>
+      </w:r>
+      <w:r>
+        <w:rPr>
+          <w:rFonts w:ascii="Monaco" w:hAnsi="Monaco" w:cs="Monaco"/>
+          <w:color w:val="000000"/>
+          <w:sz w:val="20"/>
+          <w:szCs w:val="20"/>
+        </w:rPr>
+        <w:t>(2017, 10, 20));</w:t>
+      </w:r>
+    </w:p>
+    <w:p>
+      <w:pPr>
+        <w:rPr>
+          <w:sz w:val="20"/>
+          <w:szCs w:val="20"/>
+        </w:rPr>
+      </w:pPr>
+      <w:r>
+        <w:rPr>
+          <w:rFonts w:ascii="Monaco" w:hAnsi="Monaco" w:cs="Monaco"/>
+          <w:color w:val="000000"/>
+          <w:sz w:val="20"/>
+          <w:szCs w:val="20"/>
+        </w:rPr>
+        <w:t>}</w:t>
+      </w:r>
+    </w:p>
+    <w:p/>
+    <w:p>
+      <w:r>
+        <w:t xml:space="preserve">If you get stuck, the answer is in </w:t>
+      </w:r>
+      <w:r>
+        <w:rPr>
+          <w:rFonts w:ascii="Monaco" w:hAnsi="Monaco" w:cs="Monaco"/>
+          <w:color w:val="000000"/>
+          <w:sz w:val="20"/>
+          <w:szCs w:val="20"/>
+        </w:rPr>
+        <w:t>ThirtyNinthAnniversaryEventsMethodSourceTest</w:t>
+      </w:r>
+      <w:r>
+        <w:rPr>
+          <w:rFonts w:ascii="Monaco" w:hAnsi="Monaco" w:cs="Monaco"/>
+          <w:color w:val="000000"/>
+          <w:sz w:val="22"/>
+          <w:szCs w:val="22"/>
+        </w:rPr>
+        <w:t>.</w:t>
+      </w:r>
     </w:p>
     <w:p>
       <w:pPr>
@@ -7094,15 +6911,7 @@
         <w:t>,</w:t>
       </w:r>
       <w:r>
-        <w:t xml:space="preserve"> </w:t>
-      </w:r>
-      <w:proofErr w:type="gramStart"/>
-      <w:r>
-        <w:t>we won’t be tempted by seeing the old imports</w:t>
-      </w:r>
-      <w:proofErr w:type="gramEnd"/>
-      <w:r>
-        <w:t>.</w:t>
+        <w:t xml:space="preserve"> we won’t be tempted by seeing the old imports.</w:t>
       </w:r>
     </w:p>
     <w:p/>
@@ -7117,7 +6926,6 @@
       <w:r>
         <w:t xml:space="preserve">Remove the </w:t>
       </w:r>
-      <w:proofErr w:type="spellStart"/>
       <w:r>
         <w:rPr>
           <w:rFonts w:ascii="Monaco" w:hAnsi="Monaco" w:cs="Monaco"/>
@@ -7136,7 +6944,6 @@
         </w:rPr>
         <w:t>engine</w:t>
       </w:r>
-      <w:proofErr w:type="spellEnd"/>
       <w:r>
         <w:t xml:space="preserve"> dependency.</w:t>
       </w:r>
@@ -7154,7 +6961,6 @@
       </w:r>
       <w:bookmarkStart w:id="13" w:name="OLE_LINK1"/>
       <w:bookmarkStart w:id="14" w:name="OLE_LINK2"/>
-      <w:proofErr w:type="spellStart"/>
       <w:r>
         <w:rPr>
           <w:rFonts w:ascii="Monaco" w:hAnsi="Monaco" w:cs="Monaco"/>
@@ -7164,7 +6970,6 @@
         </w:rPr>
         <w:t>junit.vintage.version</w:t>
       </w:r>
-      <w:proofErr w:type="spellEnd"/>
       <w:r>
         <w:t xml:space="preserve"> </w:t>
       </w:r>
@@ -7191,7 +6996,6 @@
       <w:r>
         <w:t xml:space="preserve"> </w:t>
       </w:r>
-      <w:proofErr w:type="spellStart"/>
       <w:r>
         <w:rPr>
           <w:rFonts w:ascii="Monaco" w:hAnsi="Monaco" w:cs="Monaco"/>
@@ -7201,7 +7005,6 @@
         </w:rPr>
         <w:t>junit</w:t>
       </w:r>
-      <w:proofErr w:type="spellEnd"/>
       <w:r>
         <w:t xml:space="preserve"> (4.12) dependency.</w:t>
       </w:r>

</xml_diff>

<commit_message>
add step for mockito
</commit_message>
<xml_diff>
--- a/JUnit 5 HOL Instructions.docx
+++ b/JUnit 5 HOL Instructions.docx
@@ -1608,6 +1608,23 @@
         <w:t xml:space="preserve"> This lab supports Eclipse, IntelliJ and standalone Maven so you can choose which you prefer.</w:t>
       </w:r>
     </w:p>
+    <w:p>
+      <w:r>
+        <w:t>Tip: If you aren’t familiar with any of these, I strongly recommend Eclipse over IntelliJ for this lab. I have a lot more experience with Eclipse</w:t>
+      </w:r>
+      <w:r>
+        <w:t xml:space="preserve"> and Maven</w:t>
+      </w:r>
+      <w:r>
+        <w:t xml:space="preserve"> so will be able to help you better </w:t>
+      </w:r>
+      <w:r>
+        <w:sym w:font="Wingdings" w:char="F04A"/>
+      </w:r>
+      <w:r>
+        <w:t>.</w:t>
+      </w:r>
+    </w:p>
     <w:p/>
     <w:p>
       <w:pPr>
@@ -6390,661 +6407,7 @@
         <w:t xml:space="preserve">If would only fail on the first enum value to fail the assert. It would have been far better to use a parameterized test.  It was enough work in JUnit 4 to write one that it is easy to understand why that didn’t happen here. </w:t>
       </w:r>
       <w:r>
-        <w:t>We will fix that in Section 4.</w:t>
-      </w:r>
-    </w:p>
-    <w:p/>
-    <w:p>
-      <w:pPr>
-        <w:pStyle w:val="Heading3"/>
-      </w:pPr>
-      <w:r>
-        <w:t>Step 3.</w:t>
-      </w:r>
-      <w:r>
-        <w:t>4</w:t>
-      </w:r>
-      <w:r>
-        <w:t xml:space="preserve"> – Migrating Soft Assertions</w:t>
-      </w:r>
-    </w:p>
-    <w:p>
-      <w:r>
-        <w:t>Ok. So Soft assertions aren’t part of JUnit 4. They are part of a separate library called AssertJ. But with JUnit 5 they are built into JUnit so we get to migrate them!</w:t>
-      </w:r>
-      <w:r>
-        <w:t xml:space="preserve"> Let’s try to migrate the CableCarTest class to JUnit 5.</w:t>
-      </w:r>
-    </w:p>
-    <w:p/>
-    <w:p>
-      <w:pPr>
-        <w:pStyle w:val="ListParagraph"/>
-        <w:numPr>
-          <w:ilvl w:val="0"/>
-          <w:numId w:val="15"/>
-        </w:numPr>
-      </w:pPr>
-      <w:r>
-        <w:t>Change the imports to JUnit 5 style. You know how to do that by now.</w:t>
-      </w:r>
-    </w:p>
-    <w:p>
-      <w:pPr>
-        <w:pStyle w:val="ListParagraph"/>
-      </w:pPr>
-    </w:p>
-    <w:p>
-      <w:pPr>
-        <w:pStyle w:val="ListParagraph"/>
-        <w:numPr>
-          <w:ilvl w:val="0"/>
-          <w:numId w:val="15"/>
-        </w:numPr>
-      </w:pPr>
-      <w:r>
-        <w:t>Get rid of the SoftAssert and assertAllLines.</w:t>
-      </w:r>
-    </w:p>
-    <w:p/>
-    <w:p>
-      <w:pPr>
-        <w:pStyle w:val="ListParagraph"/>
-        <w:numPr>
-          <w:ilvl w:val="0"/>
-          <w:numId w:val="15"/>
-        </w:numPr>
-      </w:pPr>
-      <w:r>
-        <w:t>Switch to the new built in API. The following example shows two assertions, but you should migrate all four. Note that the String parameter is the first parameter. That’s the header that groups them. Also note that Java 8 syntax (lambdas) are used so we can pass the assertions to be executed at runtime.</w:t>
-      </w:r>
-    </w:p>
-    <w:p/>
-    <w:p>
-      <w:pPr>
-        <w:widowControl w:val="0"/>
-        <w:autoSpaceDE w:val="0"/>
-        <w:autoSpaceDN w:val="0"/>
-        <w:adjustRightInd w:val="0"/>
-        <w:rPr>
-          <w:rFonts w:ascii="Monaco" w:hAnsi="Monaco" w:cs="Monaco"/>
-          <w:sz w:val="22"/>
-          <w:szCs w:val="22"/>
-        </w:rPr>
-      </w:pPr>
-      <w:r>
-        <w:rPr>
-          <w:rFonts w:ascii="Monaco" w:hAnsi="Monaco" w:cs="Monaco"/>
-          <w:i/>
-          <w:iCs/>
-          <w:color w:val="000000"/>
-          <w:sz w:val="22"/>
-          <w:szCs w:val="22"/>
-        </w:rPr>
-        <w:t>assertAll</w:t>
-      </w:r>
-      <w:r>
-        <w:rPr>
-          <w:rFonts w:ascii="Monaco" w:hAnsi="Monaco" w:cs="Monaco"/>
-          <w:color w:val="000000"/>
-          <w:sz w:val="22"/>
-          <w:szCs w:val="22"/>
-        </w:rPr>
-        <w:t>(</w:t>
-      </w:r>
-      <w:r>
-        <w:rPr>
-          <w:rFonts w:ascii="Monaco" w:hAnsi="Monaco" w:cs="Monaco"/>
-          <w:color w:val="2A00FF"/>
-          <w:sz w:val="22"/>
-          <w:szCs w:val="22"/>
-        </w:rPr>
-        <w:t>"lines"</w:t>
-      </w:r>
-      <w:r>
-        <w:rPr>
-          <w:rFonts w:ascii="Monaco" w:hAnsi="Monaco" w:cs="Monaco"/>
-          <w:color w:val="000000"/>
-          <w:sz w:val="22"/>
-          <w:szCs w:val="22"/>
-        </w:rPr>
-        <w:t>,</w:t>
-      </w:r>
-    </w:p>
-    <w:p>
-      <w:pPr>
-        <w:widowControl w:val="0"/>
-        <w:autoSpaceDE w:val="0"/>
-        <w:autoSpaceDN w:val="0"/>
-        <w:adjustRightInd w:val="0"/>
-        <w:rPr>
-          <w:rFonts w:ascii="Monaco" w:hAnsi="Monaco" w:cs="Monaco"/>
-          <w:sz w:val="22"/>
-          <w:szCs w:val="22"/>
-        </w:rPr>
-      </w:pPr>
-      <w:r>
-        <w:rPr>
-          <w:rFonts w:ascii="Monaco" w:hAnsi="Monaco" w:cs="Monaco"/>
-          <w:color w:val="000000"/>
-          <w:sz w:val="22"/>
-          <w:szCs w:val="22"/>
-        </w:rPr>
-        <w:t xml:space="preserve">  </w:t>
-      </w:r>
-      <w:r>
-        <w:rPr>
-          <w:rFonts w:ascii="Monaco" w:hAnsi="Monaco" w:cs="Monaco"/>
-          <w:color w:val="000000"/>
-          <w:sz w:val="22"/>
-          <w:szCs w:val="22"/>
-        </w:rPr>
-        <w:t xml:space="preserve">() -&gt; </w:t>
-      </w:r>
-      <w:r>
-        <w:rPr>
-          <w:rFonts w:ascii="Monaco" w:hAnsi="Monaco" w:cs="Monaco"/>
-          <w:i/>
-          <w:iCs/>
-          <w:color w:val="000000"/>
-          <w:sz w:val="22"/>
-          <w:szCs w:val="22"/>
-        </w:rPr>
-        <w:t>assertTrue</w:t>
-      </w:r>
-      <w:r>
-        <w:rPr>
-          <w:rFonts w:ascii="Monaco" w:hAnsi="Monaco" w:cs="Monaco"/>
-          <w:color w:val="000000"/>
-          <w:sz w:val="22"/>
-          <w:szCs w:val="22"/>
-        </w:rPr>
-        <w:t>(CableCars.</w:t>
-      </w:r>
-      <w:r>
-        <w:rPr>
-          <w:rFonts w:ascii="Monaco" w:hAnsi="Monaco" w:cs="Monaco"/>
-          <w:i/>
-          <w:iCs/>
-          <w:color w:val="000000"/>
-          <w:sz w:val="22"/>
-          <w:szCs w:val="22"/>
-        </w:rPr>
-        <w:t>isLine</w:t>
-      </w:r>
-      <w:r>
-        <w:rPr>
-          <w:rFonts w:ascii="Monaco" w:hAnsi="Monaco" w:cs="Monaco"/>
-          <w:color w:val="000000"/>
-          <w:sz w:val="22"/>
-          <w:szCs w:val="22"/>
-        </w:rPr>
-        <w:t>(</w:t>
-      </w:r>
-      <w:r>
-        <w:rPr>
-          <w:rFonts w:ascii="Monaco" w:hAnsi="Monaco" w:cs="Monaco"/>
-          <w:color w:val="2A00FF"/>
-          <w:sz w:val="22"/>
-          <w:szCs w:val="22"/>
-        </w:rPr>
-        <w:t>"California"</w:t>
-      </w:r>
-      <w:r>
-        <w:rPr>
-          <w:rFonts w:ascii="Monaco" w:hAnsi="Monaco" w:cs="Monaco"/>
-          <w:color w:val="000000"/>
-          <w:sz w:val="22"/>
-          <w:szCs w:val="22"/>
-        </w:rPr>
-        <w:t>)),</w:t>
-      </w:r>
-    </w:p>
-    <w:p>
-      <w:pPr>
-        <w:widowControl w:val="0"/>
-        <w:autoSpaceDE w:val="0"/>
-        <w:autoSpaceDN w:val="0"/>
-        <w:adjustRightInd w:val="0"/>
-        <w:rPr>
-          <w:rFonts w:ascii="Monaco" w:hAnsi="Monaco" w:cs="Monaco"/>
-          <w:sz w:val="22"/>
-          <w:szCs w:val="22"/>
-        </w:rPr>
-      </w:pPr>
-      <w:r>
-        <w:rPr>
-          <w:rFonts w:ascii="Monaco" w:hAnsi="Monaco" w:cs="Monaco"/>
-          <w:color w:val="000000"/>
-          <w:sz w:val="22"/>
-          <w:szCs w:val="22"/>
-        </w:rPr>
-        <w:t xml:space="preserve">  </w:t>
-      </w:r>
-      <w:r>
-        <w:rPr>
-          <w:rFonts w:ascii="Monaco" w:hAnsi="Monaco" w:cs="Monaco"/>
-          <w:color w:val="000000"/>
-          <w:sz w:val="22"/>
-          <w:szCs w:val="22"/>
-        </w:rPr>
-        <w:t xml:space="preserve">() -&gt; </w:t>
-      </w:r>
-      <w:r>
-        <w:rPr>
-          <w:rFonts w:ascii="Monaco" w:hAnsi="Monaco" w:cs="Monaco"/>
-          <w:i/>
-          <w:iCs/>
-          <w:color w:val="000000"/>
-          <w:sz w:val="22"/>
-          <w:szCs w:val="22"/>
-        </w:rPr>
-        <w:t>assertTrue</w:t>
-      </w:r>
-      <w:r>
-        <w:rPr>
-          <w:rFonts w:ascii="Monaco" w:hAnsi="Monaco" w:cs="Monaco"/>
-          <w:color w:val="000000"/>
-          <w:sz w:val="22"/>
-          <w:szCs w:val="22"/>
-        </w:rPr>
-        <w:t>(CableCars.</w:t>
-      </w:r>
-      <w:r>
-        <w:rPr>
-          <w:rFonts w:ascii="Monaco" w:hAnsi="Monaco" w:cs="Monaco"/>
-          <w:i/>
-          <w:iCs/>
-          <w:color w:val="000000"/>
-          <w:sz w:val="22"/>
-          <w:szCs w:val="22"/>
-        </w:rPr>
-        <w:t>isLine</w:t>
-      </w:r>
-      <w:r>
-        <w:rPr>
-          <w:rFonts w:ascii="Monaco" w:hAnsi="Monaco" w:cs="Monaco"/>
-          <w:color w:val="000000"/>
-          <w:sz w:val="22"/>
-          <w:szCs w:val="22"/>
-        </w:rPr>
-        <w:t>(</w:t>
-      </w:r>
-      <w:r>
-        <w:rPr>
-          <w:rFonts w:ascii="Monaco" w:hAnsi="Monaco" w:cs="Monaco"/>
-          <w:color w:val="2A00FF"/>
-          <w:sz w:val="22"/>
-          <w:szCs w:val="22"/>
-        </w:rPr>
-        <w:t>"Powell-Hyde"</w:t>
-      </w:r>
-      <w:r>
-        <w:rPr>
-          <w:rFonts w:ascii="Monaco" w:hAnsi="Monaco" w:cs="Monaco"/>
-          <w:color w:val="000000"/>
-          <w:sz w:val="22"/>
-          <w:szCs w:val="22"/>
-        </w:rPr>
-        <w:t>))</w:t>
-      </w:r>
-    </w:p>
-    <w:p>
-      <w:r>
-        <w:rPr>
-          <w:rFonts w:ascii="Monaco" w:hAnsi="Monaco" w:cs="Monaco"/>
-          <w:color w:val="000000"/>
-          <w:sz w:val="22"/>
-          <w:szCs w:val="22"/>
-        </w:rPr>
-        <w:t>);</w:t>
-      </w:r>
-    </w:p>
-    <w:p/>
-    <w:p>
-      <w:pPr>
-        <w:pStyle w:val="ListParagraph"/>
-        <w:numPr>
-          <w:ilvl w:val="0"/>
-          <w:numId w:val="15"/>
-        </w:numPr>
-      </w:pPr>
-      <w:r>
-        <w:t>Go into the pom.xml and delete the AssertJ dependency. We don’t need it anymore.</w:t>
-      </w:r>
-    </w:p>
-    <w:p>
-      <w:pPr>
-        <w:pStyle w:val="ListParagraph"/>
-        <w:widowControl w:val="0"/>
-        <w:autoSpaceDE w:val="0"/>
-        <w:autoSpaceDN w:val="0"/>
-        <w:adjustRightInd w:val="0"/>
-        <w:rPr>
-          <w:rFonts w:ascii="Monaco" w:hAnsi="Monaco" w:cs="Monaco"/>
-          <w:sz w:val="22"/>
-          <w:szCs w:val="22"/>
-        </w:rPr>
-      </w:pPr>
-      <w:r>
-        <w:rPr>
-          <w:rFonts w:ascii="Monaco" w:hAnsi="Monaco" w:cs="Monaco"/>
-          <w:color w:val="008080"/>
-          <w:sz w:val="22"/>
-          <w:szCs w:val="22"/>
-        </w:rPr>
-        <w:t>&lt;</w:t>
-      </w:r>
-      <w:r>
-        <w:rPr>
-          <w:rFonts w:ascii="Monaco" w:hAnsi="Monaco" w:cs="Monaco"/>
-          <w:color w:val="3F7F7F"/>
-          <w:sz w:val="22"/>
-          <w:szCs w:val="22"/>
-        </w:rPr>
-        <w:t>dependency</w:t>
-      </w:r>
-      <w:r>
-        <w:rPr>
-          <w:rFonts w:ascii="Monaco" w:hAnsi="Monaco" w:cs="Monaco"/>
-          <w:color w:val="008080"/>
-          <w:sz w:val="22"/>
-          <w:szCs w:val="22"/>
-        </w:rPr>
-        <w:t>&gt;</w:t>
-      </w:r>
-    </w:p>
-    <w:p>
-      <w:pPr>
-        <w:pStyle w:val="ListParagraph"/>
-        <w:widowControl w:val="0"/>
-        <w:autoSpaceDE w:val="0"/>
-        <w:autoSpaceDN w:val="0"/>
-        <w:adjustRightInd w:val="0"/>
-        <w:rPr>
-          <w:rFonts w:ascii="Monaco" w:hAnsi="Monaco" w:cs="Monaco"/>
-          <w:sz w:val="22"/>
-          <w:szCs w:val="22"/>
-        </w:rPr>
-      </w:pPr>
-      <w:r>
-        <w:rPr>
-          <w:rFonts w:ascii="Monaco" w:hAnsi="Monaco" w:cs="Monaco"/>
-          <w:color w:val="008080"/>
-          <w:sz w:val="22"/>
-          <w:szCs w:val="22"/>
-        </w:rPr>
-        <w:t xml:space="preserve">  </w:t>
-      </w:r>
-      <w:bookmarkStart w:id="13" w:name="_GoBack"/>
-      <w:bookmarkEnd w:id="13"/>
-      <w:r>
-        <w:rPr>
-          <w:rFonts w:ascii="Monaco" w:hAnsi="Monaco" w:cs="Monaco"/>
-          <w:color w:val="008080"/>
-          <w:sz w:val="22"/>
-          <w:szCs w:val="22"/>
-        </w:rPr>
-        <w:t>&lt;</w:t>
-      </w:r>
-      <w:r>
-        <w:rPr>
-          <w:rFonts w:ascii="Monaco" w:hAnsi="Monaco" w:cs="Monaco"/>
-          <w:color w:val="3F7F7F"/>
-          <w:sz w:val="22"/>
-          <w:szCs w:val="22"/>
-        </w:rPr>
-        <w:t>groupId</w:t>
-      </w:r>
-      <w:r>
-        <w:rPr>
-          <w:rFonts w:ascii="Monaco" w:hAnsi="Monaco" w:cs="Monaco"/>
-          <w:color w:val="008080"/>
-          <w:sz w:val="22"/>
-          <w:szCs w:val="22"/>
-        </w:rPr>
-        <w:t>&gt;</w:t>
-      </w:r>
-      <w:r>
-        <w:rPr>
-          <w:rFonts w:ascii="Monaco" w:hAnsi="Monaco" w:cs="Monaco"/>
-          <w:color w:val="000000"/>
-          <w:sz w:val="22"/>
-          <w:szCs w:val="22"/>
-        </w:rPr>
-        <w:t>org.jboss.forge.addon</w:t>
-      </w:r>
-      <w:r>
-        <w:rPr>
-          <w:rFonts w:ascii="Monaco" w:hAnsi="Monaco" w:cs="Monaco"/>
-          <w:color w:val="008080"/>
-          <w:sz w:val="22"/>
-          <w:szCs w:val="22"/>
-        </w:rPr>
-        <w:t>&lt;/</w:t>
-      </w:r>
-      <w:r>
-        <w:rPr>
-          <w:rFonts w:ascii="Monaco" w:hAnsi="Monaco" w:cs="Monaco"/>
-          <w:color w:val="3F7F7F"/>
-          <w:sz w:val="22"/>
-          <w:szCs w:val="22"/>
-        </w:rPr>
-        <w:t>groupId</w:t>
-      </w:r>
-      <w:r>
-        <w:rPr>
-          <w:rFonts w:ascii="Monaco" w:hAnsi="Monaco" w:cs="Monaco"/>
-          <w:color w:val="008080"/>
-          <w:sz w:val="22"/>
-          <w:szCs w:val="22"/>
-        </w:rPr>
-        <w:t>&gt;</w:t>
-      </w:r>
-    </w:p>
-    <w:p>
-      <w:pPr>
-        <w:pStyle w:val="ListParagraph"/>
-        <w:widowControl w:val="0"/>
-        <w:autoSpaceDE w:val="0"/>
-        <w:autoSpaceDN w:val="0"/>
-        <w:adjustRightInd w:val="0"/>
-        <w:rPr>
-          <w:rFonts w:ascii="Monaco" w:hAnsi="Monaco" w:cs="Monaco"/>
-          <w:sz w:val="22"/>
-          <w:szCs w:val="22"/>
-        </w:rPr>
-      </w:pPr>
-      <w:r>
-        <w:rPr>
-          <w:rFonts w:ascii="Monaco" w:hAnsi="Monaco" w:cs="Monaco"/>
-          <w:color w:val="008080"/>
-          <w:sz w:val="22"/>
-          <w:szCs w:val="22"/>
-        </w:rPr>
-        <w:t xml:space="preserve">  </w:t>
-      </w:r>
-      <w:r>
-        <w:rPr>
-          <w:rFonts w:ascii="Monaco" w:hAnsi="Monaco" w:cs="Monaco"/>
-          <w:color w:val="008080"/>
-          <w:sz w:val="22"/>
-          <w:szCs w:val="22"/>
-        </w:rPr>
-        <w:t>&lt;</w:t>
-      </w:r>
-      <w:r>
-        <w:rPr>
-          <w:rFonts w:ascii="Monaco" w:hAnsi="Monaco" w:cs="Monaco"/>
-          <w:color w:val="3F7F7F"/>
-          <w:sz w:val="22"/>
-          <w:szCs w:val="22"/>
-        </w:rPr>
-        <w:t>artifactId</w:t>
-      </w:r>
-      <w:r>
-        <w:rPr>
-          <w:rFonts w:ascii="Monaco" w:hAnsi="Monaco" w:cs="Monaco"/>
-          <w:color w:val="008080"/>
-          <w:sz w:val="22"/>
-          <w:szCs w:val="22"/>
-        </w:rPr>
-        <w:t>&gt;</w:t>
-      </w:r>
-      <w:r>
-        <w:rPr>
-          <w:rFonts w:ascii="Monaco" w:hAnsi="Monaco" w:cs="Monaco"/>
-          <w:color w:val="000000"/>
-          <w:sz w:val="22"/>
-          <w:szCs w:val="22"/>
-          <w:u w:val="single"/>
-        </w:rPr>
-        <w:t>assertj</w:t>
-      </w:r>
-      <w:r>
-        <w:rPr>
-          <w:rFonts w:ascii="Monaco" w:hAnsi="Monaco" w:cs="Monaco"/>
-          <w:color w:val="008080"/>
-          <w:sz w:val="22"/>
-          <w:szCs w:val="22"/>
-        </w:rPr>
-        <w:t>&lt;/</w:t>
-      </w:r>
-      <w:r>
-        <w:rPr>
-          <w:rFonts w:ascii="Monaco" w:hAnsi="Monaco" w:cs="Monaco"/>
-          <w:color w:val="3F7F7F"/>
-          <w:sz w:val="22"/>
-          <w:szCs w:val="22"/>
-        </w:rPr>
-        <w:t>artifactId</w:t>
-      </w:r>
-      <w:r>
-        <w:rPr>
-          <w:rFonts w:ascii="Monaco" w:hAnsi="Monaco" w:cs="Monaco"/>
-          <w:color w:val="008080"/>
-          <w:sz w:val="22"/>
-          <w:szCs w:val="22"/>
-        </w:rPr>
-        <w:t>&gt;</w:t>
-      </w:r>
-    </w:p>
-    <w:p>
-      <w:pPr>
-        <w:pStyle w:val="ListParagraph"/>
-        <w:widowControl w:val="0"/>
-        <w:autoSpaceDE w:val="0"/>
-        <w:autoSpaceDN w:val="0"/>
-        <w:adjustRightInd w:val="0"/>
-        <w:rPr>
-          <w:rFonts w:ascii="Monaco" w:hAnsi="Monaco" w:cs="Monaco"/>
-          <w:sz w:val="22"/>
-          <w:szCs w:val="22"/>
-        </w:rPr>
-      </w:pPr>
-      <w:r>
-        <w:rPr>
-          <w:rFonts w:ascii="Monaco" w:hAnsi="Monaco" w:cs="Monaco"/>
-          <w:color w:val="008080"/>
-          <w:sz w:val="22"/>
-          <w:szCs w:val="22"/>
-        </w:rPr>
-        <w:t xml:space="preserve">  </w:t>
-      </w:r>
-      <w:r>
-        <w:rPr>
-          <w:rFonts w:ascii="Monaco" w:hAnsi="Monaco" w:cs="Monaco"/>
-          <w:color w:val="008080"/>
-          <w:sz w:val="22"/>
-          <w:szCs w:val="22"/>
-        </w:rPr>
-        <w:t>&lt;</w:t>
-      </w:r>
-      <w:r>
-        <w:rPr>
-          <w:rFonts w:ascii="Monaco" w:hAnsi="Monaco" w:cs="Monaco"/>
-          <w:color w:val="3F7F7F"/>
-          <w:sz w:val="22"/>
-          <w:szCs w:val="22"/>
-        </w:rPr>
-        <w:t>version</w:t>
-      </w:r>
-      <w:r>
-        <w:rPr>
-          <w:rFonts w:ascii="Monaco" w:hAnsi="Monaco" w:cs="Monaco"/>
-          <w:color w:val="008080"/>
-          <w:sz w:val="22"/>
-          <w:szCs w:val="22"/>
-        </w:rPr>
-        <w:t>&gt;</w:t>
-      </w:r>
-      <w:r>
-        <w:rPr>
-          <w:rFonts w:ascii="Monaco" w:hAnsi="Monaco" w:cs="Monaco"/>
-          <w:color w:val="000000"/>
-          <w:sz w:val="22"/>
-          <w:szCs w:val="22"/>
-        </w:rPr>
-        <w:t>3.6.2</w:t>
-      </w:r>
-      <w:r>
-        <w:rPr>
-          <w:rFonts w:ascii="Monaco" w:hAnsi="Monaco" w:cs="Monaco"/>
-          <w:color w:val="008080"/>
-          <w:sz w:val="22"/>
-          <w:szCs w:val="22"/>
-        </w:rPr>
-        <w:t>&lt;/</w:t>
-      </w:r>
-      <w:r>
-        <w:rPr>
-          <w:rFonts w:ascii="Monaco" w:hAnsi="Monaco" w:cs="Monaco"/>
-          <w:color w:val="3F7F7F"/>
-          <w:sz w:val="22"/>
-          <w:szCs w:val="22"/>
-        </w:rPr>
-        <w:t>version</w:t>
-      </w:r>
-      <w:r>
-        <w:rPr>
-          <w:rFonts w:ascii="Monaco" w:hAnsi="Monaco" w:cs="Monaco"/>
-          <w:color w:val="008080"/>
-          <w:sz w:val="22"/>
-          <w:szCs w:val="22"/>
-        </w:rPr>
-        <w:t>&gt;</w:t>
-      </w:r>
-    </w:p>
-    <w:p>
-      <w:pPr>
-        <w:pStyle w:val="ListParagraph"/>
-      </w:pPr>
-      <w:r>
-        <w:rPr>
-          <w:rFonts w:ascii="Monaco" w:hAnsi="Monaco" w:cs="Monaco"/>
-          <w:color w:val="008080"/>
-          <w:sz w:val="22"/>
-          <w:szCs w:val="22"/>
-        </w:rPr>
-        <w:t>&lt;/</w:t>
-      </w:r>
-      <w:r>
-        <w:rPr>
-          <w:rFonts w:ascii="Monaco" w:hAnsi="Monaco" w:cs="Monaco"/>
-          <w:color w:val="3F7F7F"/>
-          <w:sz w:val="22"/>
-          <w:szCs w:val="22"/>
-        </w:rPr>
-        <w:t>dependency</w:t>
-      </w:r>
-      <w:r>
-        <w:rPr>
-          <w:rFonts w:ascii="Monaco" w:hAnsi="Monaco" w:cs="Monaco"/>
-          <w:color w:val="008080"/>
-          <w:sz w:val="22"/>
-          <w:szCs w:val="22"/>
-        </w:rPr>
-        <w:t>&gt;</w:t>
+        <w:t>Let’s fix that now…</w:t>
       </w:r>
     </w:p>
     <w:p/>
@@ -7070,21 +6433,21 @@
       <w:pPr>
         <w:pStyle w:val="Heading2"/>
       </w:pPr>
-      <w:bookmarkStart w:id="14" w:name="_Toc366595217"/>
+      <w:bookmarkStart w:id="13" w:name="_Toc366595217"/>
       <w:r>
         <w:t>Step 4 – Migrating Parameterized Tests</w:t>
       </w:r>
+      <w:bookmarkEnd w:id="13"/>
+    </w:p>
+    <w:p>
+      <w:pPr>
+        <w:pStyle w:val="Heading3"/>
+      </w:pPr>
+      <w:bookmarkStart w:id="14" w:name="_Toc366595218"/>
+      <w:r>
+        <w:t>Step 4.1 – Migrating FishermansWharfEnumTest</w:t>
+      </w:r>
       <w:bookmarkEnd w:id="14"/>
-    </w:p>
-    <w:p>
-      <w:pPr>
-        <w:pStyle w:val="Heading3"/>
-      </w:pPr>
-      <w:bookmarkStart w:id="15" w:name="_Toc366595218"/>
-      <w:r>
-        <w:t>Step 4.1 – Migrating FishermansWharfEnumTest</w:t>
-      </w:r>
-      <w:bookmarkEnd w:id="15"/>
     </w:p>
     <w:p>
       <w:r>
@@ -7577,11 +6940,11 @@
       <w:pPr>
         <w:pStyle w:val="Heading3"/>
       </w:pPr>
-      <w:bookmarkStart w:id="16" w:name="_Toc366595219"/>
+      <w:bookmarkStart w:id="15" w:name="_Toc366595219"/>
       <w:r>
         <w:t>Step 4.2 – Migrating ThirtyNinthAnniveraryEventsTest</w:t>
       </w:r>
-      <w:bookmarkEnd w:id="16"/>
+      <w:bookmarkEnd w:id="15"/>
     </w:p>
     <w:p>
       <w:r>
@@ -7975,7 +7338,7 @@
       <w:pPr>
         <w:pStyle w:val="Heading3"/>
       </w:pPr>
-      <w:bookmarkStart w:id="17" w:name="_Toc366595220"/>
+      <w:bookmarkStart w:id="16" w:name="_Toc366595220"/>
       <w:r>
         <w:t xml:space="preserve">Step 4.3 – </w:t>
       </w:r>
@@ -7988,58 +7351,58 @@
       <w:r>
         <w:t>Source</w:t>
       </w:r>
+      <w:bookmarkEnd w:id="16"/>
+    </w:p>
+    <w:p>
+      <w:r>
+        <w:t xml:space="preserve">Let’s supposed the users decided they don’t need to edit the test file and we don’t need it externalized. Now we can use a </w:t>
+      </w:r>
+      <w:r>
+        <w:t>value</w:t>
+      </w:r>
+      <w:r>
+        <w:t xml:space="preserve"> source.</w:t>
+      </w:r>
+      <w:r>
+        <w:t xml:space="preserve"> And even better we can have two parameterized test methods – one for </w:t>
+      </w:r>
+      <w:r>
+        <w:t xml:space="preserve">the special dates and one for the others. </w:t>
+      </w:r>
+    </w:p>
+    <w:p/>
+    <w:p>
+      <w:r>
+        <w:t>There’s only one thing that’s tricky: a value source can’t take a LocalDate as a parameter. This means we need to use a String type and do the conversion inside the test.</w:t>
+      </w:r>
+    </w:p>
+    <w:p/>
+    <w:p>
+      <w:r>
+        <w:t xml:space="preserve">Give this test a try. If you get stuck, the answer is inside: </w:t>
+      </w:r>
+      <w:r>
+        <w:rPr>
+          <w:rFonts w:ascii="Monaco" w:hAnsi="Monaco" w:cs="Monaco"/>
+          <w:color w:val="000000"/>
+          <w:sz w:val="20"/>
+          <w:szCs w:val="20"/>
+        </w:rPr>
+        <w:t>ThirtyNinthAnniversaryEventsValueSourceTest</w:t>
+      </w:r>
+      <w:r>
+        <w:t>.</w:t>
+      </w:r>
+    </w:p>
+    <w:p>
+      <w:pPr>
+        <w:pStyle w:val="Heading3"/>
+      </w:pPr>
+      <w:bookmarkStart w:id="17" w:name="_Toc366595221"/>
+      <w:r>
+        <w:t>Step 4.4 – Refactoring this test to use a MethodSource</w:t>
+      </w:r>
       <w:bookmarkEnd w:id="17"/>
-    </w:p>
-    <w:p>
-      <w:r>
-        <w:t xml:space="preserve">Let’s supposed the users decided they don’t need to edit the test file and we don’t need it externalized. Now we can use a </w:t>
-      </w:r>
-      <w:r>
-        <w:t>value</w:t>
-      </w:r>
-      <w:r>
-        <w:t xml:space="preserve"> source.</w:t>
-      </w:r>
-      <w:r>
-        <w:t xml:space="preserve"> And even better we can have two parameterized test methods – one for </w:t>
-      </w:r>
-      <w:r>
-        <w:t xml:space="preserve">the special dates and one for the others. </w:t>
-      </w:r>
-    </w:p>
-    <w:p/>
-    <w:p>
-      <w:r>
-        <w:t>There’s only one thing that’s tricky: a value source can’t take a LocalDate as a parameter. This means we need to use a String type and do the conversion inside the test.</w:t>
-      </w:r>
-    </w:p>
-    <w:p/>
-    <w:p>
-      <w:r>
-        <w:t xml:space="preserve">Give this test a try. If you get stuck, the answer is inside: </w:t>
-      </w:r>
-      <w:r>
-        <w:rPr>
-          <w:rFonts w:ascii="Monaco" w:hAnsi="Monaco" w:cs="Monaco"/>
-          <w:color w:val="000000"/>
-          <w:sz w:val="20"/>
-          <w:szCs w:val="20"/>
-        </w:rPr>
-        <w:t>ThirtyNinthAnniversaryEventsValueSourceTest</w:t>
-      </w:r>
-      <w:r>
-        <w:t>.</w:t>
-      </w:r>
-    </w:p>
-    <w:p>
-      <w:pPr>
-        <w:pStyle w:val="Heading3"/>
-      </w:pPr>
-      <w:bookmarkStart w:id="18" w:name="_Toc366595221"/>
-      <w:r>
-        <w:t>Step 4.4 – Refactoring this test to use a MethodSource</w:t>
-      </w:r>
-      <w:bookmarkEnd w:id="18"/>
     </w:p>
     <w:p>
       <w:r>
@@ -8722,11 +8085,1194 @@
       <w:pPr>
         <w:pStyle w:val="Heading2"/>
       </w:pPr>
-      <w:bookmarkStart w:id="19" w:name="_Toc366595222"/>
-      <w:r>
-        <w:t>Step X – Migrating @Test annotation parameters</w:t>
-      </w:r>
+      <w:bookmarkStart w:id="18" w:name="_Toc366595222"/>
+    </w:p>
+    <w:p>
+      <w:pPr>
+        <w:pStyle w:val="Heading2"/>
+      </w:pPr>
+      <w:r>
+        <w:t>Step 5 – Migrating more features from JUnit 4</w:t>
+      </w:r>
+    </w:p>
+    <w:p>
+      <w:r>
+        <w:t>In this step we will finish migrating our JUnit 4 tests.</w:t>
+      </w:r>
+    </w:p>
+    <w:p>
+      <w:pPr>
+        <w:pStyle w:val="Heading3"/>
+      </w:pPr>
+      <w:r>
+        <w:t>Step 5.1 – Migrating Soft Assertions</w:t>
+      </w:r>
+    </w:p>
+    <w:p>
+      <w:r>
+        <w:t>Ok. So Soft assertions aren’t part of JUnit 4. They are part of a separate library called AssertJ. But with JUnit 5 they are built into JUnit so we get to migrate them! Let’s try to migrate the CableCarTest class to JUnit 5.</w:t>
+      </w:r>
+    </w:p>
+    <w:p/>
+    <w:p>
+      <w:pPr>
+        <w:pStyle w:val="ListParagraph"/>
+        <w:numPr>
+          <w:ilvl w:val="0"/>
+          <w:numId w:val="15"/>
+        </w:numPr>
+      </w:pPr>
+      <w:r>
+        <w:t>Change the imports to JUnit 5 style. You know how to do that by now.</w:t>
+      </w:r>
+    </w:p>
+    <w:p>
+      <w:pPr>
+        <w:pStyle w:val="ListParagraph"/>
+      </w:pPr>
+    </w:p>
+    <w:p>
+      <w:pPr>
+        <w:pStyle w:val="ListParagraph"/>
+        <w:numPr>
+          <w:ilvl w:val="0"/>
+          <w:numId w:val="15"/>
+        </w:numPr>
+      </w:pPr>
+      <w:r>
+        <w:t>Get rid of the SoftAssert and assertAllLines.</w:t>
+      </w:r>
+    </w:p>
+    <w:p/>
+    <w:p>
+      <w:pPr>
+        <w:pStyle w:val="ListParagraph"/>
+        <w:numPr>
+          <w:ilvl w:val="0"/>
+          <w:numId w:val="15"/>
+        </w:numPr>
+      </w:pPr>
+      <w:r>
+        <w:t>Switch to the new built in API. The following example shows two assertions, but you should migrate all four. Note that the String parameter is the first parameter. That’s the header that groups them. Also note that Java 8 syntax (lambdas) are used so we can pass the assertions to be executed at runtime.</w:t>
+      </w:r>
+    </w:p>
+    <w:p/>
+    <w:p>
+      <w:pPr>
+        <w:widowControl w:val="0"/>
+        <w:autoSpaceDE w:val="0"/>
+        <w:autoSpaceDN w:val="0"/>
+        <w:adjustRightInd w:val="0"/>
+        <w:rPr>
+          <w:rFonts w:ascii="Monaco" w:hAnsi="Monaco" w:cs="Monaco"/>
+          <w:sz w:val="22"/>
+          <w:szCs w:val="22"/>
+        </w:rPr>
+      </w:pPr>
+      <w:r>
+        <w:rPr>
+          <w:rFonts w:ascii="Monaco" w:hAnsi="Monaco" w:cs="Monaco"/>
+          <w:i/>
+          <w:iCs/>
+          <w:color w:val="000000"/>
+          <w:sz w:val="22"/>
+          <w:szCs w:val="22"/>
+        </w:rPr>
+        <w:t>assertAll</w:t>
+      </w:r>
+      <w:r>
+        <w:rPr>
+          <w:rFonts w:ascii="Monaco" w:hAnsi="Monaco" w:cs="Monaco"/>
+          <w:color w:val="000000"/>
+          <w:sz w:val="22"/>
+          <w:szCs w:val="22"/>
+        </w:rPr>
+        <w:t>(</w:t>
+      </w:r>
+      <w:r>
+        <w:rPr>
+          <w:rFonts w:ascii="Monaco" w:hAnsi="Monaco" w:cs="Monaco"/>
+          <w:color w:val="2A00FF"/>
+          <w:sz w:val="22"/>
+          <w:szCs w:val="22"/>
+        </w:rPr>
+        <w:t>"lines"</w:t>
+      </w:r>
+      <w:r>
+        <w:rPr>
+          <w:rFonts w:ascii="Monaco" w:hAnsi="Monaco" w:cs="Monaco"/>
+          <w:color w:val="000000"/>
+          <w:sz w:val="22"/>
+          <w:szCs w:val="22"/>
+        </w:rPr>
+        <w:t>,</w:t>
+      </w:r>
+    </w:p>
+    <w:p>
+      <w:pPr>
+        <w:widowControl w:val="0"/>
+        <w:autoSpaceDE w:val="0"/>
+        <w:autoSpaceDN w:val="0"/>
+        <w:adjustRightInd w:val="0"/>
+        <w:rPr>
+          <w:rFonts w:ascii="Monaco" w:hAnsi="Monaco" w:cs="Monaco"/>
+          <w:sz w:val="22"/>
+          <w:szCs w:val="22"/>
+        </w:rPr>
+      </w:pPr>
+      <w:r>
+        <w:rPr>
+          <w:rFonts w:ascii="Monaco" w:hAnsi="Monaco" w:cs="Monaco"/>
+          <w:color w:val="000000"/>
+          <w:sz w:val="22"/>
+          <w:szCs w:val="22"/>
+        </w:rPr>
+        <w:t xml:space="preserve">  () -&gt; </w:t>
+      </w:r>
+      <w:r>
+        <w:rPr>
+          <w:rFonts w:ascii="Monaco" w:hAnsi="Monaco" w:cs="Monaco"/>
+          <w:i/>
+          <w:iCs/>
+          <w:color w:val="000000"/>
+          <w:sz w:val="22"/>
+          <w:szCs w:val="22"/>
+        </w:rPr>
+        <w:t>assertTrue</w:t>
+      </w:r>
+      <w:r>
+        <w:rPr>
+          <w:rFonts w:ascii="Monaco" w:hAnsi="Monaco" w:cs="Monaco"/>
+          <w:color w:val="000000"/>
+          <w:sz w:val="22"/>
+          <w:szCs w:val="22"/>
+        </w:rPr>
+        <w:t>(CableCars.</w:t>
+      </w:r>
+      <w:r>
+        <w:rPr>
+          <w:rFonts w:ascii="Monaco" w:hAnsi="Monaco" w:cs="Monaco"/>
+          <w:i/>
+          <w:iCs/>
+          <w:color w:val="000000"/>
+          <w:sz w:val="22"/>
+          <w:szCs w:val="22"/>
+        </w:rPr>
+        <w:t>isLine</w:t>
+      </w:r>
+      <w:r>
+        <w:rPr>
+          <w:rFonts w:ascii="Monaco" w:hAnsi="Monaco" w:cs="Monaco"/>
+          <w:color w:val="000000"/>
+          <w:sz w:val="22"/>
+          <w:szCs w:val="22"/>
+        </w:rPr>
+        <w:t>(</w:t>
+      </w:r>
+      <w:r>
+        <w:rPr>
+          <w:rFonts w:ascii="Monaco" w:hAnsi="Monaco" w:cs="Monaco"/>
+          <w:color w:val="2A00FF"/>
+          <w:sz w:val="22"/>
+          <w:szCs w:val="22"/>
+        </w:rPr>
+        <w:t>"California"</w:t>
+      </w:r>
+      <w:r>
+        <w:rPr>
+          <w:rFonts w:ascii="Monaco" w:hAnsi="Monaco" w:cs="Monaco"/>
+          <w:color w:val="000000"/>
+          <w:sz w:val="22"/>
+          <w:szCs w:val="22"/>
+        </w:rPr>
+        <w:t>)),</w:t>
+      </w:r>
+    </w:p>
+    <w:p>
+      <w:pPr>
+        <w:widowControl w:val="0"/>
+        <w:autoSpaceDE w:val="0"/>
+        <w:autoSpaceDN w:val="0"/>
+        <w:adjustRightInd w:val="0"/>
+        <w:rPr>
+          <w:rFonts w:ascii="Monaco" w:hAnsi="Monaco" w:cs="Monaco"/>
+          <w:sz w:val="22"/>
+          <w:szCs w:val="22"/>
+        </w:rPr>
+      </w:pPr>
+      <w:r>
+        <w:rPr>
+          <w:rFonts w:ascii="Monaco" w:hAnsi="Monaco" w:cs="Monaco"/>
+          <w:color w:val="000000"/>
+          <w:sz w:val="22"/>
+          <w:szCs w:val="22"/>
+        </w:rPr>
+        <w:t xml:space="preserve">  () -&gt; </w:t>
+      </w:r>
+      <w:r>
+        <w:rPr>
+          <w:rFonts w:ascii="Monaco" w:hAnsi="Monaco" w:cs="Monaco"/>
+          <w:i/>
+          <w:iCs/>
+          <w:color w:val="000000"/>
+          <w:sz w:val="22"/>
+          <w:szCs w:val="22"/>
+        </w:rPr>
+        <w:t>assertTrue</w:t>
+      </w:r>
+      <w:r>
+        <w:rPr>
+          <w:rFonts w:ascii="Monaco" w:hAnsi="Monaco" w:cs="Monaco"/>
+          <w:color w:val="000000"/>
+          <w:sz w:val="22"/>
+          <w:szCs w:val="22"/>
+        </w:rPr>
+        <w:t>(CableCars.</w:t>
+      </w:r>
+      <w:r>
+        <w:rPr>
+          <w:rFonts w:ascii="Monaco" w:hAnsi="Monaco" w:cs="Monaco"/>
+          <w:i/>
+          <w:iCs/>
+          <w:color w:val="000000"/>
+          <w:sz w:val="22"/>
+          <w:szCs w:val="22"/>
+        </w:rPr>
+        <w:t>isLine</w:t>
+      </w:r>
+      <w:r>
+        <w:rPr>
+          <w:rFonts w:ascii="Monaco" w:hAnsi="Monaco" w:cs="Monaco"/>
+          <w:color w:val="000000"/>
+          <w:sz w:val="22"/>
+          <w:szCs w:val="22"/>
+        </w:rPr>
+        <w:t>(</w:t>
+      </w:r>
+      <w:r>
+        <w:rPr>
+          <w:rFonts w:ascii="Monaco" w:hAnsi="Monaco" w:cs="Monaco"/>
+          <w:color w:val="2A00FF"/>
+          <w:sz w:val="22"/>
+          <w:szCs w:val="22"/>
+        </w:rPr>
+        <w:t>"Powell-Hyde"</w:t>
+      </w:r>
+      <w:r>
+        <w:rPr>
+          <w:rFonts w:ascii="Monaco" w:hAnsi="Monaco" w:cs="Monaco"/>
+          <w:color w:val="000000"/>
+          <w:sz w:val="22"/>
+          <w:szCs w:val="22"/>
+        </w:rPr>
+        <w:t>))</w:t>
+      </w:r>
+    </w:p>
+    <w:p>
+      <w:r>
+        <w:rPr>
+          <w:rFonts w:ascii="Monaco" w:hAnsi="Monaco" w:cs="Monaco"/>
+          <w:color w:val="000000"/>
+          <w:sz w:val="22"/>
+          <w:szCs w:val="22"/>
+        </w:rPr>
+        <w:t>);</w:t>
+      </w:r>
+    </w:p>
+    <w:p/>
+    <w:p>
+      <w:pPr>
+        <w:pStyle w:val="ListParagraph"/>
+        <w:numPr>
+          <w:ilvl w:val="0"/>
+          <w:numId w:val="15"/>
+        </w:numPr>
+      </w:pPr>
+      <w:r>
+        <w:t>Go into the pom.xml and delete the AssertJ dependency. We don’t need it anymore.</w:t>
+      </w:r>
+    </w:p>
+    <w:p>
+      <w:pPr>
+        <w:pStyle w:val="ListParagraph"/>
+        <w:widowControl w:val="0"/>
+        <w:autoSpaceDE w:val="0"/>
+        <w:autoSpaceDN w:val="0"/>
+        <w:adjustRightInd w:val="0"/>
+        <w:rPr>
+          <w:rFonts w:ascii="Monaco" w:hAnsi="Monaco" w:cs="Monaco"/>
+          <w:sz w:val="20"/>
+          <w:szCs w:val="20"/>
+        </w:rPr>
+      </w:pPr>
+      <w:r>
+        <w:rPr>
+          <w:rFonts w:ascii="Monaco" w:hAnsi="Monaco" w:cs="Monaco"/>
+          <w:color w:val="008080"/>
+          <w:sz w:val="20"/>
+          <w:szCs w:val="20"/>
+        </w:rPr>
+        <w:t>&lt;</w:t>
+      </w:r>
+      <w:r>
+        <w:rPr>
+          <w:rFonts w:ascii="Monaco" w:hAnsi="Monaco" w:cs="Monaco"/>
+          <w:color w:val="3F7F7F"/>
+          <w:sz w:val="20"/>
+          <w:szCs w:val="20"/>
+        </w:rPr>
+        <w:t>dependency</w:t>
+      </w:r>
+      <w:r>
+        <w:rPr>
+          <w:rFonts w:ascii="Monaco" w:hAnsi="Monaco" w:cs="Monaco"/>
+          <w:color w:val="008080"/>
+          <w:sz w:val="20"/>
+          <w:szCs w:val="20"/>
+        </w:rPr>
+        <w:t>&gt;</w:t>
+      </w:r>
+    </w:p>
+    <w:p>
+      <w:pPr>
+        <w:pStyle w:val="ListParagraph"/>
+        <w:widowControl w:val="0"/>
+        <w:autoSpaceDE w:val="0"/>
+        <w:autoSpaceDN w:val="0"/>
+        <w:adjustRightInd w:val="0"/>
+        <w:rPr>
+          <w:rFonts w:ascii="Monaco" w:hAnsi="Monaco" w:cs="Monaco"/>
+          <w:sz w:val="20"/>
+          <w:szCs w:val="20"/>
+        </w:rPr>
+      </w:pPr>
+      <w:r>
+        <w:rPr>
+          <w:rFonts w:ascii="Monaco" w:hAnsi="Monaco" w:cs="Monaco"/>
+          <w:color w:val="008080"/>
+          <w:sz w:val="20"/>
+          <w:szCs w:val="20"/>
+        </w:rPr>
+        <w:t xml:space="preserve">  &lt;</w:t>
+      </w:r>
+      <w:r>
+        <w:rPr>
+          <w:rFonts w:ascii="Monaco" w:hAnsi="Monaco" w:cs="Monaco"/>
+          <w:color w:val="3F7F7F"/>
+          <w:sz w:val="20"/>
+          <w:szCs w:val="20"/>
+        </w:rPr>
+        <w:t>groupId</w:t>
+      </w:r>
+      <w:r>
+        <w:rPr>
+          <w:rFonts w:ascii="Monaco" w:hAnsi="Monaco" w:cs="Monaco"/>
+          <w:color w:val="008080"/>
+          <w:sz w:val="20"/>
+          <w:szCs w:val="20"/>
+        </w:rPr>
+        <w:t>&gt;</w:t>
+      </w:r>
+      <w:r>
+        <w:rPr>
+          <w:rFonts w:ascii="Monaco" w:hAnsi="Monaco" w:cs="Monaco"/>
+          <w:color w:val="000000"/>
+          <w:sz w:val="20"/>
+          <w:szCs w:val="20"/>
+        </w:rPr>
+        <w:t>org.jboss.forge.addon</w:t>
+      </w:r>
+      <w:r>
+        <w:rPr>
+          <w:rFonts w:ascii="Monaco" w:hAnsi="Monaco" w:cs="Monaco"/>
+          <w:color w:val="008080"/>
+          <w:sz w:val="20"/>
+          <w:szCs w:val="20"/>
+        </w:rPr>
+        <w:t>&lt;/</w:t>
+      </w:r>
+      <w:r>
+        <w:rPr>
+          <w:rFonts w:ascii="Monaco" w:hAnsi="Monaco" w:cs="Monaco"/>
+          <w:color w:val="3F7F7F"/>
+          <w:sz w:val="20"/>
+          <w:szCs w:val="20"/>
+        </w:rPr>
+        <w:t>groupId</w:t>
+      </w:r>
+      <w:r>
+        <w:rPr>
+          <w:rFonts w:ascii="Monaco" w:hAnsi="Monaco" w:cs="Monaco"/>
+          <w:color w:val="008080"/>
+          <w:sz w:val="20"/>
+          <w:szCs w:val="20"/>
+        </w:rPr>
+        <w:t>&gt;</w:t>
+      </w:r>
+    </w:p>
+    <w:p>
+      <w:pPr>
+        <w:pStyle w:val="ListParagraph"/>
+        <w:widowControl w:val="0"/>
+        <w:autoSpaceDE w:val="0"/>
+        <w:autoSpaceDN w:val="0"/>
+        <w:adjustRightInd w:val="0"/>
+        <w:rPr>
+          <w:rFonts w:ascii="Monaco" w:hAnsi="Monaco" w:cs="Monaco"/>
+          <w:sz w:val="20"/>
+          <w:szCs w:val="20"/>
+        </w:rPr>
+      </w:pPr>
+      <w:r>
+        <w:rPr>
+          <w:rFonts w:ascii="Monaco" w:hAnsi="Monaco" w:cs="Monaco"/>
+          <w:color w:val="008080"/>
+          <w:sz w:val="20"/>
+          <w:szCs w:val="20"/>
+        </w:rPr>
+        <w:t xml:space="preserve">  &lt;</w:t>
+      </w:r>
+      <w:r>
+        <w:rPr>
+          <w:rFonts w:ascii="Monaco" w:hAnsi="Monaco" w:cs="Monaco"/>
+          <w:color w:val="3F7F7F"/>
+          <w:sz w:val="20"/>
+          <w:szCs w:val="20"/>
+        </w:rPr>
+        <w:t>artifactId</w:t>
+      </w:r>
+      <w:r>
+        <w:rPr>
+          <w:rFonts w:ascii="Monaco" w:hAnsi="Monaco" w:cs="Monaco"/>
+          <w:color w:val="008080"/>
+          <w:sz w:val="20"/>
+          <w:szCs w:val="20"/>
+        </w:rPr>
+        <w:t>&gt;</w:t>
+      </w:r>
+      <w:r>
+        <w:rPr>
+          <w:rFonts w:ascii="Monaco" w:hAnsi="Monaco" w:cs="Monaco"/>
+          <w:color w:val="000000"/>
+          <w:sz w:val="20"/>
+          <w:szCs w:val="20"/>
+          <w:u w:val="single"/>
+        </w:rPr>
+        <w:t>assertj</w:t>
+      </w:r>
+      <w:r>
+        <w:rPr>
+          <w:rFonts w:ascii="Monaco" w:hAnsi="Monaco" w:cs="Monaco"/>
+          <w:color w:val="008080"/>
+          <w:sz w:val="20"/>
+          <w:szCs w:val="20"/>
+        </w:rPr>
+        <w:t>&lt;/</w:t>
+      </w:r>
+      <w:r>
+        <w:rPr>
+          <w:rFonts w:ascii="Monaco" w:hAnsi="Monaco" w:cs="Monaco"/>
+          <w:color w:val="3F7F7F"/>
+          <w:sz w:val="20"/>
+          <w:szCs w:val="20"/>
+        </w:rPr>
+        <w:t>artifactId</w:t>
+      </w:r>
+      <w:r>
+        <w:rPr>
+          <w:rFonts w:ascii="Monaco" w:hAnsi="Monaco" w:cs="Monaco"/>
+          <w:color w:val="008080"/>
+          <w:sz w:val="20"/>
+          <w:szCs w:val="20"/>
+        </w:rPr>
+        <w:t>&gt;</w:t>
+      </w:r>
+    </w:p>
+    <w:p>
+      <w:pPr>
+        <w:pStyle w:val="ListParagraph"/>
+        <w:widowControl w:val="0"/>
+        <w:autoSpaceDE w:val="0"/>
+        <w:autoSpaceDN w:val="0"/>
+        <w:adjustRightInd w:val="0"/>
+        <w:rPr>
+          <w:rFonts w:ascii="Monaco" w:hAnsi="Monaco" w:cs="Monaco"/>
+          <w:sz w:val="20"/>
+          <w:szCs w:val="20"/>
+        </w:rPr>
+      </w:pPr>
+      <w:r>
+        <w:rPr>
+          <w:rFonts w:ascii="Monaco" w:hAnsi="Monaco" w:cs="Monaco"/>
+          <w:color w:val="008080"/>
+          <w:sz w:val="20"/>
+          <w:szCs w:val="20"/>
+        </w:rPr>
+        <w:t xml:space="preserve">  &lt;</w:t>
+      </w:r>
+      <w:r>
+        <w:rPr>
+          <w:rFonts w:ascii="Monaco" w:hAnsi="Monaco" w:cs="Monaco"/>
+          <w:color w:val="3F7F7F"/>
+          <w:sz w:val="20"/>
+          <w:szCs w:val="20"/>
+        </w:rPr>
+        <w:t>version</w:t>
+      </w:r>
+      <w:r>
+        <w:rPr>
+          <w:rFonts w:ascii="Monaco" w:hAnsi="Monaco" w:cs="Monaco"/>
+          <w:color w:val="008080"/>
+          <w:sz w:val="20"/>
+          <w:szCs w:val="20"/>
+        </w:rPr>
+        <w:t>&gt;</w:t>
+      </w:r>
+      <w:r>
+        <w:rPr>
+          <w:rFonts w:ascii="Monaco" w:hAnsi="Monaco" w:cs="Monaco"/>
+          <w:color w:val="000000"/>
+          <w:sz w:val="20"/>
+          <w:szCs w:val="20"/>
+        </w:rPr>
+        <w:t>3.6.2</w:t>
+      </w:r>
+      <w:r>
+        <w:rPr>
+          <w:rFonts w:ascii="Monaco" w:hAnsi="Monaco" w:cs="Monaco"/>
+          <w:color w:val="008080"/>
+          <w:sz w:val="20"/>
+          <w:szCs w:val="20"/>
+        </w:rPr>
+        <w:t>&lt;/</w:t>
+      </w:r>
+      <w:r>
+        <w:rPr>
+          <w:rFonts w:ascii="Monaco" w:hAnsi="Monaco" w:cs="Monaco"/>
+          <w:color w:val="3F7F7F"/>
+          <w:sz w:val="20"/>
+          <w:szCs w:val="20"/>
+        </w:rPr>
+        <w:t>version</w:t>
+      </w:r>
+      <w:r>
+        <w:rPr>
+          <w:rFonts w:ascii="Monaco" w:hAnsi="Monaco" w:cs="Monaco"/>
+          <w:color w:val="008080"/>
+          <w:sz w:val="20"/>
+          <w:szCs w:val="20"/>
+        </w:rPr>
+        <w:t>&gt;</w:t>
+      </w:r>
+    </w:p>
+    <w:p>
+      <w:pPr>
+        <w:pStyle w:val="ListParagraph"/>
+        <w:rPr>
+          <w:rFonts w:ascii="Monaco" w:hAnsi="Monaco" w:cs="Monaco"/>
+          <w:color w:val="008080"/>
+          <w:sz w:val="20"/>
+          <w:szCs w:val="20"/>
+        </w:rPr>
+      </w:pPr>
+      <w:r>
+        <w:rPr>
+          <w:rFonts w:ascii="Monaco" w:hAnsi="Monaco" w:cs="Monaco"/>
+          <w:color w:val="008080"/>
+          <w:sz w:val="20"/>
+          <w:szCs w:val="20"/>
+        </w:rPr>
+        <w:t>&lt;/</w:t>
+      </w:r>
+      <w:r>
+        <w:rPr>
+          <w:rFonts w:ascii="Monaco" w:hAnsi="Monaco" w:cs="Monaco"/>
+          <w:color w:val="3F7F7F"/>
+          <w:sz w:val="20"/>
+          <w:szCs w:val="20"/>
+        </w:rPr>
+        <w:t>dependency</w:t>
+      </w:r>
+      <w:r>
+        <w:rPr>
+          <w:rFonts w:ascii="Monaco" w:hAnsi="Monaco" w:cs="Monaco"/>
+          <w:color w:val="008080"/>
+          <w:sz w:val="20"/>
+          <w:szCs w:val="20"/>
+        </w:rPr>
+        <w:t>&gt;</w:t>
+      </w:r>
+    </w:p>
+    <w:p>
+      <w:pPr>
+        <w:pStyle w:val="ListParagraph"/>
+        <w:rPr>
+          <w:rFonts w:ascii="Monaco" w:hAnsi="Monaco" w:cs="Monaco"/>
+          <w:color w:val="008080"/>
+          <w:sz w:val="20"/>
+          <w:szCs w:val="20"/>
+        </w:rPr>
+      </w:pPr>
+    </w:p>
+    <w:p>
+      <w:pPr>
+        <w:pStyle w:val="ListParagraph"/>
+        <w:numPr>
+          <w:ilvl w:val="0"/>
+          <w:numId w:val="15"/>
+        </w:numPr>
+        <w:rPr>
+          <w:sz w:val="22"/>
+          <w:szCs w:val="22"/>
+        </w:rPr>
+      </w:pPr>
+      <w:r>
+        <w:rPr>
+          <w:sz w:val="22"/>
+          <w:szCs w:val="22"/>
+        </w:rPr>
+        <w:t xml:space="preserve">Re-run the test to confirm it works. </w:t>
+      </w:r>
+    </w:p>
+    <w:p>
+      <w:pPr>
+        <w:pStyle w:val="ListParagraph"/>
+        <w:rPr>
+          <w:sz w:val="20"/>
+          <w:szCs w:val="20"/>
+        </w:rPr>
+      </w:pPr>
+    </w:p>
+    <w:p>
+      <w:pPr>
+        <w:pStyle w:val="Heading2"/>
+      </w:pPr>
+      <w:r>
+        <w:t>Step 5.2 – Migrating Mockito code</w:t>
+      </w:r>
+    </w:p>
+    <w:p>
+      <w:r>
+        <w:t>Mockito code is really easy to migrate from JUnit 4 to 5. The CableCarWait class uses Mockito. It’s up to date and uses the MockitoJUnitRunner. However, @RunWith is gone in JUnit 5. So let’s fix the code.</w:t>
+      </w:r>
+    </w:p>
+    <w:p/>
+    <w:p>
+      <w:pPr>
+        <w:pStyle w:val="ListParagraph"/>
+        <w:numPr>
+          <w:ilvl w:val="0"/>
+          <w:numId w:val="16"/>
+        </w:numPr>
+      </w:pPr>
+      <w:r>
+        <w:t xml:space="preserve">Guess what. The first step is to change the imports to JUnit 5 style. </w:t>
+      </w:r>
+    </w:p>
+    <w:p>
+      <w:pPr>
+        <w:pStyle w:val="ListParagraph"/>
+      </w:pPr>
+    </w:p>
+    <w:p>
+      <w:pPr>
+        <w:pStyle w:val="ListParagraph"/>
+        <w:numPr>
+          <w:ilvl w:val="0"/>
+          <w:numId w:val="16"/>
+        </w:numPr>
+        <w:rPr>
+          <w:sz w:val="20"/>
+          <w:szCs w:val="20"/>
+        </w:rPr>
+      </w:pPr>
+      <w:r>
+        <w:t xml:space="preserve">There </w:t>
+      </w:r>
+      <w:r>
+        <w:t>is only</w:t>
+      </w:r>
+      <w:r>
+        <w:t xml:space="preserve"> one line of code that doesn’t compile. Replace the Runner line with: </w:t>
+      </w:r>
+      <w:r>
+        <w:rPr>
+          <w:rFonts w:ascii="Monaco" w:hAnsi="Monaco" w:cs="Monaco"/>
+          <w:color w:val="646464"/>
+          <w:sz w:val="22"/>
+          <w:szCs w:val="22"/>
+        </w:rPr>
+        <w:t>@ExtendWith</w:t>
+      </w:r>
+      <w:r>
+        <w:rPr>
+          <w:rFonts w:ascii="Monaco" w:hAnsi="Monaco" w:cs="Monaco"/>
+          <w:color w:val="000000"/>
+          <w:sz w:val="22"/>
+          <w:szCs w:val="22"/>
+        </w:rPr>
+        <w:t>(MockitoExtension.</w:t>
+      </w:r>
+      <w:r>
+        <w:rPr>
+          <w:rFonts w:ascii="Monaco" w:hAnsi="Monaco" w:cs="Monaco"/>
+          <w:b/>
+          <w:bCs/>
+          <w:color w:val="7F0055"/>
+          <w:sz w:val="22"/>
+          <w:szCs w:val="22"/>
+        </w:rPr>
+        <w:t>class</w:t>
+      </w:r>
+      <w:r>
+        <w:rPr>
+          <w:rFonts w:ascii="Monaco" w:hAnsi="Monaco" w:cs="Monaco"/>
+          <w:color w:val="000000"/>
+          <w:sz w:val="22"/>
+          <w:szCs w:val="22"/>
+        </w:rPr>
+        <w:t>)</w:t>
+      </w:r>
+    </w:p>
+    <w:p/>
+    <w:p>
+      <w:pPr>
+        <w:pStyle w:val="ListParagraph"/>
+        <w:numPr>
+          <w:ilvl w:val="0"/>
+          <w:numId w:val="16"/>
+        </w:numPr>
+        <w:rPr>
+          <w:sz w:val="20"/>
+          <w:szCs w:val="20"/>
+        </w:rPr>
+      </w:pPr>
+      <w:r>
+        <w:t>The code still doesn’t compile because you don’t have MockitoJUnitRunner yet. No worries. Let’s add it to the pom.xml now:</w:t>
+      </w:r>
+    </w:p>
+    <w:p>
+      <w:pPr>
+        <w:pStyle w:val="ListParagraph"/>
+        <w:widowControl w:val="0"/>
+        <w:autoSpaceDE w:val="0"/>
+        <w:autoSpaceDN w:val="0"/>
+        <w:adjustRightInd w:val="0"/>
+        <w:rPr>
+          <w:rFonts w:ascii="Monaco" w:hAnsi="Monaco" w:cs="Monaco"/>
+          <w:sz w:val="20"/>
+          <w:szCs w:val="20"/>
+        </w:rPr>
+      </w:pPr>
+      <w:r>
+        <w:rPr>
+          <w:rFonts w:ascii="Monaco" w:hAnsi="Monaco" w:cs="Monaco"/>
+          <w:color w:val="008080"/>
+          <w:sz w:val="20"/>
+          <w:szCs w:val="20"/>
+        </w:rPr>
+        <w:t>&lt;</w:t>
+      </w:r>
+      <w:r>
+        <w:rPr>
+          <w:rFonts w:ascii="Monaco" w:hAnsi="Monaco" w:cs="Monaco"/>
+          <w:color w:val="3F7F7F"/>
+          <w:sz w:val="20"/>
+          <w:szCs w:val="20"/>
+        </w:rPr>
+        <w:t>dependency</w:t>
+      </w:r>
+      <w:r>
+        <w:rPr>
+          <w:rFonts w:ascii="Monaco" w:hAnsi="Monaco" w:cs="Monaco"/>
+          <w:color w:val="008080"/>
+          <w:sz w:val="20"/>
+          <w:szCs w:val="20"/>
+        </w:rPr>
+        <w:t>&gt;</w:t>
+      </w:r>
+    </w:p>
+    <w:p>
+      <w:pPr>
+        <w:pStyle w:val="ListParagraph"/>
+        <w:widowControl w:val="0"/>
+        <w:autoSpaceDE w:val="0"/>
+        <w:autoSpaceDN w:val="0"/>
+        <w:adjustRightInd w:val="0"/>
+        <w:rPr>
+          <w:rFonts w:ascii="Monaco" w:hAnsi="Monaco" w:cs="Monaco"/>
+          <w:sz w:val="20"/>
+          <w:szCs w:val="20"/>
+        </w:rPr>
+      </w:pPr>
+      <w:r>
+        <w:rPr>
+          <w:rFonts w:ascii="Monaco" w:hAnsi="Monaco" w:cs="Monaco"/>
+          <w:color w:val="008080"/>
+          <w:sz w:val="20"/>
+          <w:szCs w:val="20"/>
+        </w:rPr>
+        <w:t xml:space="preserve">  </w:t>
+      </w:r>
+      <w:r>
+        <w:rPr>
+          <w:rFonts w:ascii="Monaco" w:hAnsi="Monaco" w:cs="Monaco"/>
+          <w:color w:val="008080"/>
+          <w:sz w:val="20"/>
+          <w:szCs w:val="20"/>
+        </w:rPr>
+        <w:t>&lt;</w:t>
+      </w:r>
+      <w:r>
+        <w:rPr>
+          <w:rFonts w:ascii="Monaco" w:hAnsi="Monaco" w:cs="Monaco"/>
+          <w:color w:val="3F7F7F"/>
+          <w:sz w:val="20"/>
+          <w:szCs w:val="20"/>
+        </w:rPr>
+        <w:t>groupId</w:t>
+      </w:r>
+      <w:r>
+        <w:rPr>
+          <w:rFonts w:ascii="Monaco" w:hAnsi="Monaco" w:cs="Monaco"/>
+          <w:color w:val="008080"/>
+          <w:sz w:val="20"/>
+          <w:szCs w:val="20"/>
+        </w:rPr>
+        <w:t>&gt;</w:t>
+      </w:r>
+      <w:r>
+        <w:rPr>
+          <w:rFonts w:ascii="Monaco" w:hAnsi="Monaco" w:cs="Monaco"/>
+          <w:color w:val="000000"/>
+          <w:sz w:val="20"/>
+          <w:szCs w:val="20"/>
+        </w:rPr>
+        <w:t>name.falgout.jeffrey.testing.junit5</w:t>
+      </w:r>
+      <w:r>
+        <w:rPr>
+          <w:rFonts w:ascii="Monaco" w:hAnsi="Monaco" w:cs="Monaco"/>
+          <w:color w:val="008080"/>
+          <w:sz w:val="20"/>
+          <w:szCs w:val="20"/>
+        </w:rPr>
+        <w:t>&lt;/</w:t>
+      </w:r>
+      <w:r>
+        <w:rPr>
+          <w:rFonts w:ascii="Monaco" w:hAnsi="Monaco" w:cs="Monaco"/>
+          <w:color w:val="3F7F7F"/>
+          <w:sz w:val="20"/>
+          <w:szCs w:val="20"/>
+        </w:rPr>
+        <w:t>groupId</w:t>
+      </w:r>
+      <w:r>
+        <w:rPr>
+          <w:rFonts w:ascii="Monaco" w:hAnsi="Monaco" w:cs="Monaco"/>
+          <w:color w:val="008080"/>
+          <w:sz w:val="20"/>
+          <w:szCs w:val="20"/>
+        </w:rPr>
+        <w:t>&gt;</w:t>
+      </w:r>
+    </w:p>
+    <w:p>
+      <w:pPr>
+        <w:pStyle w:val="ListParagraph"/>
+        <w:widowControl w:val="0"/>
+        <w:autoSpaceDE w:val="0"/>
+        <w:autoSpaceDN w:val="0"/>
+        <w:adjustRightInd w:val="0"/>
+        <w:rPr>
+          <w:rFonts w:ascii="Monaco" w:hAnsi="Monaco" w:cs="Monaco"/>
+          <w:sz w:val="20"/>
+          <w:szCs w:val="20"/>
+        </w:rPr>
+      </w:pPr>
+      <w:r>
+        <w:rPr>
+          <w:rFonts w:ascii="Monaco" w:hAnsi="Monaco" w:cs="Monaco"/>
+          <w:color w:val="008080"/>
+          <w:sz w:val="20"/>
+          <w:szCs w:val="20"/>
+        </w:rPr>
+        <w:t xml:space="preserve">  </w:t>
+      </w:r>
+      <w:r>
+        <w:rPr>
+          <w:rFonts w:ascii="Monaco" w:hAnsi="Monaco" w:cs="Monaco"/>
+          <w:color w:val="008080"/>
+          <w:sz w:val="20"/>
+          <w:szCs w:val="20"/>
+        </w:rPr>
+        <w:t>&lt;</w:t>
+      </w:r>
+      <w:r>
+        <w:rPr>
+          <w:rFonts w:ascii="Monaco" w:hAnsi="Monaco" w:cs="Monaco"/>
+          <w:color w:val="3F7F7F"/>
+          <w:sz w:val="20"/>
+          <w:szCs w:val="20"/>
+        </w:rPr>
+        <w:t>artifactId</w:t>
+      </w:r>
+      <w:r>
+        <w:rPr>
+          <w:rFonts w:ascii="Monaco" w:hAnsi="Monaco" w:cs="Monaco"/>
+          <w:color w:val="008080"/>
+          <w:sz w:val="20"/>
+          <w:szCs w:val="20"/>
+        </w:rPr>
+        <w:t>&gt;</w:t>
+      </w:r>
+      <w:r>
+        <w:rPr>
+          <w:rFonts w:ascii="Monaco" w:hAnsi="Monaco" w:cs="Monaco"/>
+          <w:color w:val="000000"/>
+          <w:sz w:val="20"/>
+          <w:szCs w:val="20"/>
+          <w:u w:val="single"/>
+        </w:rPr>
+        <w:t>mockito</w:t>
+      </w:r>
+      <w:r>
+        <w:rPr>
+          <w:rFonts w:ascii="Monaco" w:hAnsi="Monaco" w:cs="Monaco"/>
+          <w:color w:val="000000"/>
+          <w:sz w:val="20"/>
+          <w:szCs w:val="20"/>
+        </w:rPr>
+        <w:t>-extension</w:t>
+      </w:r>
+      <w:r>
+        <w:rPr>
+          <w:rFonts w:ascii="Monaco" w:hAnsi="Monaco" w:cs="Monaco"/>
+          <w:color w:val="008080"/>
+          <w:sz w:val="20"/>
+          <w:szCs w:val="20"/>
+        </w:rPr>
+        <w:t>&lt;/</w:t>
+      </w:r>
+      <w:r>
+        <w:rPr>
+          <w:rFonts w:ascii="Monaco" w:hAnsi="Monaco" w:cs="Monaco"/>
+          <w:color w:val="3F7F7F"/>
+          <w:sz w:val="20"/>
+          <w:szCs w:val="20"/>
+        </w:rPr>
+        <w:t>artifactId</w:t>
+      </w:r>
+      <w:r>
+        <w:rPr>
+          <w:rFonts w:ascii="Monaco" w:hAnsi="Monaco" w:cs="Monaco"/>
+          <w:color w:val="008080"/>
+          <w:sz w:val="20"/>
+          <w:szCs w:val="20"/>
+        </w:rPr>
+        <w:t>&gt;</w:t>
+      </w:r>
+    </w:p>
+    <w:p>
+      <w:pPr>
+        <w:pStyle w:val="ListParagraph"/>
+        <w:widowControl w:val="0"/>
+        <w:autoSpaceDE w:val="0"/>
+        <w:autoSpaceDN w:val="0"/>
+        <w:adjustRightInd w:val="0"/>
+        <w:rPr>
+          <w:rFonts w:ascii="Monaco" w:hAnsi="Monaco" w:cs="Monaco"/>
+          <w:sz w:val="20"/>
+          <w:szCs w:val="20"/>
+        </w:rPr>
+      </w:pPr>
+      <w:r>
+        <w:rPr>
+          <w:rFonts w:ascii="Monaco" w:hAnsi="Monaco" w:cs="Monaco"/>
+          <w:color w:val="008080"/>
+          <w:sz w:val="20"/>
+          <w:szCs w:val="20"/>
+        </w:rPr>
+        <w:t xml:space="preserve">  </w:t>
+      </w:r>
+      <w:r>
+        <w:rPr>
+          <w:rFonts w:ascii="Monaco" w:hAnsi="Monaco" w:cs="Monaco"/>
+          <w:color w:val="008080"/>
+          <w:sz w:val="20"/>
+          <w:szCs w:val="20"/>
+        </w:rPr>
+        <w:t>&lt;</w:t>
+      </w:r>
+      <w:r>
+        <w:rPr>
+          <w:rFonts w:ascii="Monaco" w:hAnsi="Monaco" w:cs="Monaco"/>
+          <w:color w:val="3F7F7F"/>
+          <w:sz w:val="20"/>
+          <w:szCs w:val="20"/>
+        </w:rPr>
+        <w:t>version</w:t>
+      </w:r>
+      <w:r>
+        <w:rPr>
+          <w:rFonts w:ascii="Monaco" w:hAnsi="Monaco" w:cs="Monaco"/>
+          <w:color w:val="008080"/>
+          <w:sz w:val="20"/>
+          <w:szCs w:val="20"/>
+        </w:rPr>
+        <w:t>&gt;</w:t>
+      </w:r>
+      <w:r>
+        <w:rPr>
+          <w:rFonts w:ascii="Monaco" w:hAnsi="Monaco" w:cs="Monaco"/>
+          <w:color w:val="000000"/>
+          <w:sz w:val="20"/>
+          <w:szCs w:val="20"/>
+        </w:rPr>
+        <w:t>1.0.0-RC2</w:t>
+      </w:r>
+      <w:r>
+        <w:rPr>
+          <w:rFonts w:ascii="Monaco" w:hAnsi="Monaco" w:cs="Monaco"/>
+          <w:color w:val="008080"/>
+          <w:sz w:val="20"/>
+          <w:szCs w:val="20"/>
+        </w:rPr>
+        <w:t>&lt;/</w:t>
+      </w:r>
+      <w:r>
+        <w:rPr>
+          <w:rFonts w:ascii="Monaco" w:hAnsi="Monaco" w:cs="Monaco"/>
+          <w:color w:val="3F7F7F"/>
+          <w:sz w:val="20"/>
+          <w:szCs w:val="20"/>
+        </w:rPr>
+        <w:t>version</w:t>
+      </w:r>
+      <w:r>
+        <w:rPr>
+          <w:rFonts w:ascii="Monaco" w:hAnsi="Monaco" w:cs="Monaco"/>
+          <w:color w:val="008080"/>
+          <w:sz w:val="20"/>
+          <w:szCs w:val="20"/>
+        </w:rPr>
+        <w:t>&gt;</w:t>
+      </w:r>
+    </w:p>
+    <w:p>
+      <w:pPr>
+        <w:pStyle w:val="ListParagraph"/>
+        <w:rPr>
+          <w:sz w:val="20"/>
+          <w:szCs w:val="20"/>
+        </w:rPr>
+      </w:pPr>
+      <w:r>
+        <w:rPr>
+          <w:rFonts w:ascii="Monaco" w:hAnsi="Monaco" w:cs="Monaco"/>
+          <w:color w:val="008080"/>
+          <w:sz w:val="20"/>
+          <w:szCs w:val="20"/>
+        </w:rPr>
+        <w:t>&lt;/</w:t>
+      </w:r>
+      <w:r>
+        <w:rPr>
+          <w:rFonts w:ascii="Monaco" w:hAnsi="Monaco" w:cs="Monaco"/>
+          <w:color w:val="3F7F7F"/>
+          <w:sz w:val="20"/>
+          <w:szCs w:val="20"/>
+        </w:rPr>
+        <w:t>dependency</w:t>
+      </w:r>
+      <w:r>
+        <w:rPr>
+          <w:rFonts w:ascii="Monaco" w:hAnsi="Monaco" w:cs="Monaco"/>
+          <w:color w:val="008080"/>
+          <w:sz w:val="20"/>
+          <w:szCs w:val="20"/>
+        </w:rPr>
+        <w:t>&gt;</w:t>
+      </w:r>
+    </w:p>
+    <w:p>
+      <w:pPr>
+        <w:rPr>
+          <w:sz w:val="20"/>
+          <w:szCs w:val="20"/>
+        </w:rPr>
+      </w:pPr>
+    </w:p>
+    <w:p>
+      <w:pPr>
+        <w:pStyle w:val="ListParagraph"/>
+        <w:numPr>
+          <w:ilvl w:val="0"/>
+          <w:numId w:val="16"/>
+        </w:numPr>
+        <w:rPr>
+          <w:sz w:val="22"/>
+          <w:szCs w:val="22"/>
+        </w:rPr>
+      </w:pPr>
+      <w:r>
+        <w:rPr>
+          <w:sz w:val="22"/>
+          <w:szCs w:val="22"/>
+        </w:rPr>
+        <w:t xml:space="preserve">Re-run the test to confirm it works. </w:t>
+      </w:r>
+    </w:p>
+    <w:p/>
+    <w:p>
+      <w:r>
+        <w:t>Note: This is an opportunity. If you are using Spring and Mockito together, you haven’t been able to use the MockitoJUnitRunnner as only one @RunWith was allowed. JUnit 5 allows multiple @ExtendWith so you can now use both!</w:t>
+      </w:r>
+    </w:p>
+    <w:p/>
+    <w:p>
+      <w:pPr>
+        <w:pStyle w:val="Heading2"/>
+      </w:pPr>
+      <w:r>
+        <w:t xml:space="preserve">Step </w:t>
+      </w:r>
+      <w:r>
+        <w:t>5.3</w:t>
+      </w:r>
+      <w:r>
+        <w:t xml:space="preserve"> – Migrating </w:t>
+      </w:r>
+      <w:bookmarkEnd w:id="18"/>
+      <w:r>
+        <w:t>tests with an expected exception attribute</w:t>
+      </w:r>
+      <w:bookmarkStart w:id="19" w:name="_GoBack"/>
       <w:bookmarkEnd w:id="19"/>
+    </w:p>
+    <w:p>
+      <w:r>
+        <w:t>TODO write</w:t>
+      </w:r>
+    </w:p>
+    <w:p/>
+    <w:p>
+      <w:pPr>
+        <w:pStyle w:val="Heading2"/>
+      </w:pPr>
+      <w:r>
+        <w:t xml:space="preserve">Step </w:t>
+      </w:r>
+      <w:r>
+        <w:t>5.4</w:t>
+      </w:r>
+      <w:r>
+        <w:t xml:space="preserve"> – Migrating </w:t>
+      </w:r>
+      <w:r>
+        <w:t>tests with a timeout attribute</w:t>
+      </w:r>
     </w:p>
     <w:p>
       <w:r>
@@ -8741,7 +9287,10 @@
       </w:pPr>
       <w:bookmarkStart w:id="20" w:name="_Toc366595223"/>
       <w:r>
-        <w:t>Step X – Removing JUnit 4 support</w:t>
+        <w:t>Step 6</w:t>
+      </w:r>
+      <w:r>
+        <w:t xml:space="preserve"> – Removing JUnit 4 support</w:t>
       </w:r>
       <w:r>
         <w:t xml:space="preserve"> from the pom.xml</w:t>
@@ -8968,6 +9517,92 @@
     </w:lvl>
   </w:abstractNum>
   <w:abstractNum w:abstractNumId="1">
+    <w:nsid w:val="0D220DE9"/>
+    <w:multiLevelType w:val="hybridMultilevel"/>
+    <w:tmpl w:val="BE52BF3E"/>
+    <w:lvl w:ilvl="0" w:tplc="0409000F">
+      <w:start w:val="1"/>
+      <w:numFmt w:val="decimal"/>
+      <w:lvlText w:val="%1."/>
+      <w:lvlJc w:val="left"/>
+      <w:pPr>
+        <w:ind w:left="720" w:hanging="360"/>
+      </w:pPr>
+    </w:lvl>
+    <w:lvl w:ilvl="1" w:tplc="04090019" w:tentative="1">
+      <w:start w:val="1"/>
+      <w:numFmt w:val="lowerLetter"/>
+      <w:lvlText w:val="%2."/>
+      <w:lvlJc w:val="left"/>
+      <w:pPr>
+        <w:ind w:left="1440" w:hanging="360"/>
+      </w:pPr>
+    </w:lvl>
+    <w:lvl w:ilvl="2" w:tplc="0409001B" w:tentative="1">
+      <w:start w:val="1"/>
+      <w:numFmt w:val="lowerRoman"/>
+      <w:lvlText w:val="%3."/>
+      <w:lvlJc w:val="right"/>
+      <w:pPr>
+        <w:ind w:left="2160" w:hanging="180"/>
+      </w:pPr>
+    </w:lvl>
+    <w:lvl w:ilvl="3" w:tplc="0409000F" w:tentative="1">
+      <w:start w:val="1"/>
+      <w:numFmt w:val="decimal"/>
+      <w:lvlText w:val="%4."/>
+      <w:lvlJc w:val="left"/>
+      <w:pPr>
+        <w:ind w:left="2880" w:hanging="360"/>
+      </w:pPr>
+    </w:lvl>
+    <w:lvl w:ilvl="4" w:tplc="04090019" w:tentative="1">
+      <w:start w:val="1"/>
+      <w:numFmt w:val="lowerLetter"/>
+      <w:lvlText w:val="%5."/>
+      <w:lvlJc w:val="left"/>
+      <w:pPr>
+        <w:ind w:left="3600" w:hanging="360"/>
+      </w:pPr>
+    </w:lvl>
+    <w:lvl w:ilvl="5" w:tplc="0409001B" w:tentative="1">
+      <w:start w:val="1"/>
+      <w:numFmt w:val="lowerRoman"/>
+      <w:lvlText w:val="%6."/>
+      <w:lvlJc w:val="right"/>
+      <w:pPr>
+        <w:ind w:left="4320" w:hanging="180"/>
+      </w:pPr>
+    </w:lvl>
+    <w:lvl w:ilvl="6" w:tplc="0409000F" w:tentative="1">
+      <w:start w:val="1"/>
+      <w:numFmt w:val="decimal"/>
+      <w:lvlText w:val="%7."/>
+      <w:lvlJc w:val="left"/>
+      <w:pPr>
+        <w:ind w:left="5040" w:hanging="360"/>
+      </w:pPr>
+    </w:lvl>
+    <w:lvl w:ilvl="7" w:tplc="04090019" w:tentative="1">
+      <w:start w:val="1"/>
+      <w:numFmt w:val="lowerLetter"/>
+      <w:lvlText w:val="%8."/>
+      <w:lvlJc w:val="left"/>
+      <w:pPr>
+        <w:ind w:left="5760" w:hanging="360"/>
+      </w:pPr>
+    </w:lvl>
+    <w:lvl w:ilvl="8" w:tplc="0409001B" w:tentative="1">
+      <w:start w:val="1"/>
+      <w:numFmt w:val="lowerRoman"/>
+      <w:lvlText w:val="%9."/>
+      <w:lvlJc w:val="right"/>
+      <w:pPr>
+        <w:ind w:left="6480" w:hanging="180"/>
+      </w:pPr>
+    </w:lvl>
+  </w:abstractNum>
+  <w:abstractNum w:abstractNumId="2">
     <w:nsid w:val="0D261370"/>
     <w:multiLevelType w:val="hybridMultilevel"/>
     <w:tmpl w:val="62F2488A"/>
@@ -9053,7 +9688,7 @@
       </w:pPr>
     </w:lvl>
   </w:abstractNum>
-  <w:abstractNum w:abstractNumId="2">
+  <w:abstractNum w:abstractNumId="3">
     <w:nsid w:val="0EB84D9E"/>
     <w:multiLevelType w:val="hybridMultilevel"/>
     <w:tmpl w:val="7BCEEAAE"/>
@@ -9139,7 +9774,7 @@
       </w:pPr>
     </w:lvl>
   </w:abstractNum>
-  <w:abstractNum w:abstractNumId="3">
+  <w:abstractNum w:abstractNumId="4">
     <w:nsid w:val="14B221F9"/>
     <w:multiLevelType w:val="hybridMultilevel"/>
     <w:tmpl w:val="6AF6D378"/>
@@ -9225,7 +9860,7 @@
       </w:pPr>
     </w:lvl>
   </w:abstractNum>
-  <w:abstractNum w:abstractNumId="4">
+  <w:abstractNum w:abstractNumId="5">
     <w:nsid w:val="26E71C26"/>
     <w:multiLevelType w:val="hybridMultilevel"/>
     <w:tmpl w:val="62F2488A"/>
@@ -9311,7 +9946,7 @@
       </w:pPr>
     </w:lvl>
   </w:abstractNum>
-  <w:abstractNum w:abstractNumId="5">
+  <w:abstractNum w:abstractNumId="6">
     <w:nsid w:val="28AA337F"/>
     <w:multiLevelType w:val="hybridMultilevel"/>
     <w:tmpl w:val="6B2C16DA"/>
@@ -9397,7 +10032,7 @@
       </w:pPr>
     </w:lvl>
   </w:abstractNum>
-  <w:abstractNum w:abstractNumId="6">
+  <w:abstractNum w:abstractNumId="7">
     <w:nsid w:val="2F5759AC"/>
     <w:multiLevelType w:val="hybridMultilevel"/>
     <w:tmpl w:val="5B5C45BE"/>
@@ -9483,7 +10118,7 @@
       </w:pPr>
     </w:lvl>
   </w:abstractNum>
-  <w:abstractNum w:abstractNumId="7">
+  <w:abstractNum w:abstractNumId="8">
     <w:nsid w:val="31EF4BFC"/>
     <w:multiLevelType w:val="hybridMultilevel"/>
     <w:tmpl w:val="988E246E"/>
@@ -9569,7 +10204,7 @@
       </w:pPr>
     </w:lvl>
   </w:abstractNum>
-  <w:abstractNum w:abstractNumId="8">
+  <w:abstractNum w:abstractNumId="9">
     <w:nsid w:val="39971F3D"/>
     <w:multiLevelType w:val="hybridMultilevel"/>
     <w:tmpl w:val="5FA24F02"/>
@@ -9655,7 +10290,7 @@
       </w:pPr>
     </w:lvl>
   </w:abstractNum>
-  <w:abstractNum w:abstractNumId="9">
+  <w:abstractNum w:abstractNumId="10">
     <w:nsid w:val="3B7702BA"/>
     <w:multiLevelType w:val="hybridMultilevel"/>
     <w:tmpl w:val="9CEEF776"/>
@@ -9741,10 +10376,10 @@
       </w:pPr>
     </w:lvl>
   </w:abstractNum>
-  <w:abstractNum w:abstractNumId="10">
+  <w:abstractNum w:abstractNumId="11">
     <w:nsid w:val="451A3B52"/>
     <w:multiLevelType w:val="hybridMultilevel"/>
-    <w:tmpl w:val="666EE100"/>
+    <w:tmpl w:val="BE52BF3E"/>
     <w:lvl w:ilvl="0" w:tplc="0409000F">
       <w:start w:val="1"/>
       <w:numFmt w:val="decimal"/>
@@ -9827,7 +10462,7 @@
       </w:pPr>
     </w:lvl>
   </w:abstractNum>
-  <w:abstractNum w:abstractNumId="11">
+  <w:abstractNum w:abstractNumId="12">
     <w:nsid w:val="458E0EC6"/>
     <w:multiLevelType w:val="hybridMultilevel"/>
     <w:tmpl w:val="6AF6D378"/>
@@ -9913,7 +10548,7 @@
       </w:pPr>
     </w:lvl>
   </w:abstractNum>
-  <w:abstractNum w:abstractNumId="12">
+  <w:abstractNum w:abstractNumId="13">
     <w:nsid w:val="72A04730"/>
     <w:multiLevelType w:val="hybridMultilevel"/>
     <w:tmpl w:val="C1F6854C"/>
@@ -9999,7 +10634,7 @@
       </w:pPr>
     </w:lvl>
   </w:abstractNum>
-  <w:abstractNum w:abstractNumId="13">
+  <w:abstractNum w:abstractNumId="14">
     <w:nsid w:val="769C7EA3"/>
     <w:multiLevelType w:val="hybridMultilevel"/>
     <w:tmpl w:val="5B5C45BE"/>
@@ -10085,7 +10720,7 @@
       </w:pPr>
     </w:lvl>
   </w:abstractNum>
-  <w:abstractNum w:abstractNumId="14">
+  <w:abstractNum w:abstractNumId="15">
     <w:nsid w:val="79370B9D"/>
     <w:multiLevelType w:val="hybridMultilevel"/>
     <w:tmpl w:val="562E902A"/>
@@ -10172,49 +10807,52 @@
     </w:lvl>
   </w:abstractNum>
   <w:num w:numId="1">
+    <w:abstractNumId w:val="14"/>
+  </w:num>
+  <w:num w:numId="2">
     <w:abstractNumId w:val="13"/>
   </w:num>
-  <w:num w:numId="2">
-    <w:abstractNumId w:val="12"/>
-  </w:num>
   <w:num w:numId="3">
-    <w:abstractNumId w:val="5"/>
+    <w:abstractNumId w:val="6"/>
   </w:num>
   <w:num w:numId="4">
     <w:abstractNumId w:val="0"/>
   </w:num>
   <w:num w:numId="5">
+    <w:abstractNumId w:val="3"/>
+  </w:num>
+  <w:num w:numId="6">
     <w:abstractNumId w:val="2"/>
   </w:num>
-  <w:num w:numId="6">
-    <w:abstractNumId w:val="1"/>
+  <w:num w:numId="7">
+    <w:abstractNumId w:val="5"/>
   </w:num>
-  <w:num w:numId="7">
+  <w:num w:numId="8">
     <w:abstractNumId w:val="4"/>
   </w:num>
-  <w:num w:numId="8">
-    <w:abstractNumId w:val="3"/>
+  <w:num w:numId="9">
+    <w:abstractNumId w:val="12"/>
   </w:num>
-  <w:num w:numId="9">
+  <w:num w:numId="10">
+    <w:abstractNumId w:val="8"/>
+  </w:num>
+  <w:num w:numId="11">
+    <w:abstractNumId w:val="9"/>
+  </w:num>
+  <w:num w:numId="12">
+    <w:abstractNumId w:val="7"/>
+  </w:num>
+  <w:num w:numId="13">
+    <w:abstractNumId w:val="15"/>
+  </w:num>
+  <w:num w:numId="14">
+    <w:abstractNumId w:val="10"/>
+  </w:num>
+  <w:num w:numId="15">
     <w:abstractNumId w:val="11"/>
   </w:num>
-  <w:num w:numId="10">
-    <w:abstractNumId w:val="7"/>
-  </w:num>
-  <w:num w:numId="11">
-    <w:abstractNumId w:val="8"/>
-  </w:num>
-  <w:num w:numId="12">
-    <w:abstractNumId w:val="6"/>
-  </w:num>
-  <w:num w:numId="13">
-    <w:abstractNumId w:val="14"/>
-  </w:num>
-  <w:num w:numId="14">
-    <w:abstractNumId w:val="9"/>
-  </w:num>
-  <w:num w:numId="15">
-    <w:abstractNumId w:val="10"/>
+  <w:num w:numId="16">
+    <w:abstractNumId w:val="1"/>
   </w:num>
 </w:numbering>
 </file>

</xml_diff>

<commit_message>
remove code that i was just looking at
</commit_message>
<xml_diff>
--- a/JUnit 5 HOL Instructions.docx
+++ b/JUnit 5 HOL Instructions.docx
@@ -6,7 +6,7 @@
       <w:pPr>
         <w:pStyle w:val="Heading1"/>
       </w:pPr>
-      <w:bookmarkStart w:id="0" w:name="_Toc366612142"/>
+      <w:bookmarkStart w:id="0" w:name="_Toc366615223"/>
       <w:r>
         <w:t>JUnit 5 Hands on Lab</w:t>
       </w:r>
@@ -71,7 +71,7 @@
         <w:rPr>
           <w:noProof/>
         </w:rPr>
-        <w:instrText xml:space="preserve"> PAGEREF _Toc366612142 \h </w:instrText>
+        <w:instrText xml:space="preserve"> PAGEREF _Toc366615223 \h </w:instrText>
       </w:r>
       <w:r>
         <w:rPr>
@@ -133,7 +133,7 @@
         <w:rPr>
           <w:noProof/>
         </w:rPr>
-        <w:instrText xml:space="preserve"> PAGEREF _Toc366612143 \h </w:instrText>
+        <w:instrText xml:space="preserve"> PAGEREF _Toc366615224 \h </w:instrText>
       </w:r>
       <w:r>
         <w:rPr>
@@ -195,7 +195,7 @@
         <w:rPr>
           <w:noProof/>
         </w:rPr>
-        <w:instrText xml:space="preserve"> PAGEREF _Toc366612144 \h </w:instrText>
+        <w:instrText xml:space="preserve"> PAGEREF _Toc366615225 \h </w:instrText>
       </w:r>
       <w:r>
         <w:rPr>
@@ -256,7 +256,7 @@
         <w:rPr>
           <w:noProof/>
         </w:rPr>
-        <w:instrText xml:space="preserve"> PAGEREF _Toc366612145 \h </w:instrText>
+        <w:instrText xml:space="preserve"> PAGEREF _Toc366615226 \h </w:instrText>
       </w:r>
       <w:r>
         <w:rPr>
@@ -317,7 +317,7 @@
         <w:rPr>
           <w:noProof/>
         </w:rPr>
-        <w:instrText xml:space="preserve"> PAGEREF _Toc366612146 \h </w:instrText>
+        <w:instrText xml:space="preserve"> PAGEREF _Toc366615227 \h </w:instrText>
       </w:r>
       <w:r>
         <w:rPr>
@@ -379,7 +379,7 @@
         <w:rPr>
           <w:noProof/>
         </w:rPr>
-        <w:instrText xml:space="preserve"> PAGEREF _Toc366612147 \h </w:instrText>
+        <w:instrText xml:space="preserve"> PAGEREF _Toc366615228 \h </w:instrText>
       </w:r>
       <w:r>
         <w:rPr>
@@ -440,7 +440,7 @@
         <w:rPr>
           <w:noProof/>
         </w:rPr>
-        <w:instrText xml:space="preserve"> PAGEREF _Toc366612148 \h </w:instrText>
+        <w:instrText xml:space="preserve"> PAGEREF _Toc366615229 \h </w:instrText>
       </w:r>
       <w:r>
         <w:rPr>
@@ -501,7 +501,7 @@
         <w:rPr>
           <w:noProof/>
         </w:rPr>
-        <w:instrText xml:space="preserve"> PAGEREF _Toc366612149 \h </w:instrText>
+        <w:instrText xml:space="preserve"> PAGEREF _Toc366615230 \h </w:instrText>
       </w:r>
       <w:r>
         <w:rPr>
@@ -562,7 +562,7 @@
         <w:rPr>
           <w:noProof/>
         </w:rPr>
-        <w:instrText xml:space="preserve"> PAGEREF _Toc366612150 \h </w:instrText>
+        <w:instrText xml:space="preserve"> PAGEREF _Toc366615231 \h </w:instrText>
       </w:r>
       <w:r>
         <w:rPr>
@@ -624,7 +624,7 @@
         <w:rPr>
           <w:noProof/>
         </w:rPr>
-        <w:instrText xml:space="preserve"> PAGEREF _Toc366612151 \h </w:instrText>
+        <w:instrText xml:space="preserve"> PAGEREF _Toc366615232 \h </w:instrText>
       </w:r>
       <w:r>
         <w:rPr>
@@ -685,7 +685,7 @@
         <w:rPr>
           <w:noProof/>
         </w:rPr>
-        <w:instrText xml:space="preserve"> PAGEREF _Toc366612152 \h </w:instrText>
+        <w:instrText xml:space="preserve"> PAGEREF _Toc366615233 \h </w:instrText>
       </w:r>
       <w:r>
         <w:rPr>
@@ -746,7 +746,7 @@
         <w:rPr>
           <w:noProof/>
         </w:rPr>
-        <w:instrText xml:space="preserve"> PAGEREF _Toc366612153 \h </w:instrText>
+        <w:instrText xml:space="preserve"> PAGEREF _Toc366615234 \h </w:instrText>
       </w:r>
       <w:r>
         <w:rPr>
@@ -807,7 +807,7 @@
         <w:rPr>
           <w:noProof/>
         </w:rPr>
-        <w:instrText xml:space="preserve"> PAGEREF _Toc366612154 \h </w:instrText>
+        <w:instrText xml:space="preserve"> PAGEREF _Toc366615235 \h </w:instrText>
       </w:r>
       <w:r>
         <w:rPr>
@@ -869,7 +869,7 @@
         <w:rPr>
           <w:noProof/>
         </w:rPr>
-        <w:instrText xml:space="preserve"> PAGEREF _Toc366612155 \h </w:instrText>
+        <w:instrText xml:space="preserve"> PAGEREF _Toc366615236 \h </w:instrText>
       </w:r>
       <w:r>
         <w:rPr>
@@ -930,7 +930,7 @@
         <w:rPr>
           <w:noProof/>
         </w:rPr>
-        <w:instrText xml:space="preserve"> PAGEREF _Toc366612156 \h </w:instrText>
+        <w:instrText xml:space="preserve"> PAGEREF _Toc366615237 \h </w:instrText>
       </w:r>
       <w:r>
         <w:rPr>
@@ -991,7 +991,7 @@
         <w:rPr>
           <w:noProof/>
         </w:rPr>
-        <w:instrText xml:space="preserve"> PAGEREF _Toc366612157 \h </w:instrText>
+        <w:instrText xml:space="preserve"> PAGEREF _Toc366615238 \h </w:instrText>
       </w:r>
       <w:r>
         <w:rPr>
@@ -1052,7 +1052,7 @@
         <w:rPr>
           <w:noProof/>
         </w:rPr>
-        <w:instrText xml:space="preserve"> PAGEREF _Toc366612158 \h </w:instrText>
+        <w:instrText xml:space="preserve"> PAGEREF _Toc366615239 \h </w:instrText>
       </w:r>
       <w:r>
         <w:rPr>
@@ -1113,7 +1113,7 @@
         <w:rPr>
           <w:noProof/>
         </w:rPr>
-        <w:instrText xml:space="preserve"> PAGEREF _Toc366612159 \h </w:instrText>
+        <w:instrText xml:space="preserve"> PAGEREF _Toc366615240 \h </w:instrText>
       </w:r>
       <w:r>
         <w:rPr>
@@ -1175,7 +1175,7 @@
         <w:rPr>
           <w:noProof/>
         </w:rPr>
-        <w:instrText xml:space="preserve"> PAGEREF _Toc366612160 \h </w:instrText>
+        <w:instrText xml:space="preserve"> PAGEREF _Toc366615241 \h </w:instrText>
       </w:r>
       <w:r>
         <w:rPr>
@@ -1236,7 +1236,7 @@
         <w:rPr>
           <w:noProof/>
         </w:rPr>
-        <w:instrText xml:space="preserve"> PAGEREF _Toc366612161 \h </w:instrText>
+        <w:instrText xml:space="preserve"> PAGEREF _Toc366615242 \h </w:instrText>
       </w:r>
       <w:r>
         <w:rPr>
@@ -1297,7 +1297,7 @@
         <w:rPr>
           <w:noProof/>
         </w:rPr>
-        <w:instrText xml:space="preserve"> PAGEREF _Toc366612162 \h </w:instrText>
+        <w:instrText xml:space="preserve"> PAGEREF _Toc366615243 \h </w:instrText>
       </w:r>
       <w:r>
         <w:rPr>
@@ -1358,7 +1358,7 @@
         <w:rPr>
           <w:noProof/>
         </w:rPr>
-        <w:instrText xml:space="preserve"> PAGEREF _Toc366612163 \h </w:instrText>
+        <w:instrText xml:space="preserve"> PAGEREF _Toc366615244 \h </w:instrText>
       </w:r>
       <w:r>
         <w:rPr>
@@ -1419,7 +1419,7 @@
         <w:rPr>
           <w:noProof/>
         </w:rPr>
-        <w:instrText xml:space="preserve"> PAGEREF _Toc366612164 \h </w:instrText>
+        <w:instrText xml:space="preserve"> PAGEREF _Toc366615245 \h </w:instrText>
       </w:r>
       <w:r>
         <w:rPr>
@@ -1480,7 +1480,7 @@
         <w:rPr>
           <w:noProof/>
         </w:rPr>
-        <w:instrText xml:space="preserve"> PAGEREF _Toc366612165 \h </w:instrText>
+        <w:instrText xml:space="preserve"> PAGEREF _Toc366615246 \h </w:instrText>
       </w:r>
       <w:r>
         <w:rPr>
@@ -1542,7 +1542,7 @@
         <w:rPr>
           <w:noProof/>
         </w:rPr>
-        <w:instrText xml:space="preserve"> PAGEREF _Toc366612166 \h </w:instrText>
+        <w:instrText xml:space="preserve"> PAGEREF _Toc366615247 \h </w:instrText>
       </w:r>
       <w:r>
         <w:rPr>
@@ -1604,7 +1604,7 @@
         <w:rPr>
           <w:noProof/>
         </w:rPr>
-        <w:instrText xml:space="preserve"> PAGEREF _Toc366612167 \h </w:instrText>
+        <w:instrText xml:space="preserve"> PAGEREF _Toc366615248 \h </w:instrText>
       </w:r>
       <w:r>
         <w:rPr>
@@ -1665,7 +1665,7 @@
         <w:rPr>
           <w:noProof/>
         </w:rPr>
-        <w:instrText xml:space="preserve"> PAGEREF _Toc366612168 \h </w:instrText>
+        <w:instrText xml:space="preserve"> PAGEREF _Toc366615249 \h </w:instrText>
       </w:r>
       <w:r>
         <w:rPr>
@@ -1726,7 +1726,7 @@
         <w:rPr>
           <w:noProof/>
         </w:rPr>
-        <w:instrText xml:space="preserve"> PAGEREF _Toc366612169 \h </w:instrText>
+        <w:instrText xml:space="preserve"> PAGEREF _Toc366615250 \h </w:instrText>
       </w:r>
       <w:r>
         <w:rPr>
@@ -1744,6 +1744,67 @@
           <w:noProof/>
         </w:rPr>
         <w:t>14</w:t>
+      </w:r>
+      <w:r>
+        <w:rPr>
+          <w:noProof/>
+        </w:rPr>
+        <w:fldChar w:fldCharType="end"/>
+      </w:r>
+    </w:p>
+    <w:p>
+      <w:pPr>
+        <w:pStyle w:val="TOC3"/>
+        <w:tabs>
+          <w:tab w:val="right" w:leader="dot" w:pos="8630"/>
+        </w:tabs>
+        <w:rPr>
+          <w:noProof/>
+          <w:sz w:val="24"/>
+          <w:szCs w:val="24"/>
+          <w:lang w:eastAsia="ja-JP"/>
+        </w:rPr>
+      </w:pPr>
+      <w:r>
+        <w:rPr>
+          <w:noProof/>
+        </w:rPr>
+        <w:t>Step 7.3 – Write a test from scratch (putting it together)</w:t>
+      </w:r>
+      <w:r>
+        <w:rPr>
+          <w:noProof/>
+        </w:rPr>
+        <w:tab/>
+      </w:r>
+      <w:r>
+        <w:rPr>
+          <w:noProof/>
+        </w:rPr>
+        <w:fldChar w:fldCharType="begin"/>
+      </w:r>
+      <w:r>
+        <w:rPr>
+          <w:noProof/>
+        </w:rPr>
+        <w:instrText xml:space="preserve"> PAGEREF _Toc366615251 \h </w:instrText>
+      </w:r>
+      <w:r>
+        <w:rPr>
+          <w:noProof/>
+        </w:rPr>
+      </w:r>
+      <w:r>
+        <w:rPr>
+          <w:noProof/>
+        </w:rPr>
+        <w:fldChar w:fldCharType="separate"/>
+      </w:r>
+      <w:r>
+        <w:rPr>
+          <w:noProof/>
+        </w:rPr>
+        <w:t>15</w:t>
       </w:r>
       <w:r>
         <w:rPr>
@@ -1776,7 +1837,7 @@
       <w:pPr>
         <w:pStyle w:val="Heading2"/>
       </w:pPr>
-      <w:bookmarkStart w:id="1" w:name="_Toc366612143"/>
+      <w:bookmarkStart w:id="1" w:name="_Toc366615224"/>
       <w:r>
         <w:lastRenderedPageBreak/>
         <w:t>Reference</w:t>
@@ -1810,7 +1871,7 @@
       <w:pPr>
         <w:pStyle w:val="Heading2"/>
       </w:pPr>
-      <w:bookmarkStart w:id="2" w:name="_Toc366612144"/>
+      <w:bookmarkStart w:id="2" w:name="_Toc366615225"/>
       <w:r>
         <w:t>Step 1 Baseline</w:t>
       </w:r>
@@ -1826,7 +1887,7 @@
       <w:pPr>
         <w:pStyle w:val="Heading3"/>
       </w:pPr>
-      <w:bookmarkStart w:id="3" w:name="_Toc366612145"/>
+      <w:bookmarkStart w:id="3" w:name="_Toc366615226"/>
       <w:r>
         <w:t>Step 1</w:t>
       </w:r>
@@ -1851,6 +1912,11 @@
       <w:r>
         <w:t xml:space="preserve"> an older version of the project to test connectivity and make it as easy as possible.</w:t>
       </w:r>
+      <w:r>
+        <w:t xml:space="preserve"> And also so the lab machines don’t need to “download the internet” on first build.</w:t>
+      </w:r>
+      <w:bookmarkStart w:id="4" w:name="_GoBack"/>
+      <w:bookmarkEnd w:id="4"/>
     </w:p>
     <w:p/>
     <w:p>
@@ -2077,7 +2143,7 @@
       <w:pPr>
         <w:pStyle w:val="Heading3"/>
       </w:pPr>
-      <w:bookmarkStart w:id="4" w:name="_Toc366612146"/>
+      <w:bookmarkStart w:id="5" w:name="_Toc366615227"/>
       <w:r>
         <w:t xml:space="preserve">Step </w:t>
       </w:r>
@@ -2093,7 +2159,7 @@
       <w:r>
         <w:t xml:space="preserve"> with Maven</w:t>
       </w:r>
-      <w:bookmarkEnd w:id="4"/>
+      <w:bookmarkEnd w:id="5"/>
     </w:p>
     <w:p>
       <w:r>
@@ -2500,11 +2566,11 @@
       <w:pPr>
         <w:pStyle w:val="Heading2"/>
       </w:pPr>
-      <w:bookmarkStart w:id="5" w:name="_Toc366612147"/>
+      <w:bookmarkStart w:id="6" w:name="_Toc366615228"/>
       <w:r>
         <w:t>Step 2 – Convert to JUnit 5</w:t>
       </w:r>
-      <w:bookmarkEnd w:id="5"/>
+      <w:bookmarkEnd w:id="6"/>
       <w:r>
         <w:t xml:space="preserve"> </w:t>
       </w:r>
@@ -2528,11 +2594,11 @@
       <w:pPr>
         <w:pStyle w:val="Heading3"/>
       </w:pPr>
-      <w:bookmarkStart w:id="6" w:name="_Toc366612148"/>
+      <w:bookmarkStart w:id="7" w:name="_Toc366615229"/>
       <w:r>
         <w:t>Step 2.1 – Update pom.xml</w:t>
       </w:r>
-      <w:bookmarkEnd w:id="6"/>
+      <w:bookmarkEnd w:id="7"/>
     </w:p>
     <w:p>
       <w:r>
@@ -5981,11 +6047,11 @@
       <w:pPr>
         <w:pStyle w:val="Heading3"/>
       </w:pPr>
-      <w:bookmarkStart w:id="7" w:name="_Toc366612149"/>
+      <w:bookmarkStart w:id="8" w:name="_Toc366615230"/>
       <w:r>
         <w:t>Step 2.2 – Run Maven build</w:t>
       </w:r>
-      <w:bookmarkEnd w:id="7"/>
+      <w:bookmarkEnd w:id="8"/>
     </w:p>
     <w:p>
       <w:pPr>
@@ -6019,7 +6085,7 @@
       <w:pPr>
         <w:pStyle w:val="Heading3"/>
       </w:pPr>
-      <w:bookmarkStart w:id="8" w:name="_Toc366612150"/>
+      <w:bookmarkStart w:id="9" w:name="_Toc366615231"/>
       <w:r>
         <w:t>Step 2.3 – Run</w:t>
       </w:r>
@@ -6029,7 +6095,7 @@
       <w:r>
         <w:t xml:space="preserve"> in IDE</w:t>
       </w:r>
-      <w:bookmarkEnd w:id="8"/>
+      <w:bookmarkEnd w:id="9"/>
     </w:p>
     <w:p>
       <w:r>
@@ -6146,7 +6212,7 @@
       <w:pPr>
         <w:pStyle w:val="Heading2"/>
       </w:pPr>
-      <w:bookmarkStart w:id="9" w:name="_Toc366612151"/>
+      <w:bookmarkStart w:id="10" w:name="_Toc366615232"/>
       <w:r>
         <w:t>Step 3 – Convert</w:t>
       </w:r>
@@ -6156,7 +6222,7 @@
       <w:r>
         <w:t>basic tests to JUnit 5</w:t>
       </w:r>
-      <w:bookmarkEnd w:id="9"/>
+      <w:bookmarkEnd w:id="10"/>
     </w:p>
     <w:p>
       <w:r>
@@ -6173,7 +6239,7 @@
       <w:pPr>
         <w:pStyle w:val="Heading3"/>
       </w:pPr>
-      <w:bookmarkStart w:id="10" w:name="_Toc366612152"/>
+      <w:bookmarkStart w:id="11" w:name="_Toc366615233"/>
       <w:r>
         <w:t>Step 3.1 – Updat</w:t>
       </w:r>
@@ -6183,7 +6249,7 @@
       <w:r>
         <w:t xml:space="preserve"> the FishermansWharfTest</w:t>
       </w:r>
-      <w:bookmarkEnd w:id="10"/>
+      <w:bookmarkEnd w:id="11"/>
     </w:p>
     <w:p>
       <w:r>
@@ -6670,7 +6736,7 @@
       <w:pPr>
         <w:pStyle w:val="Heading3"/>
       </w:pPr>
-      <w:bookmarkStart w:id="11" w:name="_Toc366612153"/>
+      <w:bookmarkStart w:id="12" w:name="_Toc366615234"/>
       <w:r>
         <w:t>Step 3.2</w:t>
       </w:r>
@@ -6686,7 +6752,7 @@
       <w:r>
         <w:t>SeaLionTest</w:t>
       </w:r>
-      <w:bookmarkEnd w:id="11"/>
+      <w:bookmarkEnd w:id="12"/>
     </w:p>
     <w:p>
       <w:r>
@@ -6794,7 +6860,7 @@
       <w:pPr>
         <w:pStyle w:val="Heading3"/>
       </w:pPr>
-      <w:bookmarkStart w:id="12" w:name="_Toc366612154"/>
+      <w:bookmarkStart w:id="13" w:name="_Toc366615235"/>
       <w:r>
         <w:t>Step 3.3</w:t>
       </w:r>
@@ -6804,7 +6870,7 @@
       <w:r>
         <w:t xml:space="preserve"> assertThat</w:t>
       </w:r>
-      <w:bookmarkEnd w:id="12"/>
+      <w:bookmarkEnd w:id="13"/>
     </w:p>
     <w:p>
       <w:r>
@@ -6949,27 +7015,27 @@
       <w:pPr>
         <w:pStyle w:val="Heading2"/>
       </w:pPr>
-      <w:bookmarkStart w:id="13" w:name="_Toc366612155"/>
+      <w:bookmarkStart w:id="14" w:name="_Toc366615236"/>
       <w:r>
         <w:t>Step 4 – Migrate</w:t>
       </w:r>
       <w:r>
         <w:t xml:space="preserve"> Parameterized Tests</w:t>
       </w:r>
-      <w:bookmarkEnd w:id="13"/>
+      <w:bookmarkEnd w:id="14"/>
     </w:p>
     <w:p>
       <w:pPr>
         <w:pStyle w:val="Heading3"/>
       </w:pPr>
-      <w:bookmarkStart w:id="14" w:name="_Toc366612156"/>
+      <w:bookmarkStart w:id="15" w:name="_Toc366615237"/>
       <w:r>
         <w:t>Step 4.1 – Migrate</w:t>
       </w:r>
       <w:r>
         <w:t xml:space="preserve"> FishermansWharfEnumTest</w:t>
       </w:r>
-      <w:bookmarkEnd w:id="14"/>
+      <w:bookmarkEnd w:id="15"/>
     </w:p>
     <w:p>
       <w:r>
@@ -7462,7 +7528,7 @@
       <w:pPr>
         <w:pStyle w:val="Heading3"/>
       </w:pPr>
-      <w:bookmarkStart w:id="15" w:name="_Toc366612157"/>
+      <w:bookmarkStart w:id="16" w:name="_Toc366615238"/>
       <w:r>
         <w:t>Step 4.2 – Migrat</w:t>
       </w:r>
@@ -7472,7 +7538,7 @@
       <w:r>
         <w:t xml:space="preserve"> ThirtyNinthAnniveraryEventsTest</w:t>
       </w:r>
-      <w:bookmarkEnd w:id="15"/>
+      <w:bookmarkEnd w:id="16"/>
     </w:p>
     <w:p>
       <w:r>
@@ -7866,7 +7932,7 @@
       <w:pPr>
         <w:pStyle w:val="Heading3"/>
       </w:pPr>
-      <w:bookmarkStart w:id="16" w:name="_Toc366612158"/>
+      <w:bookmarkStart w:id="17" w:name="_Toc366615239"/>
       <w:r>
         <w:t xml:space="preserve">Step 4.3 – </w:t>
       </w:r>
@@ -7879,7 +7945,7 @@
       <w:r>
         <w:t>Source</w:t>
       </w:r>
-      <w:bookmarkEnd w:id="16"/>
+      <w:bookmarkEnd w:id="17"/>
     </w:p>
     <w:p>
       <w:r>
@@ -7926,14 +7992,14 @@
       <w:pPr>
         <w:pStyle w:val="Heading3"/>
       </w:pPr>
-      <w:bookmarkStart w:id="17" w:name="_Toc366612159"/>
+      <w:bookmarkStart w:id="18" w:name="_Toc366615240"/>
       <w:r>
         <w:t>Step 4.4 – Refactor</w:t>
       </w:r>
       <w:r>
         <w:t xml:space="preserve"> this test to use a MethodSource</w:t>
       </w:r>
-      <w:bookmarkEnd w:id="17"/>
+      <w:bookmarkEnd w:id="18"/>
     </w:p>
     <w:p>
       <w:r>
@@ -8621,7 +8687,7 @@
       <w:pPr>
         <w:pStyle w:val="Heading2"/>
       </w:pPr>
-      <w:bookmarkStart w:id="18" w:name="_Toc366612160"/>
+      <w:bookmarkStart w:id="19" w:name="_Toc366615241"/>
       <w:r>
         <w:t>Step 5 – Migrat</w:t>
       </w:r>
@@ -8631,7 +8697,7 @@
       <w:r>
         <w:t xml:space="preserve"> more features from JUnit 4</w:t>
       </w:r>
-      <w:bookmarkEnd w:id="18"/>
+      <w:bookmarkEnd w:id="19"/>
     </w:p>
     <w:p>
       <w:r>
@@ -8642,7 +8708,7 @@
       <w:pPr>
         <w:pStyle w:val="Heading3"/>
       </w:pPr>
-      <w:bookmarkStart w:id="19" w:name="_Toc366612161"/>
+      <w:bookmarkStart w:id="20" w:name="_Toc366615242"/>
       <w:r>
         <w:t>Step 5.1 – Migrat</w:t>
       </w:r>
@@ -8652,7 +8718,7 @@
       <w:r>
         <w:t xml:space="preserve"> Soft Assertions</w:t>
       </w:r>
-      <w:bookmarkEnd w:id="19"/>
+      <w:bookmarkEnd w:id="20"/>
     </w:p>
     <w:p>
       <w:r>
@@ -9299,7 +9365,7 @@
       <w:pPr>
         <w:pStyle w:val="Heading3"/>
       </w:pPr>
-      <w:bookmarkStart w:id="20" w:name="_Toc366612162"/>
+      <w:bookmarkStart w:id="21" w:name="_Toc366615243"/>
       <w:r>
         <w:t>Step 5.2 – Migrat</w:t>
       </w:r>
@@ -9309,7 +9375,7 @@
       <w:r>
         <w:t xml:space="preserve"> Mockito code</w:t>
       </w:r>
-      <w:bookmarkEnd w:id="20"/>
+      <w:bookmarkEnd w:id="21"/>
     </w:p>
     <w:p>
       <w:r>
@@ -9774,7 +9840,7 @@
       <w:pPr>
         <w:pStyle w:val="Heading3"/>
       </w:pPr>
-      <w:bookmarkStart w:id="21" w:name="_Toc366612163"/>
+      <w:bookmarkStart w:id="22" w:name="_Toc366615244"/>
       <w:r>
         <w:t xml:space="preserve">Step </w:t>
       </w:r>
@@ -9796,7 +9862,7 @@
       <w:r>
         <w:t>ests with an expected exception</w:t>
       </w:r>
-      <w:bookmarkEnd w:id="21"/>
+      <w:bookmarkEnd w:id="22"/>
     </w:p>
     <w:p>
       <w:r>
@@ -10015,7 +10081,7 @@
       <w:pPr>
         <w:pStyle w:val="Heading3"/>
       </w:pPr>
-      <w:bookmarkStart w:id="22" w:name="_Toc366612164"/>
+      <w:bookmarkStart w:id="23" w:name="_Toc366615245"/>
       <w:r>
         <w:t>Step 5.4 – Migrat</w:t>
       </w:r>
@@ -10028,7 +10094,7 @@
       <w:r>
         <w:t>tests with a timeout</w:t>
       </w:r>
-      <w:bookmarkEnd w:id="22"/>
+      <w:bookmarkEnd w:id="23"/>
     </w:p>
     <w:p>
       <w:r>
@@ -10246,7 +10312,7 @@
       <w:pPr>
         <w:pStyle w:val="Heading3"/>
       </w:pPr>
-      <w:bookmarkStart w:id="23" w:name="_Toc366612165"/>
+      <w:bookmarkStart w:id="24" w:name="_Toc366615246"/>
       <w:r>
         <w:t>Step 5.5 – Sk</w:t>
       </w:r>
@@ -10256,7 +10322,7 @@
       <w:r>
         <w:t xml:space="preserve"> tests</w:t>
       </w:r>
-      <w:bookmarkEnd w:id="23"/>
+      <w:bookmarkEnd w:id="24"/>
     </w:p>
     <w:p>
       <w:r>
@@ -10322,7 +10388,7 @@
       <w:pPr>
         <w:pStyle w:val="Heading2"/>
       </w:pPr>
-      <w:bookmarkStart w:id="24" w:name="_Toc366612166"/>
+      <w:bookmarkStart w:id="25" w:name="_Toc366615247"/>
       <w:r>
         <w:t>Step 6</w:t>
       </w:r>
@@ -10338,7 +10404,7 @@
       <w:r>
         <w:t xml:space="preserve"> from the pom.xml</w:t>
       </w:r>
-      <w:bookmarkEnd w:id="24"/>
+      <w:bookmarkEnd w:id="25"/>
     </w:p>
     <w:p>
       <w:r>
@@ -10399,8 +10465,8 @@
       <w:r>
         <w:t xml:space="preserve">Remove the </w:t>
       </w:r>
-      <w:bookmarkStart w:id="25" w:name="OLE_LINK1"/>
-      <w:bookmarkStart w:id="26" w:name="OLE_LINK2"/>
+      <w:bookmarkStart w:id="26" w:name="OLE_LINK1"/>
+      <w:bookmarkStart w:id="27" w:name="OLE_LINK2"/>
       <w:r>
         <w:rPr>
           <w:rFonts w:ascii="Monaco" w:hAnsi="Monaco" w:cs="Monaco"/>
@@ -10413,8 +10479,8 @@
       <w:r>
         <w:t xml:space="preserve"> </w:t>
       </w:r>
-      <w:bookmarkEnd w:id="25"/>
       <w:bookmarkEnd w:id="26"/>
+      <w:bookmarkEnd w:id="27"/>
       <w:r>
         <w:t>property.</w:t>
       </w:r>
@@ -10480,7 +10546,7 @@
       <w:pPr>
         <w:pStyle w:val="Heading2"/>
       </w:pPr>
-      <w:bookmarkStart w:id="27" w:name="_Toc366612167"/>
+      <w:bookmarkStart w:id="28" w:name="_Toc366615248"/>
       <w:r>
         <w:t xml:space="preserve">Step 7 – </w:t>
       </w:r>
@@ -10490,7 +10556,7 @@
       <w:r>
         <w:t>ome new features</w:t>
       </w:r>
-      <w:bookmarkEnd w:id="27"/>
+      <w:bookmarkEnd w:id="28"/>
     </w:p>
     <w:p>
       <w:r>
@@ -10504,7 +10570,7 @@
       <w:pPr>
         <w:pStyle w:val="Heading3"/>
       </w:pPr>
-      <w:bookmarkStart w:id="28" w:name="_Toc366612168"/>
+      <w:bookmarkStart w:id="29" w:name="_Toc366615249"/>
       <w:r>
         <w:t xml:space="preserve">Step 7.1 – </w:t>
       </w:r>
@@ -10514,7 +10580,7 @@
       <w:r>
         <w:t>epeating tests</w:t>
       </w:r>
-      <w:bookmarkEnd w:id="28"/>
+      <w:bookmarkEnd w:id="29"/>
     </w:p>
     <w:p>
       <w:r>
@@ -10799,14 +10865,14 @@
       <w:pPr>
         <w:pStyle w:val="Heading3"/>
       </w:pPr>
-      <w:bookmarkStart w:id="29" w:name="_Toc366612169"/>
+      <w:bookmarkStart w:id="30" w:name="_Toc366615250"/>
       <w:r>
         <w:t xml:space="preserve">Step 7.2 – </w:t>
       </w:r>
       <w:r>
         <w:t>Displaying names</w:t>
       </w:r>
-      <w:bookmarkEnd w:id="29"/>
+      <w:bookmarkEnd w:id="30"/>
     </w:p>
     <w:p>
       <w:r>
@@ -10994,9 +11060,11 @@
       <w:pPr>
         <w:pStyle w:val="Heading3"/>
       </w:pPr>
+      <w:bookmarkStart w:id="31" w:name="_Toc366615251"/>
       <w:r>
         <w:t>Step 7.3 – Write a test from scratch (putting it together)</w:t>
       </w:r>
+      <w:bookmarkEnd w:id="31"/>
     </w:p>
     <w:p>
       <w:r>
@@ -11125,8 +11193,6 @@
       <w:r>
         <w:t>If you did this right, you have 41 tests and a fun display message.</w:t>
       </w:r>
-      <w:bookmarkStart w:id="30" w:name="_GoBack"/>
-      <w:bookmarkEnd w:id="30"/>
     </w:p>
     <w:p/>
     <w:p/>

</xml_diff>

<commit_message>
fix typos in doc
</commit_message>
<xml_diff>
--- a/JUnit 5 HOL Instructions.docx
+++ b/JUnit 5 HOL Instructions.docx
@@ -1915,8 +1915,6 @@
       <w:r>
         <w:t xml:space="preserve"> And also so the lab machines don’t need to “download the internet” on first build.</w:t>
       </w:r>
-      <w:bookmarkStart w:id="4" w:name="_GoBack"/>
-      <w:bookmarkEnd w:id="4"/>
     </w:p>
     <w:p/>
     <w:p>
@@ -2122,7 +2120,19 @@
         <w:t xml:space="preserve"> the latest</w:t>
       </w:r>
       <w:r>
-        <w:t xml:space="preserve">. You can get to it from Windows explorer (in the directory you are currently in) or </w:t>
+        <w:t xml:space="preserve">. </w:t>
+      </w:r>
+      <w:r>
+        <w:t>It is linked to from the desktop</w:t>
+      </w:r>
+      <w:r>
+        <w:t xml:space="preserve"> or</w:t>
+      </w:r>
+      <w:r>
+        <w:t xml:space="preserve"> you can get it</w:t>
+      </w:r>
+      <w:r>
+        <w:t xml:space="preserve"> </w:t>
       </w:r>
       <w:r>
         <w:t xml:space="preserve">from </w:t>
@@ -2143,7 +2153,7 @@
       <w:pPr>
         <w:pStyle w:val="Heading3"/>
       </w:pPr>
-      <w:bookmarkStart w:id="5" w:name="_Toc366615227"/>
+      <w:bookmarkStart w:id="4" w:name="_Toc366615227"/>
       <w:r>
         <w:t xml:space="preserve">Step </w:t>
       </w:r>
@@ -2159,7 +2169,7 @@
       <w:r>
         <w:t xml:space="preserve"> with Maven</w:t>
       </w:r>
-      <w:bookmarkEnd w:id="5"/>
+      <w:bookmarkEnd w:id="4"/>
     </w:p>
     <w:p>
       <w:r>
@@ -2566,39 +2576,39 @@
       <w:pPr>
         <w:pStyle w:val="Heading2"/>
       </w:pPr>
-      <w:bookmarkStart w:id="6" w:name="_Toc366615228"/>
+      <w:bookmarkStart w:id="5" w:name="_Toc366615228"/>
       <w:r>
         <w:t>Step 2 – Convert to JUnit 5</w:t>
       </w:r>
+      <w:bookmarkEnd w:id="5"/>
+      <w:r>
+        <w:t xml:space="preserve"> </w:t>
+      </w:r>
+    </w:p>
+    <w:p>
+      <w:r>
+        <w:t xml:space="preserve">JUnit 5 is available and we want to use it. The goal of step 2 is run all the JUnit 4 style tests using a JUnit 5 runner. This is the first step in migration on a real project. </w:t>
+      </w:r>
+      <w:r>
+        <w:t>Once all the plumbing is ready, it will be time to actually us</w:t>
+      </w:r>
+      <w:r>
+        <w:t>e</w:t>
+      </w:r>
+      <w:r>
+        <w:t xml:space="preserve"> JUnit 5 syntax.</w:t>
+      </w:r>
+    </w:p>
+    <w:p/>
+    <w:p>
+      <w:pPr>
+        <w:pStyle w:val="Heading3"/>
+      </w:pPr>
+      <w:bookmarkStart w:id="6" w:name="_Toc366615229"/>
+      <w:r>
+        <w:t>Step 2.1 – Update pom.xml</w:t>
+      </w:r>
       <w:bookmarkEnd w:id="6"/>
-      <w:r>
-        <w:t xml:space="preserve"> </w:t>
-      </w:r>
-    </w:p>
-    <w:p>
-      <w:r>
-        <w:t xml:space="preserve">JUnit 5 is available and we want to use it. The goal of step 2 is run all the JUnit 4 style tests using a JUnit 5 runner. This is the first step in migration on a real project. </w:t>
-      </w:r>
-      <w:r>
-        <w:t>Once all the plumbing is ready, it will be time to actually us</w:t>
-      </w:r>
-      <w:r>
-        <w:t>e</w:t>
-      </w:r>
-      <w:r>
-        <w:t xml:space="preserve"> JUnit 5 syntax.</w:t>
-      </w:r>
-    </w:p>
-    <w:p/>
-    <w:p>
-      <w:pPr>
-        <w:pStyle w:val="Heading3"/>
-      </w:pPr>
-      <w:bookmarkStart w:id="7" w:name="_Toc366615229"/>
-      <w:r>
-        <w:t>Step 2.1 – Update pom.xml</w:t>
-      </w:r>
-      <w:bookmarkEnd w:id="7"/>
     </w:p>
     <w:p>
       <w:r>
@@ -4920,7 +4930,25 @@
           <w:sz w:val="20"/>
           <w:szCs w:val="20"/>
         </w:rPr>
-        <w:t>-platformlauncher</w:t>
+        <w:t>-platform</w:t>
+      </w:r>
+      <w:r>
+        <w:rPr>
+          <w:rFonts w:ascii="Monaco" w:hAnsi="Monaco" w:cs="Monaco"/>
+          <w:color w:val="000000"/>
+          <w:sz w:val="20"/>
+          <w:szCs w:val="20"/>
+        </w:rPr>
+        <w:t>-</w:t>
+      </w:r>
+      <w:r>
+        <w:rPr>
+          <w:rFonts w:ascii="Monaco" w:hAnsi="Monaco" w:cs="Monaco"/>
+          <w:color w:val="000000"/>
+          <w:sz w:val="20"/>
+          <w:szCs w:val="20"/>
+        </w:rPr>
+        <w:t>launcher</w:t>
       </w:r>
       <w:r>
         <w:rPr>
@@ -6047,11 +6075,11 @@
       <w:pPr>
         <w:pStyle w:val="Heading3"/>
       </w:pPr>
-      <w:bookmarkStart w:id="8" w:name="_Toc366615230"/>
+      <w:bookmarkStart w:id="7" w:name="_Toc366615230"/>
       <w:r>
         <w:t>Step 2.2 – Run Maven build</w:t>
       </w:r>
-      <w:bookmarkEnd w:id="8"/>
+      <w:bookmarkEnd w:id="7"/>
     </w:p>
     <w:p>
       <w:pPr>
@@ -6085,7 +6113,7 @@
       <w:pPr>
         <w:pStyle w:val="Heading3"/>
       </w:pPr>
-      <w:bookmarkStart w:id="9" w:name="_Toc366615231"/>
+      <w:bookmarkStart w:id="8" w:name="_Toc366615231"/>
       <w:r>
         <w:t>Step 2.3 – Run</w:t>
       </w:r>
@@ -6095,7 +6123,7 @@
       <w:r>
         <w:t xml:space="preserve"> in IDE</w:t>
       </w:r>
-      <w:bookmarkEnd w:id="9"/>
+      <w:bookmarkEnd w:id="8"/>
     </w:p>
     <w:p>
       <w:r>
@@ -6212,7 +6240,7 @@
       <w:pPr>
         <w:pStyle w:val="Heading2"/>
       </w:pPr>
-      <w:bookmarkStart w:id="10" w:name="_Toc366615232"/>
+      <w:bookmarkStart w:id="9" w:name="_Toc366615232"/>
       <w:r>
         <w:t>Step 3 – Convert</w:t>
       </w:r>
@@ -6222,34 +6250,34 @@
       <w:r>
         <w:t>basic tests to JUnit 5</w:t>
       </w:r>
+      <w:bookmarkEnd w:id="9"/>
+    </w:p>
+    <w:p>
+      <w:r>
+        <w:t>Now that we’ve seen JUnit 5 can run JUnit</w:t>
+      </w:r>
+      <w:r>
+        <w:t xml:space="preserve"> 4 tests, it is time to convert</w:t>
+      </w:r>
+      <w:r>
+        <w:t xml:space="preserve"> tests to JUnit 5.</w:t>
+      </w:r>
+    </w:p>
+    <w:p>
+      <w:pPr>
+        <w:pStyle w:val="Heading3"/>
+      </w:pPr>
+      <w:bookmarkStart w:id="10" w:name="_Toc366615233"/>
+      <w:r>
+        <w:t>Step 3.1 – Updat</w:t>
+      </w:r>
+      <w:r>
+        <w:t>e</w:t>
+      </w:r>
+      <w:r>
+        <w:t xml:space="preserve"> the FishermansWharfTest</w:t>
+      </w:r>
       <w:bookmarkEnd w:id="10"/>
-    </w:p>
-    <w:p>
-      <w:r>
-        <w:t>Now that we’ve seen JUnit 5 can run JUnit</w:t>
-      </w:r>
-      <w:r>
-        <w:t xml:space="preserve"> 4 tests, it is time to convert</w:t>
-      </w:r>
-      <w:r>
-        <w:t xml:space="preserve"> tests to JUnit 5.</w:t>
-      </w:r>
-    </w:p>
-    <w:p>
-      <w:pPr>
-        <w:pStyle w:val="Heading3"/>
-      </w:pPr>
-      <w:bookmarkStart w:id="11" w:name="_Toc366615233"/>
-      <w:r>
-        <w:t>Step 3.1 – Updat</w:t>
-      </w:r>
-      <w:r>
-        <w:t>e</w:t>
-      </w:r>
-      <w:r>
-        <w:t xml:space="preserve"> the FishermansWharfTest</w:t>
-      </w:r>
-      <w:bookmarkEnd w:id="11"/>
     </w:p>
     <w:p>
       <w:r>
@@ -6558,8 +6586,96 @@
         <w:t>run the tests again. You should get one failing test.</w:t>
       </w:r>
       <w:r>
-        <w:t xml:space="preserve"> Notice that the AssertionFailedError comes from opentest4j; which got pulled in as a transitive dependency. Also note that there is a bunch of Java 8 stack trace below the code that actually caused the error.</w:t>
-      </w:r>
+        <w:t xml:space="preserve"> </w:t>
+      </w:r>
+      <w:r>
+        <w:t xml:space="preserve"> If you do not have a failing test, change your run configuration in the IDE to use JUnit 5. For example, in Eclipse, Run &gt; Run Configuration… and change the test runner from JUnit 5:</w:t>
+      </w:r>
+    </w:p>
+    <w:p>
+      <w:pPr>
+        <w:pStyle w:val="ListParagraph"/>
+      </w:pPr>
+      <w:r>
+        <w:rPr>
+          <w:noProof/>
+        </w:rPr>
+        <w:drawing>
+          <wp:inline distT="0" distB="0" distL="0" distR="0" wp14:anchorId="6A0996EE" wp14:editId="4C8DDBDD">
+            <wp:extent cx="5144107" cy="1639392"/>
+            <wp:effectExtent l="0" t="0" r="0" b="12065"/>
+            <wp:docPr id="8" name="Picture 1"/>
+            <wp:cNvGraphicFramePr>
+              <a:graphicFrameLocks xmlns:a="http://schemas.openxmlformats.org/drawingml/2006/main" noChangeAspect="1"/>
+            </wp:cNvGraphicFramePr>
+            <a:graphic xmlns:a="http://schemas.openxmlformats.org/drawingml/2006/main">
+              <a:graphicData uri="http://schemas.openxmlformats.org/drawingml/2006/picture">
+                <pic:pic xmlns:pic="http://schemas.openxmlformats.org/drawingml/2006/picture">
+                  <pic:nvPicPr>
+                    <pic:cNvPr id="0" name="Picture 1"/>
+                    <pic:cNvPicPr>
+                      <a:picLocks noChangeAspect="1" noChangeArrowheads="1"/>
+                    </pic:cNvPicPr>
+                  </pic:nvPicPr>
+                  <pic:blipFill>
+                    <a:blip r:embed="rId14">
+                      <a:extLst>
+                        <a:ext uri="{28A0092B-C50C-407E-A947-70E740481C1C}">
+                          <a14:useLocalDpi xmlns:a14="http://schemas.microsoft.com/office/drawing/2010/main" val="0"/>
+                        </a:ext>
+                      </a:extLst>
+                    </a:blip>
+                    <a:srcRect/>
+                    <a:stretch>
+                      <a:fillRect/>
+                    </a:stretch>
+                  </pic:blipFill>
+                  <pic:spPr bwMode="auto">
+                    <a:xfrm>
+                      <a:off x="0" y="0"/>
+                      <a:ext cx="5145057" cy="1639695"/>
+                    </a:xfrm>
+                    <a:prstGeom prst="rect">
+                      <a:avLst/>
+                    </a:prstGeom>
+                    <a:noFill/>
+                    <a:ln>
+                      <a:noFill/>
+                    </a:ln>
+                  </pic:spPr>
+                </pic:pic>
+              </a:graphicData>
+            </a:graphic>
+          </wp:inline>
+        </w:drawing>
+      </w:r>
+    </w:p>
+    <w:p>
+      <w:pPr>
+        <w:pStyle w:val="ListParagraph"/>
+      </w:pPr>
+    </w:p>
+    <w:p>
+      <w:pPr>
+        <w:pStyle w:val="ListParagraph"/>
+      </w:pPr>
+    </w:p>
+    <w:p>
+      <w:pPr>
+        <w:pStyle w:val="ListParagraph"/>
+        <w:numPr>
+          <w:ilvl w:val="0"/>
+          <w:numId w:val="4"/>
+        </w:numPr>
+      </w:pPr>
+      <w:r>
+        <w:t>Notice that the AssertionFailedError comes from opentest4j; which got pulled in as a transitive dependency. Also note that there is a bunch of Java 8 stack trace below the code that actually caused the error.</w:t>
+      </w:r>
+    </w:p>
+    <w:p>
+      <w:pPr>
+        <w:ind w:left="720"/>
+      </w:pPr>
     </w:p>
     <w:p>
       <w:pPr>
@@ -6587,7 +6703,7 @@
                     </pic:cNvPicPr>
                   </pic:nvPicPr>
                   <pic:blipFill>
-                    <a:blip r:embed="rId14">
+                    <a:blip r:embed="rId15">
                       <a:extLst>
                         <a:ext uri="{28A0092B-C50C-407E-A947-70E740481C1C}">
                           <a14:useLocalDpi xmlns:a14="http://schemas.microsoft.com/office/drawing/2010/main" val="0"/>
@@ -6729,14 +6845,9 @@
     </w:p>
     <w:p>
       <w:pPr>
-        <w:pStyle w:val="ListParagraph"/>
-      </w:pPr>
-    </w:p>
-    <w:p>
-      <w:pPr>
         <w:pStyle w:val="Heading3"/>
       </w:pPr>
-      <w:bookmarkStart w:id="12" w:name="_Toc366615234"/>
+      <w:bookmarkStart w:id="11" w:name="_Toc366615234"/>
       <w:r>
         <w:t>Step 3.2</w:t>
       </w:r>
@@ -6752,7 +6863,7 @@
       <w:r>
         <w:t>SeaLionTest</w:t>
       </w:r>
-      <w:bookmarkEnd w:id="12"/>
+      <w:bookmarkEnd w:id="11"/>
     </w:p>
     <w:p>
       <w:r>
@@ -6839,7 +6950,7 @@
           <w:i/>
         </w:rPr>
       </w:pPr>
-      <w:hyperlink r:id="rId15" w:history="1">
+      <w:hyperlink r:id="rId16" w:history="1">
         <w:r>
           <w:rPr>
             <w:rStyle w:val="Hyperlink"/>
@@ -6855,12 +6966,11 @@
         <w:t xml:space="preserve"> </w:t>
       </w:r>
     </w:p>
-    <w:p/>
     <w:p>
       <w:pPr>
         <w:pStyle w:val="Heading3"/>
       </w:pPr>
-      <w:bookmarkStart w:id="13" w:name="_Toc366615235"/>
+      <w:bookmarkStart w:id="12" w:name="_Toc366615235"/>
       <w:r>
         <w:t>Step 3.3</w:t>
       </w:r>
@@ -6870,7 +6980,7 @@
       <w:r>
         <w:t xml:space="preserve"> assertThat</w:t>
       </w:r>
-      <w:bookmarkEnd w:id="13"/>
+      <w:bookmarkEnd w:id="12"/>
     </w:p>
     <w:p>
       <w:r>
@@ -6986,7 +7096,19 @@
         <w:t xml:space="preserve">This isn’t a great test though. </w:t>
       </w:r>
       <w:r>
-        <w:t xml:space="preserve">If would only fail on the first enum value to fail the assert. It would have been far better to use a parameterized test.  It was enough work in JUnit 4 to write one that it is easy to understand why that didn’t happen here. </w:t>
+        <w:t xml:space="preserve">If would only fail on the first enum value to fail the assert. It would have been far better to use a parameterized test.  It was enough work in JUnit 4 to write </w:t>
+      </w:r>
+      <w:r>
+        <w:t xml:space="preserve">a parameterized test. So </w:t>
+      </w:r>
+      <w:r>
+        <w:t xml:space="preserve">it is easy to understand why </w:t>
+      </w:r>
+      <w:r>
+        <w:t>it was easier to write a loop</w:t>
+      </w:r>
+      <w:r>
+        <w:t xml:space="preserve"> here. </w:t>
       </w:r>
       <w:r>
         <w:t>Let’s fix that now…</w:t>
@@ -6994,48 +7116,31 @@
     </w:p>
     <w:p/>
     <w:p/>
-    <w:p/>
-    <w:p/>
-    <w:p>
-      <w:pPr>
-        <w:rPr>
-          <w:rFonts w:asciiTheme="majorHAnsi" w:eastAsiaTheme="majorEastAsia" w:hAnsiTheme="majorHAnsi" w:cstheme="majorBidi"/>
-          <w:b/>
-          <w:bCs/>
-          <w:color w:val="4F81BD" w:themeColor="accent1"/>
-          <w:sz w:val="26"/>
-          <w:szCs w:val="26"/>
-        </w:rPr>
-      </w:pPr>
-      <w:r>
-        <w:br w:type="page"/>
-      </w:r>
-    </w:p>
     <w:p>
       <w:pPr>
         <w:pStyle w:val="Heading2"/>
       </w:pPr>
-      <w:bookmarkStart w:id="14" w:name="_Toc366615236"/>
+      <w:bookmarkStart w:id="13" w:name="_Toc366615236"/>
       <w:r>
         <w:t>Step 4 – Migrate</w:t>
       </w:r>
       <w:r>
         <w:t xml:space="preserve"> Parameterized Tests</w:t>
       </w:r>
+      <w:bookmarkEnd w:id="13"/>
+    </w:p>
+    <w:p>
+      <w:pPr>
+        <w:pStyle w:val="Heading3"/>
+      </w:pPr>
+      <w:bookmarkStart w:id="14" w:name="_Toc366615237"/>
+      <w:r>
+        <w:t>Step 4.1 – Migrate</w:t>
+      </w:r>
+      <w:r>
+        <w:t xml:space="preserve"> FishermansWharfEnumTest</w:t>
+      </w:r>
       <w:bookmarkEnd w:id="14"/>
-    </w:p>
-    <w:p>
-      <w:pPr>
-        <w:pStyle w:val="Heading3"/>
-      </w:pPr>
-      <w:bookmarkStart w:id="15" w:name="_Toc366615237"/>
-      <w:r>
-        <w:t>Step 4.1 – Migrate</w:t>
-      </w:r>
-      <w:r>
-        <w:t xml:space="preserve"> FishermansWharfEnumTest</w:t>
-      </w:r>
-      <w:bookmarkEnd w:id="15"/>
     </w:p>
     <w:p>
       <w:r>
@@ -7188,60 +7293,146 @@
         </w:numPr>
       </w:pPr>
       <w:r>
-        <w:t>Add a method parameter:</w:t>
-      </w:r>
-    </w:p>
-    <w:p>
-      <w:pPr>
-        <w:pStyle w:val="ListParagraph"/>
-        <w:rPr>
-          <w:sz w:val="20"/>
-          <w:szCs w:val="20"/>
-        </w:rPr>
-      </w:pPr>
-      <w:r>
-        <w:rPr>
-          <w:rFonts w:ascii="Monaco" w:hAnsi="Monaco" w:cs="Monaco"/>
-          <w:color w:val="000000"/>
-          <w:sz w:val="20"/>
-          <w:szCs w:val="20"/>
-        </w:rPr>
-        <w:t xml:space="preserve">FishermansWharfEnum </w:t>
-      </w:r>
-      <w:r>
-        <w:rPr>
-          <w:rFonts w:ascii="Monaco" w:hAnsi="Monaco" w:cs="Monaco"/>
-          <w:color w:val="6A3E3E"/>
-          <w:sz w:val="20"/>
-          <w:szCs w:val="20"/>
-        </w:rPr>
-        <w:t>current</w:t>
-      </w:r>
-    </w:p>
-    <w:p>
-      <w:pPr>
-        <w:pStyle w:val="ListParagraph"/>
-      </w:pPr>
-    </w:p>
-    <w:p>
-      <w:pPr>
-        <w:pStyle w:val="ListParagraph"/>
-        <w:numPr>
-          <w:ilvl w:val="0"/>
-          <w:numId w:val="6"/>
-        </w:numPr>
-      </w:pPr>
-      <w:r>
-        <w:t>Remove the for loop so the method body only has two statements:</w:t>
-      </w:r>
-    </w:p>
-    <w:p>
-      <w:pPr>
-        <w:pStyle w:val="ListParagraph"/>
+        <w:t xml:space="preserve">Add imports to make </w:t>
+      </w:r>
+      <w:r>
+        <w:t>the</w:t>
+      </w:r>
+      <w:r>
+        <w:t xml:space="preserve"> code compile:</w:t>
+      </w:r>
+    </w:p>
+    <w:p>
+      <w:pPr>
         <w:widowControl w:val="0"/>
         <w:autoSpaceDE w:val="0"/>
         <w:autoSpaceDN w:val="0"/>
         <w:adjustRightInd w:val="0"/>
+        <w:ind w:firstLine="720"/>
+        <w:rPr>
+          <w:rFonts w:ascii="Monaco" w:hAnsi="Monaco" w:cs="Monaco"/>
+          <w:sz w:val="20"/>
+          <w:szCs w:val="20"/>
+        </w:rPr>
+      </w:pPr>
+      <w:r>
+        <w:rPr>
+          <w:rFonts w:ascii="Monaco" w:hAnsi="Monaco" w:cs="Monaco"/>
+          <w:b/>
+          <w:bCs/>
+          <w:color w:val="7F0055"/>
+          <w:sz w:val="20"/>
+          <w:szCs w:val="20"/>
+        </w:rPr>
+        <w:t>import</w:t>
+      </w:r>
+      <w:r>
+        <w:rPr>
+          <w:rFonts w:ascii="Monaco" w:hAnsi="Monaco" w:cs="Monaco"/>
+          <w:color w:val="000000"/>
+          <w:sz w:val="20"/>
+          <w:szCs w:val="20"/>
+        </w:rPr>
+        <w:t xml:space="preserve"> org.junit.jupiter.params.*;</w:t>
+      </w:r>
+    </w:p>
+    <w:p>
+      <w:pPr>
+        <w:pStyle w:val="ListParagraph"/>
+        <w:rPr>
+          <w:sz w:val="20"/>
+          <w:szCs w:val="20"/>
+        </w:rPr>
+      </w:pPr>
+      <w:r>
+        <w:rPr>
+          <w:rFonts w:ascii="Monaco" w:hAnsi="Monaco" w:cs="Monaco"/>
+          <w:b/>
+          <w:bCs/>
+          <w:color w:val="7F0055"/>
+          <w:sz w:val="20"/>
+          <w:szCs w:val="20"/>
+        </w:rPr>
+        <w:t>import</w:t>
+      </w:r>
+      <w:r>
+        <w:rPr>
+          <w:rFonts w:ascii="Monaco" w:hAnsi="Monaco" w:cs="Monaco"/>
+          <w:color w:val="000000"/>
+          <w:sz w:val="20"/>
+          <w:szCs w:val="20"/>
+        </w:rPr>
+        <w:t xml:space="preserve"> org.junit.jupiter.params.provider.*;</w:t>
+      </w:r>
+    </w:p>
+    <w:p>
+      <w:pPr>
+        <w:pStyle w:val="ListParagraph"/>
+      </w:pPr>
+    </w:p>
+    <w:p>
+      <w:pPr>
+        <w:pStyle w:val="ListParagraph"/>
+        <w:numPr>
+          <w:ilvl w:val="0"/>
+          <w:numId w:val="24"/>
+        </w:numPr>
+      </w:pPr>
+      <w:r>
+        <w:t>Add a method parameter:</w:t>
+      </w:r>
+    </w:p>
+    <w:p>
+      <w:pPr>
+        <w:pStyle w:val="ListParagraph"/>
+        <w:rPr>
+          <w:sz w:val="20"/>
+          <w:szCs w:val="20"/>
+        </w:rPr>
+      </w:pPr>
+      <w:r>
+        <w:rPr>
+          <w:rFonts w:ascii="Monaco" w:hAnsi="Monaco" w:cs="Monaco"/>
+          <w:color w:val="000000"/>
+          <w:sz w:val="20"/>
+          <w:szCs w:val="20"/>
+        </w:rPr>
+        <w:t xml:space="preserve">FishermansWharfEnum </w:t>
+      </w:r>
+      <w:r>
+        <w:rPr>
+          <w:rFonts w:ascii="Monaco" w:hAnsi="Monaco" w:cs="Monaco"/>
+          <w:color w:val="6A3E3E"/>
+          <w:sz w:val="20"/>
+          <w:szCs w:val="20"/>
+        </w:rPr>
+        <w:t>current</w:t>
+      </w:r>
+    </w:p>
+    <w:p>
+      <w:pPr>
+        <w:pStyle w:val="ListParagraph"/>
+      </w:pPr>
+    </w:p>
+    <w:p>
+      <w:pPr>
+        <w:pStyle w:val="ListParagraph"/>
+        <w:numPr>
+          <w:ilvl w:val="0"/>
+          <w:numId w:val="24"/>
+        </w:numPr>
+      </w:pPr>
+      <w:r>
+        <w:t>Remove the for loop so the method body only has two statements:</w:t>
+      </w:r>
+    </w:p>
+    <w:p>
+      <w:pPr>
+        <w:pStyle w:val="ListParagraph"/>
+        <w:widowControl w:val="0"/>
+        <w:autoSpaceDE w:val="0"/>
+        <w:autoSpaceDN w:val="0"/>
+        <w:adjustRightInd w:val="0"/>
         <w:rPr>
           <w:rFonts w:ascii="Monaco" w:hAnsi="Monaco" w:cs="Monaco"/>
           <w:sz w:val="20"/>
@@ -7442,7 +7633,7 @@
         <w:pStyle w:val="ListParagraph"/>
         <w:numPr>
           <w:ilvl w:val="0"/>
-          <w:numId w:val="6"/>
+          <w:numId w:val="24"/>
         </w:numPr>
       </w:pPr>
       <w:r>
@@ -7475,7 +7666,7 @@
                     </pic:cNvPicPr>
                   </pic:nvPicPr>
                   <pic:blipFill>
-                    <a:blip r:embed="rId16">
+                    <a:blip r:embed="rId17">
                       <a:extLst>
                         <a:ext uri="{28A0092B-C50C-407E-A947-70E740481C1C}">
                           <a14:useLocalDpi xmlns:a14="http://schemas.microsoft.com/office/drawing/2010/main" val="0"/>
@@ -7517,7 +7708,7 @@
         <w:pStyle w:val="ListParagraph"/>
         <w:numPr>
           <w:ilvl w:val="0"/>
-          <w:numId w:val="6"/>
+          <w:numId w:val="24"/>
         </w:numPr>
       </w:pPr>
       <w:r>
@@ -7528,7 +7719,7 @@
       <w:pPr>
         <w:pStyle w:val="Heading3"/>
       </w:pPr>
-      <w:bookmarkStart w:id="16" w:name="_Toc366615238"/>
+      <w:bookmarkStart w:id="15" w:name="_Toc366615238"/>
       <w:r>
         <w:t>Step 4.2 – Migrat</w:t>
       </w:r>
@@ -7538,11 +7729,17 @@
       <w:r>
         <w:t xml:space="preserve"> ThirtyNinthAnniveraryEventsTest</w:t>
       </w:r>
-      <w:bookmarkEnd w:id="16"/>
-    </w:p>
-    <w:p>
-      <w:r>
-        <w:t>Now we have a test in which the data was externalized so users could provide it.  The parameterized test reads from a file and builds tests for each of the scenarios. The logic to read the file and create the parameters is ugly, but does work. Let’s fix it, shall we?</w:t>
+      <w:bookmarkEnd w:id="15"/>
+    </w:p>
+    <w:p>
+      <w:r>
+        <w:t>Now we have a test in which the data was extern</w:t>
+      </w:r>
+      <w:r>
+        <w:t>alized so users could provide test data</w:t>
+      </w:r>
+      <w:r>
+        <w:t>.  The parameterized test reads from a file and builds tests for each of the scenarios. The logic to read the file and create the parameters is ugly, but does work. Let’s fix it, shall we?</w:t>
       </w:r>
     </w:p>
     <w:p/>
@@ -7555,7 +7752,13 @@
         </w:numPr>
       </w:pPr>
       <w:r>
-        <w:t>This time we are going to add an annotation with a parameter so the display name is printed nicely:</w:t>
+        <w:t>This time we are going to</w:t>
+      </w:r>
+      <w:r>
+        <w:t xml:space="preserve"> replace the @Test annotation with </w:t>
+      </w:r>
+      <w:r>
+        <w:t>an annotation with a parameter so the display name is printed nicely:</w:t>
       </w:r>
     </w:p>
     <w:p>
@@ -7617,7 +7820,13 @@
         </w:numPr>
       </w:pPr>
       <w:r>
-        <w:t>Now we have to tell JUnit where to find the CSV. Worth noting that the file name doesn’t matter if the csv formatting is preserved. It is even smart enough to ignore comments!</w:t>
+        <w:t>Now we have to tel</w:t>
+      </w:r>
+      <w:r>
+        <w:t>l JUnit where to find the CSV. It is w</w:t>
+      </w:r>
+      <w:r>
+        <w:t>orth noting that the file name doesn’t matter if the csv formatting is preserved. It is even smart enough to ignore comments!</w:t>
       </w:r>
       <w:r>
         <w:t xml:space="preserve"> Also worth noticing is that JUnit is looking on the classpath so we don’t specify the directory src/test/resources anymore.</w:t>
@@ -7678,72 +7887,7 @@
         </w:numPr>
       </w:pPr>
       <w:r>
-        <w:t>Next add the two parameters to the test method</w:t>
-      </w:r>
-    </w:p>
-    <w:p>
-      <w:pPr>
-        <w:pStyle w:val="ListParagraph"/>
-        <w:rPr>
-          <w:sz w:val="20"/>
-          <w:szCs w:val="20"/>
-        </w:rPr>
-      </w:pPr>
-      <w:r>
-        <w:rPr>
-          <w:rFonts w:ascii="Monaco" w:hAnsi="Monaco" w:cs="Monaco"/>
-          <w:color w:val="000000"/>
-          <w:sz w:val="20"/>
-          <w:szCs w:val="20"/>
-        </w:rPr>
-        <w:t xml:space="preserve">LocalDate </w:t>
-      </w:r>
-      <w:r>
-        <w:rPr>
-          <w:rFonts w:ascii="Monaco" w:hAnsi="Monaco" w:cs="Monaco"/>
-          <w:color w:val="6A3E3E"/>
-          <w:sz w:val="20"/>
-          <w:szCs w:val="20"/>
-        </w:rPr>
-        <w:t>date</w:t>
-      </w:r>
-      <w:r>
-        <w:rPr>
-          <w:rFonts w:ascii="Monaco" w:hAnsi="Monaco" w:cs="Monaco"/>
-          <w:color w:val="000000"/>
-          <w:sz w:val="20"/>
-          <w:szCs w:val="20"/>
-        </w:rPr>
-        <w:t xml:space="preserve">, </w:t>
-      </w:r>
-      <w:r>
-        <w:rPr>
-          <w:rFonts w:ascii="Monaco" w:hAnsi="Monaco" w:cs="Monaco"/>
-          <w:b/>
-          <w:bCs/>
-          <w:color w:val="7F0055"/>
-          <w:sz w:val="20"/>
-          <w:szCs w:val="20"/>
-        </w:rPr>
-        <w:t>boolean</w:t>
-      </w:r>
-      <w:r>
-        <w:rPr>
-          <w:rFonts w:ascii="Monaco" w:hAnsi="Monaco" w:cs="Monaco"/>
-          <w:color w:val="000000"/>
-          <w:sz w:val="20"/>
-          <w:szCs w:val="20"/>
-        </w:rPr>
-        <w:t xml:space="preserve"> </w:t>
-      </w:r>
-      <w:r>
-        <w:rPr>
-          <w:rFonts w:ascii="Monaco" w:hAnsi="Monaco" w:cs="Monaco"/>
-          <w:color w:val="6A3E3E"/>
-          <w:sz w:val="20"/>
-          <w:szCs w:val="20"/>
-        </w:rPr>
-        <w:t>expectedResult</w:t>
+        <w:t>Fix the imports like our previous parameterized test.</w:t>
       </w:r>
     </w:p>
     <w:p>
@@ -7760,7 +7904,72 @@
         </w:numPr>
       </w:pPr>
       <w:r>
-        <w:t>Finally, delete all the unnecessary code: the @RunWith annotation and the entire static method. Feels good to remove that ugly code, doesn’t it.</w:t>
+        <w:t>Next add the two parameters to the test method</w:t>
+      </w:r>
+    </w:p>
+    <w:p>
+      <w:pPr>
+        <w:pStyle w:val="ListParagraph"/>
+        <w:rPr>
+          <w:sz w:val="20"/>
+          <w:szCs w:val="20"/>
+        </w:rPr>
+      </w:pPr>
+      <w:r>
+        <w:rPr>
+          <w:rFonts w:ascii="Monaco" w:hAnsi="Monaco" w:cs="Monaco"/>
+          <w:color w:val="000000"/>
+          <w:sz w:val="20"/>
+          <w:szCs w:val="20"/>
+        </w:rPr>
+        <w:t xml:space="preserve">LocalDate </w:t>
+      </w:r>
+      <w:r>
+        <w:rPr>
+          <w:rFonts w:ascii="Monaco" w:hAnsi="Monaco" w:cs="Monaco"/>
+          <w:color w:val="6A3E3E"/>
+          <w:sz w:val="20"/>
+          <w:szCs w:val="20"/>
+        </w:rPr>
+        <w:t>date</w:t>
+      </w:r>
+      <w:r>
+        <w:rPr>
+          <w:rFonts w:ascii="Monaco" w:hAnsi="Monaco" w:cs="Monaco"/>
+          <w:color w:val="000000"/>
+          <w:sz w:val="20"/>
+          <w:szCs w:val="20"/>
+        </w:rPr>
+        <w:t xml:space="preserve">, </w:t>
+      </w:r>
+      <w:r>
+        <w:rPr>
+          <w:rFonts w:ascii="Monaco" w:hAnsi="Monaco" w:cs="Monaco"/>
+          <w:b/>
+          <w:bCs/>
+          <w:color w:val="7F0055"/>
+          <w:sz w:val="20"/>
+          <w:szCs w:val="20"/>
+        </w:rPr>
+        <w:t>boolean</w:t>
+      </w:r>
+      <w:r>
+        <w:rPr>
+          <w:rFonts w:ascii="Monaco" w:hAnsi="Monaco" w:cs="Monaco"/>
+          <w:color w:val="000000"/>
+          <w:sz w:val="20"/>
+          <w:szCs w:val="20"/>
+        </w:rPr>
+        <w:t xml:space="preserve"> </w:t>
+      </w:r>
+      <w:r>
+        <w:rPr>
+          <w:rFonts w:ascii="Monaco" w:hAnsi="Monaco" w:cs="Monaco"/>
+          <w:color w:val="6A3E3E"/>
+          <w:sz w:val="20"/>
+          <w:szCs w:val="20"/>
+        </w:rPr>
+        <w:t>expectedResult</w:t>
       </w:r>
     </w:p>
     <w:p>
@@ -7777,10 +7986,33 @@
         </w:numPr>
       </w:pPr>
       <w:r>
+        <w:t>Finally, delete all the unnecessary code: the @RunWith annotation and the entire static method. Feels good to remove that ugly code, doesn’t it.</w:t>
+      </w:r>
+      <w:r>
+        <w:t xml:space="preserve"> If you did this right, you have seven lines of not counting the imports or lines that only have a bracket on them.</w:t>
+      </w:r>
+    </w:p>
+    <w:p>
+      <w:pPr>
+        <w:pStyle w:val="ListParagraph"/>
+      </w:pPr>
+    </w:p>
+    <w:p>
+      <w:pPr>
+        <w:pStyle w:val="ListParagraph"/>
+        <w:numPr>
+          <w:ilvl w:val="0"/>
+          <w:numId w:val="7"/>
+        </w:numPr>
+      </w:pPr>
+      <w:r>
         <w:t>Try to run the test. You’ll likely get an error about there not being runnable methods. (I see this</w:t>
       </w:r>
       <w:r>
-        <w:t xml:space="preserve"> inconsitently</w:t>
+        <w:t xml:space="preserve"> </w:t>
+      </w:r>
+      <w:r>
+        <w:t>inconsistently</w:t>
       </w:r>
       <w:r>
         <w:t xml:space="preserve"> in both Maven and Eclipse). No worries. Just add a dummy method and try again:</w:t>
@@ -7932,7 +8164,7 @@
       <w:pPr>
         <w:pStyle w:val="Heading3"/>
       </w:pPr>
-      <w:bookmarkStart w:id="17" w:name="_Toc366615239"/>
+      <w:bookmarkStart w:id="16" w:name="_Toc366615239"/>
       <w:r>
         <w:t xml:space="preserve">Step 4.3 – </w:t>
       </w:r>
@@ -7945,61 +8177,61 @@
       <w:r>
         <w:t>Source</w:t>
       </w:r>
+      <w:bookmarkEnd w:id="16"/>
+    </w:p>
+    <w:p>
+      <w:r>
+        <w:t xml:space="preserve">Let’s supposed the users decided they don’t need to edit the test file and we don’t need it externalized. Now we can use a </w:t>
+      </w:r>
+      <w:r>
+        <w:t>value</w:t>
+      </w:r>
+      <w:r>
+        <w:t xml:space="preserve"> source.</w:t>
+      </w:r>
+      <w:r>
+        <w:t xml:space="preserve"> And even better we can have two parameterized test methods – one for </w:t>
+      </w:r>
+      <w:r>
+        <w:t xml:space="preserve">the special dates and one for the others. </w:t>
+      </w:r>
+    </w:p>
+    <w:p/>
+    <w:p>
+      <w:r>
+        <w:t>There’s only one thing that’s tricky: a value source can’t take a LocalDate as a parameter. This means we need to use a String type and do the conversion inside the test.</w:t>
+      </w:r>
+    </w:p>
+    <w:p/>
+    <w:p>
+      <w:r>
+        <w:t xml:space="preserve">Give this test a try. If you get stuck, the answer is inside: </w:t>
+      </w:r>
+      <w:r>
+        <w:rPr>
+          <w:rFonts w:ascii="Monaco" w:hAnsi="Monaco" w:cs="Monaco"/>
+          <w:color w:val="000000"/>
+          <w:sz w:val="20"/>
+          <w:szCs w:val="20"/>
+        </w:rPr>
+        <w:t>ThirtyNinthAnniversaryEventsValueSourceTest</w:t>
+      </w:r>
+      <w:r>
+        <w:t>.</w:t>
+      </w:r>
+    </w:p>
+    <w:p>
+      <w:pPr>
+        <w:pStyle w:val="Heading3"/>
+      </w:pPr>
+      <w:bookmarkStart w:id="17" w:name="_Toc366615240"/>
+      <w:r>
+        <w:t>Step 4.4 – Refactor</w:t>
+      </w:r>
+      <w:r>
+        <w:t xml:space="preserve"> this test to use a MethodSource</w:t>
+      </w:r>
       <w:bookmarkEnd w:id="17"/>
-    </w:p>
-    <w:p>
-      <w:r>
-        <w:t xml:space="preserve">Let’s supposed the users decided they don’t need to edit the test file and we don’t need it externalized. Now we can use a </w:t>
-      </w:r>
-      <w:r>
-        <w:t>value</w:t>
-      </w:r>
-      <w:r>
-        <w:t xml:space="preserve"> source.</w:t>
-      </w:r>
-      <w:r>
-        <w:t xml:space="preserve"> And even better we can have two parameterized test methods – one for </w:t>
-      </w:r>
-      <w:r>
-        <w:t xml:space="preserve">the special dates and one for the others. </w:t>
-      </w:r>
-    </w:p>
-    <w:p/>
-    <w:p>
-      <w:r>
-        <w:t>There’s only one thing that’s tricky: a value source can’t take a LocalDate as a parameter. This means we need to use a String type and do the conversion inside the test.</w:t>
-      </w:r>
-    </w:p>
-    <w:p/>
-    <w:p>
-      <w:r>
-        <w:t xml:space="preserve">Give this test a try. If you get stuck, the answer is inside: </w:t>
-      </w:r>
-      <w:r>
-        <w:rPr>
-          <w:rFonts w:ascii="Monaco" w:hAnsi="Monaco" w:cs="Monaco"/>
-          <w:color w:val="000000"/>
-          <w:sz w:val="20"/>
-          <w:szCs w:val="20"/>
-        </w:rPr>
-        <w:t>ThirtyNinthAnniversaryEventsValueSourceTest</w:t>
-      </w:r>
-      <w:r>
-        <w:t>.</w:t>
-      </w:r>
-    </w:p>
-    <w:p>
-      <w:pPr>
-        <w:pStyle w:val="Heading3"/>
-      </w:pPr>
-      <w:bookmarkStart w:id="18" w:name="_Toc366615240"/>
-      <w:r>
-        <w:t>Step 4.4 – Refactor</w:t>
-      </w:r>
-      <w:r>
-        <w:t xml:space="preserve"> this test to use a MethodSource</w:t>
-      </w:r>
-      <w:bookmarkEnd w:id="18"/>
     </w:p>
     <w:p>
       <w:r>
@@ -8687,7 +8919,7 @@
       <w:pPr>
         <w:pStyle w:val="Heading2"/>
       </w:pPr>
-      <w:bookmarkStart w:id="19" w:name="_Toc366615241"/>
+      <w:bookmarkStart w:id="18" w:name="_Toc366615241"/>
       <w:r>
         <w:t>Step 5 – Migrat</w:t>
       </w:r>
@@ -8697,32 +8929,62 @@
       <w:r>
         <w:t xml:space="preserve"> more features from JUnit 4</w:t>
       </w:r>
+      <w:bookmarkEnd w:id="18"/>
+    </w:p>
+    <w:p>
+      <w:r>
+        <w:t>In this step we will finish migrating our JUnit 4 tests.</w:t>
+      </w:r>
+    </w:p>
+    <w:p>
+      <w:pPr>
+        <w:pStyle w:val="Heading3"/>
+      </w:pPr>
+      <w:bookmarkStart w:id="19" w:name="_Toc366615242"/>
+      <w:r>
+        <w:t>Step 5.1 – Migrat</w:t>
+      </w:r>
+      <w:r>
+        <w:t>e</w:t>
+      </w:r>
+      <w:r>
+        <w:t xml:space="preserve"> Soft Assertions</w:t>
+      </w:r>
       <w:bookmarkEnd w:id="19"/>
     </w:p>
     <w:p>
       <w:r>
-        <w:t>In this step we will finish migrating our JUnit 4 tests.</w:t>
-      </w:r>
-    </w:p>
-    <w:p>
-      <w:pPr>
-        <w:pStyle w:val="Heading3"/>
-      </w:pPr>
-      <w:bookmarkStart w:id="20" w:name="_Toc366615242"/>
-      <w:r>
-        <w:t>Step 5.1 – Migrat</w:t>
-      </w:r>
-      <w:r>
-        <w:t>e</w:t>
-      </w:r>
-      <w:r>
-        <w:t xml:space="preserve"> Soft Assertions</w:t>
-      </w:r>
-      <w:bookmarkEnd w:id="20"/>
-    </w:p>
-    <w:p>
-      <w:r>
-        <w:t>Ok. So Soft assertions aren’t part of JUnit 4. They are part of a separate library called AssertJ. But with JUnit 5 they are built into JUnit so we get to migrate them! Let’s try to migrate the CableCarTest class to JUnit 5.</w:t>
+        <w:t>Ok. So s</w:t>
+      </w:r>
+      <w:r>
+        <w:t xml:space="preserve">oft assertions aren’t part of JUnit 4. They are part of a separate library called AssertJ. But with JUnit 5 they are built into JUnit so we get to migrate them! </w:t>
+      </w:r>
+    </w:p>
+    <w:p/>
+    <w:p>
+      <w:r>
+        <w:t xml:space="preserve">The idea of a soft assertion </w:t>
+      </w:r>
+      <w:r>
+        <w:t>is th</w:t>
+      </w:r>
+      <w:r>
+        <w:t>at th</w:t>
+      </w:r>
+      <w:r>
+        <w:t>ey wa</w:t>
+      </w:r>
+      <w:r>
+        <w:t xml:space="preserve">it until the group has completed to fail. That way you know how many/which ones fail rather than just the first one. </w:t>
+      </w:r>
+      <w:r>
+        <w:t>Let’s try to migrate the CableCar</w:t>
+      </w:r>
+      <w:r>
+        <w:t>s</w:t>
+      </w:r>
+      <w:r>
+        <w:t>Test class to JUnit 5.</w:t>
       </w:r>
     </w:p>
     <w:p/>
@@ -8771,7 +9033,16 @@
         </w:numPr>
       </w:pPr>
       <w:r>
-        <w:t>Switch to the new built in API. The following example shows two assertions, but you should migrate all four. Note that the String parameter is the first parameter. That’s the header that groups them. Also note that Java 8 syntax (lambdas) are used so we can pass the assertions to be executed at runtime.</w:t>
+        <w:t>Switch to the new built in API. The following example shows two assertions, but you should migrate all four. Note that the String parameter is the first parameter. That’s the header that groups them. Also note</w:t>
+      </w:r>
+      <w:r>
+        <w:t xml:space="preserve"> that Java 8 syntax (lambdas) i</w:t>
+      </w:r>
+      <w:r>
+        <w:t>s</w:t>
+      </w:r>
+      <w:r>
+        <w:t xml:space="preserve"> used so we can pass the assertions to be executed at runtime.</w:t>
       </w:r>
     </w:p>
     <w:p/>
@@ -9365,7 +9636,7 @@
       <w:pPr>
         <w:pStyle w:val="Heading3"/>
       </w:pPr>
-      <w:bookmarkStart w:id="21" w:name="_Toc366615243"/>
+      <w:bookmarkStart w:id="20" w:name="_Toc366615243"/>
       <w:r>
         <w:t>Step 5.2 – Migrat</w:t>
       </w:r>
@@ -9375,7 +9646,7 @@
       <w:r>
         <w:t xml:space="preserve"> Mockito code</w:t>
       </w:r>
-      <w:bookmarkEnd w:id="21"/>
+      <w:bookmarkEnd w:id="20"/>
     </w:p>
     <w:p>
       <w:r>
@@ -9826,7 +10097,14 @@
           <w:sz w:val="22"/>
           <w:szCs w:val="22"/>
         </w:rPr>
-        <w:t xml:space="preserve">Re-run the test to confirm it works. </w:t>
+        <w:t>Fix the imports and r</w:t>
+      </w:r>
+      <w:r>
+        <w:rPr>
+          <w:sz w:val="22"/>
+          <w:szCs w:val="22"/>
+        </w:rPr>
+        <w:t xml:space="preserve">e-run the test to confirm it works. </w:t>
       </w:r>
     </w:p>
     <w:p/>
@@ -9840,7 +10118,7 @@
       <w:pPr>
         <w:pStyle w:val="Heading3"/>
       </w:pPr>
-      <w:bookmarkStart w:id="22" w:name="_Toc366615244"/>
+      <w:bookmarkStart w:id="21" w:name="_Toc366615244"/>
       <w:r>
         <w:t xml:space="preserve">Step </w:t>
       </w:r>
@@ -9862,7 +10140,7 @@
       <w:r>
         <w:t>ests with an expected exception</w:t>
       </w:r>
-      <w:bookmarkEnd w:id="22"/>
+      <w:bookmarkEnd w:id="21"/>
     </w:p>
     <w:p>
       <w:r>
@@ -9907,7 +10185,25 @@
         </w:numPr>
       </w:pPr>
       <w:r>
-        <w:t xml:space="preserve">Now you know which two don’t work in JUnit 5. This is actually good as the code was separated with @Rule and encouraged ignoring the message with the attribute. Say goodbye to them </w:t>
+        <w:t xml:space="preserve">Now you know which two don’t work in JUnit 5. This is actually good as the code was </w:t>
+      </w:r>
+      <w:r>
+        <w:t>harder to read</w:t>
+      </w:r>
+      <w:r>
+        <w:t xml:space="preserve"> with @Rule</w:t>
+      </w:r>
+      <w:r>
+        <w:t xml:space="preserve"> since it was split up. And the attribute</w:t>
+      </w:r>
+      <w:r>
+        <w:t xml:space="preserve"> </w:t>
+      </w:r>
+      <w:r>
+        <w:t>encouraged ignoring the exception message</w:t>
+      </w:r>
+      <w:r>
+        <w:t xml:space="preserve">. Say goodbye to them </w:t>
       </w:r>
       <w:r>
         <w:sym w:font="Wingdings" w:char="F04A"/>
@@ -9939,10 +10235,19 @@
         </w:numPr>
       </w:pPr>
       <w:r>
-        <w:t>The remaining test works, but can be rewritten in two lines without a try/catch.</w:t>
+        <w:t xml:space="preserve">The remaining test works, but can be rewritten in two </w:t>
+      </w:r>
+      <w:r>
+        <w:t>statements</w:t>
+      </w:r>
+      <w:r>
+        <w:t xml:space="preserve"> without a try/catch.</w:t>
       </w:r>
       <w:r>
         <w:t xml:space="preserve"> Notice the lambda expression that makes this possible.</w:t>
+      </w:r>
+      <w:r>
+        <w:t xml:space="preserve"> The first statement follows. The other asserts the message like before the changes.</w:t>
       </w:r>
     </w:p>
     <w:p>
@@ -10081,7 +10386,7 @@
       <w:pPr>
         <w:pStyle w:val="Heading3"/>
       </w:pPr>
-      <w:bookmarkStart w:id="23" w:name="_Toc366615245"/>
+      <w:bookmarkStart w:id="22" w:name="_Toc366615245"/>
       <w:r>
         <w:t>Step 5.4 – Migrat</w:t>
       </w:r>
@@ -10094,7 +10399,7 @@
       <w:r>
         <w:t>tests with a timeout</w:t>
       </w:r>
-      <w:bookmarkEnd w:id="23"/>
+      <w:bookmarkEnd w:id="22"/>
     </w:p>
     <w:p>
       <w:r>
@@ -10128,7 +10433,7 @@
         </w:numPr>
       </w:pPr>
       <w:r>
-        <w:t>Migrate the imports/annotations to JUnit 5. Good at this yet? If you did it right, you have exactly one compiler error.</w:t>
+        <w:t>Migrate the import/annotations to JUnit 5. Good at this yet? If you did it right, you have exactly one compiler error.</w:t>
       </w:r>
     </w:p>
     <w:p>
@@ -10145,7 +10450,16 @@
         </w:numPr>
       </w:pPr>
       <w:r>
-        <w:t>Figure out how many seconds is the timeout currently set to.</w:t>
+        <w:t>Figure out how many seconds</w:t>
+      </w:r>
+      <w:r>
+        <w:t xml:space="preserve"> the timeout </w:t>
+      </w:r>
+      <w:r>
+        <w:t xml:space="preserve">is </w:t>
+      </w:r>
+      <w:r>
+        <w:t>currently set to.</w:t>
       </w:r>
     </w:p>
     <w:p/>
@@ -10312,7 +10626,7 @@
       <w:pPr>
         <w:pStyle w:val="Heading3"/>
       </w:pPr>
-      <w:bookmarkStart w:id="24" w:name="_Toc366615246"/>
+      <w:bookmarkStart w:id="23" w:name="_Toc366615246"/>
       <w:r>
         <w:t>Step 5.5 – Sk</w:t>
       </w:r>
@@ -10322,7 +10636,7 @@
       <w:r>
         <w:t xml:space="preserve"> tests</w:t>
       </w:r>
-      <w:bookmarkEnd w:id="24"/>
+      <w:bookmarkEnd w:id="23"/>
     </w:p>
     <w:p>
       <w:r>
@@ -10356,7 +10670,13 @@
         </w:numPr>
       </w:pPr>
       <w:r>
-        <w:t>Convert the test to JUnit 5. You know everything you need to do this.</w:t>
+        <w:t xml:space="preserve">Convert the test to JUnit 5. You know everything you need to </w:t>
+      </w:r>
+      <w:r>
+        <w:t>do this</w:t>
+      </w:r>
+      <w:r>
+        <w:t>.</w:t>
       </w:r>
     </w:p>
     <w:p>
@@ -10376,6 +10696,32 @@
         <w:t>Run it again. Is there any output? (good to see the behavior remains the same)</w:t>
       </w:r>
     </w:p>
+    <w:p/>
+    <w:p>
+      <w:pPr>
+        <w:pStyle w:val="ListParagraph"/>
+        <w:numPr>
+          <w:ilvl w:val="0"/>
+          <w:numId w:val="21"/>
+        </w:numPr>
+      </w:pPr>
+      <w:r>
+        <w:t>Now try running your JUnit 5 test with @org.junit.Ignore. What happens? (This is why you can’t mix and match.)</w:t>
+      </w:r>
+    </w:p>
+    <w:p/>
+    <w:p>
+      <w:pPr>
+        <w:pStyle w:val="ListParagraph"/>
+        <w:numPr>
+          <w:ilvl w:val="0"/>
+          <w:numId w:val="21"/>
+        </w:numPr>
+      </w:pPr>
+      <w:r>
+        <w:t>Now change it back to disabled or delete the @Ignore altogether.</w:t>
+      </w:r>
+    </w:p>
     <w:p>
       <w:pPr>
         <w:jc w:val="both"/>
@@ -10388,7 +10734,7 @@
       <w:pPr>
         <w:pStyle w:val="Heading2"/>
       </w:pPr>
-      <w:bookmarkStart w:id="25" w:name="_Toc366615247"/>
+      <w:bookmarkStart w:id="24" w:name="_Toc366615247"/>
       <w:r>
         <w:t>Step 6</w:t>
       </w:r>
@@ -10404,7 +10750,7 @@
       <w:r>
         <w:t xml:space="preserve"> from the pom.xml</w:t>
       </w:r>
-      <w:bookmarkEnd w:id="25"/>
+      <w:bookmarkEnd w:id="24"/>
     </w:p>
     <w:p>
       <w:r>
@@ -10465,8 +10811,8 @@
       <w:r>
         <w:t xml:space="preserve">Remove the </w:t>
       </w:r>
-      <w:bookmarkStart w:id="26" w:name="OLE_LINK1"/>
-      <w:bookmarkStart w:id="27" w:name="OLE_LINK2"/>
+      <w:bookmarkStart w:id="25" w:name="OLE_LINK1"/>
+      <w:bookmarkStart w:id="26" w:name="OLE_LINK2"/>
       <w:r>
         <w:rPr>
           <w:rFonts w:ascii="Monaco" w:hAnsi="Monaco" w:cs="Monaco"/>
@@ -10479,8 +10825,8 @@
       <w:r>
         <w:t xml:space="preserve"> </w:t>
       </w:r>
+      <w:bookmarkEnd w:id="25"/>
       <w:bookmarkEnd w:id="26"/>
-      <w:bookmarkEnd w:id="27"/>
       <w:r>
         <w:t>property.</w:t>
       </w:r>
@@ -10525,6 +10871,14 @@
       </w:pPr>
       <w:r>
         <w:t>Re-run the Maven build and watch it succeed.</w:t>
+      </w:r>
+    </w:p>
+    <w:p>
+      <w:pPr>
+        <w:pStyle w:val="ListParagraph"/>
+      </w:pPr>
+      <w:r>
+        <w:t>If you get any failures, you probably missed an import on a prior step so go back and do that now.</w:t>
       </w:r>
     </w:p>
     <w:p>
@@ -10546,7 +10900,7 @@
       <w:pPr>
         <w:pStyle w:val="Heading2"/>
       </w:pPr>
-      <w:bookmarkStart w:id="28" w:name="_Toc366615248"/>
+      <w:bookmarkStart w:id="27" w:name="_Toc366615248"/>
       <w:r>
         <w:t xml:space="preserve">Step 7 – </w:t>
       </w:r>
@@ -10556,31 +10910,31 @@
       <w:r>
         <w:t>ome new features</w:t>
       </w:r>
+      <w:bookmarkEnd w:id="27"/>
+    </w:p>
+    <w:p>
+      <w:r>
+        <w:t>JUnit 5 has a number of new features. Let’s try some of them out.</w:t>
+      </w:r>
+      <w:r>
+        <w:t xml:space="preserve"> This section intentionally gives you less detail about what to type. Feel free to go back to the previous sections if you don’t remember the syntax. Also, there are multiple correct solutions. One of them is in the solution project.</w:t>
+      </w:r>
+    </w:p>
+    <w:p>
+      <w:pPr>
+        <w:pStyle w:val="Heading3"/>
+      </w:pPr>
+      <w:bookmarkStart w:id="28" w:name="_Toc366615249"/>
+      <w:r>
+        <w:t xml:space="preserve">Step 7.1 – </w:t>
+      </w:r>
+      <w:r>
+        <w:t>Using r</w:t>
+      </w:r>
+      <w:r>
+        <w:t>epeating tests</w:t>
+      </w:r>
       <w:bookmarkEnd w:id="28"/>
-    </w:p>
-    <w:p>
-      <w:r>
-        <w:t>JUnit 5 has a number of new features. Let’s try some of them out.</w:t>
-      </w:r>
-      <w:r>
-        <w:t xml:space="preserve"> This section intentionally gives you less detail about what to type. Feel free to go back to the previous sections if you don’t remember the syntax. Also, there are multiple correct solutions. One of them is in the solution project.</w:t>
-      </w:r>
-    </w:p>
-    <w:p>
-      <w:pPr>
-        <w:pStyle w:val="Heading3"/>
-      </w:pPr>
-      <w:bookmarkStart w:id="29" w:name="_Toc366615249"/>
-      <w:r>
-        <w:t xml:space="preserve">Step 7.1 – </w:t>
-      </w:r>
-      <w:r>
-        <w:t>Using r</w:t>
-      </w:r>
-      <w:r>
-        <w:t>epeating tests</w:t>
-      </w:r>
-      <w:bookmarkEnd w:id="29"/>
     </w:p>
     <w:p>
       <w:r>
@@ -10865,14 +11219,14 @@
       <w:pPr>
         <w:pStyle w:val="Heading3"/>
       </w:pPr>
-      <w:bookmarkStart w:id="30" w:name="_Toc366615250"/>
+      <w:bookmarkStart w:id="29" w:name="_Toc366615250"/>
       <w:r>
         <w:t xml:space="preserve">Step 7.2 – </w:t>
       </w:r>
       <w:r>
         <w:t>Displaying names</w:t>
       </w:r>
-      <w:bookmarkEnd w:id="30"/>
+      <w:bookmarkEnd w:id="29"/>
     </w:p>
     <w:p>
       <w:r>
@@ -10905,7 +11259,6 @@
           <w:color w:val="000000"/>
           <w:sz w:val="22"/>
           <w:szCs w:val="22"/>
-          <w:u w:val="single"/>
         </w:rPr>
         <w:t>ThirtyNinthAnniversaryEventsRepeatingTest</w:t>
       </w:r>
@@ -11034,7 +11387,21 @@
         </w:numPr>
       </w:pPr>
       <w:r>
-        <w:t>For the parameterized test try using this String. What gets output?</w:t>
+        <w:t xml:space="preserve">For the parameterized test try using this String. </w:t>
+      </w:r>
+      <w:r>
+        <w:t xml:space="preserve">(You might get prompted to save in a </w:t>
+      </w:r>
+      <w:r>
+        <w:t>different encoding. Say ok if you do</w:t>
+      </w:r>
+      <w:bookmarkStart w:id="30" w:name="_GoBack"/>
+      <w:bookmarkEnd w:id="30"/>
+      <w:r>
+        <w:t xml:space="preserve">). </w:t>
+      </w:r>
+      <w:r>
+        <w:t>What gets output?</w:t>
       </w:r>
     </w:p>
     <w:p>
@@ -11983,6 +12350,92 @@
     </w:lvl>
   </w:abstractNum>
   <w:abstractNum w:abstractNumId="9">
+    <w:nsid w:val="2C9F7D86"/>
+    <w:multiLevelType w:val="hybridMultilevel"/>
+    <w:tmpl w:val="62F2488A"/>
+    <w:lvl w:ilvl="0" w:tplc="0409000F">
+      <w:start w:val="1"/>
+      <w:numFmt w:val="decimal"/>
+      <w:lvlText w:val="%1."/>
+      <w:lvlJc w:val="left"/>
+      <w:pPr>
+        <w:ind w:left="720" w:hanging="360"/>
+      </w:pPr>
+    </w:lvl>
+    <w:lvl w:ilvl="1" w:tplc="04090019" w:tentative="1">
+      <w:start w:val="1"/>
+      <w:numFmt w:val="lowerLetter"/>
+      <w:lvlText w:val="%2."/>
+      <w:lvlJc w:val="left"/>
+      <w:pPr>
+        <w:ind w:left="1440" w:hanging="360"/>
+      </w:pPr>
+    </w:lvl>
+    <w:lvl w:ilvl="2" w:tplc="0409001B" w:tentative="1">
+      <w:start w:val="1"/>
+      <w:numFmt w:val="lowerRoman"/>
+      <w:lvlText w:val="%3."/>
+      <w:lvlJc w:val="right"/>
+      <w:pPr>
+        <w:ind w:left="2160" w:hanging="180"/>
+      </w:pPr>
+    </w:lvl>
+    <w:lvl w:ilvl="3" w:tplc="0409000F" w:tentative="1">
+      <w:start w:val="1"/>
+      <w:numFmt w:val="decimal"/>
+      <w:lvlText w:val="%4."/>
+      <w:lvlJc w:val="left"/>
+      <w:pPr>
+        <w:ind w:left="2880" w:hanging="360"/>
+      </w:pPr>
+    </w:lvl>
+    <w:lvl w:ilvl="4" w:tplc="04090019" w:tentative="1">
+      <w:start w:val="1"/>
+      <w:numFmt w:val="lowerLetter"/>
+      <w:lvlText w:val="%5."/>
+      <w:lvlJc w:val="left"/>
+      <w:pPr>
+        <w:ind w:left="3600" w:hanging="360"/>
+      </w:pPr>
+    </w:lvl>
+    <w:lvl w:ilvl="5" w:tplc="0409001B" w:tentative="1">
+      <w:start w:val="1"/>
+      <w:numFmt w:val="lowerRoman"/>
+      <w:lvlText w:val="%6."/>
+      <w:lvlJc w:val="right"/>
+      <w:pPr>
+        <w:ind w:left="4320" w:hanging="180"/>
+      </w:pPr>
+    </w:lvl>
+    <w:lvl w:ilvl="6" w:tplc="0409000F" w:tentative="1">
+      <w:start w:val="1"/>
+      <w:numFmt w:val="decimal"/>
+      <w:lvlText w:val="%7."/>
+      <w:lvlJc w:val="left"/>
+      <w:pPr>
+        <w:ind w:left="5040" w:hanging="360"/>
+      </w:pPr>
+    </w:lvl>
+    <w:lvl w:ilvl="7" w:tplc="04090019" w:tentative="1">
+      <w:start w:val="1"/>
+      <w:numFmt w:val="lowerLetter"/>
+      <w:lvlText w:val="%8."/>
+      <w:lvlJc w:val="left"/>
+      <w:pPr>
+        <w:ind w:left="5760" w:hanging="360"/>
+      </w:pPr>
+    </w:lvl>
+    <w:lvl w:ilvl="8" w:tplc="0409001B" w:tentative="1">
+      <w:start w:val="1"/>
+      <w:numFmt w:val="lowerRoman"/>
+      <w:lvlText w:val="%9."/>
+      <w:lvlJc w:val="right"/>
+      <w:pPr>
+        <w:ind w:left="6480" w:hanging="180"/>
+      </w:pPr>
+    </w:lvl>
+  </w:abstractNum>
+  <w:abstractNum w:abstractNumId="10">
     <w:nsid w:val="2F5759AC"/>
     <w:multiLevelType w:val="hybridMultilevel"/>
     <w:tmpl w:val="5B5C45BE"/>
@@ -12068,7 +12521,7 @@
       </w:pPr>
     </w:lvl>
   </w:abstractNum>
-  <w:abstractNum w:abstractNumId="10">
+  <w:abstractNum w:abstractNumId="11">
     <w:nsid w:val="31EF4BFC"/>
     <w:multiLevelType w:val="hybridMultilevel"/>
     <w:tmpl w:val="988E246E"/>
@@ -12154,7 +12607,7 @@
       </w:pPr>
     </w:lvl>
   </w:abstractNum>
-  <w:abstractNum w:abstractNumId="11">
+  <w:abstractNum w:abstractNumId="12">
     <w:nsid w:val="39971F3D"/>
     <w:multiLevelType w:val="hybridMultilevel"/>
     <w:tmpl w:val="5FA24F02"/>
@@ -12240,7 +12693,7 @@
       </w:pPr>
     </w:lvl>
   </w:abstractNum>
-  <w:abstractNum w:abstractNumId="12">
+  <w:abstractNum w:abstractNumId="13">
     <w:nsid w:val="39BD3F15"/>
     <w:multiLevelType w:val="hybridMultilevel"/>
     <w:tmpl w:val="895066A2"/>
@@ -12326,7 +12779,7 @@
       </w:pPr>
     </w:lvl>
   </w:abstractNum>
-  <w:abstractNum w:abstractNumId="13">
+  <w:abstractNum w:abstractNumId="14">
     <w:nsid w:val="3B7702BA"/>
     <w:multiLevelType w:val="hybridMultilevel"/>
     <w:tmpl w:val="9CEEF776"/>
@@ -12412,7 +12865,7 @@
       </w:pPr>
     </w:lvl>
   </w:abstractNum>
-  <w:abstractNum w:abstractNumId="14">
+  <w:abstractNum w:abstractNumId="15">
     <w:nsid w:val="451A3B52"/>
     <w:multiLevelType w:val="hybridMultilevel"/>
     <w:tmpl w:val="BE52BF3E"/>
@@ -12498,7 +12951,7 @@
       </w:pPr>
     </w:lvl>
   </w:abstractNum>
-  <w:abstractNum w:abstractNumId="15">
+  <w:abstractNum w:abstractNumId="16">
     <w:nsid w:val="458E0EC6"/>
     <w:multiLevelType w:val="hybridMultilevel"/>
     <w:tmpl w:val="6AF6D378"/>
@@ -12584,7 +13037,7 @@
       </w:pPr>
     </w:lvl>
   </w:abstractNum>
-  <w:abstractNum w:abstractNumId="16">
+  <w:abstractNum w:abstractNumId="17">
     <w:nsid w:val="52EB39A5"/>
     <w:multiLevelType w:val="hybridMultilevel"/>
     <w:tmpl w:val="6C9AD862"/>
@@ -12670,7 +13123,7 @@
       </w:pPr>
     </w:lvl>
   </w:abstractNum>
-  <w:abstractNum w:abstractNumId="17">
+  <w:abstractNum w:abstractNumId="18">
     <w:nsid w:val="64C119D9"/>
     <w:multiLevelType w:val="hybridMultilevel"/>
     <w:tmpl w:val="BE2C1A74"/>
@@ -12756,7 +13209,7 @@
       </w:pPr>
     </w:lvl>
   </w:abstractNum>
-  <w:abstractNum w:abstractNumId="18">
+  <w:abstractNum w:abstractNumId="19">
     <w:nsid w:val="72A04730"/>
     <w:multiLevelType w:val="hybridMultilevel"/>
     <w:tmpl w:val="C1F6854C"/>
@@ -12842,7 +13295,7 @@
       </w:pPr>
     </w:lvl>
   </w:abstractNum>
-  <w:abstractNum w:abstractNumId="19">
+  <w:abstractNum w:abstractNumId="20">
     <w:nsid w:val="7421574D"/>
     <w:multiLevelType w:val="hybridMultilevel"/>
     <w:tmpl w:val="0080A5C2"/>
@@ -12928,7 +13381,7 @@
       </w:pPr>
     </w:lvl>
   </w:abstractNum>
-  <w:abstractNum w:abstractNumId="20">
+  <w:abstractNum w:abstractNumId="21">
     <w:nsid w:val="769C7EA3"/>
     <w:multiLevelType w:val="hybridMultilevel"/>
     <w:tmpl w:val="5B5C45BE"/>
@@ -13014,7 +13467,7 @@
       </w:pPr>
     </w:lvl>
   </w:abstractNum>
-  <w:abstractNum w:abstractNumId="21">
+  <w:abstractNum w:abstractNumId="22">
     <w:nsid w:val="79370B9D"/>
     <w:multiLevelType w:val="hybridMultilevel"/>
     <w:tmpl w:val="562E902A"/>
@@ -13100,7 +13553,7 @@
       </w:pPr>
     </w:lvl>
   </w:abstractNum>
-  <w:abstractNum w:abstractNumId="22">
+  <w:abstractNum w:abstractNumId="23">
     <w:nsid w:val="7C4A085C"/>
     <w:multiLevelType w:val="hybridMultilevel"/>
     <w:tmpl w:val="A74A6D20"/>
@@ -13187,10 +13640,10 @@
     </w:lvl>
   </w:abstractNum>
   <w:num w:numId="1">
-    <w:abstractNumId w:val="20"/>
+    <w:abstractNumId w:val="21"/>
   </w:num>
   <w:num w:numId="2">
-    <w:abstractNumId w:val="18"/>
+    <w:abstractNumId w:val="19"/>
   </w:num>
   <w:num w:numId="3">
     <w:abstractNumId w:val="8"/>
@@ -13211,25 +13664,25 @@
     <w:abstractNumId w:val="5"/>
   </w:num>
   <w:num w:numId="9">
-    <w:abstractNumId w:val="15"/>
+    <w:abstractNumId w:val="16"/>
   </w:num>
   <w:num w:numId="10">
+    <w:abstractNumId w:val="11"/>
+  </w:num>
+  <w:num w:numId="11">
+    <w:abstractNumId w:val="12"/>
+  </w:num>
+  <w:num w:numId="12">
     <w:abstractNumId w:val="10"/>
   </w:num>
-  <w:num w:numId="11">
-    <w:abstractNumId w:val="11"/>
-  </w:num>
-  <w:num w:numId="12">
-    <w:abstractNumId w:val="9"/>
-  </w:num>
   <w:num w:numId="13">
-    <w:abstractNumId w:val="21"/>
+    <w:abstractNumId w:val="22"/>
   </w:num>
   <w:num w:numId="14">
-    <w:abstractNumId w:val="13"/>
+    <w:abstractNumId w:val="14"/>
   </w:num>
   <w:num w:numId="15">
-    <w:abstractNumId w:val="14"/>
+    <w:abstractNumId w:val="15"/>
   </w:num>
   <w:num w:numId="16">
     <w:abstractNumId w:val="2"/>
@@ -13241,19 +13694,22 @@
     <w:abstractNumId w:val="1"/>
   </w:num>
   <w:num w:numId="19">
-    <w:abstractNumId w:val="19"/>
+    <w:abstractNumId w:val="20"/>
   </w:num>
   <w:num w:numId="20">
-    <w:abstractNumId w:val="12"/>
+    <w:abstractNumId w:val="13"/>
   </w:num>
   <w:num w:numId="21">
-    <w:abstractNumId w:val="22"/>
+    <w:abstractNumId w:val="23"/>
   </w:num>
   <w:num w:numId="22">
+    <w:abstractNumId w:val="18"/>
+  </w:num>
+  <w:num w:numId="23">
     <w:abstractNumId w:val="17"/>
   </w:num>
-  <w:num w:numId="23">
-    <w:abstractNumId w:val="16"/>
+  <w:num w:numId="24">
+    <w:abstractNumId w:val="9"/>
   </w:num>
 </w:numbering>
 </file>

</xml_diff>

<commit_message>
point to released version of junit 5
</commit_message>
<xml_diff>
--- a/JUnit 5 HOL Instructions.docx
+++ b/JUnit 5 HOL Instructions.docx
@@ -7,8 +7,6 @@
         <w:pStyle w:val="Heading1"/>
       </w:pPr>
       <w:bookmarkStart w:id="0" w:name="_Toc366621443"/>
-      <w:bookmarkStart w:id="1" w:name="_GoBack"/>
-      <w:bookmarkEnd w:id="1"/>
       <w:r>
         <w:t>JUnit 5 Hands on Lab</w:t>
       </w:r>
@@ -1839,12 +1837,12 @@
       <w:pPr>
         <w:pStyle w:val="Heading2"/>
       </w:pPr>
-      <w:bookmarkStart w:id="2" w:name="_Toc366621444"/>
+      <w:bookmarkStart w:id="1" w:name="_Toc366621444"/>
       <w:r>
         <w:lastRenderedPageBreak/>
         <w:t>Reference</w:t>
       </w:r>
-      <w:bookmarkEnd w:id="2"/>
+      <w:bookmarkEnd w:id="1"/>
     </w:p>
     <w:p>
       <w:r>
@@ -1873,44 +1871,44 @@
       <w:pPr>
         <w:pStyle w:val="Heading2"/>
       </w:pPr>
-      <w:bookmarkStart w:id="3" w:name="_Toc366621445"/>
+      <w:bookmarkStart w:id="2" w:name="_Toc366621445"/>
       <w:r>
         <w:t>Step 1 Baseline</w:t>
       </w:r>
+      <w:bookmarkEnd w:id="2"/>
+    </w:p>
+    <w:p>
+      <w:r>
+        <w:t>In this lab, we are going to be new developers on the san-</w:t>
+      </w:r>
+      <w:proofErr w:type="spellStart"/>
+      <w:r>
+        <w:t>francisco</w:t>
+      </w:r>
+      <w:proofErr w:type="spellEnd"/>
+      <w:r>
+        <w:t>-tourism project. The project currently uses JUnit 4. The goal of step 1 is to confirm we have a known good state to start with.</w:t>
+      </w:r>
+    </w:p>
+    <w:p/>
+    <w:p>
+      <w:pPr>
+        <w:pStyle w:val="Heading3"/>
+      </w:pPr>
+      <w:bookmarkStart w:id="3" w:name="_Toc366621446"/>
+      <w:r>
+        <w:t>Step 1</w:t>
+      </w:r>
+      <w:r>
+        <w:t>.1</w:t>
+      </w:r>
+      <w:r>
+        <w:t xml:space="preserve"> – P</w:t>
+      </w:r>
+      <w:r>
+        <w:t>ull latest code and instructions</w:t>
+      </w:r>
       <w:bookmarkEnd w:id="3"/>
-    </w:p>
-    <w:p>
-      <w:r>
-        <w:t>In this lab, we are going to be new developers on the san-</w:t>
-      </w:r>
-      <w:proofErr w:type="spellStart"/>
-      <w:r>
-        <w:t>francisco</w:t>
-      </w:r>
-      <w:proofErr w:type="spellEnd"/>
-      <w:r>
-        <w:t>-tourism project. The project currently uses JUnit 4. The goal of step 1 is to confirm we have a known good state to start with.</w:t>
-      </w:r>
-    </w:p>
-    <w:p/>
-    <w:p>
-      <w:pPr>
-        <w:pStyle w:val="Heading3"/>
-      </w:pPr>
-      <w:bookmarkStart w:id="4" w:name="_Toc366621446"/>
-      <w:r>
-        <w:t>Step 1</w:t>
-      </w:r>
-      <w:r>
-        <w:t>.1</w:t>
-      </w:r>
-      <w:r>
-        <w:t xml:space="preserve"> – P</w:t>
-      </w:r>
-      <w:r>
-        <w:t>ull latest code and instructions</w:t>
-      </w:r>
-      <w:bookmarkEnd w:id="4"/>
     </w:p>
     <w:p>
       <w:r>
@@ -2183,7 +2181,7 @@
       <w:pPr>
         <w:pStyle w:val="Heading3"/>
       </w:pPr>
-      <w:bookmarkStart w:id="5" w:name="_Toc366621447"/>
+      <w:bookmarkStart w:id="4" w:name="_Toc366621447"/>
       <w:r>
         <w:t xml:space="preserve">Step </w:t>
       </w:r>
@@ -2199,7 +2197,7 @@
       <w:r>
         <w:t xml:space="preserve"> with Maven</w:t>
       </w:r>
-      <w:bookmarkEnd w:id="5"/>
+      <w:bookmarkEnd w:id="4"/>
     </w:p>
     <w:p>
       <w:r>
@@ -2677,39 +2675,39 @@
       <w:pPr>
         <w:pStyle w:val="Heading2"/>
       </w:pPr>
-      <w:bookmarkStart w:id="6" w:name="_Toc366621448"/>
+      <w:bookmarkStart w:id="5" w:name="_Toc366621448"/>
       <w:r>
         <w:t>Step 2 – Convert to JUnit 5</w:t>
       </w:r>
+      <w:bookmarkEnd w:id="5"/>
+      <w:r>
+        <w:t xml:space="preserve"> </w:t>
+      </w:r>
+    </w:p>
+    <w:p>
+      <w:r>
+        <w:t xml:space="preserve">JUnit 5 is available and we want to use it. The goal of step 2 is run all the JUnit 4 style tests using a JUnit 5 runner. This is the first step in migration on a real project. </w:t>
+      </w:r>
+      <w:r>
+        <w:t>Once all the plumbing is ready, it will be time to actually us</w:t>
+      </w:r>
+      <w:r>
+        <w:t>e</w:t>
+      </w:r>
+      <w:r>
+        <w:t xml:space="preserve"> JUnit 5 syntax.</w:t>
+      </w:r>
+    </w:p>
+    <w:p/>
+    <w:p>
+      <w:pPr>
+        <w:pStyle w:val="Heading3"/>
+      </w:pPr>
+      <w:bookmarkStart w:id="6" w:name="_Toc366621449"/>
+      <w:r>
+        <w:t>Step 2.1 – Update pom.xml</w:t>
+      </w:r>
       <w:bookmarkEnd w:id="6"/>
-      <w:r>
-        <w:t xml:space="preserve"> </w:t>
-      </w:r>
-    </w:p>
-    <w:p>
-      <w:r>
-        <w:t xml:space="preserve">JUnit 5 is available and we want to use it. The goal of step 2 is run all the JUnit 4 style tests using a JUnit 5 runner. This is the first step in migration on a real project. </w:t>
-      </w:r>
-      <w:r>
-        <w:t>Once all the plumbing is ready, it will be time to actually us</w:t>
-      </w:r>
-      <w:r>
-        <w:t>e</w:t>
-      </w:r>
-      <w:r>
-        <w:t xml:space="preserve"> JUnit 5 syntax.</w:t>
-      </w:r>
-    </w:p>
-    <w:p/>
-    <w:p>
-      <w:pPr>
-        <w:pStyle w:val="Heading3"/>
-      </w:pPr>
-      <w:bookmarkStart w:id="7" w:name="_Toc366621449"/>
-      <w:r>
-        <w:t>Step 2.1 – Update pom.xml</w:t>
-      </w:r>
-      <w:bookmarkEnd w:id="7"/>
     </w:p>
     <w:p>
       <w:r>
@@ -2922,7 +2920,7 @@
           <w:sz w:val="20"/>
           <w:szCs w:val="20"/>
         </w:rPr>
-        <w:t>5.0.0-RC3</w:t>
+        <w:t>5.0.0</w:t>
       </w:r>
       <w:r>
         <w:rPr>
@@ -3002,7 +3000,7 @@
           <w:sz w:val="20"/>
           <w:szCs w:val="20"/>
         </w:rPr>
-        <w:t>1.0.0-RC3</w:t>
+        <w:t>1.0.0</w:t>
       </w:r>
       <w:r>
         <w:rPr>
@@ -3080,7 +3078,7 @@
           <w:sz w:val="20"/>
           <w:szCs w:val="20"/>
         </w:rPr>
-        <w:t>4.12.0-RC3</w:t>
+        <w:t>4.12.0</w:t>
       </w:r>
       <w:r>
         <w:rPr>
@@ -6492,11 +6490,11 @@
       <w:pPr>
         <w:pStyle w:val="Heading3"/>
       </w:pPr>
-      <w:bookmarkStart w:id="8" w:name="_Toc366621450"/>
+      <w:bookmarkStart w:id="7" w:name="_Toc366621450"/>
       <w:r>
         <w:t>Step 2.2 – Run Maven build</w:t>
       </w:r>
-      <w:bookmarkEnd w:id="8"/>
+      <w:bookmarkEnd w:id="7"/>
     </w:p>
     <w:p>
       <w:pPr>
@@ -6530,7 +6528,7 @@
       <w:pPr>
         <w:pStyle w:val="Heading3"/>
       </w:pPr>
-      <w:bookmarkStart w:id="9" w:name="_Toc366621451"/>
+      <w:bookmarkStart w:id="8" w:name="_Toc366621451"/>
       <w:r>
         <w:t>Step 2.3 – Run</w:t>
       </w:r>
@@ -6540,7 +6538,7 @@
       <w:r>
         <w:t xml:space="preserve"> in IDE</w:t>
       </w:r>
-      <w:bookmarkEnd w:id="9"/>
+      <w:bookmarkEnd w:id="8"/>
     </w:p>
     <w:p>
       <w:r>
@@ -6675,7 +6673,7 @@
       <w:pPr>
         <w:pStyle w:val="Heading2"/>
       </w:pPr>
-      <w:bookmarkStart w:id="10" w:name="_Toc366621452"/>
+      <w:bookmarkStart w:id="9" w:name="_Toc366621452"/>
       <w:r>
         <w:t>Step 3 – Convert</w:t>
       </w:r>
@@ -6685,38 +6683,38 @@
       <w:r>
         <w:t>basic tests to JUnit 5</w:t>
       </w:r>
+      <w:bookmarkEnd w:id="9"/>
+    </w:p>
+    <w:p>
+      <w:r>
+        <w:t>Now that we’ve seen JUnit 5 can run JUnit</w:t>
+      </w:r>
+      <w:r>
+        <w:t xml:space="preserve"> 4 tests, it is time to convert</w:t>
+      </w:r>
+      <w:r>
+        <w:t xml:space="preserve"> tests to JUnit 5.</w:t>
+      </w:r>
+    </w:p>
+    <w:p>
+      <w:pPr>
+        <w:pStyle w:val="Heading3"/>
+      </w:pPr>
+      <w:bookmarkStart w:id="10" w:name="_Toc366621453"/>
+      <w:r>
+        <w:t>Step 3.1 – Updat</w:t>
+      </w:r>
+      <w:r>
+        <w:t>e</w:t>
+      </w:r>
+      <w:r>
+        <w:t xml:space="preserve"> the </w:t>
+      </w:r>
+      <w:proofErr w:type="spellStart"/>
+      <w:r>
+        <w:t>FishermansWharfTest</w:t>
+      </w:r>
       <w:bookmarkEnd w:id="10"/>
-    </w:p>
-    <w:p>
-      <w:r>
-        <w:t>Now that we’ve seen JUnit 5 can run JUnit</w:t>
-      </w:r>
-      <w:r>
-        <w:t xml:space="preserve"> 4 tests, it is time to convert</w:t>
-      </w:r>
-      <w:r>
-        <w:t xml:space="preserve"> tests to JUnit 5.</w:t>
-      </w:r>
-    </w:p>
-    <w:p>
-      <w:pPr>
-        <w:pStyle w:val="Heading3"/>
-      </w:pPr>
-      <w:bookmarkStart w:id="11" w:name="_Toc366621453"/>
-      <w:r>
-        <w:t>Step 3.1 – Updat</w:t>
-      </w:r>
-      <w:r>
-        <w:t>e</w:t>
-      </w:r>
-      <w:r>
-        <w:t xml:space="preserve"> the </w:t>
-      </w:r>
-      <w:proofErr w:type="spellStart"/>
-      <w:r>
-        <w:t>FishermansWharfTest</w:t>
-      </w:r>
-      <w:bookmarkEnd w:id="11"/>
       <w:proofErr w:type="spellEnd"/>
     </w:p>
     <w:p>
@@ -7445,7 +7443,7 @@
       <w:pPr>
         <w:pStyle w:val="Heading3"/>
       </w:pPr>
-      <w:bookmarkStart w:id="12" w:name="_Toc366621454"/>
+      <w:bookmarkStart w:id="11" w:name="_Toc366621454"/>
       <w:r>
         <w:t>Step 3.2</w:t>
       </w:r>
@@ -7462,7 +7460,7 @@
       <w:r>
         <w:t>SeaLionTest</w:t>
       </w:r>
-      <w:bookmarkEnd w:id="12"/>
+      <w:bookmarkEnd w:id="11"/>
       <w:proofErr w:type="spellEnd"/>
     </w:p>
     <w:p>
@@ -7656,7 +7654,7 @@
       <w:pPr>
         <w:pStyle w:val="Heading3"/>
       </w:pPr>
-      <w:bookmarkStart w:id="13" w:name="_Toc366621455"/>
+      <w:bookmarkStart w:id="12" w:name="_Toc366621455"/>
       <w:r>
         <w:t>Step 3.3</w:t>
       </w:r>
@@ -7670,7 +7668,7 @@
       <w:r>
         <w:t>assertThat</w:t>
       </w:r>
-      <w:bookmarkEnd w:id="13"/>
+      <w:bookmarkEnd w:id="12"/>
       <w:proofErr w:type="spellEnd"/>
     </w:p>
     <w:p>
@@ -7879,31 +7877,31 @@
       <w:pPr>
         <w:pStyle w:val="Heading2"/>
       </w:pPr>
-      <w:bookmarkStart w:id="14" w:name="_Toc366621456"/>
+      <w:bookmarkStart w:id="13" w:name="_Toc366621456"/>
       <w:r>
         <w:t>Step 4 – Migrate</w:t>
       </w:r>
       <w:r>
         <w:t xml:space="preserve"> Parameterized Tests</w:t>
       </w:r>
+      <w:bookmarkEnd w:id="13"/>
+    </w:p>
+    <w:p>
+      <w:pPr>
+        <w:pStyle w:val="Heading3"/>
+      </w:pPr>
+      <w:bookmarkStart w:id="14" w:name="_Toc366621457"/>
+      <w:r>
+        <w:t>Step 4.1 – Migrate</w:t>
+      </w:r>
+      <w:r>
+        <w:t xml:space="preserve"> </w:t>
+      </w:r>
+      <w:proofErr w:type="spellStart"/>
+      <w:r>
+        <w:t>FishermansWharfEnumTest</w:t>
+      </w:r>
       <w:bookmarkEnd w:id="14"/>
-    </w:p>
-    <w:p>
-      <w:pPr>
-        <w:pStyle w:val="Heading3"/>
-      </w:pPr>
-      <w:bookmarkStart w:id="15" w:name="_Toc366621457"/>
-      <w:r>
-        <w:t>Step 4.1 – Migrate</w:t>
-      </w:r>
-      <w:r>
-        <w:t xml:space="preserve"> </w:t>
-      </w:r>
-      <w:proofErr w:type="spellStart"/>
-      <w:r>
-        <w:t>FishermansWharfEnumTest</w:t>
-      </w:r>
-      <w:bookmarkEnd w:id="15"/>
       <w:proofErr w:type="spellEnd"/>
     </w:p>
     <w:p>
@@ -8662,7 +8660,7 @@
       <w:pPr>
         <w:pStyle w:val="Heading3"/>
       </w:pPr>
-      <w:bookmarkStart w:id="16" w:name="_Toc366621458"/>
+      <w:bookmarkStart w:id="15" w:name="_Toc366621458"/>
       <w:r>
         <w:t>Step 4.2 – Migrat</w:t>
       </w:r>
@@ -8676,7 +8674,7 @@
       <w:r>
         <w:t>ThirtyNinthAnniveraryEventsTest</w:t>
       </w:r>
-      <w:bookmarkEnd w:id="16"/>
+      <w:bookmarkEnd w:id="15"/>
       <w:proofErr w:type="spellEnd"/>
     </w:p>
     <w:p>
@@ -9237,7 +9235,7 @@
       <w:pPr>
         <w:pStyle w:val="Heading3"/>
       </w:pPr>
-      <w:bookmarkStart w:id="17" w:name="_Toc366621459"/>
+      <w:bookmarkStart w:id="16" w:name="_Toc366621459"/>
       <w:r>
         <w:t xml:space="preserve">Step 4.3 – </w:t>
       </w:r>
@@ -9251,76 +9249,76 @@
       <w:r>
         <w:t>Source</w:t>
       </w:r>
+      <w:bookmarkEnd w:id="16"/>
+      <w:proofErr w:type="spellEnd"/>
+    </w:p>
+    <w:p>
+      <w:r>
+        <w:t xml:space="preserve">Let’s supposed the users decided they don’t need to edit the test file and we don’t need it externalized. Now we can use a </w:t>
+      </w:r>
+      <w:r>
+        <w:t>value</w:t>
+      </w:r>
+      <w:r>
+        <w:t xml:space="preserve"> source.</w:t>
+      </w:r>
+      <w:r>
+        <w:t xml:space="preserve"> And even better we can have two parameterized test methods – one for </w:t>
+      </w:r>
+      <w:r>
+        <w:t xml:space="preserve">the special dates and one for the others. </w:t>
+      </w:r>
+    </w:p>
+    <w:p/>
+    <w:p>
+      <w:r>
+        <w:t xml:space="preserve">There’s only one thing that’s tricky: a value source can’t take a </w:t>
+      </w:r>
+      <w:proofErr w:type="spellStart"/>
+      <w:r>
+        <w:t>LocalDate</w:t>
+      </w:r>
+      <w:proofErr w:type="spellEnd"/>
+      <w:r>
+        <w:t xml:space="preserve"> as a parameter. This means we need to use a String type and do the conversion inside the test.</w:t>
+      </w:r>
+    </w:p>
+    <w:p/>
+    <w:p>
+      <w:r>
+        <w:t xml:space="preserve">Give this test a try. If you get stuck, the answer is inside: </w:t>
+      </w:r>
+      <w:proofErr w:type="spellStart"/>
+      <w:r>
+        <w:rPr>
+          <w:rFonts w:ascii="Monaco" w:hAnsi="Monaco" w:cs="Monaco"/>
+          <w:color w:val="000000"/>
+          <w:sz w:val="20"/>
+          <w:szCs w:val="20"/>
+        </w:rPr>
+        <w:t>ThirtyNinthAnniversaryEventsValueSourceTest</w:t>
+      </w:r>
+      <w:proofErr w:type="spellEnd"/>
+      <w:r>
+        <w:t>.</w:t>
+      </w:r>
+    </w:p>
+    <w:p>
+      <w:pPr>
+        <w:pStyle w:val="Heading3"/>
+      </w:pPr>
+      <w:bookmarkStart w:id="17" w:name="_Toc366621460"/>
+      <w:r>
+        <w:t>Step 4.4 – Refactor</w:t>
+      </w:r>
+      <w:r>
+        <w:t xml:space="preserve"> this test to use a </w:t>
+      </w:r>
+      <w:proofErr w:type="spellStart"/>
+      <w:r>
+        <w:t>MethodSource</w:t>
+      </w:r>
       <w:bookmarkEnd w:id="17"/>
-      <w:proofErr w:type="spellEnd"/>
-    </w:p>
-    <w:p>
-      <w:r>
-        <w:t xml:space="preserve">Let’s supposed the users decided they don’t need to edit the test file and we don’t need it externalized. Now we can use a </w:t>
-      </w:r>
-      <w:r>
-        <w:t>value</w:t>
-      </w:r>
-      <w:r>
-        <w:t xml:space="preserve"> source.</w:t>
-      </w:r>
-      <w:r>
-        <w:t xml:space="preserve"> And even better we can have two parameterized test methods – one for </w:t>
-      </w:r>
-      <w:r>
-        <w:t xml:space="preserve">the special dates and one for the others. </w:t>
-      </w:r>
-    </w:p>
-    <w:p/>
-    <w:p>
-      <w:r>
-        <w:t xml:space="preserve">There’s only one thing that’s tricky: a value source can’t take a </w:t>
-      </w:r>
-      <w:proofErr w:type="spellStart"/>
-      <w:r>
-        <w:t>LocalDate</w:t>
-      </w:r>
-      <w:proofErr w:type="spellEnd"/>
-      <w:r>
-        <w:t xml:space="preserve"> as a parameter. This means we need to use a String type and do the conversion inside the test.</w:t>
-      </w:r>
-    </w:p>
-    <w:p/>
-    <w:p>
-      <w:r>
-        <w:t xml:space="preserve">Give this test a try. If you get stuck, the answer is inside: </w:t>
-      </w:r>
-      <w:proofErr w:type="spellStart"/>
-      <w:r>
-        <w:rPr>
-          <w:rFonts w:ascii="Monaco" w:hAnsi="Monaco" w:cs="Monaco"/>
-          <w:color w:val="000000"/>
-          <w:sz w:val="20"/>
-          <w:szCs w:val="20"/>
-        </w:rPr>
-        <w:t>ThirtyNinthAnniversaryEventsValueSourceTest</w:t>
-      </w:r>
-      <w:proofErr w:type="spellEnd"/>
-      <w:r>
-        <w:t>.</w:t>
-      </w:r>
-    </w:p>
-    <w:p>
-      <w:pPr>
-        <w:pStyle w:val="Heading3"/>
-      </w:pPr>
-      <w:bookmarkStart w:id="18" w:name="_Toc366621460"/>
-      <w:r>
-        <w:t>Step 4.4 – Refactor</w:t>
-      </w:r>
-      <w:r>
-        <w:t xml:space="preserve"> this test to use a </w:t>
-      </w:r>
-      <w:proofErr w:type="spellStart"/>
-      <w:r>
-        <w:t>MethodSource</w:t>
-      </w:r>
-      <w:bookmarkEnd w:id="18"/>
       <w:proofErr w:type="spellEnd"/>
     </w:p>
     <w:p>
@@ -10229,7 +10227,7 @@
       <w:pPr>
         <w:pStyle w:val="Heading2"/>
       </w:pPr>
-      <w:bookmarkStart w:id="19" w:name="_Toc366621461"/>
+      <w:bookmarkStart w:id="18" w:name="_Toc366621461"/>
       <w:r>
         <w:t>Step 5 – Migrat</w:t>
       </w:r>
@@ -10239,28 +10237,28 @@
       <w:r>
         <w:t xml:space="preserve"> more features from JUnit 4</w:t>
       </w:r>
+      <w:bookmarkEnd w:id="18"/>
+    </w:p>
+    <w:p>
+      <w:r>
+        <w:t>In this step we will finish migrating our JUnit 4 tests.</w:t>
+      </w:r>
+    </w:p>
+    <w:p>
+      <w:pPr>
+        <w:pStyle w:val="Heading3"/>
+      </w:pPr>
+      <w:bookmarkStart w:id="19" w:name="_Toc366621462"/>
+      <w:r>
+        <w:t>Step 5.1 – Migrat</w:t>
+      </w:r>
+      <w:r>
+        <w:t>e</w:t>
+      </w:r>
+      <w:r>
+        <w:t xml:space="preserve"> Soft Assertions</w:t>
+      </w:r>
       <w:bookmarkEnd w:id="19"/>
-    </w:p>
-    <w:p>
-      <w:r>
-        <w:t>In this step we will finish migrating our JUnit 4 tests.</w:t>
-      </w:r>
-    </w:p>
-    <w:p>
-      <w:pPr>
-        <w:pStyle w:val="Heading3"/>
-      </w:pPr>
-      <w:bookmarkStart w:id="20" w:name="_Toc366621462"/>
-      <w:r>
-        <w:t>Step 5.1 – Migrat</w:t>
-      </w:r>
-      <w:r>
-        <w:t>e</w:t>
-      </w:r>
-      <w:r>
-        <w:t xml:space="preserve"> Soft Assertions</w:t>
-      </w:r>
-      <w:bookmarkEnd w:id="20"/>
     </w:p>
     <w:p>
       <w:r>
@@ -11040,7 +11038,7 @@
       <w:pPr>
         <w:pStyle w:val="Heading3"/>
       </w:pPr>
-      <w:bookmarkStart w:id="21" w:name="_Toc366621463"/>
+      <w:bookmarkStart w:id="20" w:name="_Toc366621463"/>
       <w:r>
         <w:t>Step 5.2 – Migrat</w:t>
       </w:r>
@@ -11058,7 +11056,7 @@
       <w:r>
         <w:t xml:space="preserve"> code</w:t>
       </w:r>
-      <w:bookmarkEnd w:id="21"/>
+      <w:bookmarkEnd w:id="20"/>
     </w:p>
     <w:p>
       <w:proofErr w:type="spellStart"/>
@@ -11510,7 +11508,27 @@
           <w:sz w:val="20"/>
           <w:szCs w:val="20"/>
         </w:rPr>
-        <w:t>1.0.0-RC2</w:t>
+        <w:t>1.0.0</w:t>
+      </w:r>
+      <w:bookmarkStart w:id="21" w:name="_GoBack"/>
+      <w:r>
+        <w:rPr>
+          <w:rFonts w:ascii="Monaco" w:hAnsi="Monaco" w:cs="Monaco"/>
+          <w:color w:val="000000"/>
+          <w:sz w:val="20"/>
+          <w:szCs w:val="20"/>
+        </w:rPr>
+        <w:t>-RC</w:t>
+      </w:r>
+      <w:bookmarkEnd w:id="21"/>
+      <w:r>
+        <w:rPr>
+          <w:rFonts w:ascii="Monaco" w:hAnsi="Monaco" w:cs="Monaco"/>
+          <w:color w:val="000000"/>
+          <w:sz w:val="20"/>
+          <w:szCs w:val="20"/>
+        </w:rPr>
+        <w:t>2</w:t>
       </w:r>
       <w:r>
         <w:rPr>

</xml_diff>

<commit_message>
add notes for install from scratch
</commit_message>
<xml_diff>
--- a/JUnit 5 HOL Instructions.docx
+++ b/JUnit 5 HOL Instructions.docx
@@ -6,7 +6,7 @@
       <w:pPr>
         <w:pStyle w:val="Heading1"/>
       </w:pPr>
-      <w:bookmarkStart w:id="0" w:name="_Toc366621443"/>
+      <w:bookmarkStart w:id="0" w:name="_Toc367906333"/>
       <w:r>
         <w:t>JUnit 5 Hands on Lab</w:t>
       </w:r>
@@ -49,6 +49,8 @@
         </w:rPr>
         <w:fldChar w:fldCharType="separate"/>
       </w:r>
+      <w:bookmarkStart w:id="1" w:name="_GoBack"/>
+      <w:bookmarkEnd w:id="1"/>
       <w:r>
         <w:rPr>
           <w:noProof/>
@@ -71,7 +73,7 @@
         <w:rPr>
           <w:noProof/>
         </w:rPr>
-        <w:instrText xml:space="preserve"> PAGEREF _Toc366621443 \h </w:instrText>
+        <w:instrText xml:space="preserve"> PAGEREF _Toc367906333 \h </w:instrText>
       </w:r>
       <w:r>
         <w:rPr>
@@ -133,7 +135,7 @@
         <w:rPr>
           <w:noProof/>
         </w:rPr>
-        <w:instrText xml:space="preserve"> PAGEREF _Toc366621444 \h </w:instrText>
+        <w:instrText xml:space="preserve"> PAGEREF _Toc367906334 \h </w:instrText>
       </w:r>
       <w:r>
         <w:rPr>
@@ -177,6 +179,68 @@
         <w:rPr>
           <w:noProof/>
         </w:rPr>
+        <w:t>Step 0 Install tools</w:t>
+      </w:r>
+      <w:r>
+        <w:rPr>
+          <w:noProof/>
+        </w:rPr>
+        <w:tab/>
+      </w:r>
+      <w:r>
+        <w:rPr>
+          <w:noProof/>
+        </w:rPr>
+        <w:fldChar w:fldCharType="begin"/>
+      </w:r>
+      <w:r>
+        <w:rPr>
+          <w:noProof/>
+        </w:rPr>
+        <w:instrText xml:space="preserve"> PAGEREF _Toc367906335 \h </w:instrText>
+      </w:r>
+      <w:r>
+        <w:rPr>
+          <w:noProof/>
+        </w:rPr>
+      </w:r>
+      <w:r>
+        <w:rPr>
+          <w:noProof/>
+        </w:rPr>
+        <w:fldChar w:fldCharType="separate"/>
+      </w:r>
+      <w:r>
+        <w:rPr>
+          <w:noProof/>
+        </w:rPr>
+        <w:t>2</w:t>
+      </w:r>
+      <w:r>
+        <w:rPr>
+          <w:noProof/>
+        </w:rPr>
+        <w:fldChar w:fldCharType="end"/>
+      </w:r>
+    </w:p>
+    <w:p>
+      <w:pPr>
+        <w:pStyle w:val="TOC2"/>
+        <w:tabs>
+          <w:tab w:val="right" w:leader="dot" w:pos="8630"/>
+        </w:tabs>
+        <w:rPr>
+          <w:b w:val="0"/>
+          <w:noProof/>
+          <w:sz w:val="24"/>
+          <w:szCs w:val="24"/>
+          <w:lang w:eastAsia="ja-JP"/>
+        </w:rPr>
+      </w:pPr>
+      <w:r>
+        <w:rPr>
+          <w:noProof/>
+        </w:rPr>
         <w:t>Step 1 Baseline</w:t>
       </w:r>
       <w:r>
@@ -195,7 +259,7 @@
         <w:rPr>
           <w:noProof/>
         </w:rPr>
-        <w:instrText xml:space="preserve"> PAGEREF _Toc366621445 \h </w:instrText>
+        <w:instrText xml:space="preserve"> PAGEREF _Toc367906336 \h </w:instrText>
       </w:r>
       <w:r>
         <w:rPr>
@@ -212,7 +276,7 @@
         <w:rPr>
           <w:noProof/>
         </w:rPr>
-        <w:t>2</w:t>
+        <w:t>3</w:t>
       </w:r>
       <w:r>
         <w:rPr>
@@ -238,7 +302,7 @@
         <w:rPr>
           <w:noProof/>
         </w:rPr>
-        <w:t>Step 1.1 – Pull latest code and instructions</w:t>
+        <w:t>Step 1.1 – Clone latest code and instructions</w:t>
       </w:r>
       <w:r>
         <w:rPr>
@@ -256,7 +320,7 @@
         <w:rPr>
           <w:noProof/>
         </w:rPr>
-        <w:instrText xml:space="preserve"> PAGEREF _Toc366621446 \h </w:instrText>
+        <w:instrText xml:space="preserve"> PAGEREF _Toc367906337 \h </w:instrText>
       </w:r>
       <w:r>
         <w:rPr>
@@ -273,7 +337,7 @@
         <w:rPr>
           <w:noProof/>
         </w:rPr>
-        <w:t>2</w:t>
+        <w:t>3</w:t>
       </w:r>
       <w:r>
         <w:rPr>
@@ -317,7 +381,7 @@
         <w:rPr>
           <w:noProof/>
         </w:rPr>
-        <w:instrText xml:space="preserve"> PAGEREF _Toc366621447 \h </w:instrText>
+        <w:instrText xml:space="preserve"> PAGEREF _Toc367906338 \h </w:instrText>
       </w:r>
       <w:r>
         <w:rPr>
@@ -334,7 +398,7 @@
         <w:rPr>
           <w:noProof/>
         </w:rPr>
-        <w:t>2</w:t>
+        <w:t>4</w:t>
       </w:r>
       <w:r>
         <w:rPr>
@@ -379,7 +443,7 @@
         <w:rPr>
           <w:noProof/>
         </w:rPr>
-        <w:instrText xml:space="preserve"> PAGEREF _Toc366621448 \h </w:instrText>
+        <w:instrText xml:space="preserve"> PAGEREF _Toc367906339 \h </w:instrText>
       </w:r>
       <w:r>
         <w:rPr>
@@ -396,7 +460,7 @@
         <w:rPr>
           <w:noProof/>
         </w:rPr>
-        <w:t>4</w:t>
+        <w:t>5</w:t>
       </w:r>
       <w:r>
         <w:rPr>
@@ -440,7 +504,7 @@
         <w:rPr>
           <w:noProof/>
         </w:rPr>
-        <w:instrText xml:space="preserve"> PAGEREF _Toc366621449 \h </w:instrText>
+        <w:instrText xml:space="preserve"> PAGEREF _Toc367906340 \h </w:instrText>
       </w:r>
       <w:r>
         <w:rPr>
@@ -457,7 +521,7 @@
         <w:rPr>
           <w:noProof/>
         </w:rPr>
-        <w:t>4</w:t>
+        <w:t>5</w:t>
       </w:r>
       <w:r>
         <w:rPr>
@@ -501,7 +565,7 @@
         <w:rPr>
           <w:noProof/>
         </w:rPr>
-        <w:instrText xml:space="preserve"> PAGEREF _Toc366621450 \h </w:instrText>
+        <w:instrText xml:space="preserve"> PAGEREF _Toc367906341 \h </w:instrText>
       </w:r>
       <w:r>
         <w:rPr>
@@ -518,7 +582,7 @@
         <w:rPr>
           <w:noProof/>
         </w:rPr>
-        <w:t>5</w:t>
+        <w:t>6</w:t>
       </w:r>
       <w:r>
         <w:rPr>
@@ -562,7 +626,7 @@
         <w:rPr>
           <w:noProof/>
         </w:rPr>
-        <w:instrText xml:space="preserve"> PAGEREF _Toc366621451 \h </w:instrText>
+        <w:instrText xml:space="preserve"> PAGEREF _Toc367906342 \h </w:instrText>
       </w:r>
       <w:r>
         <w:rPr>
@@ -579,7 +643,7 @@
         <w:rPr>
           <w:noProof/>
         </w:rPr>
-        <w:t>5</w:t>
+        <w:t>6</w:t>
       </w:r>
       <w:r>
         <w:rPr>
@@ -624,7 +688,7 @@
         <w:rPr>
           <w:noProof/>
         </w:rPr>
-        <w:instrText xml:space="preserve"> PAGEREF _Toc366621452 \h </w:instrText>
+        <w:instrText xml:space="preserve"> PAGEREF _Toc367906343 \h </w:instrText>
       </w:r>
       <w:r>
         <w:rPr>
@@ -641,7 +705,7 @@
         <w:rPr>
           <w:noProof/>
         </w:rPr>
-        <w:t>6</w:t>
+        <w:t>7</w:t>
       </w:r>
       <w:r>
         <w:rPr>
@@ -685,7 +749,7 @@
         <w:rPr>
           <w:noProof/>
         </w:rPr>
-        <w:instrText xml:space="preserve"> PAGEREF _Toc366621453 \h </w:instrText>
+        <w:instrText xml:space="preserve"> PAGEREF _Toc367906344 \h </w:instrText>
       </w:r>
       <w:r>
         <w:rPr>
@@ -702,7 +766,7 @@
         <w:rPr>
           <w:noProof/>
         </w:rPr>
-        <w:t>6</w:t>
+        <w:t>7</w:t>
       </w:r>
       <w:r>
         <w:rPr>
@@ -746,7 +810,7 @@
         <w:rPr>
           <w:noProof/>
         </w:rPr>
-        <w:instrText xml:space="preserve"> PAGEREF _Toc366621454 \h </w:instrText>
+        <w:instrText xml:space="preserve"> PAGEREF _Toc367906345 \h </w:instrText>
       </w:r>
       <w:r>
         <w:rPr>
@@ -763,7 +827,7 @@
         <w:rPr>
           <w:noProof/>
         </w:rPr>
-        <w:t>7</w:t>
+        <w:t>8</w:t>
       </w:r>
       <w:r>
         <w:rPr>
@@ -807,7 +871,7 @@
         <w:rPr>
           <w:noProof/>
         </w:rPr>
-        <w:instrText xml:space="preserve"> PAGEREF _Toc366621455 \h </w:instrText>
+        <w:instrText xml:space="preserve"> PAGEREF _Toc367906346 \h </w:instrText>
       </w:r>
       <w:r>
         <w:rPr>
@@ -824,7 +888,7 @@
         <w:rPr>
           <w:noProof/>
         </w:rPr>
-        <w:t>7</w:t>
+        <w:t>8</w:t>
       </w:r>
       <w:r>
         <w:rPr>
@@ -869,7 +933,7 @@
         <w:rPr>
           <w:noProof/>
         </w:rPr>
-        <w:instrText xml:space="preserve"> PAGEREF _Toc366621456 \h </w:instrText>
+        <w:instrText xml:space="preserve"> PAGEREF _Toc367906347 \h </w:instrText>
       </w:r>
       <w:r>
         <w:rPr>
@@ -886,7 +950,7 @@
         <w:rPr>
           <w:noProof/>
         </w:rPr>
-        <w:t>8</w:t>
+        <w:t>9</w:t>
       </w:r>
       <w:r>
         <w:rPr>
@@ -930,7 +994,7 @@
         <w:rPr>
           <w:noProof/>
         </w:rPr>
-        <w:instrText xml:space="preserve"> PAGEREF _Toc366621457 \h </w:instrText>
+        <w:instrText xml:space="preserve"> PAGEREF _Toc367906348 \h </w:instrText>
       </w:r>
       <w:r>
         <w:rPr>
@@ -947,7 +1011,7 @@
         <w:rPr>
           <w:noProof/>
         </w:rPr>
-        <w:t>8</w:t>
+        <w:t>9</w:t>
       </w:r>
       <w:r>
         <w:rPr>
@@ -973,7 +1037,7 @@
         <w:rPr>
           <w:noProof/>
         </w:rPr>
-        <w:t>Step 4.2 – Migrate ThirtyNinthAnniveraryEventsTest</w:t>
+        <w:t>Step 4.2 – Migrate ThirtyNinthAnniversaryEventsTest</w:t>
       </w:r>
       <w:r>
         <w:rPr>
@@ -991,7 +1055,7 @@
         <w:rPr>
           <w:noProof/>
         </w:rPr>
-        <w:instrText xml:space="preserve"> PAGEREF _Toc366621458 \h </w:instrText>
+        <w:instrText xml:space="preserve"> PAGEREF _Toc367906349 \h </w:instrText>
       </w:r>
       <w:r>
         <w:rPr>
@@ -1008,7 +1072,7 @@
         <w:rPr>
           <w:noProof/>
         </w:rPr>
-        <w:t>8</w:t>
+        <w:t>9</w:t>
       </w:r>
       <w:r>
         <w:rPr>
@@ -1052,7 +1116,7 @@
         <w:rPr>
           <w:noProof/>
         </w:rPr>
-        <w:instrText xml:space="preserve"> PAGEREF _Toc366621459 \h </w:instrText>
+        <w:instrText xml:space="preserve"> PAGEREF _Toc367906350 \h </w:instrText>
       </w:r>
       <w:r>
         <w:rPr>
@@ -1069,7 +1133,7 @@
         <w:rPr>
           <w:noProof/>
         </w:rPr>
-        <w:t>9</w:t>
+        <w:t>10</w:t>
       </w:r>
       <w:r>
         <w:rPr>
@@ -1113,7 +1177,7 @@
         <w:rPr>
           <w:noProof/>
         </w:rPr>
-        <w:instrText xml:space="preserve"> PAGEREF _Toc366621460 \h </w:instrText>
+        <w:instrText xml:space="preserve"> PAGEREF _Toc367906351 \h </w:instrText>
       </w:r>
       <w:r>
         <w:rPr>
@@ -1130,7 +1194,7 @@
         <w:rPr>
           <w:noProof/>
         </w:rPr>
-        <w:t>9</w:t>
+        <w:t>10</w:t>
       </w:r>
       <w:r>
         <w:rPr>
@@ -1175,7 +1239,7 @@
         <w:rPr>
           <w:noProof/>
         </w:rPr>
-        <w:instrText xml:space="preserve"> PAGEREF _Toc366621461 \h </w:instrText>
+        <w:instrText xml:space="preserve"> PAGEREF _Toc367906352 \h </w:instrText>
       </w:r>
       <w:r>
         <w:rPr>
@@ -1192,7 +1256,7 @@
         <w:rPr>
           <w:noProof/>
         </w:rPr>
-        <w:t>10</w:t>
+        <w:t>11</w:t>
       </w:r>
       <w:r>
         <w:rPr>
@@ -1236,7 +1300,7 @@
         <w:rPr>
           <w:noProof/>
         </w:rPr>
-        <w:instrText xml:space="preserve"> PAGEREF _Toc366621462 \h </w:instrText>
+        <w:instrText xml:space="preserve"> PAGEREF _Toc367906353 \h </w:instrText>
       </w:r>
       <w:r>
         <w:rPr>
@@ -1253,7 +1317,7 @@
         <w:rPr>
           <w:noProof/>
         </w:rPr>
-        <w:t>10</w:t>
+        <w:t>11</w:t>
       </w:r>
       <w:r>
         <w:rPr>
@@ -1297,7 +1361,7 @@
         <w:rPr>
           <w:noProof/>
         </w:rPr>
-        <w:instrText xml:space="preserve"> PAGEREF _Toc366621463 \h </w:instrText>
+        <w:instrText xml:space="preserve"> PAGEREF _Toc367906354 \h </w:instrText>
       </w:r>
       <w:r>
         <w:rPr>
@@ -1314,7 +1378,7 @@
         <w:rPr>
           <w:noProof/>
         </w:rPr>
-        <w:t>11</w:t>
+        <w:t>12</w:t>
       </w:r>
       <w:r>
         <w:rPr>
@@ -1358,7 +1422,7 @@
         <w:rPr>
           <w:noProof/>
         </w:rPr>
-        <w:instrText xml:space="preserve"> PAGEREF _Toc366621464 \h </w:instrText>
+        <w:instrText xml:space="preserve"> PAGEREF _Toc367906355 \h </w:instrText>
       </w:r>
       <w:r>
         <w:rPr>
@@ -1375,7 +1439,7 @@
         <w:rPr>
           <w:noProof/>
         </w:rPr>
-        <w:t>11</w:t>
+        <w:t>12</w:t>
       </w:r>
       <w:r>
         <w:rPr>
@@ -1419,7 +1483,7 @@
         <w:rPr>
           <w:noProof/>
         </w:rPr>
-        <w:instrText xml:space="preserve"> PAGEREF _Toc366621465 \h </w:instrText>
+        <w:instrText xml:space="preserve"> PAGEREF _Toc367906356 \h </w:instrText>
       </w:r>
       <w:r>
         <w:rPr>
@@ -1436,7 +1500,7 @@
         <w:rPr>
           <w:noProof/>
         </w:rPr>
-        <w:t>12</w:t>
+        <w:t>13</w:t>
       </w:r>
       <w:r>
         <w:rPr>
@@ -1480,7 +1544,7 @@
         <w:rPr>
           <w:noProof/>
         </w:rPr>
-        <w:instrText xml:space="preserve"> PAGEREF _Toc366621466 \h </w:instrText>
+        <w:instrText xml:space="preserve"> PAGEREF _Toc367906357 \h </w:instrText>
       </w:r>
       <w:r>
         <w:rPr>
@@ -1497,7 +1561,7 @@
         <w:rPr>
           <w:noProof/>
         </w:rPr>
-        <w:t>12</w:t>
+        <w:t>13</w:t>
       </w:r>
       <w:r>
         <w:rPr>
@@ -1542,7 +1606,7 @@
         <w:rPr>
           <w:noProof/>
         </w:rPr>
-        <w:instrText xml:space="preserve"> PAGEREF _Toc366621467 \h </w:instrText>
+        <w:instrText xml:space="preserve"> PAGEREF _Toc367906358 \h </w:instrText>
       </w:r>
       <w:r>
         <w:rPr>
@@ -1559,7 +1623,7 @@
         <w:rPr>
           <w:noProof/>
         </w:rPr>
-        <w:t>13</w:t>
+        <w:t>15</w:t>
       </w:r>
       <w:r>
         <w:rPr>
@@ -1604,7 +1668,7 @@
         <w:rPr>
           <w:noProof/>
         </w:rPr>
-        <w:instrText xml:space="preserve"> PAGEREF _Toc366621468 \h </w:instrText>
+        <w:instrText xml:space="preserve"> PAGEREF _Toc367906359 \h </w:instrText>
       </w:r>
       <w:r>
         <w:rPr>
@@ -1621,7 +1685,7 @@
         <w:rPr>
           <w:noProof/>
         </w:rPr>
-        <w:t>14</w:t>
+        <w:t>16</w:t>
       </w:r>
       <w:r>
         <w:rPr>
@@ -1665,7 +1729,7 @@
         <w:rPr>
           <w:noProof/>
         </w:rPr>
-        <w:instrText xml:space="preserve"> PAGEREF _Toc366621469 \h </w:instrText>
+        <w:instrText xml:space="preserve"> PAGEREF _Toc367906360 \h </w:instrText>
       </w:r>
       <w:r>
         <w:rPr>
@@ -1682,7 +1746,7 @@
         <w:rPr>
           <w:noProof/>
         </w:rPr>
-        <w:t>14</w:t>
+        <w:t>16</w:t>
       </w:r>
       <w:r>
         <w:rPr>
@@ -1726,7 +1790,7 @@
         <w:rPr>
           <w:noProof/>
         </w:rPr>
-        <w:instrText xml:space="preserve"> PAGEREF _Toc366621470 \h </w:instrText>
+        <w:instrText xml:space="preserve"> PAGEREF _Toc367906361 \h </w:instrText>
       </w:r>
       <w:r>
         <w:rPr>
@@ -1743,7 +1807,7 @@
         <w:rPr>
           <w:noProof/>
         </w:rPr>
-        <w:t>14</w:t>
+        <w:t>16</w:t>
       </w:r>
       <w:r>
         <w:rPr>
@@ -1769,7 +1833,7 @@
         <w:rPr>
           <w:noProof/>
         </w:rPr>
-        <w:t>Step 7.3 – Write a test from scratch (putting it together)</w:t>
+        <w:t>Step 7.3 – Bonus if time: write a test from scratch (putting it together)</w:t>
       </w:r>
       <w:r>
         <w:rPr>
@@ -1787,7 +1851,7 @@
         <w:rPr>
           <w:noProof/>
         </w:rPr>
-        <w:instrText xml:space="preserve"> PAGEREF _Toc366621471 \h </w:instrText>
+        <w:instrText xml:space="preserve"> PAGEREF _Toc367906362 \h </w:instrText>
       </w:r>
       <w:r>
         <w:rPr>
@@ -1804,7 +1868,7 @@
         <w:rPr>
           <w:noProof/>
         </w:rPr>
-        <w:t>15</w:t>
+        <w:t>17</w:t>
       </w:r>
       <w:r>
         <w:rPr>
@@ -1837,12 +1901,12 @@
       <w:pPr>
         <w:pStyle w:val="Heading2"/>
       </w:pPr>
-      <w:bookmarkStart w:id="1" w:name="_Toc366621444"/>
+      <w:bookmarkStart w:id="2" w:name="_Toc367906334"/>
       <w:r>
         <w:lastRenderedPageBreak/>
         <w:t>Reference</w:t>
       </w:r>
-      <w:bookmarkEnd w:id="1"/>
+      <w:bookmarkEnd w:id="2"/>
     </w:p>
     <w:p>
       <w:r>
@@ -1871,11 +1935,56 @@
       <w:pPr>
         <w:pStyle w:val="Heading2"/>
       </w:pPr>
-      <w:bookmarkStart w:id="2" w:name="_Toc366621445"/>
+      <w:bookmarkStart w:id="3" w:name="_Toc367906335"/>
+      <w:r>
+        <w:t>Step 0 Install tools</w:t>
+      </w:r>
+      <w:bookmarkEnd w:id="3"/>
+    </w:p>
+    <w:p/>
+    <w:p>
+      <w:r>
+        <w:t>The required software is described at</w:t>
+      </w:r>
+    </w:p>
+    <w:p>
+      <w:hyperlink r:id="rId7" w:history="1">
+        <w:r>
+          <w:rPr>
+            <w:rStyle w:val="Hyperlink"/>
+          </w:rPr>
+          <w:t>https://www.selikoff.net/2017/09/18/setup-for-hol-1695-starting-out-with-junit-5-at-javaone/</w:t>
+        </w:r>
+      </w:hyperlink>
+      <w:r>
+        <w:t xml:space="preserve"> </w:t>
+      </w:r>
+    </w:p>
+    <w:p/>
+    <w:p>
+      <w:pPr>
+        <w:rPr>
+          <w:rFonts w:asciiTheme="majorHAnsi" w:eastAsiaTheme="majorEastAsia" w:hAnsiTheme="majorHAnsi" w:cstheme="majorBidi"/>
+          <w:b/>
+          <w:bCs/>
+          <w:color w:val="4F81BD" w:themeColor="accent1"/>
+          <w:sz w:val="26"/>
+          <w:szCs w:val="26"/>
+        </w:rPr>
+      </w:pPr>
+      <w:r>
+        <w:br w:type="page"/>
+      </w:r>
+    </w:p>
+    <w:p>
+      <w:pPr>
+        <w:pStyle w:val="Heading2"/>
+      </w:pPr>
+      <w:bookmarkStart w:id="4" w:name="_Toc367906336"/>
       <w:r>
         <w:t>Step 1 Baseline</w:t>
       </w:r>
-      <w:bookmarkEnd w:id="2"/>
+      <w:bookmarkEnd w:id="4"/>
     </w:p>
     <w:p>
       <w:r>
@@ -1887,7 +1996,10 @@
       </w:r>
       <w:proofErr w:type="spellEnd"/>
       <w:r>
-        <w:t>-tourism project. The project currently uses JUnit 4. The goal of step 1 is to confirm we have a known good state to start with.</w:t>
+        <w:t xml:space="preserve">-tourism project.  </w:t>
+      </w:r>
+      <w:r>
+        <w:t>The project currently uses JUnit 4. The goal of step 1 is to confirm we have a known good state to start with.</w:t>
       </w:r>
     </w:p>
     <w:p/>
@@ -1895,7 +2007,7 @@
       <w:pPr>
         <w:pStyle w:val="Heading3"/>
       </w:pPr>
-      <w:bookmarkStart w:id="3" w:name="_Toc366621446"/>
+      <w:bookmarkStart w:id="5" w:name="_Toc367906337"/>
       <w:r>
         <w:t>Step 1</w:t>
       </w:r>
@@ -1903,38 +2015,64 @@
         <w:t>.1</w:t>
       </w:r>
       <w:r>
-        <w:t xml:space="preserve"> – P</w:t>
-      </w:r>
-      <w:r>
-        <w:t>ull latest code and instructions</w:t>
-      </w:r>
-      <w:bookmarkEnd w:id="3"/>
-    </w:p>
-    <w:p>
-      <w:r>
-        <w:t xml:space="preserve">Clearly, the first thing we have to do is pull the latest code for the project! Your teammate (me) helped by </w:t>
-      </w:r>
-      <w:r>
-        <w:t>placing</w:t>
-      </w:r>
-      <w:r>
-        <w:t xml:space="preserve"> an older version of the project to test connectivity and make it as easy as possible.</w:t>
-      </w:r>
-      <w:r>
-        <w:t xml:space="preserve"> And also so the lab machines don’t need to “download the internet” on first build.</w:t>
-      </w:r>
+        <w:t xml:space="preserve"> – </w:t>
+      </w:r>
+      <w:r>
+        <w:t>Clone</w:t>
+      </w:r>
+      <w:r>
+        <w:t xml:space="preserve"> latest code and instructions</w:t>
+      </w:r>
+      <w:bookmarkEnd w:id="5"/>
+    </w:p>
+    <w:p>
+      <w:r>
+        <w:t xml:space="preserve">Clearly, the first thing we have to do is pull the latest code for the project! </w:t>
+      </w:r>
+      <w:r>
+        <w:t xml:space="preserve">The repository is </w:t>
+      </w:r>
+      <w:hyperlink r:id="rId8" w:history="1">
+        <w:r>
+          <w:rPr>
+            <w:rStyle w:val="Hyperlink"/>
+          </w:rPr>
+          <w:t>https://github.com/boyarsky/JavaOne2017-HOL-JUnit5.git</w:t>
+        </w:r>
+      </w:hyperlink>
     </w:p>
     <w:p/>
+    <w:p>
+      <w:pPr>
+        <w:rPr>
+          <w:b/>
+        </w:rPr>
+      </w:pPr>
+      <w:proofErr w:type="gramStart"/>
+      <w:r>
+        <w:rPr>
+          <w:b/>
+        </w:rPr>
+        <w:t>Using  Eclipse</w:t>
+      </w:r>
+      <w:proofErr w:type="gramEnd"/>
+      <w:r>
+        <w:rPr>
+          <w:b/>
+        </w:rPr>
+        <w:t>:</w:t>
+      </w:r>
+    </w:p>
     <w:p>
       <w:pPr>
         <w:pStyle w:val="ListParagraph"/>
         <w:numPr>
           <w:ilvl w:val="0"/>
-          <w:numId w:val="8"/>
+          <w:numId w:val="25"/>
         </w:numPr>
       </w:pPr>
       <w:r>
-        <w:t xml:space="preserve">Double click </w:t>
+        <w:t xml:space="preserve">Change to </w:t>
       </w:r>
       <w:proofErr w:type="spellStart"/>
       <w:r>
@@ -1942,7 +2080,27 @@
       </w:r>
       <w:proofErr w:type="spellEnd"/>
       <w:r>
-        <w:t xml:space="preserve"> Bash on desktop</w:t>
+        <w:t xml:space="preserve"> perspective</w:t>
+      </w:r>
+    </w:p>
+    <w:p>
+      <w:pPr>
+        <w:pStyle w:val="ListParagraph"/>
+        <w:numPr>
+          <w:ilvl w:val="0"/>
+          <w:numId w:val="25"/>
+        </w:numPr>
+      </w:pPr>
+      <w:r>
+        <w:t xml:space="preserve">Click “Clone </w:t>
+      </w:r>
+      <w:proofErr w:type="spellStart"/>
+      <w:r>
+        <w:t>Git</w:t>
+      </w:r>
+      <w:proofErr w:type="spellEnd"/>
+      <w:r>
+        <w:t xml:space="preserve"> repository”</w:t>
       </w:r>
     </w:p>
     <w:p>
@@ -1954,10 +2112,10 @@
           <w:noProof/>
         </w:rPr>
         <w:drawing>
-          <wp:inline distT="0" distB="0" distL="0" distR="0" wp14:anchorId="3B84C7D0" wp14:editId="09E96C32">
-            <wp:extent cx="495016" cy="610407"/>
-            <wp:effectExtent l="0" t="0" r="0" b="0"/>
-            <wp:docPr id="1" name="Picture 1"/>
+          <wp:inline distT="0" distB="0" distL="0" distR="0" wp14:anchorId="068D197F" wp14:editId="67A360AD">
+            <wp:extent cx="3301081" cy="1180575"/>
+            <wp:effectExtent l="0" t="0" r="1270" b="0"/>
+            <wp:docPr id="11" name="Picture 3"/>
             <wp:cNvGraphicFramePr>
               <a:graphicFrameLocks xmlns:a="http://schemas.openxmlformats.org/drawingml/2006/main" noChangeAspect="1"/>
             </wp:cNvGraphicFramePr>
@@ -1965,13 +2123,13 @@
               <a:graphicData uri="http://schemas.openxmlformats.org/drawingml/2006/picture">
                 <pic:pic xmlns:pic="http://schemas.openxmlformats.org/drawingml/2006/picture">
                   <pic:nvPicPr>
-                    <pic:cNvPr id="0" name="Picture 1"/>
+                    <pic:cNvPr id="0" name="Picture 3"/>
                     <pic:cNvPicPr>
                       <a:picLocks noChangeAspect="1" noChangeArrowheads="1"/>
                     </pic:cNvPicPr>
                   </pic:nvPicPr>
                   <pic:blipFill>
-                    <a:blip r:embed="rId7">
+                    <a:blip r:embed="rId9">
                       <a:extLst>
                         <a:ext uri="{28A0092B-C50C-407E-A947-70E740481C1C}">
                           <a14:useLocalDpi xmlns:a14="http://schemas.microsoft.com/office/drawing/2010/main" val="0"/>
@@ -1986,7 +2144,7 @@
                   <pic:spPr bwMode="auto">
                     <a:xfrm>
                       <a:off x="0" y="0"/>
-                      <a:ext cx="495016" cy="610407"/>
+                      <a:ext cx="3301081" cy="1180575"/>
                     </a:xfrm>
                     <a:prstGeom prst="rect">
                       <a:avLst/>
@@ -2006,265 +2164,24 @@
     <w:p>
       <w:pPr>
         <w:pStyle w:val="ListParagraph"/>
-      </w:pPr>
-    </w:p>
-    <w:p>
-      <w:pPr>
-        <w:pStyle w:val="ListParagraph"/>
         <w:numPr>
           <w:ilvl w:val="0"/>
-          <w:numId w:val="8"/>
+          <w:numId w:val="25"/>
         </w:numPr>
       </w:pPr>
       <w:r>
-        <w:t xml:space="preserve">cd </w:t>
-      </w:r>
-      <w:proofErr w:type="spellStart"/>
-      <w:r>
-        <w:t>git</w:t>
-      </w:r>
-      <w:proofErr w:type="spellEnd"/>
-    </w:p>
-    <w:p>
-      <w:pPr>
-        <w:pStyle w:val="ListParagraph"/>
-        <w:numPr>
-          <w:ilvl w:val="0"/>
-          <w:numId w:val="8"/>
-        </w:numPr>
-      </w:pPr>
-      <w:r>
-        <w:t>cd J*</w:t>
-      </w:r>
-    </w:p>
-    <w:p>
-      <w:pPr>
-        <w:pStyle w:val="ListParagraph"/>
-      </w:pPr>
-      <w:r>
-        <w:t>It should look like:</w:t>
-      </w:r>
-    </w:p>
-    <w:p>
-      <w:pPr>
-        <w:pStyle w:val="ListParagraph"/>
-      </w:pPr>
-      <w:r>
-        <w:rPr>
-          <w:noProof/>
-        </w:rPr>
-        <w:drawing>
-          <wp:inline distT="0" distB="0" distL="0" distR="0" wp14:anchorId="544C7C3F" wp14:editId="2FA36332">
-            <wp:extent cx="5486400" cy="269199"/>
-            <wp:effectExtent l="0" t="0" r="0" b="10795"/>
-            <wp:docPr id="2" name="Picture 2"/>
-            <wp:cNvGraphicFramePr>
-              <a:graphicFrameLocks xmlns:a="http://schemas.openxmlformats.org/drawingml/2006/main" noChangeAspect="1"/>
-            </wp:cNvGraphicFramePr>
-            <a:graphic xmlns:a="http://schemas.openxmlformats.org/drawingml/2006/main">
-              <a:graphicData uri="http://schemas.openxmlformats.org/drawingml/2006/picture">
-                <pic:pic xmlns:pic="http://schemas.openxmlformats.org/drawingml/2006/picture">
-                  <pic:nvPicPr>
-                    <pic:cNvPr id="0" name="Picture 2"/>
-                    <pic:cNvPicPr>
-                      <a:picLocks noChangeAspect="1" noChangeArrowheads="1"/>
-                    </pic:cNvPicPr>
-                  </pic:nvPicPr>
-                  <pic:blipFill>
-                    <a:blip r:embed="rId8">
-                      <a:extLst>
-                        <a:ext uri="{28A0092B-C50C-407E-A947-70E740481C1C}">
-                          <a14:useLocalDpi xmlns:a14="http://schemas.microsoft.com/office/drawing/2010/main" val="0"/>
-                        </a:ext>
-                      </a:extLst>
-                    </a:blip>
-                    <a:srcRect/>
-                    <a:stretch>
-                      <a:fillRect/>
-                    </a:stretch>
-                  </pic:blipFill>
-                  <pic:spPr bwMode="auto">
-                    <a:xfrm>
-                      <a:off x="0" y="0"/>
-                      <a:ext cx="5486400" cy="269199"/>
-                    </a:xfrm>
-                    <a:prstGeom prst="rect">
-                      <a:avLst/>
-                    </a:prstGeom>
-                    <a:noFill/>
-                    <a:ln>
-                      <a:noFill/>
-                    </a:ln>
-                  </pic:spPr>
-                </pic:pic>
-              </a:graphicData>
-            </a:graphic>
-          </wp:inline>
-        </w:drawing>
-      </w:r>
-    </w:p>
-    <w:p>
-      <w:pPr>
-        <w:pStyle w:val="ListParagraph"/>
-        <w:numPr>
-          <w:ilvl w:val="0"/>
-          <w:numId w:val="8"/>
-        </w:numPr>
-      </w:pPr>
-      <w:proofErr w:type="spellStart"/>
-      <w:proofErr w:type="gramStart"/>
-      <w:r>
-        <w:t>git</w:t>
-      </w:r>
-      <w:proofErr w:type="spellEnd"/>
-      <w:proofErr w:type="gramEnd"/>
-      <w:r>
-        <w:t xml:space="preserve"> pull</w:t>
-      </w:r>
-    </w:p>
-    <w:p>
-      <w:pPr>
-        <w:pStyle w:val="ListParagraph"/>
-      </w:pPr>
-      <w:r>
-        <w:t xml:space="preserve">Wait a minute and you’ll get any updates to this project since </w:t>
-      </w:r>
-      <w:r>
-        <w:t>the</w:t>
-      </w:r>
-      <w:r>
-        <w:t xml:space="preserve"> VM was packaged for Oracle to provision to Hands On Lab machines.</w:t>
-      </w:r>
-    </w:p>
-    <w:p/>
-    <w:p>
-      <w:r>
-        <w:t xml:space="preserve">There were likely changes to this document after it was created so please </w:t>
-      </w:r>
-      <w:r>
-        <w:t>use</w:t>
-      </w:r>
-      <w:r>
-        <w:t xml:space="preserve"> the latest</w:t>
-      </w:r>
-      <w:r>
-        <w:t xml:space="preserve">. </w:t>
-      </w:r>
-      <w:r>
-        <w:t>It is linked to from the desktop</w:t>
-      </w:r>
-      <w:r>
-        <w:t xml:space="preserve"> or</w:t>
-      </w:r>
-      <w:r>
-        <w:t xml:space="preserve"> you can get it</w:t>
-      </w:r>
-      <w:r>
-        <w:t xml:space="preserve"> </w:t>
-      </w:r>
-      <w:r>
-        <w:t xml:space="preserve">from </w:t>
-      </w:r>
-      <w:hyperlink r:id="rId9" w:history="1">
+        <w:t xml:space="preserve">Paste </w:t>
+      </w:r>
+      <w:hyperlink r:id="rId10" w:history="1">
         <w:r>
           <w:rPr>
             <w:rStyle w:val="Hyperlink"/>
           </w:rPr>
-          <w:t>https://github.com/boyarsky/JavaOne2017-HOL-JUnit5</w:t>
+          <w:t>https://github.com/boyarsky/JavaOne2017-HOL-JUnit5.git</w:t>
         </w:r>
       </w:hyperlink>
       <w:r>
-        <w:t xml:space="preserve">. </w:t>
-      </w:r>
-    </w:p>
-    <w:p>
-      <w:pPr>
-        <w:pStyle w:val="Heading3"/>
-      </w:pPr>
-      <w:bookmarkStart w:id="4" w:name="_Toc366621447"/>
-      <w:r>
-        <w:t xml:space="preserve">Step </w:t>
-      </w:r>
-      <w:r>
-        <w:t>1.2</w:t>
-      </w:r>
-      <w:r>
-        <w:t xml:space="preserve"> – R</w:t>
-      </w:r>
-      <w:r>
-        <w:t>un project</w:t>
-      </w:r>
-      <w:r>
-        <w:t xml:space="preserve"> with Maven</w:t>
-      </w:r>
-      <w:bookmarkEnd w:id="4"/>
-    </w:p>
-    <w:p>
-      <w:r>
-        <w:t>This project currently uses JUnit 4. We want to make sure that we can run builds now before changing anything. After all, we want a known good state before writing code.</w:t>
-      </w:r>
-      <w:r>
-        <w:t xml:space="preserve"> This lab supports Eclipse, </w:t>
-      </w:r>
-      <w:proofErr w:type="spellStart"/>
-      <w:r>
-        <w:t>IntelliJ</w:t>
-      </w:r>
-      <w:proofErr w:type="spellEnd"/>
-      <w:r>
-        <w:t xml:space="preserve"> and standalone Maven so you can choose which you prefer.</w:t>
-      </w:r>
-    </w:p>
-    <w:p>
-      <w:r>
-        <w:t xml:space="preserve">Tip: If you aren’t familiar with any of these, I strongly recommend Eclipse over </w:t>
-      </w:r>
-      <w:proofErr w:type="spellStart"/>
-      <w:r>
-        <w:t>IntelliJ</w:t>
-      </w:r>
-      <w:proofErr w:type="spellEnd"/>
-      <w:r>
-        <w:t xml:space="preserve"> for this lab. I have a lot more experience with Eclipse</w:t>
-      </w:r>
-      <w:r>
-        <w:t xml:space="preserve"> and Maven</w:t>
-      </w:r>
-      <w:r>
-        <w:t xml:space="preserve"> so will be able to help you better </w:t>
-      </w:r>
-      <w:r>
-        <w:sym w:font="Wingdings" w:char="F04A"/>
-      </w:r>
-      <w:r>
-        <w:t>.</w:t>
-      </w:r>
-    </w:p>
-    <w:p/>
-    <w:p/>
-    <w:p>
-      <w:pPr>
-        <w:rPr>
-          <w:b/>
-        </w:rPr>
-      </w:pPr>
-      <w:r>
-        <w:rPr>
-          <w:b/>
-        </w:rPr>
-        <w:t>Eclipse</w:t>
-      </w:r>
-    </w:p>
-    <w:p>
-      <w:pPr>
-        <w:pStyle w:val="ListParagraph"/>
-        <w:numPr>
-          <w:ilvl w:val="0"/>
-          <w:numId w:val="9"/>
-        </w:numPr>
-      </w:pPr>
-      <w:r>
-        <w:t>Double click Eclipse on the desktop</w:t>
+        <w:t xml:space="preserve"> into URL field</w:t>
       </w:r>
     </w:p>
     <w:p>
@@ -2276,154 +2193,10 @@
           <w:noProof/>
         </w:rPr>
         <w:drawing>
-          <wp:inline distT="0" distB="0" distL="0" distR="0" wp14:anchorId="4D989DB4" wp14:editId="4F5E1732">
-            <wp:extent cx="524529" cy="709930"/>
-            <wp:effectExtent l="0" t="0" r="8890" b="1270"/>
-            <wp:docPr id="5" name="Picture 3"/>
-            <wp:cNvGraphicFramePr>
-              <a:graphicFrameLocks xmlns:a="http://schemas.openxmlformats.org/drawingml/2006/main" noChangeAspect="1"/>
-            </wp:cNvGraphicFramePr>
-            <a:graphic xmlns:a="http://schemas.openxmlformats.org/drawingml/2006/main">
-              <a:graphicData uri="http://schemas.openxmlformats.org/drawingml/2006/picture">
-                <pic:pic xmlns:pic="http://schemas.openxmlformats.org/drawingml/2006/picture">
-                  <pic:nvPicPr>
-                    <pic:cNvPr id="0" name="Picture 3"/>
-                    <pic:cNvPicPr>
-                      <a:picLocks noChangeAspect="1" noChangeArrowheads="1"/>
-                    </pic:cNvPicPr>
-                  </pic:nvPicPr>
-                  <pic:blipFill>
-                    <a:blip r:embed="rId10">
-                      <a:extLst>
-                        <a:ext uri="{28A0092B-C50C-407E-A947-70E740481C1C}">
-                          <a14:useLocalDpi xmlns:a14="http://schemas.microsoft.com/office/drawing/2010/main" val="0"/>
-                        </a:ext>
-                      </a:extLst>
-                    </a:blip>
-                    <a:srcRect/>
-                    <a:stretch>
-                      <a:fillRect/>
-                    </a:stretch>
-                  </pic:blipFill>
-                  <pic:spPr bwMode="auto">
-                    <a:xfrm>
-                      <a:off x="0" y="0"/>
-                      <a:ext cx="524529" cy="709930"/>
-                    </a:xfrm>
-                    <a:prstGeom prst="rect">
-                      <a:avLst/>
-                    </a:prstGeom>
-                    <a:noFill/>
-                    <a:ln>
-                      <a:noFill/>
-                    </a:ln>
-                  </pic:spPr>
-                </pic:pic>
-              </a:graphicData>
-            </a:graphic>
-          </wp:inline>
-        </w:drawing>
-      </w:r>
-    </w:p>
-    <w:p>
-      <w:pPr>
-        <w:pStyle w:val="ListParagraph"/>
-        <w:numPr>
-          <w:ilvl w:val="0"/>
-          <w:numId w:val="9"/>
-        </w:numPr>
-      </w:pPr>
-      <w:r>
-        <w:t xml:space="preserve">Eclipse is configured to open into </w:t>
-      </w:r>
-      <w:r>
-        <w:t>a</w:t>
-      </w:r>
-      <w:r>
-        <w:t xml:space="preserve"> default workspace with the project checked out.</w:t>
-      </w:r>
-    </w:p>
-    <w:p>
-      <w:pPr>
-        <w:pStyle w:val="ListParagraph"/>
-        <w:numPr>
-          <w:ilvl w:val="0"/>
-          <w:numId w:val="9"/>
-        </w:numPr>
-      </w:pPr>
-      <w:r>
-        <w:t>Right click the project “san-</w:t>
-      </w:r>
-      <w:proofErr w:type="spellStart"/>
-      <w:r>
-        <w:t>francisco</w:t>
-      </w:r>
-      <w:proofErr w:type="spellEnd"/>
-      <w:r>
-        <w:t>-tourism” and choose Run as &gt; Maven Install</w:t>
-      </w:r>
-    </w:p>
-    <w:p>
-      <w:pPr>
-        <w:pStyle w:val="ListParagraph"/>
-        <w:numPr>
-          <w:ilvl w:val="0"/>
-          <w:numId w:val="9"/>
-        </w:numPr>
-      </w:pPr>
-      <w:r>
-        <w:t>After it runs, check the output has “BUILD SUCCESS” near the end</w:t>
-      </w:r>
-    </w:p>
-    <w:p/>
-    <w:p>
-      <w:pPr>
-        <w:rPr>
-          <w:b/>
-        </w:rPr>
-      </w:pPr>
-      <w:proofErr w:type="spellStart"/>
-      <w:r>
-        <w:rPr>
-          <w:b/>
-        </w:rPr>
-        <w:t>IntelliJ</w:t>
-      </w:r>
-      <w:proofErr w:type="spellEnd"/>
-    </w:p>
-    <w:p>
-      <w:pPr>
-        <w:pStyle w:val="ListParagraph"/>
-        <w:numPr>
-          <w:ilvl w:val="0"/>
-          <w:numId w:val="10"/>
-        </w:numPr>
-      </w:pPr>
-      <w:r>
-        <w:t xml:space="preserve">Double click </w:t>
-      </w:r>
-      <w:proofErr w:type="spellStart"/>
-      <w:r>
-        <w:t>IntelliJ</w:t>
-      </w:r>
-      <w:proofErr w:type="spellEnd"/>
-      <w:r>
-        <w:t xml:space="preserve"> on the desktop</w:t>
-      </w:r>
-    </w:p>
-    <w:p>
-      <w:pPr>
-        <w:pStyle w:val="ListParagraph"/>
-      </w:pPr>
-      <w:r>
-        <w:rPr>
-          <w:noProof/>
-        </w:rPr>
-        <w:drawing>
-          <wp:inline distT="0" distB="0" distL="0" distR="0" wp14:anchorId="5971E464" wp14:editId="1928543D">
-            <wp:extent cx="394182" cy="603115"/>
-            <wp:effectExtent l="0" t="0" r="12700" b="6985"/>
-            <wp:docPr id="6" name="Picture 4"/>
+          <wp:inline distT="0" distB="0" distL="0" distR="0" wp14:anchorId="01A048F6" wp14:editId="77262F63">
+            <wp:extent cx="4343918" cy="1913418"/>
+            <wp:effectExtent l="0" t="0" r="0" b="0"/>
+            <wp:docPr id="12" name="Picture 4"/>
             <wp:cNvGraphicFramePr>
               <a:graphicFrameLocks xmlns:a="http://schemas.openxmlformats.org/drawingml/2006/main" noChangeAspect="1"/>
             </wp:cNvGraphicFramePr>
@@ -2452,7 +2225,7 @@
                   <pic:spPr bwMode="auto">
                     <a:xfrm>
                       <a:off x="0" y="0"/>
-                      <a:ext cx="394182" cy="603115"/>
+                      <a:ext cx="4344792" cy="1913803"/>
                     </a:xfrm>
                     <a:prstGeom prst="rect">
                       <a:avLst/>
@@ -2474,16 +2247,11 @@
         <w:pStyle w:val="ListParagraph"/>
         <w:numPr>
           <w:ilvl w:val="0"/>
-          <w:numId w:val="10"/>
+          <w:numId w:val="25"/>
         </w:numPr>
       </w:pPr>
-      <w:proofErr w:type="spellStart"/>
-      <w:r>
-        <w:t>IntelliJ</w:t>
-      </w:r>
-      <w:proofErr w:type="spellEnd"/>
-      <w:r>
-        <w:t xml:space="preserve"> is configured with the project checked out</w:t>
+      <w:r>
+        <w:t>Click next/next/finish including all defaults</w:t>
       </w:r>
     </w:p>
     <w:p>
@@ -2491,11 +2259,11 @@
         <w:pStyle w:val="ListParagraph"/>
         <w:numPr>
           <w:ilvl w:val="0"/>
-          <w:numId w:val="10"/>
+          <w:numId w:val="25"/>
         </w:numPr>
       </w:pPr>
       <w:r>
-        <w:t>In menu bar, select Run &gt; Run… &gt; Maven</w:t>
+        <w:t>Expand “JavaOne2017-HOL-JUnit5”</w:t>
       </w:r>
     </w:p>
     <w:p>
@@ -2503,77 +2271,11 @@
         <w:pStyle w:val="ListParagraph"/>
         <w:numPr>
           <w:ilvl w:val="0"/>
-          <w:numId w:val="10"/>
+          <w:numId w:val="25"/>
         </w:numPr>
       </w:pPr>
       <w:r>
-        <w:t>After it runs, check the output has “BUILD SUCCESS” near the end</w:t>
-      </w:r>
-    </w:p>
-    <w:p>
-      <w:pPr>
-        <w:ind w:left="360"/>
-      </w:pPr>
-    </w:p>
-    <w:p>
-      <w:pPr>
-        <w:rPr>
-          <w:b/>
-        </w:rPr>
-      </w:pPr>
-      <w:r>
-        <w:rPr>
-          <w:b/>
-        </w:rPr>
-        <w:t>Maven</w:t>
-      </w:r>
-    </w:p>
-    <w:p>
-      <w:pPr>
-        <w:pStyle w:val="ListParagraph"/>
-        <w:numPr>
-          <w:ilvl w:val="0"/>
-          <w:numId w:val="11"/>
-        </w:numPr>
-      </w:pPr>
-      <w:r>
-        <w:t xml:space="preserve">Open DOS, PowerShell or </w:t>
-      </w:r>
-      <w:proofErr w:type="spellStart"/>
-      <w:r>
-        <w:t>Git</w:t>
-      </w:r>
-      <w:proofErr w:type="spellEnd"/>
-      <w:r>
-        <w:t xml:space="preserve"> Bash</w:t>
-      </w:r>
-    </w:p>
-    <w:p>
-      <w:pPr>
-        <w:pStyle w:val="ListParagraph"/>
-        <w:numPr>
-          <w:ilvl w:val="0"/>
-          <w:numId w:val="11"/>
-        </w:numPr>
-      </w:pPr>
-      <w:r>
-        <w:t xml:space="preserve">cd </w:t>
-      </w:r>
-      <w:proofErr w:type="spellStart"/>
-      <w:r>
-        <w:t>git</w:t>
-      </w:r>
-      <w:proofErr w:type="spellEnd"/>
-      <w:r>
-        <w:t>\Java*\san-</w:t>
-      </w:r>
-      <w:proofErr w:type="spellStart"/>
-      <w:r>
-        <w:t>fransico</w:t>
-      </w:r>
-      <w:proofErr w:type="spellEnd"/>
-      <w:r>
-        <w:t>-tourism</w:t>
+        <w:t>Expand “Working Tree”</w:t>
       </w:r>
     </w:p>
     <w:p>
@@ -2585,10 +2287,10 @@
           <w:noProof/>
         </w:rPr>
         <w:drawing>
-          <wp:inline distT="0" distB="0" distL="0" distR="0" wp14:anchorId="2CA04F57" wp14:editId="1664B1E3">
-            <wp:extent cx="5486400" cy="179412"/>
-            <wp:effectExtent l="0" t="0" r="0" b="0"/>
-            <wp:docPr id="7" name="Picture 5"/>
+          <wp:inline distT="0" distB="0" distL="0" distR="0" wp14:anchorId="7A0AA71A" wp14:editId="6AB430ED">
+            <wp:extent cx="2526381" cy="1926049"/>
+            <wp:effectExtent l="0" t="0" r="0" b="4445"/>
+            <wp:docPr id="13" name="Picture 5"/>
             <wp:cNvGraphicFramePr>
               <a:graphicFrameLocks xmlns:a="http://schemas.openxmlformats.org/drawingml/2006/main" noChangeAspect="1"/>
             </wp:cNvGraphicFramePr>
@@ -2617,7 +2319,7 @@
                   <pic:spPr bwMode="auto">
                     <a:xfrm>
                       <a:off x="0" y="0"/>
-                      <a:ext cx="5486400" cy="179412"/>
+                      <a:ext cx="2526690" cy="1926285"/>
                     </a:xfrm>
                     <a:prstGeom prst="rect">
                       <a:avLst/>
@@ -2639,18 +2341,363 @@
         <w:pStyle w:val="ListParagraph"/>
         <w:numPr>
           <w:ilvl w:val="0"/>
-          <w:numId w:val="11"/>
+          <w:numId w:val="25"/>
         </w:numPr>
       </w:pPr>
+      <w:r>
+        <w:t>Right click “san-</w:t>
+      </w:r>
+      <w:proofErr w:type="spellStart"/>
+      <w:r>
+        <w:t>francisco</w:t>
+      </w:r>
+      <w:proofErr w:type="spellEnd"/>
+      <w:r>
+        <w:t>-tourism”</w:t>
+      </w:r>
+    </w:p>
+    <w:p>
+      <w:pPr>
+        <w:pStyle w:val="ListParagraph"/>
+        <w:numPr>
+          <w:ilvl w:val="0"/>
+          <w:numId w:val="25"/>
+        </w:numPr>
+      </w:pPr>
+      <w:r>
+        <w:t>Choose “Import projects”</w:t>
+      </w:r>
+    </w:p>
+    <w:p>
+      <w:pPr>
+        <w:pStyle w:val="ListParagraph"/>
+        <w:numPr>
+          <w:ilvl w:val="0"/>
+          <w:numId w:val="25"/>
+        </w:numPr>
+      </w:pPr>
+      <w:r>
+        <w:t>Click Finish</w:t>
+      </w:r>
+      <w:r>
+        <w:t xml:space="preserve"> (this will create the project in Eclipse)</w:t>
+      </w:r>
+    </w:p>
+    <w:p>
+      <w:pPr>
+        <w:pStyle w:val="ListParagraph"/>
+        <w:numPr>
+          <w:ilvl w:val="0"/>
+          <w:numId w:val="25"/>
+        </w:numPr>
+      </w:pPr>
+      <w:r>
+        <w:t>Switch back to Java perspective</w:t>
+      </w:r>
+    </w:p>
+    <w:p/>
+    <w:p>
+      <w:pPr>
+        <w:rPr>
+          <w:b/>
+        </w:rPr>
+      </w:pPr>
+      <w:r>
+        <w:rPr>
+          <w:b/>
+        </w:rPr>
+        <w:t xml:space="preserve">Using </w:t>
+      </w:r>
+      <w:proofErr w:type="spellStart"/>
+      <w:r>
+        <w:rPr>
+          <w:b/>
+        </w:rPr>
+        <w:t>IntelliJ</w:t>
+      </w:r>
+      <w:proofErr w:type="spellEnd"/>
+      <w:r>
+        <w:rPr>
+          <w:b/>
+        </w:rPr>
+        <w:t>:</w:t>
+      </w:r>
+    </w:p>
+    <w:p>
+      <w:pPr>
+        <w:pStyle w:val="ListParagraph"/>
+        <w:numPr>
+          <w:ilvl w:val="0"/>
+          <w:numId w:val="26"/>
+        </w:numPr>
+      </w:pPr>
+      <w:r>
+        <w:t xml:space="preserve">VCS &gt; </w:t>
+      </w:r>
+      <w:proofErr w:type="spellStart"/>
+      <w:r>
+        <w:t>Git</w:t>
+      </w:r>
+      <w:proofErr w:type="spellEnd"/>
+      <w:r>
+        <w:t xml:space="preserve"> &gt; clone</w:t>
+      </w:r>
+    </w:p>
+    <w:p>
+      <w:pPr>
+        <w:pStyle w:val="ListParagraph"/>
+        <w:numPr>
+          <w:ilvl w:val="0"/>
+          <w:numId w:val="26"/>
+        </w:numPr>
+      </w:pPr>
+      <w:hyperlink r:id="rId13" w:history="1">
+        <w:r>
+          <w:rPr>
+            <w:rStyle w:val="Hyperlink"/>
+          </w:rPr>
+          <w:t>https://github.com/boyarsky/JavaOne2017-HOL-JUnit5.git</w:t>
+        </w:r>
+      </w:hyperlink>
+      <w:r>
+        <w:t xml:space="preserve"> </w:t>
+      </w:r>
+    </w:p>
+    <w:p>
+      <w:pPr>
+        <w:pStyle w:val="ListParagraph"/>
+        <w:numPr>
+          <w:ilvl w:val="0"/>
+          <w:numId w:val="26"/>
+        </w:numPr>
+      </w:pPr>
+      <w:r>
+        <w:t>Specify project name san-</w:t>
+      </w:r>
+      <w:proofErr w:type="spellStart"/>
+      <w:r>
+        <w:t>francisco</w:t>
+      </w:r>
+      <w:proofErr w:type="spellEnd"/>
+      <w:r>
+        <w:t>-tourism</w:t>
+      </w:r>
+    </w:p>
+    <w:p/>
+    <w:p>
+      <w:r>
+        <w:t xml:space="preserve">If you aren’t familiar with </w:t>
+      </w:r>
+      <w:proofErr w:type="spellStart"/>
+      <w:r>
+        <w:t>IntelliJ</w:t>
+      </w:r>
+      <w:proofErr w:type="spellEnd"/>
+      <w:r>
+        <w:t>, I recommend not using it for this lab</w:t>
+      </w:r>
+      <w:r>
+        <w:t xml:space="preserve">. </w:t>
+      </w:r>
+      <w:r>
+        <w:t xml:space="preserve">I have a lot more experience with Eclipse and Maven so will be able to help you better </w:t>
+      </w:r>
+      <w:r>
+        <w:sym w:font="Wingdings" w:char="F04A"/>
+      </w:r>
+      <w:r>
+        <w:t>.</w:t>
+      </w:r>
+    </w:p>
+    <w:p/>
+    <w:p>
+      <w:pPr>
+        <w:rPr>
+          <w:b/>
+        </w:rPr>
+      </w:pPr>
+      <w:r>
+        <w:rPr>
+          <w:b/>
+        </w:rPr>
+        <w:t xml:space="preserve">Using </w:t>
+      </w:r>
+      <w:proofErr w:type="spellStart"/>
+      <w:r>
+        <w:rPr>
+          <w:b/>
+        </w:rPr>
+        <w:t>Git</w:t>
+      </w:r>
+      <w:proofErr w:type="spellEnd"/>
+      <w:r>
+        <w:rPr>
+          <w:b/>
+        </w:rPr>
+        <w:t xml:space="preserve"> Bash:</w:t>
+      </w:r>
+    </w:p>
+    <w:p>
       <w:proofErr w:type="spellStart"/>
       <w:proofErr w:type="gramStart"/>
       <w:r>
-        <w:t>mvn</w:t>
+        <w:t>git</w:t>
       </w:r>
       <w:proofErr w:type="spellEnd"/>
       <w:proofErr w:type="gramEnd"/>
       <w:r>
-        <w:t xml:space="preserve"> install</w:t>
+        <w:t xml:space="preserve"> clone </w:t>
+      </w:r>
+      <w:hyperlink r:id="rId14" w:history="1">
+        <w:r>
+          <w:rPr>
+            <w:rStyle w:val="Hyperlink"/>
+          </w:rPr>
+          <w:t>https://github.com/boyarsky/JavaOne2017-HOL-JUnit5.git</w:t>
+        </w:r>
+      </w:hyperlink>
+    </w:p>
+    <w:p/>
+    <w:p>
+      <w:pPr>
+        <w:pStyle w:val="Heading3"/>
+      </w:pPr>
+      <w:bookmarkStart w:id="6" w:name="_Toc367906338"/>
+      <w:r>
+        <w:t xml:space="preserve">Step </w:t>
+      </w:r>
+      <w:r>
+        <w:t>1.2</w:t>
+      </w:r>
+      <w:r>
+        <w:t xml:space="preserve"> – R</w:t>
+      </w:r>
+      <w:r>
+        <w:t>un project</w:t>
+      </w:r>
+      <w:r>
+        <w:t xml:space="preserve"> with Maven</w:t>
+      </w:r>
+      <w:bookmarkEnd w:id="6"/>
+    </w:p>
+    <w:p>
+      <w:r>
+        <w:t>This project currently uses JUnit 4. We want to make sure that we can run builds now before changing anything. After all, we want a known good state before writing code.</w:t>
+      </w:r>
+      <w:r>
+        <w:t xml:space="preserve"> This lab supports Eclipse, </w:t>
+      </w:r>
+      <w:proofErr w:type="spellStart"/>
+      <w:r>
+        <w:t>IntelliJ</w:t>
+      </w:r>
+      <w:proofErr w:type="spellEnd"/>
+      <w:r>
+        <w:t xml:space="preserve"> and standalone Maven so you can choose which you prefer.</w:t>
+      </w:r>
+    </w:p>
+    <w:p/>
+    <w:p>
+      <w:pPr>
+        <w:rPr>
+          <w:b/>
+        </w:rPr>
+      </w:pPr>
+      <w:r>
+        <w:rPr>
+          <w:b/>
+        </w:rPr>
+        <w:t>Eclipse</w:t>
+      </w:r>
+    </w:p>
+    <w:p>
+      <w:pPr>
+        <w:pStyle w:val="ListParagraph"/>
+        <w:numPr>
+          <w:ilvl w:val="0"/>
+          <w:numId w:val="9"/>
+        </w:numPr>
+      </w:pPr>
+      <w:r>
+        <w:t>Right click the project “san-</w:t>
+      </w:r>
+      <w:proofErr w:type="spellStart"/>
+      <w:r>
+        <w:t>francisco</w:t>
+      </w:r>
+      <w:proofErr w:type="spellEnd"/>
+      <w:r>
+        <w:t>-tourism” and choose Run as &gt; Maven Install</w:t>
+      </w:r>
+    </w:p>
+    <w:p>
+      <w:pPr>
+        <w:pStyle w:val="ListParagraph"/>
+        <w:numPr>
+          <w:ilvl w:val="0"/>
+          <w:numId w:val="9"/>
+        </w:numPr>
+      </w:pPr>
+      <w:r>
+        <w:t>After it runs, check the output has “BUILD SUCCESS” near the end</w:t>
+      </w:r>
+    </w:p>
+    <w:p/>
+    <w:p>
+      <w:pPr>
+        <w:rPr>
+          <w:b/>
+        </w:rPr>
+      </w:pPr>
+      <w:proofErr w:type="spellStart"/>
+      <w:r>
+        <w:rPr>
+          <w:b/>
+        </w:rPr>
+        <w:t>IntelliJ</w:t>
+      </w:r>
+      <w:proofErr w:type="spellEnd"/>
+    </w:p>
+    <w:p>
+      <w:pPr>
+        <w:pStyle w:val="ListParagraph"/>
+        <w:numPr>
+          <w:ilvl w:val="0"/>
+          <w:numId w:val="10"/>
+        </w:numPr>
+      </w:pPr>
+      <w:r>
+        <w:t>In menu bar, select Run &gt; Run… &gt; Maven</w:t>
+      </w:r>
+    </w:p>
+    <w:p>
+      <w:pPr>
+        <w:pStyle w:val="ListParagraph"/>
+        <w:numPr>
+          <w:ilvl w:val="0"/>
+          <w:numId w:val="10"/>
+        </w:numPr>
+      </w:pPr>
+      <w:r>
+        <w:t>After it runs, check the output has “BUILD SUCCESS” near the end</w:t>
+      </w:r>
+    </w:p>
+    <w:p>
+      <w:pPr>
+        <w:ind w:left="360"/>
+      </w:pPr>
+    </w:p>
+    <w:p>
+      <w:pPr>
+        <w:rPr>
+          <w:b/>
+        </w:rPr>
+      </w:pPr>
+      <w:r>
+        <w:rPr>
+          <w:b/>
+        </w:rPr>
+        <w:t>Maven</w:t>
       </w:r>
     </w:p>
     <w:p>
@@ -2662,6 +2709,72 @@
         </w:numPr>
       </w:pPr>
       <w:r>
+        <w:t xml:space="preserve">Open </w:t>
+      </w:r>
+      <w:r>
+        <w:t xml:space="preserve">a command line (Unix, </w:t>
+      </w:r>
+      <w:r>
+        <w:t>DOS, PowerShell</w:t>
+      </w:r>
+      <w:r>
+        <w:t>, Cygwin</w:t>
+      </w:r>
+      <w:r>
+        <w:t xml:space="preserve"> or </w:t>
+      </w:r>
+      <w:proofErr w:type="spellStart"/>
+      <w:r>
+        <w:t>Git</w:t>
+      </w:r>
+      <w:proofErr w:type="spellEnd"/>
+      <w:r>
+        <w:t xml:space="preserve"> Bash</w:t>
+      </w:r>
+      <w:r>
+        <w:t>)</w:t>
+      </w:r>
+    </w:p>
+    <w:p>
+      <w:pPr>
+        <w:pStyle w:val="ListParagraph"/>
+        <w:numPr>
+          <w:ilvl w:val="0"/>
+          <w:numId w:val="11"/>
+        </w:numPr>
+      </w:pPr>
+      <w:r>
+        <w:t>cd to your project directory</w:t>
+      </w:r>
+    </w:p>
+    <w:p>
+      <w:pPr>
+        <w:pStyle w:val="ListParagraph"/>
+        <w:numPr>
+          <w:ilvl w:val="0"/>
+          <w:numId w:val="11"/>
+        </w:numPr>
+      </w:pPr>
+      <w:proofErr w:type="spellStart"/>
+      <w:proofErr w:type="gramStart"/>
+      <w:r>
+        <w:t>mvn</w:t>
+      </w:r>
+      <w:proofErr w:type="spellEnd"/>
+      <w:proofErr w:type="gramEnd"/>
+      <w:r>
+        <w:t xml:space="preserve"> install</w:t>
+      </w:r>
+    </w:p>
+    <w:p>
+      <w:pPr>
+        <w:pStyle w:val="ListParagraph"/>
+        <w:numPr>
+          <w:ilvl w:val="0"/>
+          <w:numId w:val="11"/>
+        </w:numPr>
+      </w:pPr>
+      <w:r>
         <w:t>After it runs, check the output has “BUILD SUCCESS” near the end</w:t>
       </w:r>
     </w:p>
@@ -2675,11 +2788,11 @@
       <w:pPr>
         <w:pStyle w:val="Heading2"/>
       </w:pPr>
-      <w:bookmarkStart w:id="5" w:name="_Toc366621448"/>
+      <w:bookmarkStart w:id="7" w:name="_Toc367906339"/>
       <w:r>
         <w:t>Step 2 – Convert to JUnit 5</w:t>
       </w:r>
-      <w:bookmarkEnd w:id="5"/>
+      <w:bookmarkEnd w:id="7"/>
       <w:r>
         <w:t xml:space="preserve"> </w:t>
       </w:r>
@@ -2703,11 +2816,11 @@
       <w:pPr>
         <w:pStyle w:val="Heading3"/>
       </w:pPr>
-      <w:bookmarkStart w:id="6" w:name="_Toc366621449"/>
+      <w:bookmarkStart w:id="8" w:name="_Toc367906340"/>
       <w:r>
         <w:t>Step 2.1 – Update pom.xml</w:t>
       </w:r>
-      <w:bookmarkEnd w:id="6"/>
+      <w:bookmarkEnd w:id="8"/>
     </w:p>
     <w:p>
       <w:r>
@@ -2743,7 +2856,7 @@
       <w:r>
         <w:t xml:space="preserve">el free to look at the </w:t>
       </w:r>
-      <w:hyperlink r:id="rId13" w:history="1">
+      <w:hyperlink r:id="rId15" w:history="1">
         <w:r>
           <w:rPr>
             <w:rStyle w:val="Hyperlink"/>
@@ -6490,11 +6603,11 @@
       <w:pPr>
         <w:pStyle w:val="Heading3"/>
       </w:pPr>
-      <w:bookmarkStart w:id="7" w:name="_Toc366621450"/>
+      <w:bookmarkStart w:id="9" w:name="_Toc367906341"/>
       <w:r>
         <w:t>Step 2.2 – Run Maven build</w:t>
       </w:r>
-      <w:bookmarkEnd w:id="7"/>
+      <w:bookmarkEnd w:id="9"/>
     </w:p>
     <w:p>
       <w:pPr>
@@ -6528,7 +6641,7 @@
       <w:pPr>
         <w:pStyle w:val="Heading3"/>
       </w:pPr>
-      <w:bookmarkStart w:id="8" w:name="_Toc366621451"/>
+      <w:bookmarkStart w:id="10" w:name="_Toc367906342"/>
       <w:r>
         <w:t>Step 2.3 – Run</w:t>
       </w:r>
@@ -6538,7 +6651,7 @@
       <w:r>
         <w:t xml:space="preserve"> in IDE</w:t>
       </w:r>
-      <w:bookmarkEnd w:id="8"/>
+      <w:bookmarkEnd w:id="10"/>
     </w:p>
     <w:p>
       <w:r>
@@ -6673,7 +6786,7 @@
       <w:pPr>
         <w:pStyle w:val="Heading2"/>
       </w:pPr>
-      <w:bookmarkStart w:id="9" w:name="_Toc366621452"/>
+      <w:bookmarkStart w:id="11" w:name="_Toc367906343"/>
       <w:r>
         <w:t>Step 3 – Convert</w:t>
       </w:r>
@@ -6683,7 +6796,7 @@
       <w:r>
         <w:t>basic tests to JUnit 5</w:t>
       </w:r>
-      <w:bookmarkEnd w:id="9"/>
+      <w:bookmarkEnd w:id="11"/>
     </w:p>
     <w:p>
       <w:r>
@@ -6700,7 +6813,7 @@
       <w:pPr>
         <w:pStyle w:val="Heading3"/>
       </w:pPr>
-      <w:bookmarkStart w:id="10" w:name="_Toc366621453"/>
+      <w:bookmarkStart w:id="12" w:name="_Toc367906344"/>
       <w:r>
         <w:t>Step 3.1 – Updat</w:t>
       </w:r>
@@ -6714,7 +6827,7 @@
       <w:r>
         <w:t>FishermansWharfTest</w:t>
       </w:r>
-      <w:bookmarkEnd w:id="10"/>
+      <w:bookmarkEnd w:id="12"/>
       <w:proofErr w:type="spellEnd"/>
     </w:p>
     <w:p>
@@ -7169,7 +7282,7 @@
                     </pic:cNvPicPr>
                   </pic:nvPicPr>
                   <pic:blipFill>
-                    <a:blip r:embed="rId14">
+                    <a:blip r:embed="rId16">
                       <a:extLst>
                         <a:ext uri="{28A0092B-C50C-407E-A947-70E740481C1C}">
                           <a14:useLocalDpi xmlns:a14="http://schemas.microsoft.com/office/drawing/2010/main" val="0"/>
@@ -7270,7 +7383,7 @@
                     </pic:cNvPicPr>
                   </pic:nvPicPr>
                   <pic:blipFill>
-                    <a:blip r:embed="rId15">
+                    <a:blip r:embed="rId17">
                       <a:extLst>
                         <a:ext uri="{28A0092B-C50C-407E-A947-70E740481C1C}">
                           <a14:useLocalDpi xmlns:a14="http://schemas.microsoft.com/office/drawing/2010/main" val="0"/>
@@ -7449,7 +7562,7 @@
       <w:pPr>
         <w:pStyle w:val="Heading3"/>
       </w:pPr>
-      <w:bookmarkStart w:id="11" w:name="_Toc366621454"/>
+      <w:bookmarkStart w:id="13" w:name="_Toc367906345"/>
       <w:r>
         <w:t>Step 3.2</w:t>
       </w:r>
@@ -7466,7 +7579,7 @@
       <w:r>
         <w:t>SeaLionTest</w:t>
       </w:r>
-      <w:bookmarkEnd w:id="11"/>
+      <w:bookmarkEnd w:id="13"/>
       <w:proofErr w:type="spellEnd"/>
     </w:p>
     <w:p>
@@ -7640,7 +7753,7 @@
           <w:i/>
         </w:rPr>
       </w:pPr>
-      <w:hyperlink r:id="rId16" w:history="1">
+      <w:hyperlink r:id="rId18" w:history="1">
         <w:r>
           <w:rPr>
             <w:rStyle w:val="Hyperlink"/>
@@ -7660,7 +7773,7 @@
       <w:pPr>
         <w:pStyle w:val="Heading3"/>
       </w:pPr>
-      <w:bookmarkStart w:id="12" w:name="_Toc366621455"/>
+      <w:bookmarkStart w:id="14" w:name="_Toc367906346"/>
       <w:r>
         <w:t>Step 3.3</w:t>
       </w:r>
@@ -7674,7 +7787,7 @@
       <w:r>
         <w:t>assertThat</w:t>
       </w:r>
-      <w:bookmarkEnd w:id="12"/>
+      <w:bookmarkEnd w:id="14"/>
       <w:proofErr w:type="spellEnd"/>
     </w:p>
     <w:p>
@@ -7883,20 +7996,20 @@
       <w:pPr>
         <w:pStyle w:val="Heading2"/>
       </w:pPr>
-      <w:bookmarkStart w:id="13" w:name="_Toc366621456"/>
+      <w:bookmarkStart w:id="15" w:name="_Toc367906347"/>
       <w:r>
         <w:t>Step 4 – Migrate</w:t>
       </w:r>
       <w:r>
         <w:t xml:space="preserve"> Parameterized Tests</w:t>
       </w:r>
-      <w:bookmarkEnd w:id="13"/>
+      <w:bookmarkEnd w:id="15"/>
     </w:p>
     <w:p>
       <w:pPr>
         <w:pStyle w:val="Heading3"/>
       </w:pPr>
-      <w:bookmarkStart w:id="14" w:name="_Toc366621457"/>
+      <w:bookmarkStart w:id="16" w:name="_Toc367906348"/>
       <w:r>
         <w:t>Step 4.1 – Migrate</w:t>
       </w:r>
@@ -7907,7 +8020,7 @@
       <w:r>
         <w:t>FishermansWharfEnumTest</w:t>
       </w:r>
-      <w:bookmarkEnd w:id="14"/>
+      <w:bookmarkEnd w:id="16"/>
       <w:proofErr w:type="spellEnd"/>
     </w:p>
     <w:p>
@@ -8605,7 +8718,7 @@
                     </pic:cNvPicPr>
                   </pic:nvPicPr>
                   <pic:blipFill>
-                    <a:blip r:embed="rId17">
+                    <a:blip r:embed="rId19">
                       <a:extLst>
                         <a:ext uri="{28A0092B-C50C-407E-A947-70E740481C1C}">
                           <a14:useLocalDpi xmlns:a14="http://schemas.microsoft.com/office/drawing/2010/main" val="0"/>
@@ -8666,7 +8779,7 @@
       <w:pPr>
         <w:pStyle w:val="Heading3"/>
       </w:pPr>
-      <w:bookmarkStart w:id="15" w:name="_Toc366621458"/>
+      <w:bookmarkStart w:id="17" w:name="_Toc367906349"/>
       <w:r>
         <w:t>Step 4.2 – Migrat</w:t>
       </w:r>
@@ -8686,7 +8799,7 @@
       <w:r>
         <w:t>aryEventsTest</w:t>
       </w:r>
-      <w:bookmarkEnd w:id="15"/>
+      <w:bookmarkEnd w:id="17"/>
       <w:proofErr w:type="spellEnd"/>
     </w:p>
     <w:p>
@@ -9253,7 +9366,7 @@
       <w:pPr>
         <w:pStyle w:val="Heading3"/>
       </w:pPr>
-      <w:bookmarkStart w:id="16" w:name="_Toc366621459"/>
+      <w:bookmarkStart w:id="18" w:name="_Toc367906350"/>
       <w:r>
         <w:t xml:space="preserve">Step 4.3 – </w:t>
       </w:r>
@@ -9267,7 +9380,7 @@
       <w:r>
         <w:t>Source</w:t>
       </w:r>
-      <w:bookmarkEnd w:id="16"/>
+      <w:bookmarkEnd w:id="18"/>
       <w:proofErr w:type="spellEnd"/>
     </w:p>
     <w:p>
@@ -9331,7 +9444,7 @@
       <w:pPr>
         <w:pStyle w:val="Heading3"/>
       </w:pPr>
-      <w:bookmarkStart w:id="17" w:name="_Toc366621460"/>
+      <w:bookmarkStart w:id="19" w:name="_Toc367906351"/>
       <w:r>
         <w:t>Step 4.4 – Refactor</w:t>
       </w:r>
@@ -9342,7 +9455,7 @@
       <w:r>
         <w:t>MethodSource</w:t>
       </w:r>
-      <w:bookmarkEnd w:id="17"/>
+      <w:bookmarkEnd w:id="19"/>
       <w:proofErr w:type="spellEnd"/>
     </w:p>
     <w:p>
@@ -10257,7 +10370,7 @@
       <w:pPr>
         <w:pStyle w:val="Heading2"/>
       </w:pPr>
-      <w:bookmarkStart w:id="18" w:name="_Toc366621461"/>
+      <w:bookmarkStart w:id="20" w:name="_Toc367906352"/>
       <w:r>
         <w:t>Step 5 – Migrat</w:t>
       </w:r>
@@ -10267,7 +10380,7 @@
       <w:r>
         <w:t xml:space="preserve"> more features from JUnit 4</w:t>
       </w:r>
-      <w:bookmarkEnd w:id="18"/>
+      <w:bookmarkEnd w:id="20"/>
     </w:p>
     <w:p>
       <w:r>
@@ -10278,7 +10391,7 @@
       <w:pPr>
         <w:pStyle w:val="Heading3"/>
       </w:pPr>
-      <w:bookmarkStart w:id="19" w:name="_Toc366621462"/>
+      <w:bookmarkStart w:id="21" w:name="_Toc367906353"/>
       <w:r>
         <w:t>Step 5.1 – Migrat</w:t>
       </w:r>
@@ -10288,7 +10401,7 @@
       <w:r>
         <w:t xml:space="preserve"> Soft Assertions</w:t>
       </w:r>
-      <w:bookmarkEnd w:id="19"/>
+      <w:bookmarkEnd w:id="21"/>
     </w:p>
     <w:p>
       <w:r>
@@ -11068,7 +11181,7 @@
       <w:pPr>
         <w:pStyle w:val="Heading3"/>
       </w:pPr>
-      <w:bookmarkStart w:id="20" w:name="_Toc366621463"/>
+      <w:bookmarkStart w:id="22" w:name="_Toc367906354"/>
       <w:r>
         <w:t>Step 5.2 – Migrat</w:t>
       </w:r>
@@ -11086,7 +11199,7 @@
       <w:r>
         <w:t xml:space="preserve"> code</w:t>
       </w:r>
-      <w:bookmarkEnd w:id="20"/>
+      <w:bookmarkEnd w:id="22"/>
     </w:p>
     <w:p>
       <w:proofErr w:type="spellStart"/>
@@ -11698,7 +11811,7 @@
       <w:pPr>
         <w:pStyle w:val="Heading3"/>
       </w:pPr>
-      <w:bookmarkStart w:id="21" w:name="_Toc366621464"/>
+      <w:bookmarkStart w:id="23" w:name="_Toc367906355"/>
       <w:r>
         <w:t xml:space="preserve">Step </w:t>
       </w:r>
@@ -11720,7 +11833,7 @@
       <w:r>
         <w:t>ests with an expected exception</w:t>
       </w:r>
-      <w:bookmarkEnd w:id="21"/>
+      <w:bookmarkEnd w:id="23"/>
     </w:p>
     <w:p>
       <w:r>
@@ -12065,7 +12178,7 @@
       <w:pPr>
         <w:pStyle w:val="Heading3"/>
       </w:pPr>
-      <w:bookmarkStart w:id="22" w:name="_Toc366621465"/>
+      <w:bookmarkStart w:id="24" w:name="_Toc367906356"/>
       <w:r>
         <w:t>Step 5.4 – Migrat</w:t>
       </w:r>
@@ -12078,7 +12191,7 @@
       <w:r>
         <w:t>tests with a timeout</w:t>
       </w:r>
-      <w:bookmarkEnd w:id="22"/>
+      <w:bookmarkEnd w:id="24"/>
     </w:p>
     <w:p>
       <w:r>
@@ -12363,7 +12476,7 @@
       <w:pPr>
         <w:pStyle w:val="Heading3"/>
       </w:pPr>
-      <w:bookmarkStart w:id="23" w:name="_Toc366621466"/>
+      <w:bookmarkStart w:id="25" w:name="_Toc367906357"/>
       <w:r>
         <w:t>Step 5.5 – Sk</w:t>
       </w:r>
@@ -12373,7 +12486,7 @@
       <w:r>
         <w:t xml:space="preserve"> tests</w:t>
       </w:r>
-      <w:bookmarkEnd w:id="23"/>
+      <w:bookmarkEnd w:id="25"/>
     </w:p>
     <w:p>
       <w:proofErr w:type="gramStart"/>
@@ -12508,7 +12621,7 @@
       <w:pPr>
         <w:pStyle w:val="Heading2"/>
       </w:pPr>
-      <w:bookmarkStart w:id="24" w:name="_Toc366621467"/>
+      <w:bookmarkStart w:id="26" w:name="_Toc367906358"/>
       <w:r>
         <w:t>Step 6</w:t>
       </w:r>
@@ -12524,7 +12637,7 @@
       <w:r>
         <w:t xml:space="preserve"> from the pom.xml</w:t>
       </w:r>
-      <w:bookmarkEnd w:id="24"/>
+      <w:bookmarkEnd w:id="26"/>
     </w:p>
     <w:p>
       <w:r>
@@ -12595,8 +12708,8 @@
       <w:r>
         <w:t xml:space="preserve">Remove the </w:t>
       </w:r>
-      <w:bookmarkStart w:id="25" w:name="OLE_LINK1"/>
-      <w:bookmarkStart w:id="26" w:name="OLE_LINK2"/>
+      <w:bookmarkStart w:id="27" w:name="OLE_LINK1"/>
+      <w:bookmarkStart w:id="28" w:name="OLE_LINK2"/>
       <w:proofErr w:type="spellStart"/>
       <w:r>
         <w:rPr>
@@ -12611,8 +12724,8 @@
       <w:r>
         <w:t xml:space="preserve"> </w:t>
       </w:r>
-      <w:bookmarkEnd w:id="25"/>
-      <w:bookmarkEnd w:id="26"/>
+      <w:bookmarkEnd w:id="27"/>
+      <w:bookmarkEnd w:id="28"/>
       <w:r>
         <w:t>property.</w:t>
       </w:r>
@@ -12688,7 +12801,7 @@
       <w:pPr>
         <w:pStyle w:val="Heading2"/>
       </w:pPr>
-      <w:bookmarkStart w:id="27" w:name="_Toc366621468"/>
+      <w:bookmarkStart w:id="29" w:name="_Toc367906359"/>
       <w:r>
         <w:t xml:space="preserve">Step 7 – </w:t>
       </w:r>
@@ -12698,7 +12811,7 @@
       <w:r>
         <w:t>ome new features</w:t>
       </w:r>
-      <w:bookmarkEnd w:id="27"/>
+      <w:bookmarkEnd w:id="29"/>
     </w:p>
     <w:p>
       <w:r>
@@ -12712,7 +12825,7 @@
       <w:pPr>
         <w:pStyle w:val="Heading3"/>
       </w:pPr>
-      <w:bookmarkStart w:id="28" w:name="_Toc366621469"/>
+      <w:bookmarkStart w:id="30" w:name="_Toc367906360"/>
       <w:r>
         <w:t xml:space="preserve">Step 7.1 – </w:t>
       </w:r>
@@ -12722,7 +12835,7 @@
       <w:r>
         <w:t>epeating tests</w:t>
       </w:r>
-      <w:bookmarkEnd w:id="28"/>
+      <w:bookmarkEnd w:id="30"/>
     </w:p>
     <w:p>
       <w:r>
@@ -13094,14 +13207,14 @@
       <w:pPr>
         <w:pStyle w:val="Heading3"/>
       </w:pPr>
-      <w:bookmarkStart w:id="29" w:name="_Toc366621470"/>
+      <w:bookmarkStart w:id="31" w:name="_Toc367906361"/>
       <w:r>
         <w:t xml:space="preserve">Step 7.2 – </w:t>
       </w:r>
       <w:r>
         <w:t>Displaying names</w:t>
       </w:r>
-      <w:bookmarkEnd w:id="29"/>
+      <w:bookmarkEnd w:id="31"/>
     </w:p>
     <w:p>
       <w:r>
@@ -13335,7 +13448,7 @@
       <w:pPr>
         <w:pStyle w:val="Heading3"/>
       </w:pPr>
-      <w:bookmarkStart w:id="30" w:name="_Toc366621471"/>
+      <w:bookmarkStart w:id="32" w:name="_Toc367906362"/>
       <w:r>
         <w:t xml:space="preserve">Step 7.3 – </w:t>
       </w:r>
@@ -13345,9 +13458,7 @@
       <w:r>
         <w:t>rite a test from scratch (putting it together)</w:t>
       </w:r>
-      <w:bookmarkStart w:id="31" w:name="_GoBack"/>
-      <w:bookmarkEnd w:id="30"/>
-      <w:bookmarkEnd w:id="31"/>
+      <w:bookmarkEnd w:id="32"/>
     </w:p>
     <w:p>
       <w:r>
@@ -15014,6 +15125,92 @@
     </w:lvl>
   </w:abstractNum>
   <w:abstractNum w:abstractNumId="17">
+    <w:nsid w:val="4CDE381C"/>
+    <w:multiLevelType w:val="hybridMultilevel"/>
+    <w:tmpl w:val="8DE29654"/>
+    <w:lvl w:ilvl="0" w:tplc="0409000F">
+      <w:start w:val="1"/>
+      <w:numFmt w:val="decimal"/>
+      <w:lvlText w:val="%1."/>
+      <w:lvlJc w:val="left"/>
+      <w:pPr>
+        <w:ind w:left="720" w:hanging="360"/>
+      </w:pPr>
+    </w:lvl>
+    <w:lvl w:ilvl="1" w:tplc="04090019" w:tentative="1">
+      <w:start w:val="1"/>
+      <w:numFmt w:val="lowerLetter"/>
+      <w:lvlText w:val="%2."/>
+      <w:lvlJc w:val="left"/>
+      <w:pPr>
+        <w:ind w:left="1440" w:hanging="360"/>
+      </w:pPr>
+    </w:lvl>
+    <w:lvl w:ilvl="2" w:tplc="0409001B" w:tentative="1">
+      <w:start w:val="1"/>
+      <w:numFmt w:val="lowerRoman"/>
+      <w:lvlText w:val="%3."/>
+      <w:lvlJc w:val="right"/>
+      <w:pPr>
+        <w:ind w:left="2160" w:hanging="180"/>
+      </w:pPr>
+    </w:lvl>
+    <w:lvl w:ilvl="3" w:tplc="0409000F" w:tentative="1">
+      <w:start w:val="1"/>
+      <w:numFmt w:val="decimal"/>
+      <w:lvlText w:val="%4."/>
+      <w:lvlJc w:val="left"/>
+      <w:pPr>
+        <w:ind w:left="2880" w:hanging="360"/>
+      </w:pPr>
+    </w:lvl>
+    <w:lvl w:ilvl="4" w:tplc="04090019" w:tentative="1">
+      <w:start w:val="1"/>
+      <w:numFmt w:val="lowerLetter"/>
+      <w:lvlText w:val="%5."/>
+      <w:lvlJc w:val="left"/>
+      <w:pPr>
+        <w:ind w:left="3600" w:hanging="360"/>
+      </w:pPr>
+    </w:lvl>
+    <w:lvl w:ilvl="5" w:tplc="0409001B" w:tentative="1">
+      <w:start w:val="1"/>
+      <w:numFmt w:val="lowerRoman"/>
+      <w:lvlText w:val="%6."/>
+      <w:lvlJc w:val="right"/>
+      <w:pPr>
+        <w:ind w:left="4320" w:hanging="180"/>
+      </w:pPr>
+    </w:lvl>
+    <w:lvl w:ilvl="6" w:tplc="0409000F" w:tentative="1">
+      <w:start w:val="1"/>
+      <w:numFmt w:val="decimal"/>
+      <w:lvlText w:val="%7."/>
+      <w:lvlJc w:val="left"/>
+      <w:pPr>
+        <w:ind w:left="5040" w:hanging="360"/>
+      </w:pPr>
+    </w:lvl>
+    <w:lvl w:ilvl="7" w:tplc="04090019" w:tentative="1">
+      <w:start w:val="1"/>
+      <w:numFmt w:val="lowerLetter"/>
+      <w:lvlText w:val="%8."/>
+      <w:lvlJc w:val="left"/>
+      <w:pPr>
+        <w:ind w:left="5760" w:hanging="360"/>
+      </w:pPr>
+    </w:lvl>
+    <w:lvl w:ilvl="8" w:tplc="0409001B" w:tentative="1">
+      <w:start w:val="1"/>
+      <w:numFmt w:val="lowerRoman"/>
+      <w:lvlText w:val="%9."/>
+      <w:lvlJc w:val="right"/>
+      <w:pPr>
+        <w:ind w:left="6480" w:hanging="180"/>
+      </w:pPr>
+    </w:lvl>
+  </w:abstractNum>
+  <w:abstractNum w:abstractNumId="18">
     <w:nsid w:val="52EB39A5"/>
     <w:multiLevelType w:val="hybridMultilevel"/>
     <w:tmpl w:val="6C9AD862"/>
@@ -15099,7 +15296,93 @@
       </w:pPr>
     </w:lvl>
   </w:abstractNum>
-  <w:abstractNum w:abstractNumId="18">
+  <w:abstractNum w:abstractNumId="19">
+    <w:nsid w:val="5C1C5858"/>
+    <w:multiLevelType w:val="hybridMultilevel"/>
+    <w:tmpl w:val="DAFA445E"/>
+    <w:lvl w:ilvl="0" w:tplc="0409000F">
+      <w:start w:val="1"/>
+      <w:numFmt w:val="decimal"/>
+      <w:lvlText w:val="%1."/>
+      <w:lvlJc w:val="left"/>
+      <w:pPr>
+        <w:ind w:left="720" w:hanging="360"/>
+      </w:pPr>
+    </w:lvl>
+    <w:lvl w:ilvl="1" w:tplc="04090019" w:tentative="1">
+      <w:start w:val="1"/>
+      <w:numFmt w:val="lowerLetter"/>
+      <w:lvlText w:val="%2."/>
+      <w:lvlJc w:val="left"/>
+      <w:pPr>
+        <w:ind w:left="1440" w:hanging="360"/>
+      </w:pPr>
+    </w:lvl>
+    <w:lvl w:ilvl="2" w:tplc="0409001B" w:tentative="1">
+      <w:start w:val="1"/>
+      <w:numFmt w:val="lowerRoman"/>
+      <w:lvlText w:val="%3."/>
+      <w:lvlJc w:val="right"/>
+      <w:pPr>
+        <w:ind w:left="2160" w:hanging="180"/>
+      </w:pPr>
+    </w:lvl>
+    <w:lvl w:ilvl="3" w:tplc="0409000F" w:tentative="1">
+      <w:start w:val="1"/>
+      <w:numFmt w:val="decimal"/>
+      <w:lvlText w:val="%4."/>
+      <w:lvlJc w:val="left"/>
+      <w:pPr>
+        <w:ind w:left="2880" w:hanging="360"/>
+      </w:pPr>
+    </w:lvl>
+    <w:lvl w:ilvl="4" w:tplc="04090019" w:tentative="1">
+      <w:start w:val="1"/>
+      <w:numFmt w:val="lowerLetter"/>
+      <w:lvlText w:val="%5."/>
+      <w:lvlJc w:val="left"/>
+      <w:pPr>
+        <w:ind w:left="3600" w:hanging="360"/>
+      </w:pPr>
+    </w:lvl>
+    <w:lvl w:ilvl="5" w:tplc="0409001B" w:tentative="1">
+      <w:start w:val="1"/>
+      <w:numFmt w:val="lowerRoman"/>
+      <w:lvlText w:val="%6."/>
+      <w:lvlJc w:val="right"/>
+      <w:pPr>
+        <w:ind w:left="4320" w:hanging="180"/>
+      </w:pPr>
+    </w:lvl>
+    <w:lvl w:ilvl="6" w:tplc="0409000F" w:tentative="1">
+      <w:start w:val="1"/>
+      <w:numFmt w:val="decimal"/>
+      <w:lvlText w:val="%7."/>
+      <w:lvlJc w:val="left"/>
+      <w:pPr>
+        <w:ind w:left="5040" w:hanging="360"/>
+      </w:pPr>
+    </w:lvl>
+    <w:lvl w:ilvl="7" w:tplc="04090019" w:tentative="1">
+      <w:start w:val="1"/>
+      <w:numFmt w:val="lowerLetter"/>
+      <w:lvlText w:val="%8."/>
+      <w:lvlJc w:val="left"/>
+      <w:pPr>
+        <w:ind w:left="5760" w:hanging="360"/>
+      </w:pPr>
+    </w:lvl>
+    <w:lvl w:ilvl="8" w:tplc="0409001B" w:tentative="1">
+      <w:start w:val="1"/>
+      <w:numFmt w:val="lowerRoman"/>
+      <w:lvlText w:val="%9."/>
+      <w:lvlJc w:val="right"/>
+      <w:pPr>
+        <w:ind w:left="6480" w:hanging="180"/>
+      </w:pPr>
+    </w:lvl>
+  </w:abstractNum>
+  <w:abstractNum w:abstractNumId="20">
     <w:nsid w:val="64C119D9"/>
     <w:multiLevelType w:val="hybridMultilevel"/>
     <w:tmpl w:val="BE2C1A74"/>
@@ -15185,7 +15468,7 @@
       </w:pPr>
     </w:lvl>
   </w:abstractNum>
-  <w:abstractNum w:abstractNumId="19">
+  <w:abstractNum w:abstractNumId="21">
     <w:nsid w:val="72A04730"/>
     <w:multiLevelType w:val="hybridMultilevel"/>
     <w:tmpl w:val="C1F6854C"/>
@@ -15271,7 +15554,7 @@
       </w:pPr>
     </w:lvl>
   </w:abstractNum>
-  <w:abstractNum w:abstractNumId="20">
+  <w:abstractNum w:abstractNumId="22">
     <w:nsid w:val="7421574D"/>
     <w:multiLevelType w:val="hybridMultilevel"/>
     <w:tmpl w:val="0080A5C2"/>
@@ -15357,7 +15640,7 @@
       </w:pPr>
     </w:lvl>
   </w:abstractNum>
-  <w:abstractNum w:abstractNumId="21">
+  <w:abstractNum w:abstractNumId="23">
     <w:nsid w:val="769C7EA3"/>
     <w:multiLevelType w:val="hybridMultilevel"/>
     <w:tmpl w:val="5B5C45BE"/>
@@ -15443,7 +15726,7 @@
       </w:pPr>
     </w:lvl>
   </w:abstractNum>
-  <w:abstractNum w:abstractNumId="22">
+  <w:abstractNum w:abstractNumId="24">
     <w:nsid w:val="79370B9D"/>
     <w:multiLevelType w:val="hybridMultilevel"/>
     <w:tmpl w:val="562E902A"/>
@@ -15529,7 +15812,7 @@
       </w:pPr>
     </w:lvl>
   </w:abstractNum>
-  <w:abstractNum w:abstractNumId="23">
+  <w:abstractNum w:abstractNumId="25">
     <w:nsid w:val="7C4A085C"/>
     <w:multiLevelType w:val="hybridMultilevel"/>
     <w:tmpl w:val="A74A6D20"/>
@@ -15616,10 +15899,10 @@
     </w:lvl>
   </w:abstractNum>
   <w:num w:numId="1">
-    <w:abstractNumId w:val="21"/>
+    <w:abstractNumId w:val="23"/>
   </w:num>
   <w:num w:numId="2">
-    <w:abstractNumId w:val="19"/>
+    <w:abstractNumId w:val="21"/>
   </w:num>
   <w:num w:numId="3">
     <w:abstractNumId w:val="8"/>
@@ -15652,7 +15935,7 @@
     <w:abstractNumId w:val="10"/>
   </w:num>
   <w:num w:numId="13">
-    <w:abstractNumId w:val="22"/>
+    <w:abstractNumId w:val="24"/>
   </w:num>
   <w:num w:numId="14">
     <w:abstractNumId w:val="14"/>
@@ -15670,22 +15953,28 @@
     <w:abstractNumId w:val="1"/>
   </w:num>
   <w:num w:numId="19">
-    <w:abstractNumId w:val="20"/>
+    <w:abstractNumId w:val="22"/>
   </w:num>
   <w:num w:numId="20">
     <w:abstractNumId w:val="13"/>
   </w:num>
   <w:num w:numId="21">
-    <w:abstractNumId w:val="23"/>
+    <w:abstractNumId w:val="25"/>
   </w:num>
   <w:num w:numId="22">
-    <w:abstractNumId w:val="18"/>
+    <w:abstractNumId w:val="20"/>
   </w:num>
   <w:num w:numId="23">
-    <w:abstractNumId w:val="17"/>
+    <w:abstractNumId w:val="18"/>
   </w:num>
   <w:num w:numId="24">
     <w:abstractNumId w:val="9"/>
+  </w:num>
+  <w:num w:numId="25">
+    <w:abstractNumId w:val="19"/>
+  </w:num>
+  <w:num w:numId="26">
+    <w:abstractNumId w:val="17"/>
   </w:num>
 </w:numbering>
 </file>

</xml_diff>